<commit_message>
Add reference for use case and a use case scenario
</commit_message>
<xml_diff>
--- a/D2.2-group-14.docx
+++ b/D2.2-group-14.docx
@@ -1,6 +1,6 @@
 
 <file path=word/document.xml><?xml version="1.0" encoding="utf-8"?>
-<w:document xmlns:wpc="http://schemas.microsoft.com/office/word/2010/wordprocessingCanvas" xmlns:mc="http://schemas.openxmlformats.org/markup-compatibility/2006" xmlns:o="urn:schemas-microsoft-com:office:office" xmlns:r="http://schemas.openxmlformats.org/officeDocument/2006/relationships" xmlns:m="http://schemas.openxmlformats.org/officeDocument/2006/math" xmlns:v="urn:schemas-microsoft-com:vml" xmlns:wp14="http://schemas.microsoft.com/office/word/2010/wordprocessingDrawing" xmlns:wp="http://schemas.openxmlformats.org/drawingml/2006/wordprocessingDrawing" xmlns:w10="urn:schemas-microsoft-com:office:word" xmlns:w="http://schemas.openxmlformats.org/wordprocessingml/2006/main" xmlns:w14="http://schemas.microsoft.com/office/word/2010/wordml" xmlns:w15="http://schemas.microsoft.com/office/word/2012/wordml" xmlns:wpg="http://schemas.microsoft.com/office/word/2010/wordprocessingGroup" xmlns:wpi="http://schemas.microsoft.com/office/word/2010/wordprocessingInk" xmlns:wne="http://schemas.microsoft.com/office/word/2006/wordml" xmlns:wps="http://schemas.microsoft.com/office/word/2010/wordprocessingShape" mc:Ignorable="w14 w15 wp14">
+<w:document xmlns:wpc="http://schemas.microsoft.com/office/word/2010/wordprocessingCanvas" xmlns:cx="http://schemas.microsoft.com/office/drawing/2014/chartex" xmlns:cx1="http://schemas.microsoft.com/office/drawing/2015/9/8/chartex" xmlns:mc="http://schemas.openxmlformats.org/markup-compatibility/2006" xmlns:o="urn:schemas-microsoft-com:office:office" xmlns:r="http://schemas.openxmlformats.org/officeDocument/2006/relationships" xmlns:m="http://schemas.openxmlformats.org/officeDocument/2006/math" xmlns:v="urn:schemas-microsoft-com:vml" xmlns:wp14="http://schemas.microsoft.com/office/word/2010/wordprocessingDrawing" xmlns:wp="http://schemas.openxmlformats.org/drawingml/2006/wordprocessingDrawing" xmlns:w10="urn:schemas-microsoft-com:office:word" xmlns:w="http://schemas.openxmlformats.org/wordprocessingml/2006/main" xmlns:w14="http://schemas.microsoft.com/office/word/2010/wordml" xmlns:w15="http://schemas.microsoft.com/office/word/2012/wordml" xmlns:w16se="http://schemas.microsoft.com/office/word/2015/wordml/symex" xmlns:wpg="http://schemas.microsoft.com/office/word/2010/wordprocessingGroup" xmlns:wpi="http://schemas.microsoft.com/office/word/2010/wordprocessingInk" xmlns:wne="http://schemas.microsoft.com/office/word/2006/wordml" xmlns:wps="http://schemas.microsoft.com/office/word/2010/wordprocessingShape" mc:Ignorable="w14 w15 w16se wp14">
   <w:body>
     <w:p>
       <w:pPr>
@@ -331,6 +331,7 @@
     <w:p>
       <w:pPr>
         <w:rPr>
+          <w:rStyle w:val="Hyperlink"/>
           <w:rFonts w:ascii="Times New Roman" w:hAnsi="Times New Roman" w:cs="Times New Roman"/>
           <w:sz w:val="24"/>
           <w:szCs w:val="24"/>
@@ -356,6 +357,35 @@
           <w:szCs w:val="24"/>
         </w:rPr>
       </w:pPr>
+      <w:hyperlink r:id="rId12" w:history="1">
+        <w:r>
+          <w:rPr>
+            <w:rStyle w:val="Hyperlink"/>
+            <w:rFonts w:ascii="Times New Roman" w:hAnsi="Times New Roman" w:cs="Times New Roman"/>
+            <w:sz w:val="24"/>
+            <w:szCs w:val="24"/>
+          </w:rPr>
+          <w:t>https://www.batimes.com/articles/use-case-goals-scenarios-and-flows.html</w:t>
+        </w:r>
+      </w:hyperlink>
+    </w:p>
+    <w:p>
+      <w:pPr>
+        <w:rPr>
+          <w:rFonts w:ascii="Times New Roman" w:hAnsi="Times New Roman" w:cs="Times New Roman"/>
+          <w:sz w:val="24"/>
+          <w:szCs w:val="24"/>
+        </w:rPr>
+      </w:pPr>
+    </w:p>
+    <w:p>
+      <w:pPr>
+        <w:rPr>
+          <w:rFonts w:ascii="Times New Roman" w:hAnsi="Times New Roman" w:cs="Times New Roman"/>
+          <w:sz w:val="24"/>
+          <w:szCs w:val="24"/>
+        </w:rPr>
+      </w:pPr>
     </w:p>
     <w:p>
       <w:pPr>
@@ -439,16 +469,7 @@
           <w:sz w:val="24"/>
           <w:szCs w:val="24"/>
         </w:rPr>
-        <w:t>Hayden’s</w:t>
-      </w:r>
-      <w:r>
-        <w:rPr>
-          <w:rFonts w:ascii="Times New Roman" w:hAnsi="Times New Roman" w:cs="Times New Roman"/>
-          <w:i/>
-          <w:sz w:val="24"/>
-          <w:szCs w:val="24"/>
-        </w:rPr>
-        <w:t xml:space="preserve"> Use Case</w:t>
+        <w:t>Hayden’s Use Case</w:t>
       </w:r>
     </w:p>
     <w:p>
@@ -766,16 +787,7 @@
           <w:sz w:val="24"/>
           <w:szCs w:val="24"/>
         </w:rPr>
-        <w:t>Gage’s</w:t>
-      </w:r>
-      <w:r>
-        <w:rPr>
-          <w:rFonts w:ascii="Times New Roman" w:hAnsi="Times New Roman" w:cs="Times New Roman"/>
-          <w:i/>
-          <w:sz w:val="24"/>
-          <w:szCs w:val="24"/>
-        </w:rPr>
-        <w:t xml:space="preserve"> Use Case</w:t>
+        <w:t>Gage’s Use Case</w:t>
       </w:r>
     </w:p>
     <w:p>
@@ -1337,8 +1349,6 @@
         </w:rPr>
         <w:t>Placeholder</w:t>
       </w:r>
-      <w:bookmarkStart w:id="0" w:name="_GoBack"/>
-      <w:bookmarkEnd w:id="0"/>
     </w:p>
     <w:p>
       <w:pPr>
@@ -1474,6 +1484,14 @@
         </w:rPr>
         <w:t xml:space="preserve"> </w:t>
       </w:r>
+      <w:r>
+        <w:rPr>
+          <w:rFonts w:ascii="Times New Roman" w:hAnsi="Times New Roman" w:cs="Times New Roman"/>
+          <w:sz w:val="24"/>
+          <w:szCs w:val="24"/>
+        </w:rPr>
+        <w:t xml:space="preserve">Puzzle Challenge </w:t>
+      </w:r>
     </w:p>
     <w:p>
       <w:pPr>
@@ -1501,6 +1519,14 @@
         </w:rPr>
         <w:t xml:space="preserve"> </w:t>
       </w:r>
+      <w:r>
+        <w:rPr>
+          <w:rFonts w:ascii="Times New Roman" w:hAnsi="Times New Roman" w:cs="Times New Roman"/>
+          <w:sz w:val="24"/>
+          <w:szCs w:val="24"/>
+        </w:rPr>
+        <w:t>Puzzle game user</w:t>
+      </w:r>
     </w:p>
     <w:p>
       <w:pPr>
@@ -1528,6 +1554,14 @@
         </w:rPr>
         <w:t xml:space="preserve"> </w:t>
       </w:r>
+      <w:r>
+        <w:rPr>
+          <w:rFonts w:ascii="Times New Roman" w:hAnsi="Times New Roman" w:cs="Times New Roman"/>
+          <w:sz w:val="24"/>
+          <w:szCs w:val="24"/>
+        </w:rPr>
+        <w:t xml:space="preserve">The application will challenge a veteran puzzle game user to see if the application stumps them. </w:t>
+      </w:r>
     </w:p>
     <w:p>
       <w:pPr>
@@ -1555,6 +1589,14 @@
         </w:rPr>
         <w:t xml:space="preserve"> </w:t>
       </w:r>
+      <w:r>
+        <w:rPr>
+          <w:rFonts w:ascii="Times New Roman" w:hAnsi="Times New Roman" w:cs="Times New Roman"/>
+          <w:sz w:val="24"/>
+          <w:szCs w:val="24"/>
+        </w:rPr>
+        <w:t>The user must have the application and be logged in to it in order to play.</w:t>
+      </w:r>
     </w:p>
     <w:p>
       <w:pPr>
@@ -1581,6 +1623,14 @@
           <w:szCs w:val="24"/>
         </w:rPr>
         <w:t xml:space="preserve"> </w:t>
+      </w:r>
+      <w:r>
+        <w:rPr>
+          <w:rFonts w:ascii="Times New Roman" w:hAnsi="Times New Roman" w:cs="Times New Roman"/>
+          <w:sz w:val="24"/>
+          <w:szCs w:val="24"/>
+        </w:rPr>
+        <w:t xml:space="preserve">The user starts the first puzzle and works their way up, or closes application. </w:t>
       </w:r>
     </w:p>
     <w:p>
@@ -1632,7 +1682,7 @@
           <w:szCs w:val="24"/>
         </w:rPr>
         <w:lastRenderedPageBreak/>
-        <w:t>Placeholder</w:t>
+        <w:t>The user downloads the application on device</w:t>
       </w:r>
     </w:p>
     <w:p>
@@ -1656,24 +1706,123 @@
           <w:sz w:val="24"/>
           <w:szCs w:val="24"/>
         </w:rPr>
-        <w:t>Placeholder</w:t>
-      </w:r>
-    </w:p>
-    <w:p>
-      <w:pPr>
-        <w:spacing w:after="20" w:line="240" w:lineRule="auto"/>
-        <w:rPr>
-          <w:rFonts w:ascii="Times New Roman" w:hAnsi="Times New Roman" w:cs="Times New Roman"/>
-          <w:sz w:val="24"/>
-          <w:szCs w:val="24"/>
-        </w:rPr>
-      </w:pPr>
-    </w:p>
-    <w:p>
-      <w:pPr>
-        <w:spacing w:after="20" w:line="240" w:lineRule="auto"/>
-        <w:rPr>
-          <w:rFonts w:ascii="Times New Roman" w:hAnsi="Times New Roman" w:cs="Times New Roman"/>
+        <w:t xml:space="preserve">The user registers themselves on the application with an email </w:t>
+      </w:r>
+    </w:p>
+    <w:p>
+      <w:pPr>
+        <w:pStyle w:val="ListParagraph"/>
+        <w:numPr>
+          <w:ilvl w:val="0"/>
+          <w:numId w:val="10"/>
+        </w:numPr>
+        <w:spacing w:after="20" w:line="240" w:lineRule="auto"/>
+        <w:ind w:left="360"/>
+        <w:rPr>
+          <w:rFonts w:ascii="Times New Roman" w:hAnsi="Times New Roman" w:cs="Times New Roman"/>
+          <w:sz w:val="24"/>
+          <w:szCs w:val="24"/>
+        </w:rPr>
+      </w:pPr>
+      <w:r>
+        <w:rPr>
+          <w:rFonts w:ascii="Times New Roman" w:hAnsi="Times New Roman" w:cs="Times New Roman"/>
+          <w:sz w:val="24"/>
+          <w:szCs w:val="24"/>
+        </w:rPr>
+        <w:t>The user confirms the email to start the puzzles</w:t>
+      </w:r>
+    </w:p>
+    <w:p>
+      <w:pPr>
+        <w:pStyle w:val="ListParagraph"/>
+        <w:numPr>
+          <w:ilvl w:val="0"/>
+          <w:numId w:val="10"/>
+        </w:numPr>
+        <w:spacing w:after="20" w:line="240" w:lineRule="auto"/>
+        <w:ind w:left="360"/>
+        <w:rPr>
+          <w:rFonts w:ascii="Times New Roman" w:hAnsi="Times New Roman" w:cs="Times New Roman"/>
+          <w:sz w:val="24"/>
+          <w:szCs w:val="24"/>
+        </w:rPr>
+      </w:pPr>
+      <w:r>
+        <w:rPr>
+          <w:rFonts w:ascii="Times New Roman" w:hAnsi="Times New Roman" w:cs="Times New Roman"/>
+          <w:sz w:val="24"/>
+          <w:szCs w:val="24"/>
+        </w:rPr>
+        <w:t>The user then begins the application by starting with puzzle one[</w:t>
+      </w:r>
+      <w:r>
+        <w:rPr>
+          <w:rFonts w:ascii="Times New Roman" w:hAnsi="Times New Roman" w:cs="Times New Roman"/>
+          <w:b/>
+          <w:sz w:val="24"/>
+          <w:szCs w:val="24"/>
+        </w:rPr>
+        <w:t>A1</w:t>
+      </w:r>
+      <w:r>
+        <w:rPr>
+          <w:rFonts w:ascii="Times New Roman" w:hAnsi="Times New Roman" w:cs="Times New Roman"/>
+          <w:b/>
+          <w:sz w:val="24"/>
+          <w:szCs w:val="24"/>
+        </w:rPr>
+        <w:t>: First puzzle is tutorial of game user can skip if they want</w:t>
+      </w:r>
+      <w:r>
+        <w:rPr>
+          <w:rFonts w:ascii="Times New Roman" w:hAnsi="Times New Roman" w:cs="Times New Roman"/>
+          <w:sz w:val="24"/>
+          <w:szCs w:val="24"/>
+        </w:rPr>
+        <w:t>]</w:t>
+      </w:r>
+    </w:p>
+    <w:p>
+      <w:pPr>
+        <w:pStyle w:val="ListParagraph"/>
+        <w:numPr>
+          <w:ilvl w:val="0"/>
+          <w:numId w:val="10"/>
+        </w:numPr>
+        <w:spacing w:after="20" w:line="240" w:lineRule="auto"/>
+        <w:ind w:left="360"/>
+        <w:rPr>
+          <w:rFonts w:ascii="Times New Roman" w:hAnsi="Times New Roman" w:cs="Times New Roman"/>
+          <w:sz w:val="24"/>
+          <w:szCs w:val="24"/>
+        </w:rPr>
+      </w:pPr>
+      <w:r>
+        <w:rPr>
+          <w:rFonts w:ascii="Times New Roman" w:hAnsi="Times New Roman" w:cs="Times New Roman"/>
+          <w:sz w:val="24"/>
+          <w:szCs w:val="24"/>
+        </w:rPr>
+        <w:t>The user plays all the puzzles to see if they get stumped</w:t>
+      </w:r>
+    </w:p>
+    <w:p>
+      <w:pPr>
+        <w:spacing w:after="20" w:line="240" w:lineRule="auto"/>
+        <w:rPr>
+          <w:rFonts w:ascii="Times New Roman" w:hAnsi="Times New Roman" w:cs="Times New Roman"/>
+          <w:sz w:val="24"/>
+          <w:szCs w:val="24"/>
+        </w:rPr>
+      </w:pPr>
+    </w:p>
+    <w:p>
+      <w:pPr>
+        <w:spacing w:after="20" w:line="240" w:lineRule="auto"/>
+        <w:rPr>
+          <w:rFonts w:ascii="Times New Roman" w:hAnsi="Times New Roman" w:cs="Times New Roman"/>
+          <w:b/>
           <w:sz w:val="24"/>
           <w:szCs w:val="24"/>
         </w:rPr>
@@ -1686,6 +1835,34 @@
           <w:szCs w:val="24"/>
         </w:rPr>
         <w:t>Alternative Flows:</w:t>
+      </w:r>
+    </w:p>
+    <w:p>
+      <w:pPr>
+        <w:spacing w:after="20" w:line="240" w:lineRule="auto"/>
+        <w:rPr>
+          <w:rFonts w:ascii="Times New Roman" w:hAnsi="Times New Roman" w:cs="Times New Roman"/>
+          <w:sz w:val="24"/>
+          <w:szCs w:val="24"/>
+        </w:rPr>
+      </w:pPr>
+      <w:r>
+        <w:rPr>
+          <w:rFonts w:ascii="Times New Roman" w:hAnsi="Times New Roman" w:cs="Times New Roman"/>
+          <w:b/>
+          <w:sz w:val="24"/>
+          <w:szCs w:val="24"/>
+        </w:rPr>
+        <w:t>A1</w:t>
+      </w:r>
+      <w:r>
+        <w:rPr>
+          <w:rFonts w:ascii="Times New Roman" w:hAnsi="Times New Roman" w:cs="Times New Roman"/>
+          <w:b/>
+          <w:sz w:val="24"/>
+          <w:szCs w:val="24"/>
+        </w:rPr>
+        <w:t>: First puzzle is tutorial of game user can skip if they want</w:t>
       </w:r>
     </w:p>
     <w:p>
@@ -1709,7 +1886,7 @@
           <w:sz w:val="24"/>
           <w:szCs w:val="24"/>
         </w:rPr>
-        <w:t>Placeholder</w:t>
+        <w:t>If they skip the tutorial they will be presented with next level</w:t>
       </w:r>
     </w:p>
     <w:p>
@@ -1733,7 +1910,7 @@
           <w:sz w:val="24"/>
           <w:szCs w:val="24"/>
         </w:rPr>
-        <w:t>Placeholder</w:t>
+        <w:t>User can always go back to tutorial level if they want</w:t>
       </w:r>
     </w:p>
     <w:p>
@@ -1774,59 +1951,61 @@
           <w:rFonts w:ascii="Times New Roman" w:eastAsia="Times New Roman" w:hAnsi="Times New Roman" w:cs="Times New Roman"/>
           <w:sz w:val="24"/>
         </w:rPr>
-        <w:t xml:space="preserve">Peter – </w:t>
+        <w:t>Peter – Created the original document structure</w:t>
       </w:r>
       <w:r>
         <w:rPr>
           <w:rFonts w:ascii="Times New Roman" w:eastAsia="Times New Roman" w:hAnsi="Times New Roman" w:cs="Times New Roman"/>
           <w:sz w:val="24"/>
         </w:rPr>
-        <w:t>Created the original document structure</w:t>
+        <w:t xml:space="preserve"> and templated the use case descriptions</w:t>
       </w:r>
       <w:r>
         <w:rPr>
           <w:rFonts w:ascii="Times New Roman" w:eastAsia="Times New Roman" w:hAnsi="Times New Roman" w:cs="Times New Roman"/>
           <w:sz w:val="24"/>
         </w:rPr>
-        <w:t xml:space="preserve"> and templated the use case descriptions</w:t>
-      </w:r>
-      <w:r>
+        <w:t>.</w:t>
+      </w:r>
+    </w:p>
+    <w:p>
+      <w:pPr>
         <w:rPr>
           <w:rFonts w:ascii="Times New Roman" w:eastAsia="Times New Roman" w:hAnsi="Times New Roman" w:cs="Times New Roman"/>
           <w:sz w:val="24"/>
         </w:rPr>
-        <w:t>.</w:t>
-      </w:r>
-    </w:p>
-    <w:p>
-      <w:pPr>
+      </w:pPr>
+      <w:r>
         <w:rPr>
           <w:rFonts w:ascii="Times New Roman" w:eastAsia="Times New Roman" w:hAnsi="Times New Roman" w:cs="Times New Roman"/>
           <w:sz w:val="24"/>
         </w:rPr>
-      </w:pPr>
-      <w:r>
+        <w:t xml:space="preserve">Hayden – </w:t>
+      </w:r>
+    </w:p>
+    <w:p>
+      <w:pPr>
         <w:rPr>
           <w:rFonts w:ascii="Times New Roman" w:eastAsia="Times New Roman" w:hAnsi="Times New Roman" w:cs="Times New Roman"/>
           <w:sz w:val="24"/>
         </w:rPr>
-        <w:t xml:space="preserve">Hayden – </w:t>
-      </w:r>
-    </w:p>
-    <w:p>
-      <w:pPr>
+      </w:pPr>
+      <w:r>
         <w:rPr>
           <w:rFonts w:ascii="Times New Roman" w:eastAsia="Times New Roman" w:hAnsi="Times New Roman" w:cs="Times New Roman"/>
           <w:sz w:val="24"/>
         </w:rPr>
-      </w:pPr>
+        <w:t xml:space="preserve">Garrison – </w:t>
+      </w:r>
       <w:r>
         <w:rPr>
           <w:rFonts w:ascii="Times New Roman" w:eastAsia="Times New Roman" w:hAnsi="Times New Roman" w:cs="Times New Roman"/>
           <w:sz w:val="24"/>
         </w:rPr>
-        <w:t xml:space="preserve">Garrison – </w:t>
-      </w:r>
+        <w:t xml:space="preserve">Added one more reference and did a use case scenario </w:t>
+      </w:r>
+      <w:bookmarkStart w:id="0" w:name="_GoBack"/>
+      <w:bookmarkEnd w:id="0"/>
     </w:p>
     <w:p>
       <w:pPr>
@@ -1863,7 +2042,7 @@
 </file>
 
 <file path=word/numbering.xml><?xml version="1.0" encoding="utf-8"?>
-<w:numbering xmlns:wpc="http://schemas.microsoft.com/office/word/2010/wordprocessingCanvas" xmlns:mc="http://schemas.openxmlformats.org/markup-compatibility/2006" xmlns:o="urn:schemas-microsoft-com:office:office" xmlns:r="http://schemas.openxmlformats.org/officeDocument/2006/relationships" xmlns:m="http://schemas.openxmlformats.org/officeDocument/2006/math" xmlns:v="urn:schemas-microsoft-com:vml" xmlns:wp14="http://schemas.microsoft.com/office/word/2010/wordprocessingDrawing" xmlns:wp="http://schemas.openxmlformats.org/drawingml/2006/wordprocessingDrawing" xmlns:w10="urn:schemas-microsoft-com:office:word" xmlns:w="http://schemas.openxmlformats.org/wordprocessingml/2006/main" xmlns:w14="http://schemas.microsoft.com/office/word/2010/wordml" xmlns:w15="http://schemas.microsoft.com/office/word/2012/wordml" xmlns:wpg="http://schemas.microsoft.com/office/word/2010/wordprocessingGroup" xmlns:wpi="http://schemas.microsoft.com/office/word/2010/wordprocessingInk" xmlns:wne="http://schemas.microsoft.com/office/word/2006/wordml" xmlns:wps="http://schemas.microsoft.com/office/word/2010/wordprocessingShape" mc:Ignorable="w14 w15 wp14">
+<w:numbering xmlns:wpc="http://schemas.microsoft.com/office/word/2010/wordprocessingCanvas" xmlns:cx="http://schemas.microsoft.com/office/drawing/2014/chartex" xmlns:cx1="http://schemas.microsoft.com/office/drawing/2015/9/8/chartex" xmlns:mc="http://schemas.openxmlformats.org/markup-compatibility/2006" xmlns:o="urn:schemas-microsoft-com:office:office" xmlns:r="http://schemas.openxmlformats.org/officeDocument/2006/relationships" xmlns:m="http://schemas.openxmlformats.org/officeDocument/2006/math" xmlns:v="urn:schemas-microsoft-com:vml" xmlns:wp14="http://schemas.microsoft.com/office/word/2010/wordprocessingDrawing" xmlns:wp="http://schemas.openxmlformats.org/drawingml/2006/wordprocessingDrawing" xmlns:w10="urn:schemas-microsoft-com:office:word" xmlns:w="http://schemas.openxmlformats.org/wordprocessingml/2006/main" xmlns:w14="http://schemas.microsoft.com/office/word/2010/wordml" xmlns:w15="http://schemas.microsoft.com/office/word/2012/wordml" xmlns:w16se="http://schemas.microsoft.com/office/word/2015/wordml/symex" xmlns:wpg="http://schemas.microsoft.com/office/word/2010/wordprocessingGroup" xmlns:wpi="http://schemas.microsoft.com/office/word/2010/wordprocessingInk" xmlns:wne="http://schemas.microsoft.com/office/word/2006/wordml" xmlns:wps="http://schemas.microsoft.com/office/word/2010/wordprocessingShape" mc:Ignorable="w14 w15 w16se wp14">
   <w:abstractNum w:abstractNumId="0" w15:restartNumberingAfterBreak="0">
     <w:nsid w:val="0ACC6AF9"/>
     <w:multiLevelType w:val="hybridMultilevel"/>
@@ -2901,7 +3080,7 @@
 </file>
 
 <file path=word/styles.xml><?xml version="1.0" encoding="utf-8"?>
-<w:styles xmlns:mc="http://schemas.openxmlformats.org/markup-compatibility/2006" xmlns:r="http://schemas.openxmlformats.org/officeDocument/2006/relationships" xmlns:w="http://schemas.openxmlformats.org/wordprocessingml/2006/main" xmlns:w14="http://schemas.microsoft.com/office/word/2010/wordml" xmlns:w15="http://schemas.microsoft.com/office/word/2012/wordml" mc:Ignorable="w14 w15">
+<w:styles xmlns:mc="http://schemas.openxmlformats.org/markup-compatibility/2006" xmlns:r="http://schemas.openxmlformats.org/officeDocument/2006/relationships" xmlns:w="http://schemas.openxmlformats.org/wordprocessingml/2006/main" xmlns:w14="http://schemas.microsoft.com/office/word/2010/wordml" xmlns:w15="http://schemas.microsoft.com/office/word/2012/wordml" xmlns:w16se="http://schemas.microsoft.com/office/word/2015/wordml/symex" mc:Ignorable="w14 w15 w16se">
   <w:docDefaults>
     <w:rPrDefault>
       <w:rPr>

</xml_diff>

<commit_message>
Add use case complete description
</commit_message>
<xml_diff>
--- a/D2.2-group-14.docx
+++ b/D2.2-group-14.docx
@@ -1,6 +1,6 @@
 
 <file path=word/document.xml><?xml version="1.0" encoding="utf-8"?>
-<w:document xmlns:wpc="http://schemas.microsoft.com/office/word/2010/wordprocessingCanvas" xmlns:cx="http://schemas.microsoft.com/office/drawing/2014/chartex" xmlns:cx1="http://schemas.microsoft.com/office/drawing/2015/9/8/chartex" xmlns:mc="http://schemas.openxmlformats.org/markup-compatibility/2006" xmlns:o="urn:schemas-microsoft-com:office:office" xmlns:r="http://schemas.openxmlformats.org/officeDocument/2006/relationships" xmlns:m="http://schemas.openxmlformats.org/officeDocument/2006/math" xmlns:v="urn:schemas-microsoft-com:vml" xmlns:wp14="http://schemas.microsoft.com/office/word/2010/wordprocessingDrawing" xmlns:wp="http://schemas.openxmlformats.org/drawingml/2006/wordprocessingDrawing" xmlns:w10="urn:schemas-microsoft-com:office:word" xmlns:w="http://schemas.openxmlformats.org/wordprocessingml/2006/main" xmlns:w14="http://schemas.microsoft.com/office/word/2010/wordml" xmlns:w15="http://schemas.microsoft.com/office/word/2012/wordml" xmlns:w16se="http://schemas.microsoft.com/office/word/2015/wordml/symex" xmlns:wpg="http://schemas.microsoft.com/office/word/2010/wordprocessingGroup" xmlns:wpi="http://schemas.microsoft.com/office/word/2010/wordprocessingInk" xmlns:wne="http://schemas.microsoft.com/office/word/2006/wordml" xmlns:wps="http://schemas.microsoft.com/office/word/2010/wordprocessingShape" mc:Ignorable="w14 w15 w16se wp14">
+<w:document xmlns:ve="http://schemas.openxmlformats.org/markup-compatibility/2006" xmlns:o="urn:schemas-microsoft-com:office:office" xmlns:r="http://schemas.openxmlformats.org/officeDocument/2006/relationships" xmlns:m="http://schemas.openxmlformats.org/officeDocument/2006/math" xmlns:v="urn:schemas-microsoft-com:vml" xmlns:wp="http://schemas.openxmlformats.org/drawingml/2006/wordprocessingDrawing" xmlns:w10="urn:schemas-microsoft-com:office:word" xmlns:w="http://schemas.openxmlformats.org/wordprocessingml/2006/main" xmlns:wne="http://schemas.microsoft.com/office/word/2006/wordml">
   <w:body>
     <w:p>
       <w:pPr>
@@ -13,7 +13,7 @@
           <w:noProof/>
         </w:rPr>
         <w:drawing>
-          <wp:inline distT="0" distB="0" distL="114300" distR="114300" wp14:anchorId="64F4B39D" wp14:editId="1A9B7178">
+          <wp:inline distT="0" distB="0" distL="114300" distR="114300">
             <wp:extent cx="5534025" cy="466725"/>
             <wp:effectExtent l="0" t="0" r="0" b="0"/>
             <wp:docPr id="1" name="image01.png"/>
@@ -26,7 +26,7 @@
                     <pic:cNvPicPr preferRelativeResize="0"/>
                   </pic:nvPicPr>
                   <pic:blipFill>
-                    <a:blip r:embed="rId5"/>
+                    <a:blip r:embed="rId5" cstate="print"/>
                     <a:srcRect/>
                     <a:stretch>
                       <a:fillRect/>
@@ -64,25 +64,7 @@
           <w:sz w:val="24"/>
           <w:szCs w:val="24"/>
         </w:rPr>
-        <w:t xml:space="preserve">Hayden </w:t>
-      </w:r>
-      <w:proofErr w:type="spellStart"/>
-      <w:r>
-        <w:rPr>
-          <w:rFonts w:ascii="Times New Roman" w:eastAsia="Times New Roman" w:hAnsi="Times New Roman" w:cs="Times New Roman"/>
-          <w:sz w:val="24"/>
-          <w:szCs w:val="24"/>
-        </w:rPr>
-        <w:t>Aupperle</w:t>
-      </w:r>
-      <w:proofErr w:type="spellEnd"/>
-      <w:r>
-        <w:rPr>
-          <w:rFonts w:ascii="Times New Roman" w:eastAsia="Times New Roman" w:hAnsi="Times New Roman" w:cs="Times New Roman"/>
-          <w:sz w:val="24"/>
-          <w:szCs w:val="24"/>
-        </w:rPr>
-        <w:t>, Gage Cottrell, Peter Huettl, Garrison Smith</w:t>
+        <w:t>Hayden Aupperle, Gage Cottrell, Peter Huettl, Garrison Smith</w:t>
       </w:r>
     </w:p>
     <w:p>
@@ -219,18 +201,8 @@
           <w:sz w:val="24"/>
           <w:szCs w:val="24"/>
         </w:rPr>
-        <w:t xml:space="preserve">Marco </w:t>
-      </w:r>
-      <w:proofErr w:type="spellStart"/>
-      <w:r>
-        <w:rPr>
-          <w:rFonts w:ascii="Times New Roman" w:eastAsia="Times New Roman" w:hAnsi="Times New Roman" w:cs="Times New Roman"/>
-          <w:sz w:val="24"/>
-          <w:szCs w:val="24"/>
-        </w:rPr>
-        <w:t>Gerosa</w:t>
-      </w:r>
-      <w:proofErr w:type="spellEnd"/>
+        <w:t>Marco Gerosa</w:t>
+      </w:r>
     </w:p>
     <w:p>
       <w:pPr>
@@ -623,6 +595,7 @@
           <w:sz w:val="24"/>
           <w:szCs w:val="24"/>
         </w:rPr>
+        <w:lastRenderedPageBreak/>
         <w:t>Main Flow:</w:t>
       </w:r>
       <w:r>
@@ -1159,7 +1132,15 @@
           <w:sz w:val="24"/>
           <w:szCs w:val="24"/>
         </w:rPr>
-        <w:t xml:space="preserve"> User</w:t>
+        <w:t xml:space="preserve"> </w:t>
+      </w:r>
+      <w:r>
+        <w:rPr>
+          <w:rFonts w:ascii="Times New Roman" w:hAnsi="Times New Roman" w:cs="Times New Roman"/>
+          <w:sz w:val="24"/>
+          <w:szCs w:val="24"/>
+        </w:rPr>
+        <w:t>Any User</w:t>
       </w:r>
     </w:p>
     <w:p>
@@ -1239,6 +1220,14 @@
         </w:rPr>
         <w:t>registered in the app</w:t>
       </w:r>
+      <w:r>
+        <w:rPr>
+          <w:rFonts w:ascii="Times New Roman" w:hAnsi="Times New Roman" w:cs="Times New Roman"/>
+          <w:sz w:val="24"/>
+          <w:szCs w:val="24"/>
+        </w:rPr>
+        <w:t>.</w:t>
+      </w:r>
     </w:p>
     <w:p>
       <w:pPr>
@@ -1272,7 +1261,7 @@
           <w:sz w:val="24"/>
           <w:szCs w:val="24"/>
         </w:rPr>
-        <w:t xml:space="preserve">The user has begun a code battle with their friend, or the challenge was denied.  </w:t>
+        <w:t>The challenge request is sent and the user is awaiting a response.</w:t>
       </w:r>
     </w:p>
     <w:p>
@@ -1323,7 +1312,7 @@
           <w:sz w:val="24"/>
           <w:szCs w:val="24"/>
         </w:rPr>
-        <w:t>Placeholder</w:t>
+        <w:t>The user selects the friend list tab</w:t>
       </w:r>
     </w:p>
     <w:p>
@@ -1347,36 +1336,7 @@
           <w:sz w:val="24"/>
           <w:szCs w:val="24"/>
         </w:rPr>
-        <w:t>Placeholder</w:t>
-      </w:r>
-    </w:p>
-    <w:p>
-      <w:pPr>
-        <w:spacing w:after="20" w:line="240" w:lineRule="auto"/>
-        <w:rPr>
-          <w:rFonts w:ascii="Times New Roman" w:hAnsi="Times New Roman" w:cs="Times New Roman"/>
-          <w:sz w:val="24"/>
-          <w:szCs w:val="24"/>
-        </w:rPr>
-      </w:pPr>
-    </w:p>
-    <w:p>
-      <w:pPr>
-        <w:spacing w:after="20" w:line="240" w:lineRule="auto"/>
-        <w:rPr>
-          <w:rFonts w:ascii="Times New Roman" w:hAnsi="Times New Roman" w:cs="Times New Roman"/>
-          <w:sz w:val="24"/>
-          <w:szCs w:val="24"/>
-        </w:rPr>
-      </w:pPr>
-      <w:r>
-        <w:rPr>
-          <w:rFonts w:ascii="Times New Roman" w:hAnsi="Times New Roman" w:cs="Times New Roman"/>
-          <w:b/>
-          <w:sz w:val="24"/>
-          <w:szCs w:val="24"/>
-        </w:rPr>
-        <w:t>Alternative Flows:</w:t>
+        <w:t>The system fetches and displays the user’s online friends</w:t>
       </w:r>
     </w:p>
     <w:p>
@@ -1384,7 +1344,7 @@
         <w:pStyle w:val="ListParagraph"/>
         <w:numPr>
           <w:ilvl w:val="0"/>
-          <w:numId w:val="7"/>
+          <w:numId w:val="6"/>
         </w:numPr>
         <w:spacing w:after="20" w:line="240" w:lineRule="auto"/>
         <w:ind w:left="360"/>
@@ -1400,7 +1360,7 @@
           <w:sz w:val="24"/>
           <w:szCs w:val="24"/>
         </w:rPr>
-        <w:t>Placeholder</w:t>
+        <w:t>The user chooses a friend from the list</w:t>
       </w:r>
     </w:p>
     <w:p>
@@ -1408,7 +1368,7 @@
         <w:pStyle w:val="ListParagraph"/>
         <w:numPr>
           <w:ilvl w:val="0"/>
-          <w:numId w:val="7"/>
+          <w:numId w:val="6"/>
         </w:numPr>
         <w:spacing w:after="20" w:line="240" w:lineRule="auto"/>
         <w:ind w:left="360"/>
@@ -1424,18 +1384,175 @@
           <w:sz w:val="24"/>
           <w:szCs w:val="24"/>
         </w:rPr>
-        <w:t>Placeholder</w:t>
-      </w:r>
-    </w:p>
-    <w:p>
-      <w:pPr>
-        <w:rPr>
-          <w:rFonts w:ascii="Times New Roman" w:hAnsi="Times New Roman" w:cs="Times New Roman"/>
-          <w:b/>
-          <w:sz w:val="28"/>
-          <w:szCs w:val="24"/>
-        </w:rPr>
-      </w:pPr>
+        <w:t>The system retrieves the friend’s profile info and displays it</w:t>
+      </w:r>
+    </w:p>
+    <w:p>
+      <w:pPr>
+        <w:pStyle w:val="ListParagraph"/>
+        <w:numPr>
+          <w:ilvl w:val="0"/>
+          <w:numId w:val="6"/>
+        </w:numPr>
+        <w:spacing w:after="20" w:line="240" w:lineRule="auto"/>
+        <w:ind w:left="360"/>
+        <w:rPr>
+          <w:rFonts w:ascii="Times New Roman" w:hAnsi="Times New Roman" w:cs="Times New Roman"/>
+          <w:sz w:val="24"/>
+          <w:szCs w:val="24"/>
+        </w:rPr>
+      </w:pPr>
+      <w:r>
+        <w:rPr>
+          <w:rFonts w:ascii="Times New Roman" w:hAnsi="Times New Roman" w:cs="Times New Roman"/>
+          <w:sz w:val="24"/>
+          <w:szCs w:val="24"/>
+        </w:rPr>
+        <w:t>The user informs the system that they would like to challenge the friend to a Code Battle</w:t>
+      </w:r>
+    </w:p>
+    <w:p>
+      <w:pPr>
+        <w:pStyle w:val="ListParagraph"/>
+        <w:numPr>
+          <w:ilvl w:val="0"/>
+          <w:numId w:val="6"/>
+        </w:numPr>
+        <w:spacing w:after="20" w:line="240" w:lineRule="auto"/>
+        <w:ind w:left="360"/>
+        <w:rPr>
+          <w:rFonts w:ascii="Times New Roman" w:hAnsi="Times New Roman" w:cs="Times New Roman"/>
+          <w:sz w:val="24"/>
+          <w:szCs w:val="24"/>
+        </w:rPr>
+      </w:pPr>
+      <w:r>
+        <w:rPr>
+          <w:rFonts w:ascii="Times New Roman" w:hAnsi="Times New Roman" w:cs="Times New Roman"/>
+          <w:sz w:val="24"/>
+          <w:szCs w:val="24"/>
+        </w:rPr>
+        <w:t xml:space="preserve">The system </w:t>
+      </w:r>
+      <w:r>
+        <w:rPr>
+          <w:rFonts w:ascii="Times New Roman" w:hAnsi="Times New Roman" w:cs="Times New Roman"/>
+          <w:sz w:val="24"/>
+          <w:szCs w:val="24"/>
+        </w:rPr>
+        <w:t>stores and sends the challenge to the friend.</w:t>
+      </w:r>
+    </w:p>
+    <w:p>
+      <w:pPr>
+        <w:spacing w:after="20" w:line="240" w:lineRule="auto"/>
+        <w:rPr>
+          <w:rFonts w:ascii="Times New Roman" w:hAnsi="Times New Roman" w:cs="Times New Roman"/>
+          <w:sz w:val="24"/>
+          <w:szCs w:val="24"/>
+        </w:rPr>
+      </w:pPr>
+    </w:p>
+    <w:p>
+      <w:pPr>
+        <w:spacing w:after="20" w:line="240" w:lineRule="auto"/>
+        <w:rPr>
+          <w:rFonts w:ascii="Times New Roman" w:hAnsi="Times New Roman" w:cs="Times New Roman"/>
+          <w:sz w:val="24"/>
+          <w:szCs w:val="24"/>
+        </w:rPr>
+      </w:pPr>
+      <w:r>
+        <w:rPr>
+          <w:rFonts w:ascii="Times New Roman" w:hAnsi="Times New Roman" w:cs="Times New Roman"/>
+          <w:b/>
+          <w:sz w:val="24"/>
+          <w:szCs w:val="24"/>
+        </w:rPr>
+        <w:t>Alternative Flows:</w:t>
+      </w:r>
+    </w:p>
+    <w:p>
+      <w:pPr>
+        <w:spacing w:after="20" w:line="240" w:lineRule="auto"/>
+        <w:rPr>
+          <w:rFonts w:ascii="Times New Roman" w:hAnsi="Times New Roman" w:cs="Times New Roman"/>
+          <w:sz w:val="24"/>
+          <w:szCs w:val="24"/>
+        </w:rPr>
+      </w:pPr>
+      <w:r>
+        <w:rPr>
+          <w:rFonts w:ascii="Times New Roman" w:hAnsi="Times New Roman" w:cs="Times New Roman"/>
+          <w:sz w:val="24"/>
+          <w:szCs w:val="24"/>
+        </w:rPr>
+        <w:t>*.   At any time, the user may close the application</w:t>
+      </w:r>
+    </w:p>
+    <w:p>
+      <w:pPr>
+        <w:spacing w:after="20" w:line="240" w:lineRule="auto"/>
+        <w:rPr>
+          <w:rFonts w:ascii="Times New Roman" w:hAnsi="Times New Roman" w:cs="Times New Roman"/>
+          <w:sz w:val="24"/>
+          <w:szCs w:val="24"/>
+        </w:rPr>
+      </w:pPr>
+      <w:r>
+        <w:rPr>
+          <w:rFonts w:ascii="Times New Roman" w:hAnsi="Times New Roman" w:cs="Times New Roman"/>
+          <w:sz w:val="24"/>
+          <w:szCs w:val="24"/>
+        </w:rPr>
+        <w:t>1.   The system does not send the challenge</w:t>
+      </w:r>
+    </w:p>
+    <w:p>
+      <w:pPr>
+        <w:spacing w:after="20" w:line="240" w:lineRule="auto"/>
+        <w:rPr>
+          <w:rFonts w:ascii="Times New Roman" w:hAnsi="Times New Roman" w:cs="Times New Roman"/>
+          <w:sz w:val="24"/>
+          <w:szCs w:val="24"/>
+        </w:rPr>
+      </w:pPr>
+    </w:p>
+    <w:p>
+      <w:pPr>
+        <w:spacing w:after="20" w:line="240" w:lineRule="auto"/>
+        <w:rPr>
+          <w:rFonts w:ascii="Times New Roman" w:hAnsi="Times New Roman" w:cs="Times New Roman"/>
+          <w:sz w:val="24"/>
+          <w:szCs w:val="24"/>
+        </w:rPr>
+      </w:pPr>
+      <w:r>
+        <w:rPr>
+          <w:rFonts w:ascii="Times New Roman" w:hAnsi="Times New Roman" w:cs="Times New Roman"/>
+          <w:sz w:val="24"/>
+          <w:szCs w:val="24"/>
+        </w:rPr>
+        <w:t>6.   The user may cancel the challenge</w:t>
+      </w:r>
+    </w:p>
+    <w:p>
+      <w:pPr>
+        <w:spacing w:after="20" w:line="240" w:lineRule="auto"/>
+        <w:rPr>
+          <w:rFonts w:ascii="Times New Roman" w:hAnsi="Times New Roman" w:cs="Times New Roman"/>
+          <w:sz w:val="24"/>
+          <w:szCs w:val="24"/>
+        </w:rPr>
+      </w:pPr>
+      <w:r>
+        <w:rPr>
+          <w:rFonts w:ascii="Times New Roman" w:hAnsi="Times New Roman" w:cs="Times New Roman"/>
+          <w:sz w:val="24"/>
+          <w:szCs w:val="24"/>
+        </w:rPr>
+        <w:t>7.   The system removes the challenge and removes any notification for the other player</w:t>
+      </w:r>
     </w:p>
     <w:p>
       <w:pPr>
@@ -1455,6 +1572,7 @@
           <w:sz w:val="24"/>
           <w:szCs w:val="24"/>
         </w:rPr>
+        <w:lastRenderedPageBreak/>
         <w:t>Garrison’s Use Case</w:t>
       </w:r>
     </w:p>
@@ -1681,7 +1799,6 @@
           <w:sz w:val="24"/>
           <w:szCs w:val="24"/>
         </w:rPr>
-        <w:lastRenderedPageBreak/>
         <w:t>The user downloads the application on device</w:t>
       </w:r>
     </w:p>
@@ -1966,6 +2083,13 @@
           <w:sz w:val="24"/>
         </w:rPr>
         <w:t>.</w:t>
+      </w:r>
+      <w:r>
+        <w:rPr>
+          <w:rFonts w:ascii="Times New Roman" w:eastAsia="Times New Roman" w:hAnsi="Times New Roman" w:cs="Times New Roman"/>
+          <w:sz w:val="24"/>
+        </w:rPr>
+        <w:t xml:space="preserve"> Described a use case.</w:t>
       </w:r>
     </w:p>
     <w:p>
@@ -2042,8 +2166,8 @@
 </file>
 
 <file path=word/numbering.xml><?xml version="1.0" encoding="utf-8"?>
-<w:numbering xmlns:wpc="http://schemas.microsoft.com/office/word/2010/wordprocessingCanvas" xmlns:cx="http://schemas.microsoft.com/office/drawing/2014/chartex" xmlns:cx1="http://schemas.microsoft.com/office/drawing/2015/9/8/chartex" xmlns:mc="http://schemas.openxmlformats.org/markup-compatibility/2006" xmlns:o="urn:schemas-microsoft-com:office:office" xmlns:r="http://schemas.openxmlformats.org/officeDocument/2006/relationships" xmlns:m="http://schemas.openxmlformats.org/officeDocument/2006/math" xmlns:v="urn:schemas-microsoft-com:vml" xmlns:wp14="http://schemas.microsoft.com/office/word/2010/wordprocessingDrawing" xmlns:wp="http://schemas.openxmlformats.org/drawingml/2006/wordprocessingDrawing" xmlns:w10="urn:schemas-microsoft-com:office:word" xmlns:w="http://schemas.openxmlformats.org/wordprocessingml/2006/main" xmlns:w14="http://schemas.microsoft.com/office/word/2010/wordml" xmlns:w15="http://schemas.microsoft.com/office/word/2012/wordml" xmlns:w16se="http://schemas.microsoft.com/office/word/2015/wordml/symex" xmlns:wpg="http://schemas.microsoft.com/office/word/2010/wordprocessingGroup" xmlns:wpi="http://schemas.microsoft.com/office/word/2010/wordprocessingInk" xmlns:wne="http://schemas.microsoft.com/office/word/2006/wordml" xmlns:wps="http://schemas.microsoft.com/office/word/2010/wordprocessingShape" mc:Ignorable="w14 w15 w16se wp14">
-  <w:abstractNum w:abstractNumId="0" w15:restartNumberingAfterBreak="0">
+<w:numbering xmlns:ve="http://schemas.openxmlformats.org/markup-compatibility/2006" xmlns:o="urn:schemas-microsoft-com:office:office" xmlns:r="http://schemas.openxmlformats.org/officeDocument/2006/relationships" xmlns:m="http://schemas.openxmlformats.org/officeDocument/2006/math" xmlns:v="urn:schemas-microsoft-com:vml" xmlns:wp="http://schemas.openxmlformats.org/drawingml/2006/wordprocessingDrawing" xmlns:w10="urn:schemas-microsoft-com:office:word" xmlns:w="http://schemas.openxmlformats.org/wordprocessingml/2006/main" xmlns:wne="http://schemas.microsoft.com/office/word/2006/wordml">
+  <w:abstractNum w:abstractNumId="0">
     <w:nsid w:val="0ACC6AF9"/>
     <w:multiLevelType w:val="hybridMultilevel"/>
     <w:tmpl w:val="5E684D98"/>
@@ -2129,7 +2253,7 @@
       </w:pPr>
     </w:lvl>
   </w:abstractNum>
-  <w:abstractNum w:abstractNumId="1" w15:restartNumberingAfterBreak="0">
+  <w:abstractNum w:abstractNumId="1">
     <w:nsid w:val="1D5A2F9C"/>
     <w:multiLevelType w:val="hybridMultilevel"/>
     <w:tmpl w:val="4754DB62"/>
@@ -2215,7 +2339,7 @@
       </w:pPr>
     </w:lvl>
   </w:abstractNum>
-  <w:abstractNum w:abstractNumId="2" w15:restartNumberingAfterBreak="0">
+  <w:abstractNum w:abstractNumId="2">
     <w:nsid w:val="21CC40A9"/>
     <w:multiLevelType w:val="hybridMultilevel"/>
     <w:tmpl w:val="95F67EF4"/>
@@ -2301,7 +2425,7 @@
       </w:pPr>
     </w:lvl>
   </w:abstractNum>
-  <w:abstractNum w:abstractNumId="3" w15:restartNumberingAfterBreak="0">
+  <w:abstractNum w:abstractNumId="3">
     <w:nsid w:val="26EE3CA5"/>
     <w:multiLevelType w:val="hybridMultilevel"/>
     <w:tmpl w:val="7692478C"/>
@@ -2387,7 +2511,7 @@
       </w:pPr>
     </w:lvl>
   </w:abstractNum>
-  <w:abstractNum w:abstractNumId="4" w15:restartNumberingAfterBreak="0">
+  <w:abstractNum w:abstractNumId="4">
     <w:nsid w:val="43223275"/>
     <w:multiLevelType w:val="hybridMultilevel"/>
     <w:tmpl w:val="D1D2FD48"/>
@@ -2473,7 +2597,7 @@
       </w:pPr>
     </w:lvl>
   </w:abstractNum>
-  <w:abstractNum w:abstractNumId="5" w15:restartNumberingAfterBreak="0">
+  <w:abstractNum w:abstractNumId="5">
     <w:nsid w:val="4E4B6BD3"/>
     <w:multiLevelType w:val="hybridMultilevel"/>
     <w:tmpl w:val="83A6029A"/>
@@ -2559,7 +2683,7 @@
       </w:pPr>
     </w:lvl>
   </w:abstractNum>
-  <w:abstractNum w:abstractNumId="6" w15:restartNumberingAfterBreak="0">
+  <w:abstractNum w:abstractNumId="6">
     <w:nsid w:val="5ABA6941"/>
     <w:multiLevelType w:val="hybridMultilevel"/>
     <w:tmpl w:val="6DA61098"/>
@@ -2672,7 +2796,7 @@
       </w:rPr>
     </w:lvl>
   </w:abstractNum>
-  <w:abstractNum w:abstractNumId="7" w15:restartNumberingAfterBreak="0">
+  <w:abstractNum w:abstractNumId="7">
     <w:nsid w:val="74A81E2B"/>
     <w:multiLevelType w:val="hybridMultilevel"/>
     <w:tmpl w:val="364C6436"/>
@@ -2758,7 +2882,7 @@
       </w:pPr>
     </w:lvl>
   </w:abstractNum>
-  <w:abstractNum w:abstractNumId="8" w15:restartNumberingAfterBreak="0">
+  <w:abstractNum w:abstractNumId="8">
     <w:nsid w:val="780D4B49"/>
     <w:multiLevelType w:val="hybridMultilevel"/>
     <w:tmpl w:val="CF769044"/>
@@ -2844,7 +2968,7 @@
       </w:pPr>
     </w:lvl>
   </w:abstractNum>
-  <w:abstractNum w:abstractNumId="9" w15:restartNumberingAfterBreak="0">
+  <w:abstractNum w:abstractNumId="9">
     <w:nsid w:val="79377EDE"/>
     <w:multiLevelType w:val="hybridMultilevel"/>
     <w:tmpl w:val="DC5AFB88"/>
@@ -2957,7 +3081,7 @@
       </w:rPr>
     </w:lvl>
   </w:abstractNum>
-  <w:abstractNum w:abstractNumId="10" w15:restartNumberingAfterBreak="0">
+  <w:abstractNum w:abstractNumId="10">
     <w:nsid w:val="7EDF0A16"/>
     <w:multiLevelType w:val="hybridMultilevel"/>
     <w:tmpl w:val="1A1CE9F0"/>
@@ -3080,7 +3204,7 @@
 </file>
 
 <file path=word/styles.xml><?xml version="1.0" encoding="utf-8"?>
-<w:styles xmlns:mc="http://schemas.openxmlformats.org/markup-compatibility/2006" xmlns:r="http://schemas.openxmlformats.org/officeDocument/2006/relationships" xmlns:w="http://schemas.openxmlformats.org/wordprocessingml/2006/main" xmlns:w14="http://schemas.microsoft.com/office/word/2010/wordml" xmlns:w15="http://schemas.microsoft.com/office/word/2012/wordml" xmlns:w16se="http://schemas.microsoft.com/office/word/2015/wordml/symex" mc:Ignorable="w14 w15 w16se">
+<w:styles xmlns:r="http://schemas.openxmlformats.org/officeDocument/2006/relationships" xmlns:w="http://schemas.openxmlformats.org/wordprocessingml/2006/main">
   <w:docDefaults>
     <w:rPrDefault>
       <w:rPr>
@@ -3096,382 +3220,149 @@
       </w:pPr>
     </w:pPrDefault>
   </w:docDefaults>
-  <w:latentStyles w:defLockedState="0" w:defUIPriority="99" w:defSemiHidden="0" w:defUnhideWhenUsed="0" w:defQFormat="0" w:count="371">
-    <w:lsdException w:name="Normal" w:uiPriority="0" w:qFormat="1"/>
-    <w:lsdException w:name="heading 1" w:uiPriority="9" w:qFormat="1"/>
-    <w:lsdException w:name="heading 2" w:semiHidden="1" w:uiPriority="9" w:unhideWhenUsed="1" w:qFormat="1"/>
-    <w:lsdException w:name="heading 3" w:semiHidden="1" w:uiPriority="9" w:unhideWhenUsed="1" w:qFormat="1"/>
-    <w:lsdException w:name="heading 4" w:semiHidden="1" w:uiPriority="9" w:unhideWhenUsed="1" w:qFormat="1"/>
-    <w:lsdException w:name="heading 5" w:semiHidden="1" w:uiPriority="9" w:unhideWhenUsed="1" w:qFormat="1"/>
-    <w:lsdException w:name="heading 6" w:semiHidden="1" w:uiPriority="9" w:unhideWhenUsed="1" w:qFormat="1"/>
-    <w:lsdException w:name="heading 7" w:semiHidden="1" w:uiPriority="9" w:unhideWhenUsed="1" w:qFormat="1"/>
-    <w:lsdException w:name="heading 8" w:semiHidden="1" w:uiPriority="9" w:unhideWhenUsed="1" w:qFormat="1"/>
-    <w:lsdException w:name="heading 9" w:semiHidden="1" w:uiPriority="9" w:unhideWhenUsed="1" w:qFormat="1"/>
-    <w:lsdException w:name="index 1" w:semiHidden="1" w:unhideWhenUsed="1"/>
-    <w:lsdException w:name="index 2" w:semiHidden="1" w:unhideWhenUsed="1"/>
-    <w:lsdException w:name="index 3" w:semiHidden="1" w:unhideWhenUsed="1"/>
-    <w:lsdException w:name="index 4" w:semiHidden="1" w:unhideWhenUsed="1"/>
-    <w:lsdException w:name="index 5" w:semiHidden="1" w:unhideWhenUsed="1"/>
-    <w:lsdException w:name="index 6" w:semiHidden="1" w:unhideWhenUsed="1"/>
-    <w:lsdException w:name="index 7" w:semiHidden="1" w:unhideWhenUsed="1"/>
-    <w:lsdException w:name="index 8" w:semiHidden="1" w:unhideWhenUsed="1"/>
-    <w:lsdException w:name="index 9" w:semiHidden="1" w:unhideWhenUsed="1"/>
-    <w:lsdException w:name="toc 1" w:semiHidden="1" w:uiPriority="39" w:unhideWhenUsed="1"/>
-    <w:lsdException w:name="toc 2" w:semiHidden="1" w:uiPriority="39" w:unhideWhenUsed="1"/>
-    <w:lsdException w:name="toc 3" w:semiHidden="1" w:uiPriority="39" w:unhideWhenUsed="1"/>
-    <w:lsdException w:name="toc 4" w:semiHidden="1" w:uiPriority="39" w:unhideWhenUsed="1"/>
-    <w:lsdException w:name="toc 5" w:semiHidden="1" w:uiPriority="39" w:unhideWhenUsed="1"/>
-    <w:lsdException w:name="toc 6" w:semiHidden="1" w:uiPriority="39" w:unhideWhenUsed="1"/>
-    <w:lsdException w:name="toc 7" w:semiHidden="1" w:uiPriority="39" w:unhideWhenUsed="1"/>
-    <w:lsdException w:name="toc 8" w:semiHidden="1" w:uiPriority="39" w:unhideWhenUsed="1"/>
-    <w:lsdException w:name="toc 9" w:semiHidden="1" w:uiPriority="39" w:unhideWhenUsed="1"/>
-    <w:lsdException w:name="Normal Indent" w:semiHidden="1" w:unhideWhenUsed="1"/>
-    <w:lsdException w:name="footnote text" w:semiHidden="1" w:unhideWhenUsed="1"/>
-    <w:lsdException w:name="annotation text" w:semiHidden="1" w:unhideWhenUsed="1"/>
-    <w:lsdException w:name="header" w:semiHidden="1" w:unhideWhenUsed="1"/>
-    <w:lsdException w:name="footer" w:semiHidden="1" w:unhideWhenUsed="1"/>
-    <w:lsdException w:name="index heading" w:semiHidden="1" w:unhideWhenUsed="1"/>
-    <w:lsdException w:name="caption" w:semiHidden="1" w:uiPriority="35" w:unhideWhenUsed="1" w:qFormat="1"/>
-    <w:lsdException w:name="table of figures" w:semiHidden="1" w:unhideWhenUsed="1"/>
-    <w:lsdException w:name="envelope address" w:semiHidden="1" w:unhideWhenUsed="1"/>
-    <w:lsdException w:name="envelope return" w:semiHidden="1" w:unhideWhenUsed="1"/>
-    <w:lsdException w:name="footnote reference" w:semiHidden="1" w:unhideWhenUsed="1"/>
-    <w:lsdException w:name="annotation reference" w:semiHidden="1" w:unhideWhenUsed="1"/>
-    <w:lsdException w:name="line number" w:semiHidden="1" w:unhideWhenUsed="1"/>
-    <w:lsdException w:name="page number" w:semiHidden="1" w:unhideWhenUsed="1"/>
-    <w:lsdException w:name="endnote reference" w:semiHidden="1" w:unhideWhenUsed="1"/>
-    <w:lsdException w:name="endnote text" w:semiHidden="1" w:unhideWhenUsed="1"/>
-    <w:lsdException w:name="table of authorities" w:semiHidden="1" w:unhideWhenUsed="1"/>
-    <w:lsdException w:name="macro" w:semiHidden="1" w:unhideWhenUsed="1"/>
-    <w:lsdException w:name="toa heading" w:semiHidden="1" w:unhideWhenUsed="1"/>
-    <w:lsdException w:name="List" w:semiHidden="1" w:unhideWhenUsed="1"/>
-    <w:lsdException w:name="List Bullet" w:semiHidden="1" w:unhideWhenUsed="1"/>
-    <w:lsdException w:name="List Number" w:semiHidden="1" w:unhideWhenUsed="1"/>
-    <w:lsdException w:name="List 2" w:semiHidden="1" w:unhideWhenUsed="1"/>
-    <w:lsdException w:name="List 3" w:semiHidden="1" w:unhideWhenUsed="1"/>
-    <w:lsdException w:name="List 4" w:semiHidden="1" w:unhideWhenUsed="1"/>
-    <w:lsdException w:name="List 5" w:semiHidden="1" w:unhideWhenUsed="1"/>
-    <w:lsdException w:name="List Bullet 2" w:semiHidden="1" w:unhideWhenUsed="1"/>
-    <w:lsdException w:name="List Bullet 3" w:semiHidden="1" w:unhideWhenUsed="1"/>
-    <w:lsdException w:name="List Bullet 4" w:semiHidden="1" w:unhideWhenUsed="1"/>
-    <w:lsdException w:name="List Bullet 5" w:semiHidden="1" w:unhideWhenUsed="1"/>
-    <w:lsdException w:name="List Number 2" w:semiHidden="1" w:unhideWhenUsed="1"/>
-    <w:lsdException w:name="List Number 3" w:semiHidden="1" w:unhideWhenUsed="1"/>
-    <w:lsdException w:name="List Number 4" w:semiHidden="1" w:unhideWhenUsed="1"/>
-    <w:lsdException w:name="List Number 5" w:semiHidden="1" w:unhideWhenUsed="1"/>
-    <w:lsdException w:name="Title" w:uiPriority="10" w:qFormat="1"/>
-    <w:lsdException w:name="Closing" w:semiHidden="1" w:unhideWhenUsed="1"/>
-    <w:lsdException w:name="Signature" w:semiHidden="1" w:unhideWhenUsed="1"/>
-    <w:lsdException w:name="Default Paragraph Font" w:semiHidden="1" w:uiPriority="1" w:unhideWhenUsed="1"/>
-    <w:lsdException w:name="Body Text" w:semiHidden="1" w:unhideWhenUsed="1"/>
-    <w:lsdException w:name="Body Text Indent" w:semiHidden="1" w:unhideWhenUsed="1"/>
-    <w:lsdException w:name="List Continue" w:semiHidden="1" w:unhideWhenUsed="1"/>
-    <w:lsdException w:name="List Continue 2" w:semiHidden="1" w:unhideWhenUsed="1"/>
-    <w:lsdException w:name="List Continue 3" w:semiHidden="1" w:unhideWhenUsed="1"/>
-    <w:lsdException w:name="List Continue 4" w:semiHidden="1" w:unhideWhenUsed="1"/>
-    <w:lsdException w:name="List Continue 5" w:semiHidden="1" w:unhideWhenUsed="1"/>
-    <w:lsdException w:name="Message Header" w:semiHidden="1" w:unhideWhenUsed="1"/>
-    <w:lsdException w:name="Subtitle" w:uiPriority="11" w:qFormat="1"/>
-    <w:lsdException w:name="Salutation" w:semiHidden="1" w:unhideWhenUsed="1"/>
-    <w:lsdException w:name="Date" w:semiHidden="1" w:unhideWhenUsed="1"/>
-    <w:lsdException w:name="Body Text First Indent" w:semiHidden="1" w:unhideWhenUsed="1"/>
-    <w:lsdException w:name="Body Text First Indent 2" w:semiHidden="1" w:unhideWhenUsed="1"/>
-    <w:lsdException w:name="Note Heading" w:semiHidden="1" w:unhideWhenUsed="1"/>
-    <w:lsdException w:name="Body Text 2" w:semiHidden="1" w:unhideWhenUsed="1"/>
-    <w:lsdException w:name="Body Text 3" w:semiHidden="1" w:unhideWhenUsed="1"/>
-    <w:lsdException w:name="Body Text Indent 2" w:semiHidden="1" w:unhideWhenUsed="1"/>
-    <w:lsdException w:name="Body Text Indent 3" w:semiHidden="1" w:unhideWhenUsed="1"/>
-    <w:lsdException w:name="Block Text" w:semiHidden="1" w:unhideWhenUsed="1"/>
-    <w:lsdException w:name="Hyperlink" w:semiHidden="1" w:unhideWhenUsed="1"/>
-    <w:lsdException w:name="FollowedHyperlink" w:semiHidden="1" w:unhideWhenUsed="1"/>
-    <w:lsdException w:name="Strong" w:uiPriority="22" w:qFormat="1"/>
-    <w:lsdException w:name="Emphasis" w:uiPriority="20" w:qFormat="1"/>
-    <w:lsdException w:name="Document Map" w:semiHidden="1" w:unhideWhenUsed="1"/>
-    <w:lsdException w:name="Plain Text" w:semiHidden="1" w:unhideWhenUsed="1"/>
-    <w:lsdException w:name="E-mail Signature" w:semiHidden="1" w:unhideWhenUsed="1"/>
-    <w:lsdException w:name="HTML Top of Form" w:semiHidden="1" w:unhideWhenUsed="1"/>
-    <w:lsdException w:name="HTML Bottom of Form" w:semiHidden="1" w:unhideWhenUsed="1"/>
-    <w:lsdException w:name="Normal (Web)" w:semiHidden="1" w:unhideWhenUsed="1"/>
-    <w:lsdException w:name="HTML Acronym" w:semiHidden="1" w:unhideWhenUsed="1"/>
-    <w:lsdException w:name="HTML Address" w:semiHidden="1" w:unhideWhenUsed="1"/>
-    <w:lsdException w:name="HTML Cite" w:semiHidden="1" w:unhideWhenUsed="1"/>
-    <w:lsdException w:name="HTML Code" w:semiHidden="1" w:unhideWhenUsed="1"/>
-    <w:lsdException w:name="HTML Definition" w:semiHidden="1" w:unhideWhenUsed="1"/>
-    <w:lsdException w:name="HTML Keyboard" w:semiHidden="1" w:unhideWhenUsed="1"/>
-    <w:lsdException w:name="HTML Preformatted" w:semiHidden="1" w:unhideWhenUsed="1"/>
-    <w:lsdException w:name="HTML Sample" w:semiHidden="1" w:unhideWhenUsed="1"/>
-    <w:lsdException w:name="HTML Typewriter" w:semiHidden="1" w:unhideWhenUsed="1"/>
-    <w:lsdException w:name="HTML Variable" w:semiHidden="1" w:unhideWhenUsed="1"/>
-    <w:lsdException w:name="Normal Table" w:semiHidden="1" w:unhideWhenUsed="1"/>
-    <w:lsdException w:name="annotation subject" w:semiHidden="1" w:unhideWhenUsed="1"/>
-    <w:lsdException w:name="No List" w:semiHidden="1" w:unhideWhenUsed="1"/>
-    <w:lsdException w:name="Outline List 1" w:semiHidden="1" w:unhideWhenUsed="1"/>
-    <w:lsdException w:name="Outline List 2" w:semiHidden="1" w:unhideWhenUsed="1"/>
-    <w:lsdException w:name="Outline List 3" w:semiHidden="1" w:unhideWhenUsed="1"/>
-    <w:lsdException w:name="Table Simple 1" w:semiHidden="1" w:unhideWhenUsed="1"/>
-    <w:lsdException w:name="Table Simple 2" w:semiHidden="1" w:unhideWhenUsed="1"/>
-    <w:lsdException w:name="Table Simple 3" w:semiHidden="1" w:unhideWhenUsed="1"/>
-    <w:lsdException w:name="Table Classic 1" w:semiHidden="1" w:unhideWhenUsed="1"/>
-    <w:lsdException w:name="Table Classic 2" w:semiHidden="1" w:unhideWhenUsed="1"/>
-    <w:lsdException w:name="Table Classic 3" w:semiHidden="1" w:unhideWhenUsed="1"/>
-    <w:lsdException w:name="Table Classic 4" w:semiHidden="1" w:unhideWhenUsed="1"/>
-    <w:lsdException w:name="Table Colorful 1" w:semiHidden="1" w:unhideWhenUsed="1"/>
-    <w:lsdException w:name="Table Colorful 2" w:semiHidden="1" w:unhideWhenUsed="1"/>
-    <w:lsdException w:name="Table Colorful 3" w:semiHidden="1" w:unhideWhenUsed="1"/>
-    <w:lsdException w:name="Table Columns 1" w:semiHidden="1" w:unhideWhenUsed="1"/>
-    <w:lsdException w:name="Table Columns 2" w:semiHidden="1" w:unhideWhenUsed="1"/>
-    <w:lsdException w:name="Table Columns 3" w:semiHidden="1" w:unhideWhenUsed="1"/>
-    <w:lsdException w:name="Table Columns 4" w:semiHidden="1" w:unhideWhenUsed="1"/>
-    <w:lsdException w:name="Table Columns 5" w:semiHidden="1" w:unhideWhenUsed="1"/>
-    <w:lsdException w:name="Table Grid 1" w:semiHidden="1" w:unhideWhenUsed="1"/>
-    <w:lsdException w:name="Table Grid 2" w:semiHidden="1" w:unhideWhenUsed="1"/>
-    <w:lsdException w:name="Table Grid 3" w:semiHidden="1" w:unhideWhenUsed="1"/>
-    <w:lsdException w:name="Table Grid 4" w:semiHidden="1" w:unhideWhenUsed="1"/>
-    <w:lsdException w:name="Table Grid 5" w:semiHidden="1" w:unhideWhenUsed="1"/>
-    <w:lsdException w:name="Table Grid 6" w:semiHidden="1" w:unhideWhenUsed="1"/>
-    <w:lsdException w:name="Table Grid 7" w:semiHidden="1" w:unhideWhenUsed="1"/>
-    <w:lsdException w:name="Table Grid 8" w:semiHidden="1" w:unhideWhenUsed="1"/>
-    <w:lsdException w:name="Table List 1" w:semiHidden="1" w:unhideWhenUsed="1"/>
-    <w:lsdException w:name="Table List 2" w:semiHidden="1" w:unhideWhenUsed="1"/>
-    <w:lsdException w:name="Table List 3" w:semiHidden="1" w:unhideWhenUsed="1"/>
-    <w:lsdException w:name="Table List 4" w:semiHidden="1" w:unhideWhenUsed="1"/>
-    <w:lsdException w:name="Table List 5" w:semiHidden="1" w:unhideWhenUsed="1"/>
-    <w:lsdException w:name="Table List 6" w:semiHidden="1" w:unhideWhenUsed="1"/>
-    <w:lsdException w:name="Table List 7" w:semiHidden="1" w:unhideWhenUsed="1"/>
-    <w:lsdException w:name="Table List 8" w:semiHidden="1" w:unhideWhenUsed="1"/>
-    <w:lsdException w:name="Table 3D effects 1" w:semiHidden="1" w:unhideWhenUsed="1"/>
-    <w:lsdException w:name="Table 3D effects 2" w:semiHidden="1" w:unhideWhenUsed="1"/>
-    <w:lsdException w:name="Table 3D effects 3" w:semiHidden="1" w:unhideWhenUsed="1"/>
-    <w:lsdException w:name="Table Contemporary" w:semiHidden="1" w:unhideWhenUsed="1"/>
-    <w:lsdException w:name="Table Elegant" w:semiHidden="1" w:unhideWhenUsed="1"/>
-    <w:lsdException w:name="Table Professional" w:semiHidden="1" w:unhideWhenUsed="1"/>
-    <w:lsdException w:name="Table Subtle 1" w:semiHidden="1" w:unhideWhenUsed="1"/>
-    <w:lsdException w:name="Table Subtle 2" w:semiHidden="1" w:unhideWhenUsed="1"/>
-    <w:lsdException w:name="Table Web 1" w:semiHidden="1" w:unhideWhenUsed="1"/>
-    <w:lsdException w:name="Table Web 2" w:semiHidden="1" w:unhideWhenUsed="1"/>
-    <w:lsdException w:name="Table Web 3" w:semiHidden="1" w:unhideWhenUsed="1"/>
-    <w:lsdException w:name="Balloon Text" w:semiHidden="1" w:unhideWhenUsed="1"/>
-    <w:lsdException w:name="Table Grid" w:uiPriority="39"/>
-    <w:lsdException w:name="Table Theme" w:semiHidden="1" w:unhideWhenUsed="1"/>
-    <w:lsdException w:name="Placeholder Text" w:semiHidden="1"/>
-    <w:lsdException w:name="No Spacing" w:uiPriority="1" w:qFormat="1"/>
-    <w:lsdException w:name="Light Shading" w:uiPriority="60"/>
-    <w:lsdException w:name="Light List" w:uiPriority="61"/>
-    <w:lsdException w:name="Light Grid" w:uiPriority="62"/>
-    <w:lsdException w:name="Medium Shading 1" w:uiPriority="63"/>
-    <w:lsdException w:name="Medium Shading 2" w:uiPriority="64"/>
-    <w:lsdException w:name="Medium List 1" w:uiPriority="65"/>
-    <w:lsdException w:name="Medium List 2" w:uiPriority="66"/>
-    <w:lsdException w:name="Medium Grid 1" w:uiPriority="67"/>
-    <w:lsdException w:name="Medium Grid 2" w:uiPriority="68"/>
-    <w:lsdException w:name="Medium Grid 3" w:uiPriority="69"/>
-    <w:lsdException w:name="Dark List" w:uiPriority="70"/>
-    <w:lsdException w:name="Colorful Shading" w:uiPriority="71"/>
-    <w:lsdException w:name="Colorful List" w:uiPriority="72"/>
-    <w:lsdException w:name="Colorful Grid" w:uiPriority="73"/>
-    <w:lsdException w:name="Light Shading Accent 1" w:uiPriority="60"/>
-    <w:lsdException w:name="Light List Accent 1" w:uiPriority="61"/>
-    <w:lsdException w:name="Light Grid Accent 1" w:uiPriority="62"/>
-    <w:lsdException w:name="Medium Shading 1 Accent 1" w:uiPriority="63"/>
-    <w:lsdException w:name="Medium Shading 2 Accent 1" w:uiPriority="64"/>
-    <w:lsdException w:name="Medium List 1 Accent 1" w:uiPriority="65"/>
-    <w:lsdException w:name="Revision" w:semiHidden="1"/>
-    <w:lsdException w:name="List Paragraph" w:uiPriority="34" w:qFormat="1"/>
-    <w:lsdException w:name="Quote" w:uiPriority="29" w:qFormat="1"/>
-    <w:lsdException w:name="Intense Quote" w:uiPriority="30" w:qFormat="1"/>
-    <w:lsdException w:name="Medium List 2 Accent 1" w:uiPriority="66"/>
-    <w:lsdException w:name="Medium Grid 1 Accent 1" w:uiPriority="67"/>
-    <w:lsdException w:name="Medium Grid 2 Accent 1" w:uiPriority="68"/>
-    <w:lsdException w:name="Medium Grid 3 Accent 1" w:uiPriority="69"/>
-    <w:lsdException w:name="Dark List Accent 1" w:uiPriority="70"/>
-    <w:lsdException w:name="Colorful Shading Accent 1" w:uiPriority="71"/>
-    <w:lsdException w:name="Colorful List Accent 1" w:uiPriority="72"/>
-    <w:lsdException w:name="Colorful Grid Accent 1" w:uiPriority="73"/>
-    <w:lsdException w:name="Light Shading Accent 2" w:uiPriority="60"/>
-    <w:lsdException w:name="Light List Accent 2" w:uiPriority="61"/>
-    <w:lsdException w:name="Light Grid Accent 2" w:uiPriority="62"/>
-    <w:lsdException w:name="Medium Shading 1 Accent 2" w:uiPriority="63"/>
-    <w:lsdException w:name="Medium Shading 2 Accent 2" w:uiPriority="64"/>
-    <w:lsdException w:name="Medium List 1 Accent 2" w:uiPriority="65"/>
-    <w:lsdException w:name="Medium List 2 Accent 2" w:uiPriority="66"/>
-    <w:lsdException w:name="Medium Grid 1 Accent 2" w:uiPriority="67"/>
-    <w:lsdException w:name="Medium Grid 2 Accent 2" w:uiPriority="68"/>
-    <w:lsdException w:name="Medium Grid 3 Accent 2" w:uiPriority="69"/>
-    <w:lsdException w:name="Dark List Accent 2" w:uiPriority="70"/>
-    <w:lsdException w:name="Colorful Shading Accent 2" w:uiPriority="71"/>
-    <w:lsdException w:name="Colorful List Accent 2" w:uiPriority="72"/>
-    <w:lsdException w:name="Colorful Grid Accent 2" w:uiPriority="73"/>
-    <w:lsdException w:name="Light Shading Accent 3" w:uiPriority="60"/>
-    <w:lsdException w:name="Light List Accent 3" w:uiPriority="61"/>
-    <w:lsdException w:name="Light Grid Accent 3" w:uiPriority="62"/>
-    <w:lsdException w:name="Medium Shading 1 Accent 3" w:uiPriority="63"/>
-    <w:lsdException w:name="Medium Shading 2 Accent 3" w:uiPriority="64"/>
-    <w:lsdException w:name="Medium List 1 Accent 3" w:uiPriority="65"/>
-    <w:lsdException w:name="Medium List 2 Accent 3" w:uiPriority="66"/>
-    <w:lsdException w:name="Medium Grid 1 Accent 3" w:uiPriority="67"/>
-    <w:lsdException w:name="Medium Grid 2 Accent 3" w:uiPriority="68"/>
-    <w:lsdException w:name="Medium Grid 3 Accent 3" w:uiPriority="69"/>
-    <w:lsdException w:name="Dark List Accent 3" w:uiPriority="70"/>
-    <w:lsdException w:name="Colorful Shading Accent 3" w:uiPriority="71"/>
-    <w:lsdException w:name="Colorful List Accent 3" w:uiPriority="72"/>
-    <w:lsdException w:name="Colorful Grid Accent 3" w:uiPriority="73"/>
-    <w:lsdException w:name="Light Shading Accent 4" w:uiPriority="60"/>
-    <w:lsdException w:name="Light List Accent 4" w:uiPriority="61"/>
-    <w:lsdException w:name="Light Grid Accent 4" w:uiPriority="62"/>
-    <w:lsdException w:name="Medium Shading 1 Accent 4" w:uiPriority="63"/>
-    <w:lsdException w:name="Medium Shading 2 Accent 4" w:uiPriority="64"/>
-    <w:lsdException w:name="Medium List 1 Accent 4" w:uiPriority="65"/>
-    <w:lsdException w:name="Medium List 2 Accent 4" w:uiPriority="66"/>
-    <w:lsdException w:name="Medium Grid 1 Accent 4" w:uiPriority="67"/>
-    <w:lsdException w:name="Medium Grid 2 Accent 4" w:uiPriority="68"/>
-    <w:lsdException w:name="Medium Grid 3 Accent 4" w:uiPriority="69"/>
-    <w:lsdException w:name="Dark List Accent 4" w:uiPriority="70"/>
-    <w:lsdException w:name="Colorful Shading Accent 4" w:uiPriority="71"/>
-    <w:lsdException w:name="Colorful List Accent 4" w:uiPriority="72"/>
-    <w:lsdException w:name="Colorful Grid Accent 4" w:uiPriority="73"/>
-    <w:lsdException w:name="Light Shading Accent 5" w:uiPriority="60"/>
-    <w:lsdException w:name="Light List Accent 5" w:uiPriority="61"/>
-    <w:lsdException w:name="Light Grid Accent 5" w:uiPriority="62"/>
-    <w:lsdException w:name="Medium Shading 1 Accent 5" w:uiPriority="63"/>
-    <w:lsdException w:name="Medium Shading 2 Accent 5" w:uiPriority="64"/>
-    <w:lsdException w:name="Medium List 1 Accent 5" w:uiPriority="65"/>
-    <w:lsdException w:name="Medium List 2 Accent 5" w:uiPriority="66"/>
-    <w:lsdException w:name="Medium Grid 1 Accent 5" w:uiPriority="67"/>
-    <w:lsdException w:name="Medium Grid 2 Accent 5" w:uiPriority="68"/>
-    <w:lsdException w:name="Medium Grid 3 Accent 5" w:uiPriority="69"/>
-    <w:lsdException w:name="Dark List Accent 5" w:uiPriority="70"/>
-    <w:lsdException w:name="Colorful Shading Accent 5" w:uiPriority="71"/>
-    <w:lsdException w:name="Colorful List Accent 5" w:uiPriority="72"/>
-    <w:lsdException w:name="Colorful Grid Accent 5" w:uiPriority="73"/>
-    <w:lsdException w:name="Light Shading Accent 6" w:uiPriority="60"/>
-    <w:lsdException w:name="Light List Accent 6" w:uiPriority="61"/>
-    <w:lsdException w:name="Light Grid Accent 6" w:uiPriority="62"/>
-    <w:lsdException w:name="Medium Shading 1 Accent 6" w:uiPriority="63"/>
-    <w:lsdException w:name="Medium Shading 2 Accent 6" w:uiPriority="64"/>
-    <w:lsdException w:name="Medium List 1 Accent 6" w:uiPriority="65"/>
-    <w:lsdException w:name="Medium List 2 Accent 6" w:uiPriority="66"/>
-    <w:lsdException w:name="Medium Grid 1 Accent 6" w:uiPriority="67"/>
-    <w:lsdException w:name="Medium Grid 2 Accent 6" w:uiPriority="68"/>
-    <w:lsdException w:name="Medium Grid 3 Accent 6" w:uiPriority="69"/>
-    <w:lsdException w:name="Dark List Accent 6" w:uiPriority="70"/>
-    <w:lsdException w:name="Colorful Shading Accent 6" w:uiPriority="71"/>
-    <w:lsdException w:name="Colorful List Accent 6" w:uiPriority="72"/>
-    <w:lsdException w:name="Colorful Grid Accent 6" w:uiPriority="73"/>
-    <w:lsdException w:name="Subtle Emphasis" w:uiPriority="19" w:qFormat="1"/>
-    <w:lsdException w:name="Intense Emphasis" w:uiPriority="21" w:qFormat="1"/>
-    <w:lsdException w:name="Subtle Reference" w:uiPriority="31" w:qFormat="1"/>
-    <w:lsdException w:name="Intense Reference" w:uiPriority="32" w:qFormat="1"/>
-    <w:lsdException w:name="Book Title" w:uiPriority="33" w:qFormat="1"/>
-    <w:lsdException w:name="Bibliography" w:semiHidden="1" w:uiPriority="37" w:unhideWhenUsed="1"/>
-    <w:lsdException w:name="TOC Heading" w:semiHidden="1" w:uiPriority="39" w:unhideWhenUsed="1" w:qFormat="1"/>
-    <w:lsdException w:name="Plain Table 1" w:uiPriority="41"/>
-    <w:lsdException w:name="Plain Table 2" w:uiPriority="42"/>
-    <w:lsdException w:name="Plain Table 3" w:uiPriority="43"/>
-    <w:lsdException w:name="Plain Table 4" w:uiPriority="44"/>
-    <w:lsdException w:name="Plain Table 5" w:uiPriority="45"/>
-    <w:lsdException w:name="Grid Table Light" w:uiPriority="40"/>
-    <w:lsdException w:name="Grid Table 1 Light" w:uiPriority="46"/>
-    <w:lsdException w:name="Grid Table 2" w:uiPriority="47"/>
-    <w:lsdException w:name="Grid Table 3" w:uiPriority="48"/>
-    <w:lsdException w:name="Grid Table 4" w:uiPriority="49"/>
-    <w:lsdException w:name="Grid Table 5 Dark" w:uiPriority="50"/>
-    <w:lsdException w:name="Grid Table 6 Colorful" w:uiPriority="51"/>
-    <w:lsdException w:name="Grid Table 7 Colorful" w:uiPriority="52"/>
-    <w:lsdException w:name="Grid Table 1 Light Accent 1" w:uiPriority="46"/>
-    <w:lsdException w:name="Grid Table 2 Accent 1" w:uiPriority="47"/>
-    <w:lsdException w:name="Grid Table 3 Accent 1" w:uiPriority="48"/>
-    <w:lsdException w:name="Grid Table 4 Accent 1" w:uiPriority="49"/>
-    <w:lsdException w:name="Grid Table 5 Dark Accent 1" w:uiPriority="50"/>
-    <w:lsdException w:name="Grid Table 6 Colorful Accent 1" w:uiPriority="51"/>
-    <w:lsdException w:name="Grid Table 7 Colorful Accent 1" w:uiPriority="52"/>
-    <w:lsdException w:name="Grid Table 1 Light Accent 2" w:uiPriority="46"/>
-    <w:lsdException w:name="Grid Table 2 Accent 2" w:uiPriority="47"/>
-    <w:lsdException w:name="Grid Table 3 Accent 2" w:uiPriority="48"/>
-    <w:lsdException w:name="Grid Table 4 Accent 2" w:uiPriority="49"/>
-    <w:lsdException w:name="Grid Table 5 Dark Accent 2" w:uiPriority="50"/>
-    <w:lsdException w:name="Grid Table 6 Colorful Accent 2" w:uiPriority="51"/>
-    <w:lsdException w:name="Grid Table 7 Colorful Accent 2" w:uiPriority="52"/>
-    <w:lsdException w:name="Grid Table 1 Light Accent 3" w:uiPriority="46"/>
-    <w:lsdException w:name="Grid Table 2 Accent 3" w:uiPriority="47"/>
-    <w:lsdException w:name="Grid Table 3 Accent 3" w:uiPriority="48"/>
-    <w:lsdException w:name="Grid Table 4 Accent 3" w:uiPriority="49"/>
-    <w:lsdException w:name="Grid Table 5 Dark Accent 3" w:uiPriority="50"/>
-    <w:lsdException w:name="Grid Table 6 Colorful Accent 3" w:uiPriority="51"/>
-    <w:lsdException w:name="Grid Table 7 Colorful Accent 3" w:uiPriority="52"/>
-    <w:lsdException w:name="Grid Table 1 Light Accent 4" w:uiPriority="46"/>
-    <w:lsdException w:name="Grid Table 2 Accent 4" w:uiPriority="47"/>
-    <w:lsdException w:name="Grid Table 3 Accent 4" w:uiPriority="48"/>
-    <w:lsdException w:name="Grid Table 4 Accent 4" w:uiPriority="49"/>
-    <w:lsdException w:name="Grid Table 5 Dark Accent 4" w:uiPriority="50"/>
-    <w:lsdException w:name="Grid Table 6 Colorful Accent 4" w:uiPriority="51"/>
-    <w:lsdException w:name="Grid Table 7 Colorful Accent 4" w:uiPriority="52"/>
-    <w:lsdException w:name="Grid Table 1 Light Accent 5" w:uiPriority="46"/>
-    <w:lsdException w:name="Grid Table 2 Accent 5" w:uiPriority="47"/>
-    <w:lsdException w:name="Grid Table 3 Accent 5" w:uiPriority="48"/>
-    <w:lsdException w:name="Grid Table 4 Accent 5" w:uiPriority="49"/>
-    <w:lsdException w:name="Grid Table 5 Dark Accent 5" w:uiPriority="50"/>
-    <w:lsdException w:name="Grid Table 6 Colorful Accent 5" w:uiPriority="51"/>
-    <w:lsdException w:name="Grid Table 7 Colorful Accent 5" w:uiPriority="52"/>
-    <w:lsdException w:name="Grid Table 1 Light Accent 6" w:uiPriority="46"/>
-    <w:lsdException w:name="Grid Table 2 Accent 6" w:uiPriority="47"/>
-    <w:lsdException w:name="Grid Table 3 Accent 6" w:uiPriority="48"/>
-    <w:lsdException w:name="Grid Table 4 Accent 6" w:uiPriority="49"/>
-    <w:lsdException w:name="Grid Table 5 Dark Accent 6" w:uiPriority="50"/>
-    <w:lsdException w:name="Grid Table 6 Colorful Accent 6" w:uiPriority="51"/>
-    <w:lsdException w:name="Grid Table 7 Colorful Accent 6" w:uiPriority="52"/>
-    <w:lsdException w:name="List Table 1 Light" w:uiPriority="46"/>
-    <w:lsdException w:name="List Table 2" w:uiPriority="47"/>
-    <w:lsdException w:name="List Table 3" w:uiPriority="48"/>
-    <w:lsdException w:name="List Table 4" w:uiPriority="49"/>
-    <w:lsdException w:name="List Table 5 Dark" w:uiPriority="50"/>
-    <w:lsdException w:name="List Table 6 Colorful" w:uiPriority="51"/>
-    <w:lsdException w:name="List Table 7 Colorful" w:uiPriority="52"/>
-    <w:lsdException w:name="List Table 1 Light Accent 1" w:uiPriority="46"/>
-    <w:lsdException w:name="List Table 2 Accent 1" w:uiPriority="47"/>
-    <w:lsdException w:name="List Table 3 Accent 1" w:uiPriority="48"/>
-    <w:lsdException w:name="List Table 4 Accent 1" w:uiPriority="49"/>
-    <w:lsdException w:name="List Table 5 Dark Accent 1" w:uiPriority="50"/>
-    <w:lsdException w:name="List Table 6 Colorful Accent 1" w:uiPriority="51"/>
-    <w:lsdException w:name="List Table 7 Colorful Accent 1" w:uiPriority="52"/>
-    <w:lsdException w:name="List Table 1 Light Accent 2" w:uiPriority="46"/>
-    <w:lsdException w:name="List Table 2 Accent 2" w:uiPriority="47"/>
-    <w:lsdException w:name="List Table 3 Accent 2" w:uiPriority="48"/>
-    <w:lsdException w:name="List Table 4 Accent 2" w:uiPriority="49"/>
-    <w:lsdException w:name="List Table 5 Dark Accent 2" w:uiPriority="50"/>
-    <w:lsdException w:name="List Table 6 Colorful Accent 2" w:uiPriority="51"/>
-    <w:lsdException w:name="List Table 7 Colorful Accent 2" w:uiPriority="52"/>
-    <w:lsdException w:name="List Table 1 Light Accent 3" w:uiPriority="46"/>
-    <w:lsdException w:name="List Table 2 Accent 3" w:uiPriority="47"/>
-    <w:lsdException w:name="List Table 3 Accent 3" w:uiPriority="48"/>
-    <w:lsdException w:name="List Table 4 Accent 3" w:uiPriority="49"/>
-    <w:lsdException w:name="List Table 5 Dark Accent 3" w:uiPriority="50"/>
-    <w:lsdException w:name="List Table 6 Colorful Accent 3" w:uiPriority="51"/>
-    <w:lsdException w:name="List Table 7 Colorful Accent 3" w:uiPriority="52"/>
-    <w:lsdException w:name="List Table 1 Light Accent 4" w:uiPriority="46"/>
-    <w:lsdException w:name="List Table 2 Accent 4" w:uiPriority="47"/>
-    <w:lsdException w:name="List Table 3 Accent 4" w:uiPriority="48"/>
-    <w:lsdException w:name="List Table 4 Accent 4" w:uiPriority="49"/>
-    <w:lsdException w:name="List Table 5 Dark Accent 4" w:uiPriority="50"/>
-    <w:lsdException w:name="List Table 6 Colorful Accent 4" w:uiPriority="51"/>
-    <w:lsdException w:name="List Table 7 Colorful Accent 4" w:uiPriority="52"/>
-    <w:lsdException w:name="List Table 1 Light Accent 5" w:uiPriority="46"/>
-    <w:lsdException w:name="List Table 2 Accent 5" w:uiPriority="47"/>
-    <w:lsdException w:name="List Table 3 Accent 5" w:uiPriority="48"/>
-    <w:lsdException w:name="List Table 4 Accent 5" w:uiPriority="49"/>
-    <w:lsdException w:name="List Table 5 Dark Accent 5" w:uiPriority="50"/>
-    <w:lsdException w:name="List Table 6 Colorful Accent 5" w:uiPriority="51"/>
-    <w:lsdException w:name="List Table 7 Colorful Accent 5" w:uiPriority="52"/>
-    <w:lsdException w:name="List Table 1 Light Accent 6" w:uiPriority="46"/>
-    <w:lsdException w:name="List Table 2 Accent 6" w:uiPriority="47"/>
-    <w:lsdException w:name="List Table 3 Accent 6" w:uiPriority="48"/>
-    <w:lsdException w:name="List Table 4 Accent 6" w:uiPriority="49"/>
-    <w:lsdException w:name="List Table 5 Dark Accent 6" w:uiPriority="50"/>
-    <w:lsdException w:name="List Table 6 Colorful Accent 6" w:uiPriority="51"/>
-    <w:lsdException w:name="List Table 7 Colorful Accent 6" w:uiPriority="52"/>
+  <w:latentStyles w:defLockedState="0" w:defUIPriority="99" w:defSemiHidden="1" w:defUnhideWhenUsed="1" w:defQFormat="0" w:count="267">
+    <w:lsdException w:name="Normal" w:semiHidden="0" w:uiPriority="0" w:unhideWhenUsed="0" w:qFormat="1"/>
+    <w:lsdException w:name="heading 1" w:semiHidden="0" w:uiPriority="9" w:unhideWhenUsed="0" w:qFormat="1"/>
+    <w:lsdException w:name="heading 2" w:uiPriority="9" w:qFormat="1"/>
+    <w:lsdException w:name="heading 3" w:uiPriority="9" w:qFormat="1"/>
+    <w:lsdException w:name="heading 4" w:uiPriority="9" w:qFormat="1"/>
+    <w:lsdException w:name="heading 5" w:uiPriority="9" w:qFormat="1"/>
+    <w:lsdException w:name="heading 6" w:uiPriority="9" w:qFormat="1"/>
+    <w:lsdException w:name="heading 7" w:uiPriority="9" w:qFormat="1"/>
+    <w:lsdException w:name="heading 8" w:uiPriority="9" w:qFormat="1"/>
+    <w:lsdException w:name="heading 9" w:uiPriority="9" w:qFormat="1"/>
+    <w:lsdException w:name="toc 1" w:uiPriority="39"/>
+    <w:lsdException w:name="toc 2" w:uiPriority="39"/>
+    <w:lsdException w:name="toc 3" w:uiPriority="39"/>
+    <w:lsdException w:name="toc 4" w:uiPriority="39"/>
+    <w:lsdException w:name="toc 5" w:uiPriority="39"/>
+    <w:lsdException w:name="toc 6" w:uiPriority="39"/>
+    <w:lsdException w:name="toc 7" w:uiPriority="39"/>
+    <w:lsdException w:name="toc 8" w:uiPriority="39"/>
+    <w:lsdException w:name="toc 9" w:uiPriority="39"/>
+    <w:lsdException w:name="caption" w:uiPriority="35" w:qFormat="1"/>
+    <w:lsdException w:name="Title" w:semiHidden="0" w:uiPriority="10" w:unhideWhenUsed="0" w:qFormat="1"/>
+    <w:lsdException w:name="Default Paragraph Font" w:uiPriority="1"/>
+    <w:lsdException w:name="Subtitle" w:semiHidden="0" w:uiPriority="11" w:unhideWhenUsed="0" w:qFormat="1"/>
+    <w:lsdException w:name="Strong" w:semiHidden="0" w:uiPriority="22" w:unhideWhenUsed="0" w:qFormat="1"/>
+    <w:lsdException w:name="Emphasis" w:semiHidden="0" w:uiPriority="20" w:unhideWhenUsed="0" w:qFormat="1"/>
+    <w:lsdException w:name="Table Grid" w:semiHidden="0" w:uiPriority="39" w:unhideWhenUsed="0"/>
+    <w:lsdException w:name="Placeholder Text" w:unhideWhenUsed="0"/>
+    <w:lsdException w:name="No Spacing" w:semiHidden="0" w:uiPriority="1" w:unhideWhenUsed="0" w:qFormat="1"/>
+    <w:lsdException w:name="Light Shading" w:semiHidden="0" w:uiPriority="60" w:unhideWhenUsed="0"/>
+    <w:lsdException w:name="Light List" w:semiHidden="0" w:uiPriority="61" w:unhideWhenUsed="0"/>
+    <w:lsdException w:name="Light Grid" w:semiHidden="0" w:uiPriority="62" w:unhideWhenUsed="0"/>
+    <w:lsdException w:name="Medium Shading 1" w:semiHidden="0" w:uiPriority="63" w:unhideWhenUsed="0"/>
+    <w:lsdException w:name="Medium Shading 2" w:semiHidden="0" w:uiPriority="64" w:unhideWhenUsed="0"/>
+    <w:lsdException w:name="Medium List 1" w:semiHidden="0" w:uiPriority="65" w:unhideWhenUsed="0"/>
+    <w:lsdException w:name="Medium List 2" w:semiHidden="0" w:uiPriority="66" w:unhideWhenUsed="0"/>
+    <w:lsdException w:name="Medium Grid 1" w:semiHidden="0" w:uiPriority="67" w:unhideWhenUsed="0"/>
+    <w:lsdException w:name="Medium Grid 2" w:semiHidden="0" w:uiPriority="68" w:unhideWhenUsed="0"/>
+    <w:lsdException w:name="Medium Grid 3" w:semiHidden="0" w:uiPriority="69" w:unhideWhenUsed="0"/>
+    <w:lsdException w:name="Dark List" w:semiHidden="0" w:uiPriority="70" w:unhideWhenUsed="0"/>
+    <w:lsdException w:name="Colorful Shading" w:semiHidden="0" w:uiPriority="71" w:unhideWhenUsed="0"/>
+    <w:lsdException w:name="Colorful List" w:semiHidden="0" w:uiPriority="72" w:unhideWhenUsed="0"/>
+    <w:lsdException w:name="Colorful Grid" w:semiHidden="0" w:uiPriority="73" w:unhideWhenUsed="0"/>
+    <w:lsdException w:name="Light Shading Accent 1" w:semiHidden="0" w:uiPriority="60" w:unhideWhenUsed="0"/>
+    <w:lsdException w:name="Light List Accent 1" w:semiHidden="0" w:uiPriority="61" w:unhideWhenUsed="0"/>
+    <w:lsdException w:name="Light Grid Accent 1" w:semiHidden="0" w:uiPriority="62" w:unhideWhenUsed="0"/>
+    <w:lsdException w:name="Medium Shading 1 Accent 1" w:semiHidden="0" w:uiPriority="63" w:unhideWhenUsed="0"/>
+    <w:lsdException w:name="Medium Shading 2 Accent 1" w:semiHidden="0" w:uiPriority="64" w:unhideWhenUsed="0"/>
+    <w:lsdException w:name="Medium List 1 Accent 1" w:semiHidden="0" w:uiPriority="65" w:unhideWhenUsed="0"/>
+    <w:lsdException w:name="Revision" w:unhideWhenUsed="0"/>
+    <w:lsdException w:name="List Paragraph" w:semiHidden="0" w:uiPriority="34" w:unhideWhenUsed="0" w:qFormat="1"/>
+    <w:lsdException w:name="Quote" w:semiHidden="0" w:uiPriority="29" w:unhideWhenUsed="0" w:qFormat="1"/>
+    <w:lsdException w:name="Intense Quote" w:semiHidden="0" w:uiPriority="30" w:unhideWhenUsed="0" w:qFormat="1"/>
+    <w:lsdException w:name="Medium List 2 Accent 1" w:semiHidden="0" w:uiPriority="66" w:unhideWhenUsed="0"/>
+    <w:lsdException w:name="Medium Grid 1 Accent 1" w:semiHidden="0" w:uiPriority="67" w:unhideWhenUsed="0"/>
+    <w:lsdException w:name="Medium Grid 2 Accent 1" w:semiHidden="0" w:uiPriority="68" w:unhideWhenUsed="0"/>
+    <w:lsdException w:name="Medium Grid 3 Accent 1" w:semiHidden="0" w:uiPriority="69" w:unhideWhenUsed="0"/>
+    <w:lsdException w:name="Dark List Accent 1" w:semiHidden="0" w:uiPriority="70" w:unhideWhenUsed="0"/>
+    <w:lsdException w:name="Colorful Shading Accent 1" w:semiHidden="0" w:uiPriority="71" w:unhideWhenUsed="0"/>
+    <w:lsdException w:name="Colorful List Accent 1" w:semiHidden="0" w:uiPriority="72" w:unhideWhenUsed="0"/>
+    <w:lsdException w:name="Colorful Grid Accent 1" w:semiHidden="0" w:uiPriority="73" w:unhideWhenUsed="0"/>
+    <w:lsdException w:name="Light Shading Accent 2" w:semiHidden="0" w:uiPriority="60" w:unhideWhenUsed="0"/>
+    <w:lsdException w:name="Light List Accent 2" w:semiHidden="0" w:uiPriority="61" w:unhideWhenUsed="0"/>
+    <w:lsdException w:name="Light Grid Accent 2" w:semiHidden="0" w:uiPriority="62" w:unhideWhenUsed="0"/>
+    <w:lsdException w:name="Medium Shading 1 Accent 2" w:semiHidden="0" w:uiPriority="63" w:unhideWhenUsed="0"/>
+    <w:lsdException w:name="Medium Shading 2 Accent 2" w:semiHidden="0" w:uiPriority="64" w:unhideWhenUsed="0"/>
+    <w:lsdException w:name="Medium List 1 Accent 2" w:semiHidden="0" w:uiPriority="65" w:unhideWhenUsed="0"/>
+    <w:lsdException w:name="Medium List 2 Accent 2" w:semiHidden="0" w:uiPriority="66" w:unhideWhenUsed="0"/>
+    <w:lsdException w:name="Medium Grid 1 Accent 2" w:semiHidden="0" w:uiPriority="67" w:unhideWhenUsed="0"/>
+    <w:lsdException w:name="Medium Grid 2 Accent 2" w:semiHidden="0" w:uiPriority="68" w:unhideWhenUsed="0"/>
+    <w:lsdException w:name="Medium Grid 3 Accent 2" w:semiHidden="0" w:uiPriority="69" w:unhideWhenUsed="0"/>
+    <w:lsdException w:name="Dark List Accent 2" w:semiHidden="0" w:uiPriority="70" w:unhideWhenUsed="0"/>
+    <w:lsdException w:name="Colorful Shading Accent 2" w:semiHidden="0" w:uiPriority="71" w:unhideWhenUsed="0"/>
+    <w:lsdException w:name="Colorful List Accent 2" w:semiHidden="0" w:uiPriority="72" w:unhideWhenUsed="0"/>
+    <w:lsdException w:name="Colorful Grid Accent 2" w:semiHidden="0" w:uiPriority="73" w:unhideWhenUsed="0"/>
+    <w:lsdException w:name="Light Shading Accent 3" w:semiHidden="0" w:uiPriority="60" w:unhideWhenUsed="0"/>
+    <w:lsdException w:name="Light List Accent 3" w:semiHidden="0" w:uiPriority="61" w:unhideWhenUsed="0"/>
+    <w:lsdException w:name="Light Grid Accent 3" w:semiHidden="0" w:uiPriority="62" w:unhideWhenUsed="0"/>
+    <w:lsdException w:name="Medium Shading 1 Accent 3" w:semiHidden="0" w:uiPriority="63" w:unhideWhenUsed="0"/>
+    <w:lsdException w:name="Medium Shading 2 Accent 3" w:semiHidden="0" w:uiPriority="64" w:unhideWhenUsed="0"/>
+    <w:lsdException w:name="Medium List 1 Accent 3" w:semiHidden="0" w:uiPriority="65" w:unhideWhenUsed="0"/>
+    <w:lsdException w:name="Medium List 2 Accent 3" w:semiHidden="0" w:uiPriority="66" w:unhideWhenUsed="0"/>
+    <w:lsdException w:name="Medium Grid 1 Accent 3" w:semiHidden="0" w:uiPriority="67" w:unhideWhenUsed="0"/>
+    <w:lsdException w:name="Medium Grid 2 Accent 3" w:semiHidden="0" w:uiPriority="68" w:unhideWhenUsed="0"/>
+    <w:lsdException w:name="Medium Grid 3 Accent 3" w:semiHidden="0" w:uiPriority="69" w:unhideWhenUsed="0"/>
+    <w:lsdException w:name="Dark List Accent 3" w:semiHidden="0" w:uiPriority="70" w:unhideWhenUsed="0"/>
+    <w:lsdException w:name="Colorful Shading Accent 3" w:semiHidden="0" w:uiPriority="71" w:unhideWhenUsed="0"/>
+    <w:lsdException w:name="Colorful List Accent 3" w:semiHidden="0" w:uiPriority="72" w:unhideWhenUsed="0"/>
+    <w:lsdException w:name="Colorful Grid Accent 3" w:semiHidden="0" w:uiPriority="73" w:unhideWhenUsed="0"/>
+    <w:lsdException w:name="Light Shading Accent 4" w:semiHidden="0" w:uiPriority="60" w:unhideWhenUsed="0"/>
+    <w:lsdException w:name="Light List Accent 4" w:semiHidden="0" w:uiPriority="61" w:unhideWhenUsed="0"/>
+    <w:lsdException w:name="Light Grid Accent 4" w:semiHidden="0" w:uiPriority="62" w:unhideWhenUsed="0"/>
+    <w:lsdException w:name="Medium Shading 1 Accent 4" w:semiHidden="0" w:uiPriority="63" w:unhideWhenUsed="0"/>
+    <w:lsdException w:name="Medium Shading 2 Accent 4" w:semiHidden="0" w:uiPriority="64" w:unhideWhenUsed="0"/>
+    <w:lsdException w:name="Medium List 1 Accent 4" w:semiHidden="0" w:uiPriority="65" w:unhideWhenUsed="0"/>
+    <w:lsdException w:name="Medium List 2 Accent 4" w:semiHidden="0" w:uiPriority="66" w:unhideWhenUsed="0"/>
+    <w:lsdException w:name="Medium Grid 1 Accent 4" w:semiHidden="0" w:uiPriority="67" w:unhideWhenUsed="0"/>
+    <w:lsdException w:name="Medium Grid 2 Accent 4" w:semiHidden="0" w:uiPriority="68" w:unhideWhenUsed="0"/>
+    <w:lsdException w:name="Medium Grid 3 Accent 4" w:semiHidden="0" w:uiPriority="69" w:unhideWhenUsed="0"/>
+    <w:lsdException w:name="Dark List Accent 4" w:semiHidden="0" w:uiPriority="70" w:unhideWhenUsed="0"/>
+    <w:lsdException w:name="Colorful Shading Accent 4" w:semiHidden="0" w:uiPriority="71" w:unhideWhenUsed="0"/>
+    <w:lsdException w:name="Colorful List Accent 4" w:semiHidden="0" w:uiPriority="72" w:unhideWhenUsed="0"/>
+    <w:lsdException w:name="Colorful Grid Accent 4" w:semiHidden="0" w:uiPriority="73" w:unhideWhenUsed="0"/>
+    <w:lsdException w:name="Light Shading Accent 5" w:semiHidden="0" w:uiPriority="60" w:unhideWhenUsed="0"/>
+    <w:lsdException w:name="Light List Accent 5" w:semiHidden="0" w:uiPriority="61" w:unhideWhenUsed="0"/>
+    <w:lsdException w:name="Light Grid Accent 5" w:semiHidden="0" w:uiPriority="62" w:unhideWhenUsed="0"/>
+    <w:lsdException w:name="Medium Shading 1 Accent 5" w:semiHidden="0" w:uiPriority="63" w:unhideWhenUsed="0"/>
+    <w:lsdException w:name="Medium Shading 2 Accent 5" w:semiHidden="0" w:uiPriority="64" w:unhideWhenUsed="0"/>
+    <w:lsdException w:name="Medium List 1 Accent 5" w:semiHidden="0" w:uiPriority="65" w:unhideWhenUsed="0"/>
+    <w:lsdException w:name="Medium List 2 Accent 5" w:semiHidden="0" w:uiPriority="66" w:unhideWhenUsed="0"/>
+    <w:lsdException w:name="Medium Grid 1 Accent 5" w:semiHidden="0" w:uiPriority="67" w:unhideWhenUsed="0"/>
+    <w:lsdException w:name="Medium Grid 2 Accent 5" w:semiHidden="0" w:uiPriority="68" w:unhideWhenUsed="0"/>
+    <w:lsdException w:name="Medium Grid 3 Accent 5" w:semiHidden="0" w:uiPriority="69" w:unhideWhenUsed="0"/>
+    <w:lsdException w:name="Dark List Accent 5" w:semiHidden="0" w:uiPriority="70" w:unhideWhenUsed="0"/>
+    <w:lsdException w:name="Colorful Shading Accent 5" w:semiHidden="0" w:uiPriority="71" w:unhideWhenUsed="0"/>
+    <w:lsdException w:name="Colorful List Accent 5" w:semiHidden="0" w:uiPriority="72" w:unhideWhenUsed="0"/>
+    <w:lsdException w:name="Colorful Grid Accent 5" w:semiHidden="0" w:uiPriority="73" w:unhideWhenUsed="0"/>
+    <w:lsdException w:name="Light Shading Accent 6" w:semiHidden="0" w:uiPriority="60" w:unhideWhenUsed="0"/>
+    <w:lsdException w:name="Light List Accent 6" w:semiHidden="0" w:uiPriority="61" w:unhideWhenUsed="0"/>
+    <w:lsdException w:name="Light Grid Accent 6" w:semiHidden="0" w:uiPriority="62" w:unhideWhenUsed="0"/>
+    <w:lsdException w:name="Medium Shading 1 Accent 6" w:semiHidden="0" w:uiPriority="63" w:unhideWhenUsed="0"/>
+    <w:lsdException w:name="Medium Shading 2 Accent 6" w:semiHidden="0" w:uiPriority="64" w:unhideWhenUsed="0"/>
+    <w:lsdException w:name="Medium List 1 Accent 6" w:semiHidden="0" w:uiPriority="65" w:unhideWhenUsed="0"/>
+    <w:lsdException w:name="Medium List 2 Accent 6" w:semiHidden="0" w:uiPriority="66" w:unhideWhenUsed="0"/>
+    <w:lsdException w:name="Medium Grid 1 Accent 6" w:semiHidden="0" w:uiPriority="67" w:unhideWhenUsed="0"/>
+    <w:lsdException w:name="Medium Grid 2 Accent 6" w:semiHidden="0" w:uiPriority="68" w:unhideWhenUsed="0"/>
+    <w:lsdException w:name="Medium Grid 3 Accent 6" w:semiHidden="0" w:uiPriority="69" w:unhideWhenUsed="0"/>
+    <w:lsdException w:name="Dark List Accent 6" w:semiHidden="0" w:uiPriority="70" w:unhideWhenUsed="0"/>
+    <w:lsdException w:name="Colorful Shading Accent 6" w:semiHidden="0" w:uiPriority="71" w:unhideWhenUsed="0"/>
+    <w:lsdException w:name="Colorful List Accent 6" w:semiHidden="0" w:uiPriority="72" w:unhideWhenUsed="0"/>
+    <w:lsdException w:name="Colorful Grid Accent 6" w:semiHidden="0" w:uiPriority="73" w:unhideWhenUsed="0"/>
+    <w:lsdException w:name="Subtle Emphasis" w:semiHidden="0" w:uiPriority="19" w:unhideWhenUsed="0" w:qFormat="1"/>
+    <w:lsdException w:name="Intense Emphasis" w:semiHidden="0" w:uiPriority="21" w:unhideWhenUsed="0" w:qFormat="1"/>
+    <w:lsdException w:name="Subtle Reference" w:semiHidden="0" w:uiPriority="31" w:unhideWhenUsed="0" w:qFormat="1"/>
+    <w:lsdException w:name="Intense Reference" w:semiHidden="0" w:uiPriority="32" w:unhideWhenUsed="0" w:qFormat="1"/>
+    <w:lsdException w:name="Book Title" w:semiHidden="0" w:uiPriority="33" w:unhideWhenUsed="0" w:qFormat="1"/>
+    <w:lsdException w:name="Bibliography" w:uiPriority="37"/>
+    <w:lsdException w:name="TOC Heading" w:uiPriority="39" w:qFormat="1"/>
   </w:latentStyles>
   <w:style w:type="paragraph" w:default="1" w:styleId="Normal">
     <w:name w:val="Normal"/>
     <w:qFormat/>
+    <w:rsid w:val="00E57318"/>
   </w:style>
   <w:style w:type="character" w:default="1" w:styleId="DefaultParagraphFont">
     <w:name w:val="Default Paragraph Font"/>
@@ -3484,6 +3375,7 @@
     <w:uiPriority w:val="99"/>
     <w:semiHidden/>
     <w:unhideWhenUsed/>
+    <w:qFormat/>
     <w:tblPr>
       <w:tblInd w:w="0" w:type="dxa"/>
       <w:tblCellMar>
@@ -3545,6 +3437,44 @@
       <w:contextualSpacing/>
     </w:pPr>
   </w:style>
+  <w:style w:type="paragraph" w:styleId="BalloonText">
+    <w:name w:val="Balloon Text"/>
+    <w:basedOn w:val="Normal"/>
+    <w:link w:val="BalloonTextChar"/>
+    <w:uiPriority w:val="99"/>
+    <w:semiHidden/>
+    <w:unhideWhenUsed/>
+    <w:rsid w:val="0079177D"/>
+    <w:pPr>
+      <w:spacing w:after="0" w:line="240" w:lineRule="auto"/>
+    </w:pPr>
+    <w:rPr>
+      <w:rFonts w:ascii="Tahoma" w:hAnsi="Tahoma" w:cs="Tahoma"/>
+      <w:sz w:val="16"/>
+      <w:szCs w:val="16"/>
+    </w:rPr>
+  </w:style>
+  <w:style w:type="character" w:customStyle="1" w:styleId="BalloonTextChar">
+    <w:name w:val="Balloon Text Char"/>
+    <w:basedOn w:val="DefaultParagraphFont"/>
+    <w:link w:val="BalloonText"/>
+    <w:uiPriority w:val="99"/>
+    <w:semiHidden/>
+    <w:rsid w:val="0079177D"/>
+    <w:rPr>
+      <w:rFonts w:ascii="Tahoma" w:hAnsi="Tahoma" w:cs="Tahoma"/>
+      <w:sz w:val="16"/>
+      <w:szCs w:val="16"/>
+    </w:rPr>
+  </w:style>
+  <w:style w:type="character" w:styleId="LineNumber">
+    <w:name w:val="line number"/>
+    <w:basedOn w:val="DefaultParagraphFont"/>
+    <w:uiPriority w:val="99"/>
+    <w:semiHidden/>
+    <w:unhideWhenUsed/>
+    <w:rsid w:val="002A3953"/>
+  </w:style>
 </w:styles>
 </file>
 
@@ -3591,7 +3521,7 @@
     </a:clrScheme>
     <a:fontScheme name="Office">
       <a:majorFont>
-        <a:latin typeface="Calibri Light" panose="020F0302020204030204"/>
+        <a:latin typeface="Calibri Light"/>
         <a:ea typeface=""/>
         <a:cs typeface=""/>
         <a:font script="Jpan" typeface="ＭＳ ゴシック"/>
@@ -3626,7 +3556,7 @@
         <a:font script="Geor" typeface="Sylfaen"/>
       </a:majorFont>
       <a:minorFont>
-        <a:latin typeface="Calibri" panose="020F0502020204030204"/>
+        <a:latin typeface="Calibri"/>
         <a:ea typeface=""/>
         <a:cs typeface=""/>
         <a:font script="Jpan" typeface="ＭＳ 明朝"/>
@@ -3803,7 +3733,7 @@
   <a:extraClrSchemeLst/>
   <a:extLst>
     <a:ext uri="{05A4C25C-085E-4340-85A3-A5531E510DB2}">
-      <thm15:themeFamily xmlns:thm15="http://schemas.microsoft.com/office/thememl/2012/main" name="Office Theme" id="{62F939B6-93AF-4DB8-9C6B-D6C7DFDC589F}" vid="{4A3C46E8-61CC-4603-A589-7422A47A8E4A}"/>
+      <thm15:themeFamily xmlns:thm15="http://schemas.microsoft.com/office/thememl/2012/main" xmlns="" name="Office Theme" id="{62F939B6-93AF-4DB8-9C6B-D6C7DFDC589F}" vid="{4A3C46E8-61CC-4603-A589-7422A47A8E4A}"/>
     </a:ext>
   </a:extLst>
 </a:theme>

</xml_diff>

<commit_message>
Update the User case , Garrisons part
</commit_message>
<xml_diff>
--- a/D2.2-group-14.docx
+++ b/D2.2-group-14.docx
@@ -1,6 +1,6 @@
 
 <file path=word/document.xml><?xml version="1.0" encoding="utf-8"?>
-<w:document xmlns:ve="http://schemas.openxmlformats.org/markup-compatibility/2006" xmlns:o="urn:schemas-microsoft-com:office:office" xmlns:r="http://schemas.openxmlformats.org/officeDocument/2006/relationships" xmlns:m="http://schemas.openxmlformats.org/officeDocument/2006/math" xmlns:v="urn:schemas-microsoft-com:vml" xmlns:wp="http://schemas.openxmlformats.org/drawingml/2006/wordprocessingDrawing" xmlns:w10="urn:schemas-microsoft-com:office:word" xmlns:w="http://schemas.openxmlformats.org/wordprocessingml/2006/main" xmlns:wne="http://schemas.microsoft.com/office/word/2006/wordml">
+<w:document xmlns:wpc="http://schemas.microsoft.com/office/word/2010/wordprocessingCanvas" xmlns:cx="http://schemas.microsoft.com/office/drawing/2014/chartex" xmlns:cx1="http://schemas.microsoft.com/office/drawing/2015/9/8/chartex" xmlns:cx2="http://schemas.microsoft.com/office/drawing/2015/10/21/chartex" xmlns:mc="http://schemas.openxmlformats.org/markup-compatibility/2006" xmlns:o="urn:schemas-microsoft-com:office:office" xmlns:r="http://schemas.openxmlformats.org/officeDocument/2006/relationships" xmlns:m="http://schemas.openxmlformats.org/officeDocument/2006/math" xmlns:v="urn:schemas-microsoft-com:vml" xmlns:wp14="http://schemas.microsoft.com/office/word/2010/wordprocessingDrawing" xmlns:wp="http://schemas.openxmlformats.org/drawingml/2006/wordprocessingDrawing" xmlns:w10="urn:schemas-microsoft-com:office:word" xmlns:w="http://schemas.openxmlformats.org/wordprocessingml/2006/main" xmlns:w14="http://schemas.microsoft.com/office/word/2010/wordml" xmlns:w15="http://schemas.microsoft.com/office/word/2012/wordml" xmlns:w16se="http://schemas.microsoft.com/office/word/2015/wordml/symex" xmlns:wpg="http://schemas.microsoft.com/office/word/2010/wordprocessingGroup" xmlns:wpi="http://schemas.microsoft.com/office/word/2010/wordprocessingInk" xmlns:wne="http://schemas.microsoft.com/office/word/2006/wordml" xmlns:wps="http://schemas.microsoft.com/office/word/2010/wordprocessingShape" mc:Ignorable="w14 w15 w16se wp14">
   <w:body>
     <w:p>
       <w:pPr>
@@ -64,7 +64,43 @@
           <w:sz w:val="24"/>
           <w:szCs w:val="24"/>
         </w:rPr>
-        <w:t>Hayden Aupperle, Gage Cottrell, Peter Huettl, Garrison Smith</w:t>
+        <w:t xml:space="preserve">Hayden </w:t>
+      </w:r>
+      <w:proofErr w:type="spellStart"/>
+      <w:r>
+        <w:rPr>
+          <w:rFonts w:ascii="Times New Roman" w:eastAsia="Times New Roman" w:hAnsi="Times New Roman" w:cs="Times New Roman"/>
+          <w:sz w:val="24"/>
+          <w:szCs w:val="24"/>
+        </w:rPr>
+        <w:t>Aupperle</w:t>
+      </w:r>
+      <w:proofErr w:type="spellEnd"/>
+      <w:r>
+        <w:rPr>
+          <w:rFonts w:ascii="Times New Roman" w:eastAsia="Times New Roman" w:hAnsi="Times New Roman" w:cs="Times New Roman"/>
+          <w:sz w:val="24"/>
+          <w:szCs w:val="24"/>
+        </w:rPr>
+        <w:t xml:space="preserve">, Gage Cottrell, Peter </w:t>
+      </w:r>
+      <w:proofErr w:type="spellStart"/>
+      <w:r>
+        <w:rPr>
+          <w:rFonts w:ascii="Times New Roman" w:eastAsia="Times New Roman" w:hAnsi="Times New Roman" w:cs="Times New Roman"/>
+          <w:sz w:val="24"/>
+          <w:szCs w:val="24"/>
+        </w:rPr>
+        <w:t>Huettl</w:t>
+      </w:r>
+      <w:proofErr w:type="spellEnd"/>
+      <w:r>
+        <w:rPr>
+          <w:rFonts w:ascii="Times New Roman" w:eastAsia="Times New Roman" w:hAnsi="Times New Roman" w:cs="Times New Roman"/>
+          <w:sz w:val="24"/>
+          <w:szCs w:val="24"/>
+        </w:rPr>
+        <w:t>, Garrison Smith</w:t>
       </w:r>
     </w:p>
     <w:p>
@@ -201,8 +237,18 @@
           <w:sz w:val="24"/>
           <w:szCs w:val="24"/>
         </w:rPr>
-        <w:t>Marco Gerosa</w:t>
-      </w:r>
+        <w:t xml:space="preserve">Marco </w:t>
+      </w:r>
+      <w:proofErr w:type="spellStart"/>
+      <w:r>
+        <w:rPr>
+          <w:rFonts w:ascii="Times New Roman" w:eastAsia="Times New Roman" w:hAnsi="Times New Roman" w:cs="Times New Roman"/>
+          <w:sz w:val="24"/>
+          <w:szCs w:val="24"/>
+        </w:rPr>
+        <w:t>Gerosa</w:t>
+      </w:r>
+      <w:proofErr w:type="spellEnd"/>
     </w:p>
     <w:p>
       <w:pPr>
@@ -1608,7 +1654,7 @@
           <w:sz w:val="24"/>
           <w:szCs w:val="24"/>
         </w:rPr>
-        <w:t xml:space="preserve">Puzzle Challenge </w:t>
+        <w:t>Changing the difficulty settings</w:t>
       </w:r>
     </w:p>
     <w:p>
@@ -1643,7 +1689,7 @@
           <w:sz w:val="24"/>
           <w:szCs w:val="24"/>
         </w:rPr>
-        <w:t>Puzzle game user</w:t>
+        <w:t>Any User</w:t>
       </w:r>
     </w:p>
     <w:p>
@@ -1667,6 +1713,7 @@
       <w:r>
         <w:rPr>
           <w:rFonts w:ascii="Times New Roman" w:hAnsi="Times New Roman" w:cs="Times New Roman"/>
+          <w:b/>
           <w:sz w:val="24"/>
           <w:szCs w:val="24"/>
         </w:rPr>
@@ -1678,7 +1725,15 @@
           <w:sz w:val="24"/>
           <w:szCs w:val="24"/>
         </w:rPr>
-        <w:t xml:space="preserve">The application will challenge a veteran puzzle game user to see if the application stumps them. </w:t>
+        <w:t>The User will have the ability to change the difficulty settings of the puzzles</w:t>
+      </w:r>
+      <w:r>
+        <w:rPr>
+          <w:rFonts w:ascii="Times New Roman" w:hAnsi="Times New Roman" w:cs="Times New Roman"/>
+          <w:sz w:val="24"/>
+          <w:szCs w:val="24"/>
+        </w:rPr>
+        <w:t xml:space="preserve"> </w:t>
       </w:r>
     </w:p>
     <w:p>
@@ -1713,7 +1768,7 @@
           <w:sz w:val="24"/>
           <w:szCs w:val="24"/>
         </w:rPr>
-        <w:t>The user must have the application and be logged in to it in order to play.</w:t>
+        <w:t>The user needs to download the application and be registered to change settings</w:t>
       </w:r>
     </w:p>
     <w:p>
@@ -1748,7 +1803,7 @@
           <w:sz w:val="24"/>
           <w:szCs w:val="24"/>
         </w:rPr>
-        <w:t xml:space="preserve">The user starts the first puzzle and works their way up, or closes application. </w:t>
+        <w:t>The user must be registered and in the settings tool bar to change difficulty</w:t>
       </w:r>
     </w:p>
     <w:p>
@@ -1783,23 +1838,22 @@
         <w:pStyle w:val="ListParagraph"/>
         <w:numPr>
           <w:ilvl w:val="0"/>
-          <w:numId w:val="10"/>
+          <w:numId w:val="12"/>
         </w:numPr>
         <w:spacing w:after="20" w:line="240" w:lineRule="auto"/>
-        <w:ind w:left="360"/>
-        <w:rPr>
-          <w:rFonts w:ascii="Times New Roman" w:hAnsi="Times New Roman" w:cs="Times New Roman"/>
-          <w:sz w:val="24"/>
-          <w:szCs w:val="24"/>
-        </w:rPr>
-      </w:pPr>
-      <w:r>
-        <w:rPr>
-          <w:rFonts w:ascii="Times New Roman" w:hAnsi="Times New Roman" w:cs="Times New Roman"/>
-          <w:sz w:val="24"/>
-          <w:szCs w:val="24"/>
-        </w:rPr>
-        <w:t>The user downloads the application on device</w:t>
+        <w:rPr>
+          <w:rFonts w:ascii="Times New Roman" w:hAnsi="Times New Roman" w:cs="Times New Roman"/>
+          <w:sz w:val="24"/>
+          <w:szCs w:val="24"/>
+        </w:rPr>
+      </w:pPr>
+      <w:r>
+        <w:rPr>
+          <w:rFonts w:ascii="Times New Roman" w:hAnsi="Times New Roman" w:cs="Times New Roman"/>
+          <w:sz w:val="24"/>
+          <w:szCs w:val="24"/>
+        </w:rPr>
+        <w:t>The user will register their application with an email</w:t>
       </w:r>
     </w:p>
     <w:p>
@@ -1807,23 +1861,22 @@
         <w:pStyle w:val="ListParagraph"/>
         <w:numPr>
           <w:ilvl w:val="0"/>
-          <w:numId w:val="10"/>
+          <w:numId w:val="12"/>
         </w:numPr>
         <w:spacing w:after="20" w:line="240" w:lineRule="auto"/>
-        <w:ind w:left="360"/>
-        <w:rPr>
-          <w:rFonts w:ascii="Times New Roman" w:hAnsi="Times New Roman" w:cs="Times New Roman"/>
-          <w:sz w:val="24"/>
-          <w:szCs w:val="24"/>
-        </w:rPr>
-      </w:pPr>
-      <w:r>
-        <w:rPr>
-          <w:rFonts w:ascii="Times New Roman" w:hAnsi="Times New Roman" w:cs="Times New Roman"/>
-          <w:sz w:val="24"/>
-          <w:szCs w:val="24"/>
-        </w:rPr>
-        <w:t xml:space="preserve">The user registers themselves on the application with an email </w:t>
+        <w:rPr>
+          <w:rFonts w:ascii="Times New Roman" w:hAnsi="Times New Roman" w:cs="Times New Roman"/>
+          <w:sz w:val="24"/>
+          <w:szCs w:val="24"/>
+        </w:rPr>
+      </w:pPr>
+      <w:r>
+        <w:rPr>
+          <w:rFonts w:ascii="Times New Roman" w:hAnsi="Times New Roman" w:cs="Times New Roman"/>
+          <w:sz w:val="24"/>
+          <w:szCs w:val="24"/>
+        </w:rPr>
+        <w:t xml:space="preserve">The user will then select the settings app </w:t>
       </w:r>
     </w:p>
     <w:p>
@@ -1831,23 +1884,22 @@
         <w:pStyle w:val="ListParagraph"/>
         <w:numPr>
           <w:ilvl w:val="0"/>
-          <w:numId w:val="10"/>
+          <w:numId w:val="12"/>
         </w:numPr>
         <w:spacing w:after="20" w:line="240" w:lineRule="auto"/>
-        <w:ind w:left="360"/>
-        <w:rPr>
-          <w:rFonts w:ascii="Times New Roman" w:hAnsi="Times New Roman" w:cs="Times New Roman"/>
-          <w:sz w:val="24"/>
-          <w:szCs w:val="24"/>
-        </w:rPr>
-      </w:pPr>
-      <w:r>
-        <w:rPr>
-          <w:rFonts w:ascii="Times New Roman" w:hAnsi="Times New Roman" w:cs="Times New Roman"/>
-          <w:sz w:val="24"/>
-          <w:szCs w:val="24"/>
-        </w:rPr>
-        <w:t>The user confirms the email to start the puzzles</w:t>
+        <w:rPr>
+          <w:rFonts w:ascii="Times New Roman" w:hAnsi="Times New Roman" w:cs="Times New Roman"/>
+          <w:sz w:val="24"/>
+          <w:szCs w:val="24"/>
+        </w:rPr>
+      </w:pPr>
+      <w:r>
+        <w:rPr>
+          <w:rFonts w:ascii="Times New Roman" w:hAnsi="Times New Roman" w:cs="Times New Roman"/>
+          <w:sz w:val="24"/>
+          <w:szCs w:val="24"/>
+        </w:rPr>
+        <w:t>They will then choose the difficulty tab</w:t>
       </w:r>
     </w:p>
     <w:p>
@@ -1855,49 +1907,42 @@
         <w:pStyle w:val="ListParagraph"/>
         <w:numPr>
           <w:ilvl w:val="0"/>
-          <w:numId w:val="10"/>
+          <w:numId w:val="12"/>
         </w:numPr>
         <w:spacing w:after="20" w:line="240" w:lineRule="auto"/>
-        <w:ind w:left="360"/>
-        <w:rPr>
-          <w:rFonts w:ascii="Times New Roman" w:hAnsi="Times New Roman" w:cs="Times New Roman"/>
-          <w:sz w:val="24"/>
-          <w:szCs w:val="24"/>
-        </w:rPr>
-      </w:pPr>
-      <w:r>
-        <w:rPr>
-          <w:rFonts w:ascii="Times New Roman" w:hAnsi="Times New Roman" w:cs="Times New Roman"/>
-          <w:sz w:val="24"/>
-          <w:szCs w:val="24"/>
-        </w:rPr>
-        <w:t>The user then begins the application by starting with puzzle one[</w:t>
-      </w:r>
-      <w:r>
-        <w:rPr>
-          <w:rFonts w:ascii="Times New Roman" w:hAnsi="Times New Roman" w:cs="Times New Roman"/>
-          <w:b/>
-          <w:sz w:val="24"/>
-          <w:szCs w:val="24"/>
-        </w:rPr>
-        <w:t>A1</w:t>
-      </w:r>
-      <w:r>
-        <w:rPr>
-          <w:rFonts w:ascii="Times New Roman" w:hAnsi="Times New Roman" w:cs="Times New Roman"/>
-          <w:b/>
-          <w:sz w:val="24"/>
-          <w:szCs w:val="24"/>
-        </w:rPr>
-        <w:t>: First puzzle is tutorial of game user can skip if they want</w:t>
-      </w:r>
-      <w:r>
-        <w:rPr>
-          <w:rFonts w:ascii="Times New Roman" w:hAnsi="Times New Roman" w:cs="Times New Roman"/>
-          <w:sz w:val="24"/>
-          <w:szCs w:val="24"/>
-        </w:rPr>
-        <w:t>]</w:t>
+        <w:rPr>
+          <w:rFonts w:ascii="Times New Roman" w:hAnsi="Times New Roman" w:cs="Times New Roman"/>
+          <w:sz w:val="24"/>
+          <w:szCs w:val="24"/>
+        </w:rPr>
+      </w:pPr>
+      <w:r>
+        <w:rPr>
+          <w:rFonts w:ascii="Times New Roman" w:hAnsi="Times New Roman" w:cs="Times New Roman"/>
+          <w:sz w:val="24"/>
+          <w:szCs w:val="24"/>
+        </w:rPr>
+        <w:t>They will select the difficulty that they want</w:t>
+      </w:r>
+    </w:p>
+    <w:p>
+      <w:pPr>
+        <w:spacing w:after="20" w:line="240" w:lineRule="auto"/>
+        <w:rPr>
+          <w:rFonts w:ascii="Times New Roman" w:hAnsi="Times New Roman" w:cs="Times New Roman"/>
+          <w:b/>
+          <w:sz w:val="24"/>
+          <w:szCs w:val="24"/>
+        </w:rPr>
+      </w:pPr>
+      <w:r>
+        <w:rPr>
+          <w:rFonts w:ascii="Times New Roman" w:hAnsi="Times New Roman" w:cs="Times New Roman"/>
+          <w:b/>
+          <w:sz w:val="24"/>
+          <w:szCs w:val="24"/>
+        </w:rPr>
+        <w:t>Alternative Flows:</w:t>
       </w:r>
     </w:p>
     <w:p>
@@ -1905,81 +1950,35 @@
         <w:pStyle w:val="ListParagraph"/>
         <w:numPr>
           <w:ilvl w:val="0"/>
-          <w:numId w:val="10"/>
+          <w:numId w:val="14"/>
         </w:numPr>
         <w:spacing w:after="20" w:line="240" w:lineRule="auto"/>
-        <w:ind w:left="360"/>
-        <w:rPr>
-          <w:rFonts w:ascii="Times New Roman" w:hAnsi="Times New Roman" w:cs="Times New Roman"/>
-          <w:sz w:val="24"/>
-          <w:szCs w:val="24"/>
-        </w:rPr>
-      </w:pPr>
-      <w:r>
-        <w:rPr>
-          <w:rFonts w:ascii="Times New Roman" w:hAnsi="Times New Roman" w:cs="Times New Roman"/>
-          <w:sz w:val="24"/>
-          <w:szCs w:val="24"/>
-        </w:rPr>
-        <w:t>The user plays all the puzzles to see if they get stumped</w:t>
-      </w:r>
-    </w:p>
-    <w:p>
-      <w:pPr>
-        <w:spacing w:after="20" w:line="240" w:lineRule="auto"/>
-        <w:rPr>
-          <w:rFonts w:ascii="Times New Roman" w:hAnsi="Times New Roman" w:cs="Times New Roman"/>
-          <w:sz w:val="24"/>
-          <w:szCs w:val="24"/>
-        </w:rPr>
-      </w:pPr>
-    </w:p>
-    <w:p>
-      <w:pPr>
-        <w:spacing w:after="20" w:line="240" w:lineRule="auto"/>
-        <w:rPr>
-          <w:rFonts w:ascii="Times New Roman" w:hAnsi="Times New Roman" w:cs="Times New Roman"/>
-          <w:b/>
-          <w:sz w:val="24"/>
-          <w:szCs w:val="24"/>
-        </w:rPr>
-      </w:pPr>
-      <w:r>
-        <w:rPr>
-          <w:rFonts w:ascii="Times New Roman" w:hAnsi="Times New Roman" w:cs="Times New Roman"/>
-          <w:b/>
-          <w:sz w:val="24"/>
-          <w:szCs w:val="24"/>
-        </w:rPr>
-        <w:t>Alternative Flows:</w:t>
-      </w:r>
-    </w:p>
-    <w:p>
-      <w:pPr>
-        <w:spacing w:after="20" w:line="240" w:lineRule="auto"/>
-        <w:rPr>
-          <w:rFonts w:ascii="Times New Roman" w:hAnsi="Times New Roman" w:cs="Times New Roman"/>
-          <w:sz w:val="24"/>
-          <w:szCs w:val="24"/>
-        </w:rPr>
-      </w:pPr>
-      <w:r>
-        <w:rPr>
-          <w:rFonts w:ascii="Times New Roman" w:hAnsi="Times New Roman" w:cs="Times New Roman"/>
-          <w:b/>
-          <w:sz w:val="24"/>
-          <w:szCs w:val="24"/>
-        </w:rPr>
-        <w:t>A1</w:t>
-      </w:r>
-      <w:r>
-        <w:rPr>
-          <w:rFonts w:ascii="Times New Roman" w:hAnsi="Times New Roman" w:cs="Times New Roman"/>
-          <w:b/>
-          <w:sz w:val="24"/>
-          <w:szCs w:val="24"/>
-        </w:rPr>
-        <w:t>: First puzzle is tutorial of game user can skip if they want</w:t>
+        <w:rPr>
+          <w:rFonts w:ascii="Times New Roman" w:hAnsi="Times New Roman" w:cs="Times New Roman"/>
+          <w:b/>
+          <w:sz w:val="24"/>
+          <w:szCs w:val="24"/>
+        </w:rPr>
+      </w:pPr>
+      <w:r>
+        <w:rPr>
+          <w:rFonts w:ascii="Times New Roman" w:hAnsi="Times New Roman" w:cs="Times New Roman"/>
+          <w:b/>
+          <w:sz w:val="24"/>
+          <w:szCs w:val="24"/>
+        </w:rPr>
+        <w:t xml:space="preserve">At any </w:t>
+      </w:r>
+      <w:bookmarkStart w:id="0" w:name="_GoBack"/>
+      <w:bookmarkEnd w:id="0"/>
+      <w:r>
+        <w:rPr>
+          <w:rFonts w:ascii="Times New Roman" w:hAnsi="Times New Roman" w:cs="Times New Roman"/>
+          <w:b/>
+          <w:sz w:val="24"/>
+          <w:szCs w:val="24"/>
+        </w:rPr>
+        <w:t>time, user may close the app</w:t>
       </w:r>
     </w:p>
     <w:p>
@@ -1987,23 +1986,45 @@
         <w:pStyle w:val="ListParagraph"/>
         <w:numPr>
           <w:ilvl w:val="0"/>
-          <w:numId w:val="11"/>
+          <w:numId w:val="13"/>
         </w:numPr>
-        <w:spacing w:after="20" w:line="240" w:lineRule="auto"/>
-        <w:ind w:left="360"/>
-        <w:rPr>
-          <w:rFonts w:ascii="Times New Roman" w:hAnsi="Times New Roman" w:cs="Times New Roman"/>
-          <w:sz w:val="24"/>
-          <w:szCs w:val="24"/>
-        </w:rPr>
-      </w:pPr>
-      <w:r>
-        <w:rPr>
-          <w:rFonts w:ascii="Times New Roman" w:hAnsi="Times New Roman" w:cs="Times New Roman"/>
-          <w:sz w:val="24"/>
-          <w:szCs w:val="24"/>
-        </w:rPr>
-        <w:t>If they skip the tutorial they will be presented with next level</w:t>
+        <w:rPr>
+          <w:rFonts w:ascii="Times New Roman" w:hAnsi="Times New Roman" w:cs="Times New Roman"/>
+          <w:sz w:val="24"/>
+          <w:szCs w:val="24"/>
+        </w:rPr>
+      </w:pPr>
+      <w:r>
+        <w:rPr>
+          <w:rFonts w:ascii="Times New Roman" w:hAnsi="Times New Roman" w:cs="Times New Roman"/>
+          <w:sz w:val="24"/>
+          <w:szCs w:val="24"/>
+        </w:rPr>
+        <w:t xml:space="preserve">If the user does not </w:t>
+      </w:r>
+      <w:r>
+        <w:rPr>
+          <w:rFonts w:ascii="Times New Roman" w:hAnsi="Times New Roman" w:cs="Times New Roman"/>
+          <w:sz w:val="24"/>
+          <w:szCs w:val="24"/>
+        </w:rPr>
+        <w:t>register,</w:t>
+      </w:r>
+      <w:r>
+        <w:rPr>
+          <w:rFonts w:ascii="Times New Roman" w:hAnsi="Times New Roman" w:cs="Times New Roman"/>
+          <w:sz w:val="24"/>
+          <w:szCs w:val="24"/>
+        </w:rPr>
+        <w:t xml:space="preserve"> </w:t>
+      </w:r>
+      <w:r>
+        <w:rPr>
+          <w:rFonts w:ascii="Times New Roman" w:hAnsi="Times New Roman" w:cs="Times New Roman"/>
+          <w:sz w:val="24"/>
+          <w:szCs w:val="24"/>
+        </w:rPr>
+        <w:t>then they can’t change the difficulty</w:t>
       </w:r>
     </w:p>
     <w:p>
@@ -2011,33 +2032,22 @@
         <w:pStyle w:val="ListParagraph"/>
         <w:numPr>
           <w:ilvl w:val="0"/>
-          <w:numId w:val="11"/>
+          <w:numId w:val="13"/>
         </w:numPr>
-        <w:spacing w:after="20" w:line="240" w:lineRule="auto"/>
-        <w:ind w:left="360"/>
-        <w:rPr>
-          <w:rFonts w:ascii="Times New Roman" w:hAnsi="Times New Roman" w:cs="Times New Roman"/>
-          <w:sz w:val="24"/>
-          <w:szCs w:val="24"/>
-        </w:rPr>
-      </w:pPr>
-      <w:r>
-        <w:rPr>
-          <w:rFonts w:ascii="Times New Roman" w:hAnsi="Times New Roman" w:cs="Times New Roman"/>
-          <w:sz w:val="24"/>
-          <w:szCs w:val="24"/>
-        </w:rPr>
-        <w:t>User can always go back to tutorial level if they want</w:t>
-      </w:r>
-    </w:p>
-    <w:p>
-      <w:pPr>
-        <w:rPr>
-          <w:rFonts w:ascii="Times New Roman" w:hAnsi="Times New Roman" w:cs="Times New Roman"/>
-          <w:sz w:val="24"/>
-          <w:szCs w:val="24"/>
-        </w:rPr>
-      </w:pPr>
+        <w:rPr>
+          <w:rFonts w:ascii="Times New Roman" w:hAnsi="Times New Roman" w:cs="Times New Roman"/>
+          <w:sz w:val="24"/>
+          <w:szCs w:val="24"/>
+        </w:rPr>
+      </w:pPr>
+      <w:r>
+        <w:rPr>
+          <w:rFonts w:ascii="Times New Roman" w:hAnsi="Times New Roman" w:cs="Times New Roman"/>
+          <w:sz w:val="24"/>
+          <w:szCs w:val="24"/>
+        </w:rPr>
+        <w:t>User will have to stick with the default difficulty</w:t>
+      </w:r>
     </w:p>
     <w:p>
       <w:pPr>
@@ -2128,8 +2138,6 @@
         </w:rPr>
         <w:t xml:space="preserve">Added one more reference and did a use case scenario </w:t>
       </w:r>
-      <w:bookmarkStart w:id="0" w:name="_GoBack"/>
-      <w:bookmarkEnd w:id="0"/>
     </w:p>
     <w:p>
       <w:pPr>
@@ -2166,8 +2174,180 @@
 </file>
 
 <file path=word/numbering.xml><?xml version="1.0" encoding="utf-8"?>
-<w:numbering xmlns:ve="http://schemas.openxmlformats.org/markup-compatibility/2006" xmlns:o="urn:schemas-microsoft-com:office:office" xmlns:r="http://schemas.openxmlformats.org/officeDocument/2006/relationships" xmlns:m="http://schemas.openxmlformats.org/officeDocument/2006/math" xmlns:v="urn:schemas-microsoft-com:vml" xmlns:wp="http://schemas.openxmlformats.org/drawingml/2006/wordprocessingDrawing" xmlns:w10="urn:schemas-microsoft-com:office:word" xmlns:w="http://schemas.openxmlformats.org/wordprocessingml/2006/main" xmlns:wne="http://schemas.microsoft.com/office/word/2006/wordml">
-  <w:abstractNum w:abstractNumId="0">
+<w:numbering xmlns:wpc="http://schemas.microsoft.com/office/word/2010/wordprocessingCanvas" xmlns:cx="http://schemas.microsoft.com/office/drawing/2014/chartex" xmlns:cx1="http://schemas.microsoft.com/office/drawing/2015/9/8/chartex" xmlns:cx2="http://schemas.microsoft.com/office/drawing/2015/10/21/chartex" xmlns:mc="http://schemas.openxmlformats.org/markup-compatibility/2006" xmlns:o="urn:schemas-microsoft-com:office:office" xmlns:r="http://schemas.openxmlformats.org/officeDocument/2006/relationships" xmlns:m="http://schemas.openxmlformats.org/officeDocument/2006/math" xmlns:v="urn:schemas-microsoft-com:vml" xmlns:wp14="http://schemas.microsoft.com/office/word/2010/wordprocessingDrawing" xmlns:wp="http://schemas.openxmlformats.org/drawingml/2006/wordprocessingDrawing" xmlns:w10="urn:schemas-microsoft-com:office:word" xmlns:w="http://schemas.openxmlformats.org/wordprocessingml/2006/main" xmlns:w14="http://schemas.microsoft.com/office/word/2010/wordml" xmlns:w15="http://schemas.microsoft.com/office/word/2012/wordml" xmlns:w16se="http://schemas.microsoft.com/office/word/2015/wordml/symex" xmlns:wpg="http://schemas.microsoft.com/office/word/2010/wordprocessingGroup" xmlns:wpi="http://schemas.microsoft.com/office/word/2010/wordprocessingInk" xmlns:wne="http://schemas.microsoft.com/office/word/2006/wordml" xmlns:wps="http://schemas.microsoft.com/office/word/2010/wordprocessingShape" mc:Ignorable="w14 w15 w16se wp14">
+  <w:abstractNum w:abstractNumId="0" w15:restartNumberingAfterBreak="0">
+    <w:nsid w:val="05703E39"/>
+    <w:multiLevelType w:val="hybridMultilevel"/>
+    <w:tmpl w:val="7DCC809C"/>
+    <w:lvl w:ilvl="0" w:tplc="0409000F">
+      <w:start w:val="1"/>
+      <w:numFmt w:val="decimal"/>
+      <w:lvlText w:val="%1."/>
+      <w:lvlJc w:val="left"/>
+      <w:pPr>
+        <w:ind w:left="720" w:hanging="360"/>
+      </w:pPr>
+    </w:lvl>
+    <w:lvl w:ilvl="1" w:tplc="04090019" w:tentative="1">
+      <w:start w:val="1"/>
+      <w:numFmt w:val="lowerLetter"/>
+      <w:lvlText w:val="%2."/>
+      <w:lvlJc w:val="left"/>
+      <w:pPr>
+        <w:ind w:left="1440" w:hanging="360"/>
+      </w:pPr>
+    </w:lvl>
+    <w:lvl w:ilvl="2" w:tplc="0409001B" w:tentative="1">
+      <w:start w:val="1"/>
+      <w:numFmt w:val="lowerRoman"/>
+      <w:lvlText w:val="%3."/>
+      <w:lvlJc w:val="right"/>
+      <w:pPr>
+        <w:ind w:left="2160" w:hanging="180"/>
+      </w:pPr>
+    </w:lvl>
+    <w:lvl w:ilvl="3" w:tplc="0409000F" w:tentative="1">
+      <w:start w:val="1"/>
+      <w:numFmt w:val="decimal"/>
+      <w:lvlText w:val="%4."/>
+      <w:lvlJc w:val="left"/>
+      <w:pPr>
+        <w:ind w:left="2880" w:hanging="360"/>
+      </w:pPr>
+    </w:lvl>
+    <w:lvl w:ilvl="4" w:tplc="04090019" w:tentative="1">
+      <w:start w:val="1"/>
+      <w:numFmt w:val="lowerLetter"/>
+      <w:lvlText w:val="%5."/>
+      <w:lvlJc w:val="left"/>
+      <w:pPr>
+        <w:ind w:left="3600" w:hanging="360"/>
+      </w:pPr>
+    </w:lvl>
+    <w:lvl w:ilvl="5" w:tplc="0409001B" w:tentative="1">
+      <w:start w:val="1"/>
+      <w:numFmt w:val="lowerRoman"/>
+      <w:lvlText w:val="%6."/>
+      <w:lvlJc w:val="right"/>
+      <w:pPr>
+        <w:ind w:left="4320" w:hanging="180"/>
+      </w:pPr>
+    </w:lvl>
+    <w:lvl w:ilvl="6" w:tplc="0409000F" w:tentative="1">
+      <w:start w:val="1"/>
+      <w:numFmt w:val="decimal"/>
+      <w:lvlText w:val="%7."/>
+      <w:lvlJc w:val="left"/>
+      <w:pPr>
+        <w:ind w:left="5040" w:hanging="360"/>
+      </w:pPr>
+    </w:lvl>
+    <w:lvl w:ilvl="7" w:tplc="04090019" w:tentative="1">
+      <w:start w:val="1"/>
+      <w:numFmt w:val="lowerLetter"/>
+      <w:lvlText w:val="%8."/>
+      <w:lvlJc w:val="left"/>
+      <w:pPr>
+        <w:ind w:left="5760" w:hanging="360"/>
+      </w:pPr>
+    </w:lvl>
+    <w:lvl w:ilvl="8" w:tplc="0409001B" w:tentative="1">
+      <w:start w:val="1"/>
+      <w:numFmt w:val="lowerRoman"/>
+      <w:lvlText w:val="%9."/>
+      <w:lvlJc w:val="right"/>
+      <w:pPr>
+        <w:ind w:left="6480" w:hanging="180"/>
+      </w:pPr>
+    </w:lvl>
+  </w:abstractNum>
+  <w:abstractNum w:abstractNumId="1" w15:restartNumberingAfterBreak="0">
+    <w:nsid w:val="05E97D97"/>
+    <w:multiLevelType w:val="hybridMultilevel"/>
+    <w:tmpl w:val="B890EFF8"/>
+    <w:lvl w:ilvl="0" w:tplc="0409000F">
+      <w:start w:val="1"/>
+      <w:numFmt w:val="decimal"/>
+      <w:lvlText w:val="%1."/>
+      <w:lvlJc w:val="left"/>
+      <w:pPr>
+        <w:ind w:left="720" w:hanging="360"/>
+      </w:pPr>
+    </w:lvl>
+    <w:lvl w:ilvl="1" w:tplc="04090019" w:tentative="1">
+      <w:start w:val="1"/>
+      <w:numFmt w:val="lowerLetter"/>
+      <w:lvlText w:val="%2."/>
+      <w:lvlJc w:val="left"/>
+      <w:pPr>
+        <w:ind w:left="1440" w:hanging="360"/>
+      </w:pPr>
+    </w:lvl>
+    <w:lvl w:ilvl="2" w:tplc="0409001B" w:tentative="1">
+      <w:start w:val="1"/>
+      <w:numFmt w:val="lowerRoman"/>
+      <w:lvlText w:val="%3."/>
+      <w:lvlJc w:val="right"/>
+      <w:pPr>
+        <w:ind w:left="2160" w:hanging="180"/>
+      </w:pPr>
+    </w:lvl>
+    <w:lvl w:ilvl="3" w:tplc="0409000F" w:tentative="1">
+      <w:start w:val="1"/>
+      <w:numFmt w:val="decimal"/>
+      <w:lvlText w:val="%4."/>
+      <w:lvlJc w:val="left"/>
+      <w:pPr>
+        <w:ind w:left="2880" w:hanging="360"/>
+      </w:pPr>
+    </w:lvl>
+    <w:lvl w:ilvl="4" w:tplc="04090019" w:tentative="1">
+      <w:start w:val="1"/>
+      <w:numFmt w:val="lowerLetter"/>
+      <w:lvlText w:val="%5."/>
+      <w:lvlJc w:val="left"/>
+      <w:pPr>
+        <w:ind w:left="3600" w:hanging="360"/>
+      </w:pPr>
+    </w:lvl>
+    <w:lvl w:ilvl="5" w:tplc="0409001B" w:tentative="1">
+      <w:start w:val="1"/>
+      <w:numFmt w:val="lowerRoman"/>
+      <w:lvlText w:val="%6."/>
+      <w:lvlJc w:val="right"/>
+      <w:pPr>
+        <w:ind w:left="4320" w:hanging="180"/>
+      </w:pPr>
+    </w:lvl>
+    <w:lvl w:ilvl="6" w:tplc="0409000F" w:tentative="1">
+      <w:start w:val="1"/>
+      <w:numFmt w:val="decimal"/>
+      <w:lvlText w:val="%7."/>
+      <w:lvlJc w:val="left"/>
+      <w:pPr>
+        <w:ind w:left="5040" w:hanging="360"/>
+      </w:pPr>
+    </w:lvl>
+    <w:lvl w:ilvl="7" w:tplc="04090019" w:tentative="1">
+      <w:start w:val="1"/>
+      <w:numFmt w:val="lowerLetter"/>
+      <w:lvlText w:val="%8."/>
+      <w:lvlJc w:val="left"/>
+      <w:pPr>
+        <w:ind w:left="5760" w:hanging="360"/>
+      </w:pPr>
+    </w:lvl>
+    <w:lvl w:ilvl="8" w:tplc="0409001B" w:tentative="1">
+      <w:start w:val="1"/>
+      <w:numFmt w:val="lowerRoman"/>
+      <w:lvlText w:val="%9."/>
+      <w:lvlJc w:val="right"/>
+      <w:pPr>
+        <w:ind w:left="6480" w:hanging="180"/>
+      </w:pPr>
+    </w:lvl>
+  </w:abstractNum>
+  <w:abstractNum w:abstractNumId="2" w15:restartNumberingAfterBreak="0">
     <w:nsid w:val="0ACC6AF9"/>
     <w:multiLevelType w:val="hybridMultilevel"/>
     <w:tmpl w:val="5E684D98"/>
@@ -2253,7 +2433,7 @@
       </w:pPr>
     </w:lvl>
   </w:abstractNum>
-  <w:abstractNum w:abstractNumId="1">
+  <w:abstractNum w:abstractNumId="3" w15:restartNumberingAfterBreak="0">
     <w:nsid w:val="1D5A2F9C"/>
     <w:multiLevelType w:val="hybridMultilevel"/>
     <w:tmpl w:val="4754DB62"/>
@@ -2339,7 +2519,7 @@
       </w:pPr>
     </w:lvl>
   </w:abstractNum>
-  <w:abstractNum w:abstractNumId="2">
+  <w:abstractNum w:abstractNumId="4" w15:restartNumberingAfterBreak="0">
     <w:nsid w:val="21CC40A9"/>
     <w:multiLevelType w:val="hybridMultilevel"/>
     <w:tmpl w:val="95F67EF4"/>
@@ -2425,7 +2605,7 @@
       </w:pPr>
     </w:lvl>
   </w:abstractNum>
-  <w:abstractNum w:abstractNumId="3">
+  <w:abstractNum w:abstractNumId="5" w15:restartNumberingAfterBreak="0">
     <w:nsid w:val="26EE3CA5"/>
     <w:multiLevelType w:val="hybridMultilevel"/>
     <w:tmpl w:val="7692478C"/>
@@ -2511,7 +2691,7 @@
       </w:pPr>
     </w:lvl>
   </w:abstractNum>
-  <w:abstractNum w:abstractNumId="4">
+  <w:abstractNum w:abstractNumId="6" w15:restartNumberingAfterBreak="0">
     <w:nsid w:val="43223275"/>
     <w:multiLevelType w:val="hybridMultilevel"/>
     <w:tmpl w:val="D1D2FD48"/>
@@ -2597,7 +2777,7 @@
       </w:pPr>
     </w:lvl>
   </w:abstractNum>
-  <w:abstractNum w:abstractNumId="5">
+  <w:abstractNum w:abstractNumId="7" w15:restartNumberingAfterBreak="0">
     <w:nsid w:val="4E4B6BD3"/>
     <w:multiLevelType w:val="hybridMultilevel"/>
     <w:tmpl w:val="83A6029A"/>
@@ -2683,7 +2863,119 @@
       </w:pPr>
     </w:lvl>
   </w:abstractNum>
-  <w:abstractNum w:abstractNumId="6">
+  <w:abstractNum w:abstractNumId="8" w15:restartNumberingAfterBreak="0">
+    <w:nsid w:val="59832E8F"/>
+    <w:multiLevelType w:val="hybridMultilevel"/>
+    <w:tmpl w:val="B60C81BA"/>
+    <w:lvl w:ilvl="0" w:tplc="5ED21082">
+      <w:numFmt w:val="bullet"/>
+      <w:lvlText w:val=""/>
+      <w:lvlJc w:val="left"/>
+      <w:pPr>
+        <w:ind w:left="720" w:hanging="360"/>
+      </w:pPr>
+      <w:rPr>
+        <w:rFonts w:ascii="Symbol" w:eastAsiaTheme="minorHAnsi" w:hAnsi="Symbol" w:cs="Times New Roman" w:hint="default"/>
+      </w:rPr>
+    </w:lvl>
+    <w:lvl w:ilvl="1" w:tplc="04090003" w:tentative="1">
+      <w:start w:val="1"/>
+      <w:numFmt w:val="bullet"/>
+      <w:lvlText w:val="o"/>
+      <w:lvlJc w:val="left"/>
+      <w:pPr>
+        <w:ind w:left="1440" w:hanging="360"/>
+      </w:pPr>
+      <w:rPr>
+        <w:rFonts w:ascii="Courier New" w:hAnsi="Courier New" w:cs="Courier New" w:hint="default"/>
+      </w:rPr>
+    </w:lvl>
+    <w:lvl w:ilvl="2" w:tplc="04090005" w:tentative="1">
+      <w:start w:val="1"/>
+      <w:numFmt w:val="bullet"/>
+      <w:lvlText w:val=""/>
+      <w:lvlJc w:val="left"/>
+      <w:pPr>
+        <w:ind w:left="2160" w:hanging="360"/>
+      </w:pPr>
+      <w:rPr>
+        <w:rFonts w:ascii="Wingdings" w:hAnsi="Wingdings" w:hint="default"/>
+      </w:rPr>
+    </w:lvl>
+    <w:lvl w:ilvl="3" w:tplc="04090001" w:tentative="1">
+      <w:start w:val="1"/>
+      <w:numFmt w:val="bullet"/>
+      <w:lvlText w:val=""/>
+      <w:lvlJc w:val="left"/>
+      <w:pPr>
+        <w:ind w:left="2880" w:hanging="360"/>
+      </w:pPr>
+      <w:rPr>
+        <w:rFonts w:ascii="Symbol" w:hAnsi="Symbol" w:hint="default"/>
+      </w:rPr>
+    </w:lvl>
+    <w:lvl w:ilvl="4" w:tplc="04090003" w:tentative="1">
+      <w:start w:val="1"/>
+      <w:numFmt w:val="bullet"/>
+      <w:lvlText w:val="o"/>
+      <w:lvlJc w:val="left"/>
+      <w:pPr>
+        <w:ind w:left="3600" w:hanging="360"/>
+      </w:pPr>
+      <w:rPr>
+        <w:rFonts w:ascii="Courier New" w:hAnsi="Courier New" w:cs="Courier New" w:hint="default"/>
+      </w:rPr>
+    </w:lvl>
+    <w:lvl w:ilvl="5" w:tplc="04090005" w:tentative="1">
+      <w:start w:val="1"/>
+      <w:numFmt w:val="bullet"/>
+      <w:lvlText w:val=""/>
+      <w:lvlJc w:val="left"/>
+      <w:pPr>
+        <w:ind w:left="4320" w:hanging="360"/>
+      </w:pPr>
+      <w:rPr>
+        <w:rFonts w:ascii="Wingdings" w:hAnsi="Wingdings" w:hint="default"/>
+      </w:rPr>
+    </w:lvl>
+    <w:lvl w:ilvl="6" w:tplc="04090001" w:tentative="1">
+      <w:start w:val="1"/>
+      <w:numFmt w:val="bullet"/>
+      <w:lvlText w:val=""/>
+      <w:lvlJc w:val="left"/>
+      <w:pPr>
+        <w:ind w:left="5040" w:hanging="360"/>
+      </w:pPr>
+      <w:rPr>
+        <w:rFonts w:ascii="Symbol" w:hAnsi="Symbol" w:hint="default"/>
+      </w:rPr>
+    </w:lvl>
+    <w:lvl w:ilvl="7" w:tplc="04090003" w:tentative="1">
+      <w:start w:val="1"/>
+      <w:numFmt w:val="bullet"/>
+      <w:lvlText w:val="o"/>
+      <w:lvlJc w:val="left"/>
+      <w:pPr>
+        <w:ind w:left="5760" w:hanging="360"/>
+      </w:pPr>
+      <w:rPr>
+        <w:rFonts w:ascii="Courier New" w:hAnsi="Courier New" w:cs="Courier New" w:hint="default"/>
+      </w:rPr>
+    </w:lvl>
+    <w:lvl w:ilvl="8" w:tplc="04090005" w:tentative="1">
+      <w:start w:val="1"/>
+      <w:numFmt w:val="bullet"/>
+      <w:lvlText w:val=""/>
+      <w:lvlJc w:val="left"/>
+      <w:pPr>
+        <w:ind w:left="6480" w:hanging="360"/>
+      </w:pPr>
+      <w:rPr>
+        <w:rFonts w:ascii="Wingdings" w:hAnsi="Wingdings" w:hint="default"/>
+      </w:rPr>
+    </w:lvl>
+  </w:abstractNum>
+  <w:abstractNum w:abstractNumId="9" w15:restartNumberingAfterBreak="0">
     <w:nsid w:val="5ABA6941"/>
     <w:multiLevelType w:val="hybridMultilevel"/>
     <w:tmpl w:val="6DA61098"/>
@@ -2796,7 +3088,7 @@
       </w:rPr>
     </w:lvl>
   </w:abstractNum>
-  <w:abstractNum w:abstractNumId="7">
+  <w:abstractNum w:abstractNumId="10" w15:restartNumberingAfterBreak="0">
     <w:nsid w:val="74A81E2B"/>
     <w:multiLevelType w:val="hybridMultilevel"/>
     <w:tmpl w:val="364C6436"/>
@@ -2882,7 +3174,7 @@
       </w:pPr>
     </w:lvl>
   </w:abstractNum>
-  <w:abstractNum w:abstractNumId="8">
+  <w:abstractNum w:abstractNumId="11" w15:restartNumberingAfterBreak="0">
     <w:nsid w:val="780D4B49"/>
     <w:multiLevelType w:val="hybridMultilevel"/>
     <w:tmpl w:val="CF769044"/>
@@ -2968,7 +3260,7 @@
       </w:pPr>
     </w:lvl>
   </w:abstractNum>
-  <w:abstractNum w:abstractNumId="9">
+  <w:abstractNum w:abstractNumId="12" w15:restartNumberingAfterBreak="0">
     <w:nsid w:val="79377EDE"/>
     <w:multiLevelType w:val="hybridMultilevel"/>
     <w:tmpl w:val="DC5AFB88"/>
@@ -3081,7 +3373,7 @@
       </w:rPr>
     </w:lvl>
   </w:abstractNum>
-  <w:abstractNum w:abstractNumId="10">
+  <w:abstractNum w:abstractNumId="13" w15:restartNumberingAfterBreak="0">
     <w:nsid w:val="7EDF0A16"/>
     <w:multiLevelType w:val="hybridMultilevel"/>
     <w:tmpl w:val="1A1CE9F0"/>
@@ -3168,43 +3460,52 @@
     </w:lvl>
   </w:abstractNum>
   <w:num w:numId="1">
+    <w:abstractNumId w:val="9"/>
+  </w:num>
+  <w:num w:numId="2">
+    <w:abstractNumId w:val="3"/>
+  </w:num>
+  <w:num w:numId="3">
+    <w:abstractNumId w:val="12"/>
+  </w:num>
+  <w:num w:numId="4">
+    <w:abstractNumId w:val="2"/>
+  </w:num>
+  <w:num w:numId="5">
+    <w:abstractNumId w:val="13"/>
+  </w:num>
+  <w:num w:numId="6">
+    <w:abstractNumId w:val="7"/>
+  </w:num>
+  <w:num w:numId="7">
+    <w:abstractNumId w:val="10"/>
+  </w:num>
+  <w:num w:numId="8">
+    <w:abstractNumId w:val="11"/>
+  </w:num>
+  <w:num w:numId="9">
+    <w:abstractNumId w:val="4"/>
+  </w:num>
+  <w:num w:numId="10">
+    <w:abstractNumId w:val="5"/>
+  </w:num>
+  <w:num w:numId="11">
     <w:abstractNumId w:val="6"/>
   </w:num>
-  <w:num w:numId="2">
+  <w:num w:numId="12">
+    <w:abstractNumId w:val="0"/>
+  </w:num>
+  <w:num w:numId="13">
     <w:abstractNumId w:val="1"/>
   </w:num>
-  <w:num w:numId="3">
-    <w:abstractNumId w:val="9"/>
-  </w:num>
-  <w:num w:numId="4">
-    <w:abstractNumId w:val="0"/>
-  </w:num>
-  <w:num w:numId="5">
-    <w:abstractNumId w:val="10"/>
-  </w:num>
-  <w:num w:numId="6">
-    <w:abstractNumId w:val="5"/>
-  </w:num>
-  <w:num w:numId="7">
-    <w:abstractNumId w:val="7"/>
-  </w:num>
-  <w:num w:numId="8">
+  <w:num w:numId="14">
     <w:abstractNumId w:val="8"/>
-  </w:num>
-  <w:num w:numId="9">
-    <w:abstractNumId w:val="2"/>
-  </w:num>
-  <w:num w:numId="10">
-    <w:abstractNumId w:val="3"/>
-  </w:num>
-  <w:num w:numId="11">
-    <w:abstractNumId w:val="4"/>
   </w:num>
 </w:numbering>
 </file>
 
 <file path=word/styles.xml><?xml version="1.0" encoding="utf-8"?>
-<w:styles xmlns:r="http://schemas.openxmlformats.org/officeDocument/2006/relationships" xmlns:w="http://schemas.openxmlformats.org/wordprocessingml/2006/main">
+<w:styles xmlns:mc="http://schemas.openxmlformats.org/markup-compatibility/2006" xmlns:r="http://schemas.openxmlformats.org/officeDocument/2006/relationships" xmlns:w="http://schemas.openxmlformats.org/wordprocessingml/2006/main" xmlns:w14="http://schemas.microsoft.com/office/word/2010/wordml" xmlns:w15="http://schemas.microsoft.com/office/word/2012/wordml" xmlns:w16se="http://schemas.microsoft.com/office/word/2015/wordml/symex" mc:Ignorable="w14 w15 w16se">
   <w:docDefaults>
     <w:rPrDefault>
       <w:rPr>
@@ -3220,144 +3521,379 @@
       </w:pPr>
     </w:pPrDefault>
   </w:docDefaults>
-  <w:latentStyles w:defLockedState="0" w:defUIPriority="99" w:defSemiHidden="1" w:defUnhideWhenUsed="1" w:defQFormat="0" w:count="267">
-    <w:lsdException w:name="Normal" w:semiHidden="0" w:uiPriority="0" w:unhideWhenUsed="0" w:qFormat="1"/>
-    <w:lsdException w:name="heading 1" w:semiHidden="0" w:uiPriority="9" w:unhideWhenUsed="0" w:qFormat="1"/>
-    <w:lsdException w:name="heading 2" w:uiPriority="9" w:qFormat="1"/>
-    <w:lsdException w:name="heading 3" w:uiPriority="9" w:qFormat="1"/>
-    <w:lsdException w:name="heading 4" w:uiPriority="9" w:qFormat="1"/>
-    <w:lsdException w:name="heading 5" w:uiPriority="9" w:qFormat="1"/>
-    <w:lsdException w:name="heading 6" w:uiPriority="9" w:qFormat="1"/>
-    <w:lsdException w:name="heading 7" w:uiPriority="9" w:qFormat="1"/>
-    <w:lsdException w:name="heading 8" w:uiPriority="9" w:qFormat="1"/>
-    <w:lsdException w:name="heading 9" w:uiPriority="9" w:qFormat="1"/>
-    <w:lsdException w:name="toc 1" w:uiPriority="39"/>
-    <w:lsdException w:name="toc 2" w:uiPriority="39"/>
-    <w:lsdException w:name="toc 3" w:uiPriority="39"/>
-    <w:lsdException w:name="toc 4" w:uiPriority="39"/>
-    <w:lsdException w:name="toc 5" w:uiPriority="39"/>
-    <w:lsdException w:name="toc 6" w:uiPriority="39"/>
-    <w:lsdException w:name="toc 7" w:uiPriority="39"/>
-    <w:lsdException w:name="toc 8" w:uiPriority="39"/>
-    <w:lsdException w:name="toc 9" w:uiPriority="39"/>
-    <w:lsdException w:name="caption" w:uiPriority="35" w:qFormat="1"/>
-    <w:lsdException w:name="Title" w:semiHidden="0" w:uiPriority="10" w:unhideWhenUsed="0" w:qFormat="1"/>
-    <w:lsdException w:name="Default Paragraph Font" w:uiPriority="1"/>
-    <w:lsdException w:name="Subtitle" w:semiHidden="0" w:uiPriority="11" w:unhideWhenUsed="0" w:qFormat="1"/>
-    <w:lsdException w:name="Strong" w:semiHidden="0" w:uiPriority="22" w:unhideWhenUsed="0" w:qFormat="1"/>
-    <w:lsdException w:name="Emphasis" w:semiHidden="0" w:uiPriority="20" w:unhideWhenUsed="0" w:qFormat="1"/>
-    <w:lsdException w:name="Table Grid" w:semiHidden="0" w:uiPriority="39" w:unhideWhenUsed="0"/>
-    <w:lsdException w:name="Placeholder Text" w:unhideWhenUsed="0"/>
-    <w:lsdException w:name="No Spacing" w:semiHidden="0" w:uiPriority="1" w:unhideWhenUsed="0" w:qFormat="1"/>
-    <w:lsdException w:name="Light Shading" w:semiHidden="0" w:uiPriority="60" w:unhideWhenUsed="0"/>
-    <w:lsdException w:name="Light List" w:semiHidden="0" w:uiPriority="61" w:unhideWhenUsed="0"/>
-    <w:lsdException w:name="Light Grid" w:semiHidden="0" w:uiPriority="62" w:unhideWhenUsed="0"/>
-    <w:lsdException w:name="Medium Shading 1" w:semiHidden="0" w:uiPriority="63" w:unhideWhenUsed="0"/>
-    <w:lsdException w:name="Medium Shading 2" w:semiHidden="0" w:uiPriority="64" w:unhideWhenUsed="0"/>
-    <w:lsdException w:name="Medium List 1" w:semiHidden="0" w:uiPriority="65" w:unhideWhenUsed="0"/>
-    <w:lsdException w:name="Medium List 2" w:semiHidden="0" w:uiPriority="66" w:unhideWhenUsed="0"/>
-    <w:lsdException w:name="Medium Grid 1" w:semiHidden="0" w:uiPriority="67" w:unhideWhenUsed="0"/>
-    <w:lsdException w:name="Medium Grid 2" w:semiHidden="0" w:uiPriority="68" w:unhideWhenUsed="0"/>
-    <w:lsdException w:name="Medium Grid 3" w:semiHidden="0" w:uiPriority="69" w:unhideWhenUsed="0"/>
-    <w:lsdException w:name="Dark List" w:semiHidden="0" w:uiPriority="70" w:unhideWhenUsed="0"/>
-    <w:lsdException w:name="Colorful Shading" w:semiHidden="0" w:uiPriority="71" w:unhideWhenUsed="0"/>
-    <w:lsdException w:name="Colorful List" w:semiHidden="0" w:uiPriority="72" w:unhideWhenUsed="0"/>
-    <w:lsdException w:name="Colorful Grid" w:semiHidden="0" w:uiPriority="73" w:unhideWhenUsed="0"/>
-    <w:lsdException w:name="Light Shading Accent 1" w:semiHidden="0" w:uiPriority="60" w:unhideWhenUsed="0"/>
-    <w:lsdException w:name="Light List Accent 1" w:semiHidden="0" w:uiPriority="61" w:unhideWhenUsed="0"/>
-    <w:lsdException w:name="Light Grid Accent 1" w:semiHidden="0" w:uiPriority="62" w:unhideWhenUsed="0"/>
-    <w:lsdException w:name="Medium Shading 1 Accent 1" w:semiHidden="0" w:uiPriority="63" w:unhideWhenUsed="0"/>
-    <w:lsdException w:name="Medium Shading 2 Accent 1" w:semiHidden="0" w:uiPriority="64" w:unhideWhenUsed="0"/>
-    <w:lsdException w:name="Medium List 1 Accent 1" w:semiHidden="0" w:uiPriority="65" w:unhideWhenUsed="0"/>
-    <w:lsdException w:name="Revision" w:unhideWhenUsed="0"/>
-    <w:lsdException w:name="List Paragraph" w:semiHidden="0" w:uiPriority="34" w:unhideWhenUsed="0" w:qFormat="1"/>
-    <w:lsdException w:name="Quote" w:semiHidden="0" w:uiPriority="29" w:unhideWhenUsed="0" w:qFormat="1"/>
-    <w:lsdException w:name="Intense Quote" w:semiHidden="0" w:uiPriority="30" w:unhideWhenUsed="0" w:qFormat="1"/>
-    <w:lsdException w:name="Medium List 2 Accent 1" w:semiHidden="0" w:uiPriority="66" w:unhideWhenUsed="0"/>
-    <w:lsdException w:name="Medium Grid 1 Accent 1" w:semiHidden="0" w:uiPriority="67" w:unhideWhenUsed="0"/>
-    <w:lsdException w:name="Medium Grid 2 Accent 1" w:semiHidden="0" w:uiPriority="68" w:unhideWhenUsed="0"/>
-    <w:lsdException w:name="Medium Grid 3 Accent 1" w:semiHidden="0" w:uiPriority="69" w:unhideWhenUsed="0"/>
-    <w:lsdException w:name="Dark List Accent 1" w:semiHidden="0" w:uiPriority="70" w:unhideWhenUsed="0"/>
-    <w:lsdException w:name="Colorful Shading Accent 1" w:semiHidden="0" w:uiPriority="71" w:unhideWhenUsed="0"/>
-    <w:lsdException w:name="Colorful List Accent 1" w:semiHidden="0" w:uiPriority="72" w:unhideWhenUsed="0"/>
-    <w:lsdException w:name="Colorful Grid Accent 1" w:semiHidden="0" w:uiPriority="73" w:unhideWhenUsed="0"/>
-    <w:lsdException w:name="Light Shading Accent 2" w:semiHidden="0" w:uiPriority="60" w:unhideWhenUsed="0"/>
-    <w:lsdException w:name="Light List Accent 2" w:semiHidden="0" w:uiPriority="61" w:unhideWhenUsed="0"/>
-    <w:lsdException w:name="Light Grid Accent 2" w:semiHidden="0" w:uiPriority="62" w:unhideWhenUsed="0"/>
-    <w:lsdException w:name="Medium Shading 1 Accent 2" w:semiHidden="0" w:uiPriority="63" w:unhideWhenUsed="0"/>
-    <w:lsdException w:name="Medium Shading 2 Accent 2" w:semiHidden="0" w:uiPriority="64" w:unhideWhenUsed="0"/>
-    <w:lsdException w:name="Medium List 1 Accent 2" w:semiHidden="0" w:uiPriority="65" w:unhideWhenUsed="0"/>
-    <w:lsdException w:name="Medium List 2 Accent 2" w:semiHidden="0" w:uiPriority="66" w:unhideWhenUsed="0"/>
-    <w:lsdException w:name="Medium Grid 1 Accent 2" w:semiHidden="0" w:uiPriority="67" w:unhideWhenUsed="0"/>
-    <w:lsdException w:name="Medium Grid 2 Accent 2" w:semiHidden="0" w:uiPriority="68" w:unhideWhenUsed="0"/>
-    <w:lsdException w:name="Medium Grid 3 Accent 2" w:semiHidden="0" w:uiPriority="69" w:unhideWhenUsed="0"/>
-    <w:lsdException w:name="Dark List Accent 2" w:semiHidden="0" w:uiPriority="70" w:unhideWhenUsed="0"/>
-    <w:lsdException w:name="Colorful Shading Accent 2" w:semiHidden="0" w:uiPriority="71" w:unhideWhenUsed="0"/>
-    <w:lsdException w:name="Colorful List Accent 2" w:semiHidden="0" w:uiPriority="72" w:unhideWhenUsed="0"/>
-    <w:lsdException w:name="Colorful Grid Accent 2" w:semiHidden="0" w:uiPriority="73" w:unhideWhenUsed="0"/>
-    <w:lsdException w:name="Light Shading Accent 3" w:semiHidden="0" w:uiPriority="60" w:unhideWhenUsed="0"/>
-    <w:lsdException w:name="Light List Accent 3" w:semiHidden="0" w:uiPriority="61" w:unhideWhenUsed="0"/>
-    <w:lsdException w:name="Light Grid Accent 3" w:semiHidden="0" w:uiPriority="62" w:unhideWhenUsed="0"/>
-    <w:lsdException w:name="Medium Shading 1 Accent 3" w:semiHidden="0" w:uiPriority="63" w:unhideWhenUsed="0"/>
-    <w:lsdException w:name="Medium Shading 2 Accent 3" w:semiHidden="0" w:uiPriority="64" w:unhideWhenUsed="0"/>
-    <w:lsdException w:name="Medium List 1 Accent 3" w:semiHidden="0" w:uiPriority="65" w:unhideWhenUsed="0"/>
-    <w:lsdException w:name="Medium List 2 Accent 3" w:semiHidden="0" w:uiPriority="66" w:unhideWhenUsed="0"/>
-    <w:lsdException w:name="Medium Grid 1 Accent 3" w:semiHidden="0" w:uiPriority="67" w:unhideWhenUsed="0"/>
-    <w:lsdException w:name="Medium Grid 2 Accent 3" w:semiHidden="0" w:uiPriority="68" w:unhideWhenUsed="0"/>
-    <w:lsdException w:name="Medium Grid 3 Accent 3" w:semiHidden="0" w:uiPriority="69" w:unhideWhenUsed="0"/>
-    <w:lsdException w:name="Dark List Accent 3" w:semiHidden="0" w:uiPriority="70" w:unhideWhenUsed="0"/>
-    <w:lsdException w:name="Colorful Shading Accent 3" w:semiHidden="0" w:uiPriority="71" w:unhideWhenUsed="0"/>
-    <w:lsdException w:name="Colorful List Accent 3" w:semiHidden="0" w:uiPriority="72" w:unhideWhenUsed="0"/>
-    <w:lsdException w:name="Colorful Grid Accent 3" w:semiHidden="0" w:uiPriority="73" w:unhideWhenUsed="0"/>
-    <w:lsdException w:name="Light Shading Accent 4" w:semiHidden="0" w:uiPriority="60" w:unhideWhenUsed="0"/>
-    <w:lsdException w:name="Light List Accent 4" w:semiHidden="0" w:uiPriority="61" w:unhideWhenUsed="0"/>
-    <w:lsdException w:name="Light Grid Accent 4" w:semiHidden="0" w:uiPriority="62" w:unhideWhenUsed="0"/>
-    <w:lsdException w:name="Medium Shading 1 Accent 4" w:semiHidden="0" w:uiPriority="63" w:unhideWhenUsed="0"/>
-    <w:lsdException w:name="Medium Shading 2 Accent 4" w:semiHidden="0" w:uiPriority="64" w:unhideWhenUsed="0"/>
-    <w:lsdException w:name="Medium List 1 Accent 4" w:semiHidden="0" w:uiPriority="65" w:unhideWhenUsed="0"/>
-    <w:lsdException w:name="Medium List 2 Accent 4" w:semiHidden="0" w:uiPriority="66" w:unhideWhenUsed="0"/>
-    <w:lsdException w:name="Medium Grid 1 Accent 4" w:semiHidden="0" w:uiPriority="67" w:unhideWhenUsed="0"/>
-    <w:lsdException w:name="Medium Grid 2 Accent 4" w:semiHidden="0" w:uiPriority="68" w:unhideWhenUsed="0"/>
-    <w:lsdException w:name="Medium Grid 3 Accent 4" w:semiHidden="0" w:uiPriority="69" w:unhideWhenUsed="0"/>
-    <w:lsdException w:name="Dark List Accent 4" w:semiHidden="0" w:uiPriority="70" w:unhideWhenUsed="0"/>
-    <w:lsdException w:name="Colorful Shading Accent 4" w:semiHidden="0" w:uiPriority="71" w:unhideWhenUsed="0"/>
-    <w:lsdException w:name="Colorful List Accent 4" w:semiHidden="0" w:uiPriority="72" w:unhideWhenUsed="0"/>
-    <w:lsdException w:name="Colorful Grid Accent 4" w:semiHidden="0" w:uiPriority="73" w:unhideWhenUsed="0"/>
-    <w:lsdException w:name="Light Shading Accent 5" w:semiHidden="0" w:uiPriority="60" w:unhideWhenUsed="0"/>
-    <w:lsdException w:name="Light List Accent 5" w:semiHidden="0" w:uiPriority="61" w:unhideWhenUsed="0"/>
-    <w:lsdException w:name="Light Grid Accent 5" w:semiHidden="0" w:uiPriority="62" w:unhideWhenUsed="0"/>
-    <w:lsdException w:name="Medium Shading 1 Accent 5" w:semiHidden="0" w:uiPriority="63" w:unhideWhenUsed="0"/>
-    <w:lsdException w:name="Medium Shading 2 Accent 5" w:semiHidden="0" w:uiPriority="64" w:unhideWhenUsed="0"/>
-    <w:lsdException w:name="Medium List 1 Accent 5" w:semiHidden="0" w:uiPriority="65" w:unhideWhenUsed="0"/>
-    <w:lsdException w:name="Medium List 2 Accent 5" w:semiHidden="0" w:uiPriority="66" w:unhideWhenUsed="0"/>
-    <w:lsdException w:name="Medium Grid 1 Accent 5" w:semiHidden="0" w:uiPriority="67" w:unhideWhenUsed="0"/>
-    <w:lsdException w:name="Medium Grid 2 Accent 5" w:semiHidden="0" w:uiPriority="68" w:unhideWhenUsed="0"/>
-    <w:lsdException w:name="Medium Grid 3 Accent 5" w:semiHidden="0" w:uiPriority="69" w:unhideWhenUsed="0"/>
-    <w:lsdException w:name="Dark List Accent 5" w:semiHidden="0" w:uiPriority="70" w:unhideWhenUsed="0"/>
-    <w:lsdException w:name="Colorful Shading Accent 5" w:semiHidden="0" w:uiPriority="71" w:unhideWhenUsed="0"/>
-    <w:lsdException w:name="Colorful List Accent 5" w:semiHidden="0" w:uiPriority="72" w:unhideWhenUsed="0"/>
-    <w:lsdException w:name="Colorful Grid Accent 5" w:semiHidden="0" w:uiPriority="73" w:unhideWhenUsed="0"/>
-    <w:lsdException w:name="Light Shading Accent 6" w:semiHidden="0" w:uiPriority="60" w:unhideWhenUsed="0"/>
-    <w:lsdException w:name="Light List Accent 6" w:semiHidden="0" w:uiPriority="61" w:unhideWhenUsed="0"/>
-    <w:lsdException w:name="Light Grid Accent 6" w:semiHidden="0" w:uiPriority="62" w:unhideWhenUsed="0"/>
-    <w:lsdException w:name="Medium Shading 1 Accent 6" w:semiHidden="0" w:uiPriority="63" w:unhideWhenUsed="0"/>
-    <w:lsdException w:name="Medium Shading 2 Accent 6" w:semiHidden="0" w:uiPriority="64" w:unhideWhenUsed="0"/>
-    <w:lsdException w:name="Medium List 1 Accent 6" w:semiHidden="0" w:uiPriority="65" w:unhideWhenUsed="0"/>
-    <w:lsdException w:name="Medium List 2 Accent 6" w:semiHidden="0" w:uiPriority="66" w:unhideWhenUsed="0"/>
-    <w:lsdException w:name="Medium Grid 1 Accent 6" w:semiHidden="0" w:uiPriority="67" w:unhideWhenUsed="0"/>
-    <w:lsdException w:name="Medium Grid 2 Accent 6" w:semiHidden="0" w:uiPriority="68" w:unhideWhenUsed="0"/>
-    <w:lsdException w:name="Medium Grid 3 Accent 6" w:semiHidden="0" w:uiPriority="69" w:unhideWhenUsed="0"/>
-    <w:lsdException w:name="Dark List Accent 6" w:semiHidden="0" w:uiPriority="70" w:unhideWhenUsed="0"/>
-    <w:lsdException w:name="Colorful Shading Accent 6" w:semiHidden="0" w:uiPriority="71" w:unhideWhenUsed="0"/>
-    <w:lsdException w:name="Colorful List Accent 6" w:semiHidden="0" w:uiPriority="72" w:unhideWhenUsed="0"/>
-    <w:lsdException w:name="Colorful Grid Accent 6" w:semiHidden="0" w:uiPriority="73" w:unhideWhenUsed="0"/>
-    <w:lsdException w:name="Subtle Emphasis" w:semiHidden="0" w:uiPriority="19" w:unhideWhenUsed="0" w:qFormat="1"/>
-    <w:lsdException w:name="Intense Emphasis" w:semiHidden="0" w:uiPriority="21" w:unhideWhenUsed="0" w:qFormat="1"/>
-    <w:lsdException w:name="Subtle Reference" w:semiHidden="0" w:uiPriority="31" w:unhideWhenUsed="0" w:qFormat="1"/>
-    <w:lsdException w:name="Intense Reference" w:semiHidden="0" w:uiPriority="32" w:unhideWhenUsed="0" w:qFormat="1"/>
-    <w:lsdException w:name="Book Title" w:semiHidden="0" w:uiPriority="33" w:unhideWhenUsed="0" w:qFormat="1"/>
-    <w:lsdException w:name="Bibliography" w:uiPriority="37"/>
-    <w:lsdException w:name="TOC Heading" w:uiPriority="39" w:qFormat="1"/>
+  <w:latentStyles w:defLockedState="0" w:defUIPriority="99" w:defSemiHidden="0" w:defUnhideWhenUsed="0" w:defQFormat="0" w:count="372">
+    <w:lsdException w:name="Normal" w:uiPriority="0" w:qFormat="1"/>
+    <w:lsdException w:name="heading 1" w:uiPriority="9" w:qFormat="1"/>
+    <w:lsdException w:name="heading 2" w:semiHidden="1" w:uiPriority="9" w:unhideWhenUsed="1" w:qFormat="1"/>
+    <w:lsdException w:name="heading 3" w:semiHidden="1" w:uiPriority="9" w:unhideWhenUsed="1" w:qFormat="1"/>
+    <w:lsdException w:name="heading 4" w:semiHidden="1" w:uiPriority="9" w:unhideWhenUsed="1" w:qFormat="1"/>
+    <w:lsdException w:name="heading 5" w:semiHidden="1" w:uiPriority="9" w:unhideWhenUsed="1" w:qFormat="1"/>
+    <w:lsdException w:name="heading 6" w:semiHidden="1" w:uiPriority="9" w:unhideWhenUsed="1" w:qFormat="1"/>
+    <w:lsdException w:name="heading 7" w:semiHidden="1" w:uiPriority="9" w:unhideWhenUsed="1" w:qFormat="1"/>
+    <w:lsdException w:name="heading 8" w:semiHidden="1" w:uiPriority="9" w:unhideWhenUsed="1" w:qFormat="1"/>
+    <w:lsdException w:name="heading 9" w:semiHidden="1" w:uiPriority="9" w:unhideWhenUsed="1" w:qFormat="1"/>
+    <w:lsdException w:name="index 1" w:semiHidden="1" w:unhideWhenUsed="1"/>
+    <w:lsdException w:name="index 2" w:semiHidden="1" w:unhideWhenUsed="1"/>
+    <w:lsdException w:name="index 3" w:semiHidden="1" w:unhideWhenUsed="1"/>
+    <w:lsdException w:name="index 4" w:semiHidden="1" w:unhideWhenUsed="1"/>
+    <w:lsdException w:name="index 5" w:semiHidden="1" w:unhideWhenUsed="1"/>
+    <w:lsdException w:name="index 6" w:semiHidden="1" w:unhideWhenUsed="1"/>
+    <w:lsdException w:name="index 7" w:semiHidden="1" w:unhideWhenUsed="1"/>
+    <w:lsdException w:name="index 8" w:semiHidden="1" w:unhideWhenUsed="1"/>
+    <w:lsdException w:name="index 9" w:semiHidden="1" w:unhideWhenUsed="1"/>
+    <w:lsdException w:name="toc 1" w:semiHidden="1" w:uiPriority="39" w:unhideWhenUsed="1"/>
+    <w:lsdException w:name="toc 2" w:semiHidden="1" w:uiPriority="39" w:unhideWhenUsed="1"/>
+    <w:lsdException w:name="toc 3" w:semiHidden="1" w:uiPriority="39" w:unhideWhenUsed="1"/>
+    <w:lsdException w:name="toc 4" w:semiHidden="1" w:uiPriority="39" w:unhideWhenUsed="1"/>
+    <w:lsdException w:name="toc 5" w:semiHidden="1" w:uiPriority="39" w:unhideWhenUsed="1"/>
+    <w:lsdException w:name="toc 6" w:semiHidden="1" w:uiPriority="39" w:unhideWhenUsed="1"/>
+    <w:lsdException w:name="toc 7" w:semiHidden="1" w:uiPriority="39" w:unhideWhenUsed="1"/>
+    <w:lsdException w:name="toc 8" w:semiHidden="1" w:uiPriority="39" w:unhideWhenUsed="1"/>
+    <w:lsdException w:name="toc 9" w:semiHidden="1" w:uiPriority="39" w:unhideWhenUsed="1"/>
+    <w:lsdException w:name="Normal Indent" w:semiHidden="1" w:unhideWhenUsed="1"/>
+    <w:lsdException w:name="footnote text" w:semiHidden="1" w:unhideWhenUsed="1"/>
+    <w:lsdException w:name="annotation text" w:semiHidden="1" w:unhideWhenUsed="1"/>
+    <w:lsdException w:name="header" w:semiHidden="1" w:unhideWhenUsed="1"/>
+    <w:lsdException w:name="footer" w:semiHidden="1" w:unhideWhenUsed="1"/>
+    <w:lsdException w:name="index heading" w:semiHidden="1" w:unhideWhenUsed="1"/>
+    <w:lsdException w:name="caption" w:semiHidden="1" w:uiPriority="35" w:unhideWhenUsed="1" w:qFormat="1"/>
+    <w:lsdException w:name="table of figures" w:semiHidden="1" w:unhideWhenUsed="1"/>
+    <w:lsdException w:name="envelope address" w:semiHidden="1" w:unhideWhenUsed="1"/>
+    <w:lsdException w:name="envelope return" w:semiHidden="1" w:unhideWhenUsed="1"/>
+    <w:lsdException w:name="footnote reference" w:semiHidden="1" w:unhideWhenUsed="1"/>
+    <w:lsdException w:name="annotation reference" w:semiHidden="1" w:unhideWhenUsed="1"/>
+    <w:lsdException w:name="line number" w:semiHidden="1" w:unhideWhenUsed="1"/>
+    <w:lsdException w:name="page number" w:semiHidden="1" w:unhideWhenUsed="1"/>
+    <w:lsdException w:name="endnote reference" w:semiHidden="1" w:unhideWhenUsed="1"/>
+    <w:lsdException w:name="endnote text" w:semiHidden="1" w:unhideWhenUsed="1"/>
+    <w:lsdException w:name="table of authorities" w:semiHidden="1" w:unhideWhenUsed="1"/>
+    <w:lsdException w:name="macro" w:semiHidden="1" w:unhideWhenUsed="1"/>
+    <w:lsdException w:name="toa heading" w:semiHidden="1" w:unhideWhenUsed="1"/>
+    <w:lsdException w:name="List" w:semiHidden="1" w:unhideWhenUsed="1"/>
+    <w:lsdException w:name="List Bullet" w:semiHidden="1" w:unhideWhenUsed="1"/>
+    <w:lsdException w:name="List Number" w:semiHidden="1" w:unhideWhenUsed="1"/>
+    <w:lsdException w:name="List 2" w:semiHidden="1" w:unhideWhenUsed="1"/>
+    <w:lsdException w:name="List 3" w:semiHidden="1" w:unhideWhenUsed="1"/>
+    <w:lsdException w:name="List 4" w:semiHidden="1" w:unhideWhenUsed="1"/>
+    <w:lsdException w:name="List 5" w:semiHidden="1" w:unhideWhenUsed="1"/>
+    <w:lsdException w:name="List Bullet 2" w:semiHidden="1" w:unhideWhenUsed="1"/>
+    <w:lsdException w:name="List Bullet 3" w:semiHidden="1" w:unhideWhenUsed="1"/>
+    <w:lsdException w:name="List Bullet 4" w:semiHidden="1" w:unhideWhenUsed="1"/>
+    <w:lsdException w:name="List Bullet 5" w:semiHidden="1" w:unhideWhenUsed="1"/>
+    <w:lsdException w:name="List Number 2" w:semiHidden="1" w:unhideWhenUsed="1"/>
+    <w:lsdException w:name="List Number 3" w:semiHidden="1" w:unhideWhenUsed="1"/>
+    <w:lsdException w:name="List Number 4" w:semiHidden="1" w:unhideWhenUsed="1"/>
+    <w:lsdException w:name="List Number 5" w:semiHidden="1" w:unhideWhenUsed="1"/>
+    <w:lsdException w:name="Title" w:uiPriority="10" w:qFormat="1"/>
+    <w:lsdException w:name="Closing" w:semiHidden="1" w:unhideWhenUsed="1"/>
+    <w:lsdException w:name="Signature" w:semiHidden="1" w:unhideWhenUsed="1"/>
+    <w:lsdException w:name="Default Paragraph Font" w:semiHidden="1" w:uiPriority="1" w:unhideWhenUsed="1"/>
+    <w:lsdException w:name="Body Text" w:semiHidden="1" w:unhideWhenUsed="1"/>
+    <w:lsdException w:name="Body Text Indent" w:semiHidden="1" w:unhideWhenUsed="1"/>
+    <w:lsdException w:name="List Continue" w:semiHidden="1" w:unhideWhenUsed="1"/>
+    <w:lsdException w:name="List Continue 2" w:semiHidden="1" w:unhideWhenUsed="1"/>
+    <w:lsdException w:name="List Continue 3" w:semiHidden="1" w:unhideWhenUsed="1"/>
+    <w:lsdException w:name="List Continue 4" w:semiHidden="1" w:unhideWhenUsed="1"/>
+    <w:lsdException w:name="List Continue 5" w:semiHidden="1" w:unhideWhenUsed="1"/>
+    <w:lsdException w:name="Message Header" w:semiHidden="1" w:unhideWhenUsed="1"/>
+    <w:lsdException w:name="Subtitle" w:uiPriority="11" w:qFormat="1"/>
+    <w:lsdException w:name="Salutation" w:semiHidden="1" w:unhideWhenUsed="1"/>
+    <w:lsdException w:name="Date" w:semiHidden="1" w:unhideWhenUsed="1"/>
+    <w:lsdException w:name="Body Text First Indent" w:semiHidden="1" w:unhideWhenUsed="1"/>
+    <w:lsdException w:name="Body Text First Indent 2" w:semiHidden="1" w:unhideWhenUsed="1"/>
+    <w:lsdException w:name="Note Heading" w:semiHidden="1" w:unhideWhenUsed="1"/>
+    <w:lsdException w:name="Body Text 2" w:semiHidden="1" w:unhideWhenUsed="1"/>
+    <w:lsdException w:name="Body Text 3" w:semiHidden="1" w:unhideWhenUsed="1"/>
+    <w:lsdException w:name="Body Text Indent 2" w:semiHidden="1" w:unhideWhenUsed="1"/>
+    <w:lsdException w:name="Body Text Indent 3" w:semiHidden="1" w:unhideWhenUsed="1"/>
+    <w:lsdException w:name="Block Text" w:semiHidden="1" w:unhideWhenUsed="1"/>
+    <w:lsdException w:name="Hyperlink" w:semiHidden="1" w:unhideWhenUsed="1"/>
+    <w:lsdException w:name="FollowedHyperlink" w:semiHidden="1" w:unhideWhenUsed="1"/>
+    <w:lsdException w:name="Strong" w:uiPriority="22" w:qFormat="1"/>
+    <w:lsdException w:name="Emphasis" w:uiPriority="20" w:qFormat="1"/>
+    <w:lsdException w:name="Document Map" w:semiHidden="1" w:unhideWhenUsed="1"/>
+    <w:lsdException w:name="Plain Text" w:semiHidden="1" w:unhideWhenUsed="1"/>
+    <w:lsdException w:name="E-mail Signature" w:semiHidden="1" w:unhideWhenUsed="1"/>
+    <w:lsdException w:name="HTML Top of Form" w:semiHidden="1" w:unhideWhenUsed="1"/>
+    <w:lsdException w:name="HTML Bottom of Form" w:semiHidden="1" w:unhideWhenUsed="1"/>
+    <w:lsdException w:name="Normal (Web)" w:semiHidden="1" w:unhideWhenUsed="1"/>
+    <w:lsdException w:name="HTML Acronym" w:semiHidden="1" w:unhideWhenUsed="1"/>
+    <w:lsdException w:name="HTML Address" w:semiHidden="1" w:unhideWhenUsed="1"/>
+    <w:lsdException w:name="HTML Cite" w:semiHidden="1" w:unhideWhenUsed="1"/>
+    <w:lsdException w:name="HTML Code" w:semiHidden="1" w:unhideWhenUsed="1"/>
+    <w:lsdException w:name="HTML Definition" w:semiHidden="1" w:unhideWhenUsed="1"/>
+    <w:lsdException w:name="HTML Keyboard" w:semiHidden="1" w:unhideWhenUsed="1"/>
+    <w:lsdException w:name="HTML Preformatted" w:semiHidden="1" w:unhideWhenUsed="1"/>
+    <w:lsdException w:name="HTML Sample" w:semiHidden="1" w:unhideWhenUsed="1"/>
+    <w:lsdException w:name="HTML Typewriter" w:semiHidden="1" w:unhideWhenUsed="1"/>
+    <w:lsdException w:name="HTML Variable" w:semiHidden="1" w:unhideWhenUsed="1"/>
+    <w:lsdException w:name="Normal Table" w:semiHidden="1" w:unhideWhenUsed="1"/>
+    <w:lsdException w:name="annotation subject" w:semiHidden="1" w:unhideWhenUsed="1"/>
+    <w:lsdException w:name="No List" w:semiHidden="1" w:unhideWhenUsed="1"/>
+    <w:lsdException w:name="Outline List 1" w:semiHidden="1" w:unhideWhenUsed="1"/>
+    <w:lsdException w:name="Outline List 2" w:semiHidden="1" w:unhideWhenUsed="1"/>
+    <w:lsdException w:name="Outline List 3" w:semiHidden="1" w:unhideWhenUsed="1"/>
+    <w:lsdException w:name="Table Simple 1" w:semiHidden="1" w:unhideWhenUsed="1"/>
+    <w:lsdException w:name="Table Simple 2" w:semiHidden="1" w:unhideWhenUsed="1"/>
+    <w:lsdException w:name="Table Simple 3" w:semiHidden="1" w:unhideWhenUsed="1"/>
+    <w:lsdException w:name="Table Classic 1" w:semiHidden="1" w:unhideWhenUsed="1"/>
+    <w:lsdException w:name="Table Classic 2" w:semiHidden="1" w:unhideWhenUsed="1"/>
+    <w:lsdException w:name="Table Classic 3" w:semiHidden="1" w:unhideWhenUsed="1"/>
+    <w:lsdException w:name="Table Classic 4" w:semiHidden="1" w:unhideWhenUsed="1"/>
+    <w:lsdException w:name="Table Colorful 1" w:semiHidden="1" w:unhideWhenUsed="1"/>
+    <w:lsdException w:name="Table Colorful 2" w:semiHidden="1" w:unhideWhenUsed="1"/>
+    <w:lsdException w:name="Table Colorful 3" w:semiHidden="1" w:unhideWhenUsed="1"/>
+    <w:lsdException w:name="Table Columns 1" w:semiHidden="1" w:unhideWhenUsed="1"/>
+    <w:lsdException w:name="Table Columns 2" w:semiHidden="1" w:unhideWhenUsed="1"/>
+    <w:lsdException w:name="Table Columns 3" w:semiHidden="1" w:unhideWhenUsed="1"/>
+    <w:lsdException w:name="Table Columns 4" w:semiHidden="1" w:unhideWhenUsed="1"/>
+    <w:lsdException w:name="Table Columns 5" w:semiHidden="1" w:unhideWhenUsed="1"/>
+    <w:lsdException w:name="Table Grid 1" w:semiHidden="1" w:unhideWhenUsed="1"/>
+    <w:lsdException w:name="Table Grid 2" w:semiHidden="1" w:unhideWhenUsed="1"/>
+    <w:lsdException w:name="Table Grid 3" w:semiHidden="1" w:unhideWhenUsed="1"/>
+    <w:lsdException w:name="Table Grid 4" w:semiHidden="1" w:unhideWhenUsed="1"/>
+    <w:lsdException w:name="Table Grid 5" w:semiHidden="1" w:unhideWhenUsed="1"/>
+    <w:lsdException w:name="Table Grid 6" w:semiHidden="1" w:unhideWhenUsed="1"/>
+    <w:lsdException w:name="Table Grid 7" w:semiHidden="1" w:unhideWhenUsed="1"/>
+    <w:lsdException w:name="Table Grid 8" w:semiHidden="1" w:unhideWhenUsed="1"/>
+    <w:lsdException w:name="Table List 1" w:semiHidden="1" w:unhideWhenUsed="1"/>
+    <w:lsdException w:name="Table List 2" w:semiHidden="1" w:unhideWhenUsed="1"/>
+    <w:lsdException w:name="Table List 3" w:semiHidden="1" w:unhideWhenUsed="1"/>
+    <w:lsdException w:name="Table List 4" w:semiHidden="1" w:unhideWhenUsed="1"/>
+    <w:lsdException w:name="Table List 5" w:semiHidden="1" w:unhideWhenUsed="1"/>
+    <w:lsdException w:name="Table List 6" w:semiHidden="1" w:unhideWhenUsed="1"/>
+    <w:lsdException w:name="Table List 7" w:semiHidden="1" w:unhideWhenUsed="1"/>
+    <w:lsdException w:name="Table List 8" w:semiHidden="1" w:unhideWhenUsed="1"/>
+    <w:lsdException w:name="Table 3D effects 1" w:semiHidden="1" w:unhideWhenUsed="1"/>
+    <w:lsdException w:name="Table 3D effects 2" w:semiHidden="1" w:unhideWhenUsed="1"/>
+    <w:lsdException w:name="Table 3D effects 3" w:semiHidden="1" w:unhideWhenUsed="1"/>
+    <w:lsdException w:name="Table Contemporary" w:semiHidden="1" w:unhideWhenUsed="1"/>
+    <w:lsdException w:name="Table Elegant" w:semiHidden="1" w:unhideWhenUsed="1"/>
+    <w:lsdException w:name="Table Professional" w:semiHidden="1" w:unhideWhenUsed="1"/>
+    <w:lsdException w:name="Table Subtle 1" w:semiHidden="1" w:unhideWhenUsed="1"/>
+    <w:lsdException w:name="Table Subtle 2" w:semiHidden="1" w:unhideWhenUsed="1"/>
+    <w:lsdException w:name="Table Web 1" w:semiHidden="1" w:unhideWhenUsed="1"/>
+    <w:lsdException w:name="Table Web 2" w:semiHidden="1" w:unhideWhenUsed="1"/>
+    <w:lsdException w:name="Table Web 3" w:semiHidden="1" w:unhideWhenUsed="1"/>
+    <w:lsdException w:name="Balloon Text" w:semiHidden="1" w:unhideWhenUsed="1"/>
+    <w:lsdException w:name="Table Grid" w:uiPriority="39"/>
+    <w:lsdException w:name="Table Theme" w:semiHidden="1" w:unhideWhenUsed="1"/>
+    <w:lsdException w:name="Placeholder Text" w:semiHidden="1"/>
+    <w:lsdException w:name="No Spacing" w:uiPriority="1" w:qFormat="1"/>
+    <w:lsdException w:name="Light Shading" w:uiPriority="60"/>
+    <w:lsdException w:name="Light List" w:uiPriority="61"/>
+    <w:lsdException w:name="Light Grid" w:uiPriority="62"/>
+    <w:lsdException w:name="Medium Shading 1" w:uiPriority="63"/>
+    <w:lsdException w:name="Medium Shading 2" w:uiPriority="64"/>
+    <w:lsdException w:name="Medium List 1" w:uiPriority="65"/>
+    <w:lsdException w:name="Medium List 2" w:uiPriority="66"/>
+    <w:lsdException w:name="Medium Grid 1" w:uiPriority="67"/>
+    <w:lsdException w:name="Medium Grid 2" w:uiPriority="68"/>
+    <w:lsdException w:name="Medium Grid 3" w:uiPriority="69"/>
+    <w:lsdException w:name="Dark List" w:uiPriority="70"/>
+    <w:lsdException w:name="Colorful Shading" w:uiPriority="71"/>
+    <w:lsdException w:name="Colorful List" w:uiPriority="72"/>
+    <w:lsdException w:name="Colorful Grid" w:uiPriority="73"/>
+    <w:lsdException w:name="Light Shading Accent 1" w:uiPriority="60"/>
+    <w:lsdException w:name="Light List Accent 1" w:uiPriority="61"/>
+    <w:lsdException w:name="Light Grid Accent 1" w:uiPriority="62"/>
+    <w:lsdException w:name="Medium Shading 1 Accent 1" w:uiPriority="63"/>
+    <w:lsdException w:name="Medium Shading 2 Accent 1" w:uiPriority="64"/>
+    <w:lsdException w:name="Medium List 1 Accent 1" w:uiPriority="65"/>
+    <w:lsdException w:name="Revision" w:semiHidden="1"/>
+    <w:lsdException w:name="List Paragraph" w:uiPriority="34" w:qFormat="1"/>
+    <w:lsdException w:name="Quote" w:uiPriority="29" w:qFormat="1"/>
+    <w:lsdException w:name="Intense Quote" w:uiPriority="30" w:qFormat="1"/>
+    <w:lsdException w:name="Medium List 2 Accent 1" w:uiPriority="66"/>
+    <w:lsdException w:name="Medium Grid 1 Accent 1" w:uiPriority="67"/>
+    <w:lsdException w:name="Medium Grid 2 Accent 1" w:uiPriority="68"/>
+    <w:lsdException w:name="Medium Grid 3 Accent 1" w:uiPriority="69"/>
+    <w:lsdException w:name="Dark List Accent 1" w:uiPriority="70"/>
+    <w:lsdException w:name="Colorful Shading Accent 1" w:uiPriority="71"/>
+    <w:lsdException w:name="Colorful List Accent 1" w:uiPriority="72"/>
+    <w:lsdException w:name="Colorful Grid Accent 1" w:uiPriority="73"/>
+    <w:lsdException w:name="Light Shading Accent 2" w:uiPriority="60"/>
+    <w:lsdException w:name="Light List Accent 2" w:uiPriority="61"/>
+    <w:lsdException w:name="Light Grid Accent 2" w:uiPriority="62"/>
+    <w:lsdException w:name="Medium Shading 1 Accent 2" w:uiPriority="63"/>
+    <w:lsdException w:name="Medium Shading 2 Accent 2" w:uiPriority="64"/>
+    <w:lsdException w:name="Medium List 1 Accent 2" w:uiPriority="65"/>
+    <w:lsdException w:name="Medium List 2 Accent 2" w:uiPriority="66"/>
+    <w:lsdException w:name="Medium Grid 1 Accent 2" w:uiPriority="67"/>
+    <w:lsdException w:name="Medium Grid 2 Accent 2" w:uiPriority="68"/>
+    <w:lsdException w:name="Medium Grid 3 Accent 2" w:uiPriority="69"/>
+    <w:lsdException w:name="Dark List Accent 2" w:uiPriority="70"/>
+    <w:lsdException w:name="Colorful Shading Accent 2" w:uiPriority="71"/>
+    <w:lsdException w:name="Colorful List Accent 2" w:uiPriority="72"/>
+    <w:lsdException w:name="Colorful Grid Accent 2" w:uiPriority="73"/>
+    <w:lsdException w:name="Light Shading Accent 3" w:uiPriority="60"/>
+    <w:lsdException w:name="Light List Accent 3" w:uiPriority="61"/>
+    <w:lsdException w:name="Light Grid Accent 3" w:uiPriority="62"/>
+    <w:lsdException w:name="Medium Shading 1 Accent 3" w:uiPriority="63"/>
+    <w:lsdException w:name="Medium Shading 2 Accent 3" w:uiPriority="64"/>
+    <w:lsdException w:name="Medium List 1 Accent 3" w:uiPriority="65"/>
+    <w:lsdException w:name="Medium List 2 Accent 3" w:uiPriority="66"/>
+    <w:lsdException w:name="Medium Grid 1 Accent 3" w:uiPriority="67"/>
+    <w:lsdException w:name="Medium Grid 2 Accent 3" w:uiPriority="68"/>
+    <w:lsdException w:name="Medium Grid 3 Accent 3" w:uiPriority="69"/>
+    <w:lsdException w:name="Dark List Accent 3" w:uiPriority="70"/>
+    <w:lsdException w:name="Colorful Shading Accent 3" w:uiPriority="71"/>
+    <w:lsdException w:name="Colorful List Accent 3" w:uiPriority="72"/>
+    <w:lsdException w:name="Colorful Grid Accent 3" w:uiPriority="73"/>
+    <w:lsdException w:name="Light Shading Accent 4" w:uiPriority="60"/>
+    <w:lsdException w:name="Light List Accent 4" w:uiPriority="61"/>
+    <w:lsdException w:name="Light Grid Accent 4" w:uiPriority="62"/>
+    <w:lsdException w:name="Medium Shading 1 Accent 4" w:uiPriority="63"/>
+    <w:lsdException w:name="Medium Shading 2 Accent 4" w:uiPriority="64"/>
+    <w:lsdException w:name="Medium List 1 Accent 4" w:uiPriority="65"/>
+    <w:lsdException w:name="Medium List 2 Accent 4" w:uiPriority="66"/>
+    <w:lsdException w:name="Medium Grid 1 Accent 4" w:uiPriority="67"/>
+    <w:lsdException w:name="Medium Grid 2 Accent 4" w:uiPriority="68"/>
+    <w:lsdException w:name="Medium Grid 3 Accent 4" w:uiPriority="69"/>
+    <w:lsdException w:name="Dark List Accent 4" w:uiPriority="70"/>
+    <w:lsdException w:name="Colorful Shading Accent 4" w:uiPriority="71"/>
+    <w:lsdException w:name="Colorful List Accent 4" w:uiPriority="72"/>
+    <w:lsdException w:name="Colorful Grid Accent 4" w:uiPriority="73"/>
+    <w:lsdException w:name="Light Shading Accent 5" w:uiPriority="60"/>
+    <w:lsdException w:name="Light List Accent 5" w:uiPriority="61"/>
+    <w:lsdException w:name="Light Grid Accent 5" w:uiPriority="62"/>
+    <w:lsdException w:name="Medium Shading 1 Accent 5" w:uiPriority="63"/>
+    <w:lsdException w:name="Medium Shading 2 Accent 5" w:uiPriority="64"/>
+    <w:lsdException w:name="Medium List 1 Accent 5" w:uiPriority="65"/>
+    <w:lsdException w:name="Medium List 2 Accent 5" w:uiPriority="66"/>
+    <w:lsdException w:name="Medium Grid 1 Accent 5" w:uiPriority="67"/>
+    <w:lsdException w:name="Medium Grid 2 Accent 5" w:uiPriority="68"/>
+    <w:lsdException w:name="Medium Grid 3 Accent 5" w:uiPriority="69"/>
+    <w:lsdException w:name="Dark List Accent 5" w:uiPriority="70"/>
+    <w:lsdException w:name="Colorful Shading Accent 5" w:uiPriority="71"/>
+    <w:lsdException w:name="Colorful List Accent 5" w:uiPriority="72"/>
+    <w:lsdException w:name="Colorful Grid Accent 5" w:uiPriority="73"/>
+    <w:lsdException w:name="Light Shading Accent 6" w:uiPriority="60"/>
+    <w:lsdException w:name="Light List Accent 6" w:uiPriority="61"/>
+    <w:lsdException w:name="Light Grid Accent 6" w:uiPriority="62"/>
+    <w:lsdException w:name="Medium Shading 1 Accent 6" w:uiPriority="63"/>
+    <w:lsdException w:name="Medium Shading 2 Accent 6" w:uiPriority="64"/>
+    <w:lsdException w:name="Medium List 1 Accent 6" w:uiPriority="65"/>
+    <w:lsdException w:name="Medium List 2 Accent 6" w:uiPriority="66"/>
+    <w:lsdException w:name="Medium Grid 1 Accent 6" w:uiPriority="67"/>
+    <w:lsdException w:name="Medium Grid 2 Accent 6" w:uiPriority="68"/>
+    <w:lsdException w:name="Medium Grid 3 Accent 6" w:uiPriority="69"/>
+    <w:lsdException w:name="Dark List Accent 6" w:uiPriority="70"/>
+    <w:lsdException w:name="Colorful Shading Accent 6" w:uiPriority="71"/>
+    <w:lsdException w:name="Colorful List Accent 6" w:uiPriority="72"/>
+    <w:lsdException w:name="Colorful Grid Accent 6" w:uiPriority="73"/>
+    <w:lsdException w:name="Subtle Emphasis" w:uiPriority="19" w:qFormat="1"/>
+    <w:lsdException w:name="Intense Emphasis" w:uiPriority="21" w:qFormat="1"/>
+    <w:lsdException w:name="Subtle Reference" w:uiPriority="31" w:qFormat="1"/>
+    <w:lsdException w:name="Intense Reference" w:uiPriority="32" w:qFormat="1"/>
+    <w:lsdException w:name="Book Title" w:uiPriority="33" w:qFormat="1"/>
+    <w:lsdException w:name="Bibliography" w:semiHidden="1" w:uiPriority="37" w:unhideWhenUsed="1"/>
+    <w:lsdException w:name="TOC Heading" w:semiHidden="1" w:uiPriority="39" w:unhideWhenUsed="1" w:qFormat="1"/>
+    <w:lsdException w:name="Plain Table 1" w:uiPriority="41"/>
+    <w:lsdException w:name="Plain Table 2" w:uiPriority="42"/>
+    <w:lsdException w:name="Plain Table 3" w:uiPriority="43"/>
+    <w:lsdException w:name="Plain Table 4" w:uiPriority="44"/>
+    <w:lsdException w:name="Plain Table 5" w:uiPriority="45"/>
+    <w:lsdException w:name="Grid Table Light" w:uiPriority="40"/>
+    <w:lsdException w:name="Grid Table 1 Light" w:uiPriority="46"/>
+    <w:lsdException w:name="Grid Table 2" w:uiPriority="47"/>
+    <w:lsdException w:name="Grid Table 3" w:uiPriority="48"/>
+    <w:lsdException w:name="Grid Table 4" w:uiPriority="49"/>
+    <w:lsdException w:name="Grid Table 5 Dark" w:uiPriority="50"/>
+    <w:lsdException w:name="Grid Table 6 Colorful" w:uiPriority="51"/>
+    <w:lsdException w:name="Grid Table 7 Colorful" w:uiPriority="52"/>
+    <w:lsdException w:name="Grid Table 1 Light Accent 1" w:uiPriority="46"/>
+    <w:lsdException w:name="Grid Table 2 Accent 1" w:uiPriority="47"/>
+    <w:lsdException w:name="Grid Table 3 Accent 1" w:uiPriority="48"/>
+    <w:lsdException w:name="Grid Table 4 Accent 1" w:uiPriority="49"/>
+    <w:lsdException w:name="Grid Table 5 Dark Accent 1" w:uiPriority="50"/>
+    <w:lsdException w:name="Grid Table 6 Colorful Accent 1" w:uiPriority="51"/>
+    <w:lsdException w:name="Grid Table 7 Colorful Accent 1" w:uiPriority="52"/>
+    <w:lsdException w:name="Grid Table 1 Light Accent 2" w:uiPriority="46"/>
+    <w:lsdException w:name="Grid Table 2 Accent 2" w:uiPriority="47"/>
+    <w:lsdException w:name="Grid Table 3 Accent 2" w:uiPriority="48"/>
+    <w:lsdException w:name="Grid Table 4 Accent 2" w:uiPriority="49"/>
+    <w:lsdException w:name="Grid Table 5 Dark Accent 2" w:uiPriority="50"/>
+    <w:lsdException w:name="Grid Table 6 Colorful Accent 2" w:uiPriority="51"/>
+    <w:lsdException w:name="Grid Table 7 Colorful Accent 2" w:uiPriority="52"/>
+    <w:lsdException w:name="Grid Table 1 Light Accent 3" w:uiPriority="46"/>
+    <w:lsdException w:name="Grid Table 2 Accent 3" w:uiPriority="47"/>
+    <w:lsdException w:name="Grid Table 3 Accent 3" w:uiPriority="48"/>
+    <w:lsdException w:name="Grid Table 4 Accent 3" w:uiPriority="49"/>
+    <w:lsdException w:name="Grid Table 5 Dark Accent 3" w:uiPriority="50"/>
+    <w:lsdException w:name="Grid Table 6 Colorful Accent 3" w:uiPriority="51"/>
+    <w:lsdException w:name="Grid Table 7 Colorful Accent 3" w:uiPriority="52"/>
+    <w:lsdException w:name="Grid Table 1 Light Accent 4" w:uiPriority="46"/>
+    <w:lsdException w:name="Grid Table 2 Accent 4" w:uiPriority="47"/>
+    <w:lsdException w:name="Grid Table 3 Accent 4" w:uiPriority="48"/>
+    <w:lsdException w:name="Grid Table 4 Accent 4" w:uiPriority="49"/>
+    <w:lsdException w:name="Grid Table 5 Dark Accent 4" w:uiPriority="50"/>
+    <w:lsdException w:name="Grid Table 6 Colorful Accent 4" w:uiPriority="51"/>
+    <w:lsdException w:name="Grid Table 7 Colorful Accent 4" w:uiPriority="52"/>
+    <w:lsdException w:name="Grid Table 1 Light Accent 5" w:uiPriority="46"/>
+    <w:lsdException w:name="Grid Table 2 Accent 5" w:uiPriority="47"/>
+    <w:lsdException w:name="Grid Table 3 Accent 5" w:uiPriority="48"/>
+    <w:lsdException w:name="Grid Table 4 Accent 5" w:uiPriority="49"/>
+    <w:lsdException w:name="Grid Table 5 Dark Accent 5" w:uiPriority="50"/>
+    <w:lsdException w:name="Grid Table 6 Colorful Accent 5" w:uiPriority="51"/>
+    <w:lsdException w:name="Grid Table 7 Colorful Accent 5" w:uiPriority="52"/>
+    <w:lsdException w:name="Grid Table 1 Light Accent 6" w:uiPriority="46"/>
+    <w:lsdException w:name="Grid Table 2 Accent 6" w:uiPriority="47"/>
+    <w:lsdException w:name="Grid Table 3 Accent 6" w:uiPriority="48"/>
+    <w:lsdException w:name="Grid Table 4 Accent 6" w:uiPriority="49"/>
+    <w:lsdException w:name="Grid Table 5 Dark Accent 6" w:uiPriority="50"/>
+    <w:lsdException w:name="Grid Table 6 Colorful Accent 6" w:uiPriority="51"/>
+    <w:lsdException w:name="Grid Table 7 Colorful Accent 6" w:uiPriority="52"/>
+    <w:lsdException w:name="List Table 1 Light" w:uiPriority="46"/>
+    <w:lsdException w:name="List Table 2" w:uiPriority="47"/>
+    <w:lsdException w:name="List Table 3" w:uiPriority="48"/>
+    <w:lsdException w:name="List Table 4" w:uiPriority="49"/>
+    <w:lsdException w:name="List Table 5 Dark" w:uiPriority="50"/>
+    <w:lsdException w:name="List Table 6 Colorful" w:uiPriority="51"/>
+    <w:lsdException w:name="List Table 7 Colorful" w:uiPriority="52"/>
+    <w:lsdException w:name="List Table 1 Light Accent 1" w:uiPriority="46"/>
+    <w:lsdException w:name="List Table 2 Accent 1" w:uiPriority="47"/>
+    <w:lsdException w:name="List Table 3 Accent 1" w:uiPriority="48"/>
+    <w:lsdException w:name="List Table 4 Accent 1" w:uiPriority="49"/>
+    <w:lsdException w:name="List Table 5 Dark Accent 1" w:uiPriority="50"/>
+    <w:lsdException w:name="List Table 6 Colorful Accent 1" w:uiPriority="51"/>
+    <w:lsdException w:name="List Table 7 Colorful Accent 1" w:uiPriority="52"/>
+    <w:lsdException w:name="List Table 1 Light Accent 2" w:uiPriority="46"/>
+    <w:lsdException w:name="List Table 2 Accent 2" w:uiPriority="47"/>
+    <w:lsdException w:name="List Table 3 Accent 2" w:uiPriority="48"/>
+    <w:lsdException w:name="List Table 4 Accent 2" w:uiPriority="49"/>
+    <w:lsdException w:name="List Table 5 Dark Accent 2" w:uiPriority="50"/>
+    <w:lsdException w:name="List Table 6 Colorful Accent 2" w:uiPriority="51"/>
+    <w:lsdException w:name="List Table 7 Colorful Accent 2" w:uiPriority="52"/>
+    <w:lsdException w:name="List Table 1 Light Accent 3" w:uiPriority="46"/>
+    <w:lsdException w:name="List Table 2 Accent 3" w:uiPriority="47"/>
+    <w:lsdException w:name="List Table 3 Accent 3" w:uiPriority="48"/>
+    <w:lsdException w:name="List Table 4 Accent 3" w:uiPriority="49"/>
+    <w:lsdException w:name="List Table 5 Dark Accent 3" w:uiPriority="50"/>
+    <w:lsdException w:name="List Table 6 Colorful Accent 3" w:uiPriority="51"/>
+    <w:lsdException w:name="List Table 7 Colorful Accent 3" w:uiPriority="52"/>
+    <w:lsdException w:name="List Table 1 Light Accent 4" w:uiPriority="46"/>
+    <w:lsdException w:name="List Table 2 Accent 4" w:uiPriority="47"/>
+    <w:lsdException w:name="List Table 3 Accent 4" w:uiPriority="48"/>
+    <w:lsdException w:name="List Table 4 Accent 4" w:uiPriority="49"/>
+    <w:lsdException w:name="List Table 5 Dark Accent 4" w:uiPriority="50"/>
+    <w:lsdException w:name="List Table 6 Colorful Accent 4" w:uiPriority="51"/>
+    <w:lsdException w:name="List Table 7 Colorful Accent 4" w:uiPriority="52"/>
+    <w:lsdException w:name="List Table 1 Light Accent 5" w:uiPriority="46"/>
+    <w:lsdException w:name="List Table 2 Accent 5" w:uiPriority="47"/>
+    <w:lsdException w:name="List Table 3 Accent 5" w:uiPriority="48"/>
+    <w:lsdException w:name="List Table 4 Accent 5" w:uiPriority="49"/>
+    <w:lsdException w:name="List Table 5 Dark Accent 5" w:uiPriority="50"/>
+    <w:lsdException w:name="List Table 6 Colorful Accent 5" w:uiPriority="51"/>
+    <w:lsdException w:name="List Table 7 Colorful Accent 5" w:uiPriority="52"/>
+    <w:lsdException w:name="List Table 1 Light Accent 6" w:uiPriority="46"/>
+    <w:lsdException w:name="List Table 2 Accent 6" w:uiPriority="47"/>
+    <w:lsdException w:name="List Table 3 Accent 6" w:uiPriority="48"/>
+    <w:lsdException w:name="List Table 4 Accent 6" w:uiPriority="49"/>
+    <w:lsdException w:name="List Table 5 Dark Accent 6" w:uiPriority="50"/>
+    <w:lsdException w:name="List Table 6 Colorful Accent 6" w:uiPriority="51"/>
+    <w:lsdException w:name="List Table 7 Colorful Accent 6" w:uiPriority="52"/>
+    <w:lsdException w:name="Mention" w:semiHidden="1" w:unhideWhenUsed="1"/>
   </w:latentStyles>
   <w:style w:type="paragraph" w:default="1" w:styleId="Normal">
     <w:name w:val="Normal"/>
@@ -3375,7 +3911,6 @@
     <w:uiPriority w:val="99"/>
     <w:semiHidden/>
     <w:unhideWhenUsed/>
-    <w:qFormat/>
     <w:tblPr>
       <w:tblInd w:w="0" w:type="dxa"/>
       <w:tblCellMar>
@@ -3733,7 +4268,7 @@
   <a:extraClrSchemeLst/>
   <a:extLst>
     <a:ext uri="{05A4C25C-085E-4340-85A3-A5531E510DB2}">
-      <thm15:themeFamily xmlns:thm15="http://schemas.microsoft.com/office/thememl/2012/main" xmlns="" name="Office Theme" id="{62F939B6-93AF-4DB8-9C6B-D6C7DFDC589F}" vid="{4A3C46E8-61CC-4603-A589-7422A47A8E4A}"/>
+      <thm15:themeFamily xmlns:thm15="http://schemas.microsoft.com/office/thememl/2012/main" name="Office Theme" id="{62F939B6-93AF-4DB8-9C6B-D6C7DFDC589F}" vid="{4A3C46E8-61CC-4603-A589-7422A47A8E4A}"/>
     </a:ext>
   </a:extLst>
 </a:theme>

</xml_diff>

<commit_message>
One of Hayden's parts. Still needs to describe whole system use case
</commit_message>
<xml_diff>
--- a/D2.2-group-14.docx
+++ b/D2.2-group-14.docx
@@ -1,6 +1,6 @@
 
 <file path=word/document.xml><?xml version="1.0" encoding="utf-8"?>
-<w:document xmlns:wpc="http://schemas.microsoft.com/office/word/2010/wordprocessingCanvas" xmlns:cx="http://schemas.microsoft.com/office/drawing/2014/chartex" xmlns:cx1="http://schemas.microsoft.com/office/drawing/2015/9/8/chartex" xmlns:cx2="http://schemas.microsoft.com/office/drawing/2015/10/21/chartex" xmlns:mc="http://schemas.openxmlformats.org/markup-compatibility/2006" xmlns:o="urn:schemas-microsoft-com:office:office" xmlns:r="http://schemas.openxmlformats.org/officeDocument/2006/relationships" xmlns:m="http://schemas.openxmlformats.org/officeDocument/2006/math" xmlns:v="urn:schemas-microsoft-com:vml" xmlns:wp14="http://schemas.microsoft.com/office/word/2010/wordprocessingDrawing" xmlns:wp="http://schemas.openxmlformats.org/drawingml/2006/wordprocessingDrawing" xmlns:w10="urn:schemas-microsoft-com:office:word" xmlns:w="http://schemas.openxmlformats.org/wordprocessingml/2006/main" xmlns:w14="http://schemas.microsoft.com/office/word/2010/wordml" xmlns:w15="http://schemas.microsoft.com/office/word/2012/wordml" xmlns:w16se="http://schemas.microsoft.com/office/word/2015/wordml/symex" xmlns:wpg="http://schemas.microsoft.com/office/word/2010/wordprocessingGroup" xmlns:wpi="http://schemas.microsoft.com/office/word/2010/wordprocessingInk" xmlns:wne="http://schemas.microsoft.com/office/word/2006/wordml" xmlns:wps="http://schemas.microsoft.com/office/word/2010/wordprocessingShape" mc:Ignorable="w14 w15 w16se wp14">
+<w:document xmlns:wpc="http://schemas.microsoft.com/office/word/2010/wordprocessingCanvas" xmlns:mo="http://schemas.microsoft.com/office/mac/office/2008/main" xmlns:mc="http://schemas.openxmlformats.org/markup-compatibility/2006" xmlns:mv="urn:schemas-microsoft-com:mac:vml" xmlns:o="urn:schemas-microsoft-com:office:office" xmlns:r="http://schemas.openxmlformats.org/officeDocument/2006/relationships" xmlns:m="http://schemas.openxmlformats.org/officeDocument/2006/math" xmlns:v="urn:schemas-microsoft-com:vml" xmlns:wp14="http://schemas.microsoft.com/office/word/2010/wordprocessingDrawing" xmlns:wp="http://schemas.openxmlformats.org/drawingml/2006/wordprocessingDrawing" xmlns:w10="urn:schemas-microsoft-com:office:word" xmlns:w="http://schemas.openxmlformats.org/wordprocessingml/2006/main" xmlns:w14="http://schemas.microsoft.com/office/word/2010/wordml" xmlns:wpg="http://schemas.microsoft.com/office/word/2010/wordprocessingGroup" xmlns:wpi="http://schemas.microsoft.com/office/word/2010/wordprocessingInk" xmlns:wne="http://schemas.microsoft.com/office/word/2006/wordml" xmlns:wps="http://schemas.microsoft.com/office/word/2010/wordprocessingShape" mc:Ignorable="w14 wp14">
   <w:body>
     <w:p>
       <w:pPr>
@@ -13,7 +13,7 @@
           <w:noProof/>
         </w:rPr>
         <w:drawing>
-          <wp:inline distT="0" distB="0" distL="114300" distR="114300">
+          <wp:inline distT="0" distB="0" distL="114300" distR="114300" wp14:anchorId="5DF142DF" wp14:editId="0B9F46CC">
             <wp:extent cx="5534025" cy="466725"/>
             <wp:effectExtent l="0" t="0" r="0" b="0"/>
             <wp:docPr id="1" name="image01.png"/>
@@ -26,7 +26,7 @@
                     <pic:cNvPicPr preferRelativeResize="0"/>
                   </pic:nvPicPr>
                   <pic:blipFill>
-                    <a:blip r:embed="rId5" cstate="print"/>
+                    <a:blip r:embed="rId6" cstate="print"/>
                     <a:srcRect/>
                     <a:stretch>
                       <a:fillRect/>
@@ -64,25 +64,7 @@
           <w:sz w:val="24"/>
           <w:szCs w:val="24"/>
         </w:rPr>
-        <w:t xml:space="preserve">Hayden </w:t>
-      </w:r>
-      <w:proofErr w:type="spellStart"/>
-      <w:r>
-        <w:rPr>
-          <w:rFonts w:ascii="Times New Roman" w:eastAsia="Times New Roman" w:hAnsi="Times New Roman" w:cs="Times New Roman"/>
-          <w:sz w:val="24"/>
-          <w:szCs w:val="24"/>
-        </w:rPr>
-        <w:t>Aupperle</w:t>
-      </w:r>
-      <w:proofErr w:type="spellEnd"/>
-      <w:r>
-        <w:rPr>
-          <w:rFonts w:ascii="Times New Roman" w:eastAsia="Times New Roman" w:hAnsi="Times New Roman" w:cs="Times New Roman"/>
-          <w:sz w:val="24"/>
-          <w:szCs w:val="24"/>
-        </w:rPr>
-        <w:t xml:space="preserve">, Gage Cottrell, Peter </w:t>
+        <w:t xml:space="preserve">Hayden Aupperle, Gage Cottrell, Peter </w:t>
       </w:r>
       <w:proofErr w:type="spellStart"/>
       <w:r>
@@ -130,7 +112,7 @@
           <w:rFonts w:ascii="Times New Roman" w:hAnsi="Times New Roman" w:cs="Times New Roman"/>
         </w:rPr>
       </w:pPr>
-      <w:hyperlink r:id="rId6">
+      <w:hyperlink r:id="rId7">
         <w:r>
           <w:rPr>
             <w:rFonts w:ascii="Times New Roman" w:eastAsia="Times New Roman" w:hAnsi="Times New Roman" w:cs="Times New Roman"/>
@@ -142,7 +124,7 @@
           <w:t>https://github.com/petetetete/cs386-project</w:t>
         </w:r>
       </w:hyperlink>
-      <w:hyperlink r:id="rId7"/>
+      <w:hyperlink r:id="rId8"/>
     </w:p>
     <w:p>
       <w:pPr>
@@ -291,7 +273,7 @@
           <w:szCs w:val="24"/>
         </w:rPr>
       </w:pPr>
-      <w:hyperlink r:id="rId8" w:history="1">
+      <w:hyperlink r:id="rId9" w:history="1">
         <w:r>
           <w:rPr>
             <w:rStyle w:val="Hyperlink"/>
@@ -311,7 +293,7 @@
           <w:szCs w:val="24"/>
         </w:rPr>
       </w:pPr>
-      <w:hyperlink r:id="rId9" w:history="1">
+      <w:hyperlink r:id="rId10" w:history="1">
         <w:r>
           <w:rPr>
             <w:rStyle w:val="Hyperlink"/>
@@ -334,7 +316,7 @@
           <w:szCs w:val="24"/>
         </w:rPr>
       </w:pPr>
-      <w:hyperlink r:id="rId10" w:history="1">
+      <w:hyperlink r:id="rId11" w:history="1">
         <w:r>
           <w:rPr>
             <w:rStyle w:val="Hyperlink"/>
@@ -355,7 +337,7 @@
           <w:szCs w:val="24"/>
         </w:rPr>
       </w:pPr>
-      <w:hyperlink r:id="rId11" w:history="1">
+      <w:hyperlink r:id="rId12" w:history="1">
         <w:r>
           <w:rPr>
             <w:rStyle w:val="Hyperlink"/>
@@ -375,7 +357,7 @@
           <w:szCs w:val="24"/>
         </w:rPr>
       </w:pPr>
-      <w:hyperlink r:id="rId12" w:history="1">
+      <w:hyperlink r:id="rId13" w:history="1">
         <w:r>
           <w:rPr>
             <w:rStyle w:val="Hyperlink"/>
@@ -516,6 +498,14 @@
         </w:rPr>
         <w:t xml:space="preserve"> </w:t>
       </w:r>
+      <w:r>
+        <w:rPr>
+          <w:rFonts w:ascii="Times New Roman" w:hAnsi="Times New Roman" w:cs="Times New Roman"/>
+          <w:sz w:val="24"/>
+          <w:szCs w:val="24"/>
+        </w:rPr>
+        <w:t>Selecting a Puzzle to Solve</w:t>
+      </w:r>
     </w:p>
     <w:p>
       <w:pPr>
@@ -543,6 +533,14 @@
         </w:rPr>
         <w:t xml:space="preserve"> </w:t>
       </w:r>
+      <w:r>
+        <w:rPr>
+          <w:rFonts w:ascii="Times New Roman" w:hAnsi="Times New Roman" w:cs="Times New Roman"/>
+          <w:sz w:val="24"/>
+          <w:szCs w:val="24"/>
+        </w:rPr>
+        <w:t>Any User</w:t>
+      </w:r>
     </w:p>
     <w:p>
       <w:pPr>
@@ -568,8 +566,67 @@
           <w:sz w:val="24"/>
           <w:szCs w:val="24"/>
         </w:rPr>
+        <w:t xml:space="preserve"> The us</w:t>
+      </w:r>
+      <w:r>
+        <w:rPr>
+          <w:rFonts w:ascii="Times New Roman" w:hAnsi="Times New Roman" w:cs="Times New Roman"/>
+          <w:sz w:val="24"/>
+          <w:szCs w:val="24"/>
+        </w:rPr>
+        <w:t>er will be able to choose from a list of</w:t>
+      </w:r>
+      <w:r>
+        <w:rPr>
+          <w:rFonts w:ascii="Times New Roman" w:hAnsi="Times New Roman" w:cs="Times New Roman"/>
+          <w:sz w:val="24"/>
+          <w:szCs w:val="24"/>
+        </w:rPr>
+        <w:t xml:space="preserve"> puzzles to solve</w:t>
+      </w:r>
+    </w:p>
+    <w:p>
+      <w:pPr>
+        <w:spacing w:after="20" w:line="240" w:lineRule="auto"/>
+        <w:rPr>
+          <w:rFonts w:ascii="Times New Roman" w:hAnsi="Times New Roman" w:cs="Times New Roman"/>
+          <w:sz w:val="24"/>
+          <w:szCs w:val="24"/>
+        </w:rPr>
+      </w:pPr>
+      <w:r>
+        <w:rPr>
+          <w:rFonts w:ascii="Times New Roman" w:hAnsi="Times New Roman" w:cs="Times New Roman"/>
+          <w:b/>
+          <w:sz w:val="24"/>
+          <w:szCs w:val="24"/>
+        </w:rPr>
+        <w:t>Preconditions:</w:t>
+      </w:r>
+      <w:r>
+        <w:rPr>
+          <w:rFonts w:ascii="Times New Roman" w:hAnsi="Times New Roman" w:cs="Times New Roman"/>
+          <w:sz w:val="24"/>
+          <w:szCs w:val="24"/>
+        </w:rPr>
         <w:t xml:space="preserve"> </w:t>
       </w:r>
+      <w:r>
+        <w:rPr>
+          <w:rFonts w:ascii="Times New Roman" w:hAnsi="Times New Roman" w:cs="Times New Roman"/>
+          <w:sz w:val="24"/>
+          <w:szCs w:val="24"/>
+        </w:rPr>
+        <w:t xml:space="preserve">The user must have the app downloaded </w:t>
+      </w:r>
+      <w:r>
+        <w:rPr>
+          <w:rFonts w:ascii="Times New Roman" w:hAnsi="Times New Roman" w:cs="Times New Roman"/>
+          <w:sz w:val="24"/>
+          <w:szCs w:val="24"/>
+        </w:rPr>
+        <w:t>and open.</w:t>
+      </w:r>
     </w:p>
     <w:p>
       <w:pPr>
@@ -587,7 +644,8 @@
           <w:sz w:val="24"/>
           <w:szCs w:val="24"/>
         </w:rPr>
-        <w:t>Preconditions:</w:t>
+        <w:lastRenderedPageBreak/>
+        <w:t>Post-conditions:</w:t>
       </w:r>
       <w:r>
         <w:rPr>
@@ -597,6 +655,22 @@
         </w:rPr>
         <w:t xml:space="preserve"> </w:t>
       </w:r>
+      <w:r>
+        <w:rPr>
+          <w:rFonts w:ascii="Times New Roman" w:hAnsi="Times New Roman" w:cs="Times New Roman"/>
+          <w:sz w:val="24"/>
+          <w:szCs w:val="24"/>
+        </w:rPr>
+        <w:t xml:space="preserve">The </w:t>
+      </w:r>
+      <w:r>
+        <w:rPr>
+          <w:rFonts w:ascii="Times New Roman" w:hAnsi="Times New Roman" w:cs="Times New Roman"/>
+          <w:sz w:val="24"/>
+          <w:szCs w:val="24"/>
+        </w:rPr>
+        <w:t xml:space="preserve">puzzle is complete and waits for the user to move onto the next puzzle or go back to the main screen. </w:t>
+      </w:r>
     </w:p>
     <w:p>
       <w:pPr>
@@ -614,34 +688,6 @@
           <w:sz w:val="24"/>
           <w:szCs w:val="24"/>
         </w:rPr>
-        <w:t>Post-conditions:</w:t>
-      </w:r>
-      <w:r>
-        <w:rPr>
-          <w:rFonts w:ascii="Times New Roman" w:hAnsi="Times New Roman" w:cs="Times New Roman"/>
-          <w:sz w:val="24"/>
-          <w:szCs w:val="24"/>
-        </w:rPr>
-        <w:t xml:space="preserve"> </w:t>
-      </w:r>
-    </w:p>
-    <w:p>
-      <w:pPr>
-        <w:spacing w:after="20" w:line="240" w:lineRule="auto"/>
-        <w:rPr>
-          <w:rFonts w:ascii="Times New Roman" w:hAnsi="Times New Roman" w:cs="Times New Roman"/>
-          <w:sz w:val="24"/>
-          <w:szCs w:val="24"/>
-        </w:rPr>
-      </w:pPr>
-      <w:r>
-        <w:rPr>
-          <w:rFonts w:ascii="Times New Roman" w:hAnsi="Times New Roman" w:cs="Times New Roman"/>
-          <w:b/>
-          <w:sz w:val="24"/>
-          <w:szCs w:val="24"/>
-        </w:rPr>
-        <w:lastRenderedPageBreak/>
         <w:t>Main Flow:</w:t>
       </w:r>
       <w:r>
@@ -674,7 +720,39 @@
           <w:sz w:val="24"/>
           <w:szCs w:val="24"/>
         </w:rPr>
-        <w:t>Placeholder</w:t>
+        <w:t>The user s</w:t>
+      </w:r>
+      <w:r>
+        <w:rPr>
+          <w:rFonts w:ascii="Times New Roman" w:hAnsi="Times New Roman" w:cs="Times New Roman"/>
+          <w:sz w:val="24"/>
+          <w:szCs w:val="24"/>
+        </w:rPr>
+        <w:t>elect</w:t>
+      </w:r>
+      <w:r>
+        <w:rPr>
+          <w:rFonts w:ascii="Times New Roman" w:hAnsi="Times New Roman" w:cs="Times New Roman"/>
+          <w:sz w:val="24"/>
+          <w:szCs w:val="24"/>
+        </w:rPr>
+        <w:t>s</w:t>
+      </w:r>
+      <w:r>
+        <w:rPr>
+          <w:rFonts w:ascii="Times New Roman" w:hAnsi="Times New Roman" w:cs="Times New Roman"/>
+          <w:sz w:val="24"/>
+          <w:szCs w:val="24"/>
+        </w:rPr>
+        <w:t xml:space="preserve"> the Puzzles tab</w:t>
+      </w:r>
+      <w:r>
+        <w:rPr>
+          <w:rFonts w:ascii="Times New Roman" w:hAnsi="Times New Roman" w:cs="Times New Roman"/>
+          <w:sz w:val="24"/>
+          <w:szCs w:val="24"/>
+        </w:rPr>
+        <w:t xml:space="preserve"> on the home screen</w:t>
       </w:r>
     </w:p>
     <w:p>
@@ -698,36 +776,125 @@
           <w:sz w:val="24"/>
           <w:szCs w:val="24"/>
         </w:rPr>
-        <w:t>Placeholder</w:t>
-      </w:r>
-    </w:p>
-    <w:p>
-      <w:pPr>
-        <w:spacing w:after="20" w:line="240" w:lineRule="auto"/>
-        <w:rPr>
-          <w:rFonts w:ascii="Times New Roman" w:hAnsi="Times New Roman" w:cs="Times New Roman"/>
-          <w:sz w:val="24"/>
-          <w:szCs w:val="24"/>
-        </w:rPr>
-      </w:pPr>
-    </w:p>
-    <w:p>
-      <w:pPr>
-        <w:spacing w:after="20" w:line="240" w:lineRule="auto"/>
-        <w:rPr>
-          <w:rFonts w:ascii="Times New Roman" w:hAnsi="Times New Roman" w:cs="Times New Roman"/>
-          <w:sz w:val="24"/>
-          <w:szCs w:val="24"/>
-        </w:rPr>
-      </w:pPr>
-      <w:r>
+        <w:t>The system pulls up the list of puzzles the user can choose from</w:t>
+      </w:r>
+    </w:p>
+    <w:p>
+      <w:pPr>
+        <w:pStyle w:val="ListParagraph"/>
+        <w:numPr>
+          <w:ilvl w:val="0"/>
+          <w:numId w:val="5"/>
+        </w:numPr>
+        <w:spacing w:after="20" w:line="240" w:lineRule="auto"/>
+        <w:ind w:left="360"/>
+        <w:rPr>
+          <w:rFonts w:ascii="Times New Roman" w:hAnsi="Times New Roman" w:cs="Times New Roman"/>
+          <w:sz w:val="24"/>
+          <w:szCs w:val="24"/>
+        </w:rPr>
+      </w:pPr>
+      <w:r>
+        <w:rPr>
+          <w:rFonts w:ascii="Times New Roman" w:hAnsi="Times New Roman" w:cs="Times New Roman"/>
+          <w:sz w:val="24"/>
+          <w:szCs w:val="24"/>
+        </w:rPr>
+        <w:t>The user scrolls through the list of puzzles and chooses the once they wish to work on</w:t>
+      </w:r>
+    </w:p>
+    <w:p>
+      <w:pPr>
+        <w:pStyle w:val="ListParagraph"/>
+        <w:numPr>
+          <w:ilvl w:val="0"/>
+          <w:numId w:val="5"/>
+        </w:numPr>
+        <w:spacing w:after="20" w:line="240" w:lineRule="auto"/>
+        <w:ind w:left="360"/>
+        <w:rPr>
+          <w:rFonts w:ascii="Times New Roman" w:hAnsi="Times New Roman" w:cs="Times New Roman"/>
+          <w:sz w:val="24"/>
+          <w:szCs w:val="24"/>
+        </w:rPr>
+      </w:pPr>
+      <w:r>
+        <w:rPr>
+          <w:rFonts w:ascii="Times New Roman" w:hAnsi="Times New Roman" w:cs="Times New Roman"/>
+          <w:sz w:val="24"/>
+          <w:szCs w:val="24"/>
+        </w:rPr>
+        <w:t xml:space="preserve">The system fetches the selected puzzle and </w:t>
+      </w:r>
+      <w:r>
+        <w:rPr>
+          <w:rFonts w:ascii="Times New Roman" w:hAnsi="Times New Roman" w:cs="Times New Roman"/>
+          <w:sz w:val="24"/>
+          <w:szCs w:val="24"/>
+        </w:rPr>
+        <w:t>displays it for the user</w:t>
+      </w:r>
+    </w:p>
+    <w:p>
+      <w:pPr>
+        <w:pStyle w:val="ListParagraph"/>
+        <w:numPr>
+          <w:ilvl w:val="0"/>
+          <w:numId w:val="5"/>
+        </w:numPr>
+        <w:spacing w:after="20" w:line="240" w:lineRule="auto"/>
+        <w:ind w:left="360"/>
+        <w:rPr>
+          <w:rFonts w:ascii="Times New Roman" w:hAnsi="Times New Roman" w:cs="Times New Roman"/>
+          <w:sz w:val="24"/>
+          <w:szCs w:val="24"/>
+        </w:rPr>
+      </w:pPr>
+      <w:r>
+        <w:rPr>
+          <w:rFonts w:ascii="Times New Roman" w:hAnsi="Times New Roman" w:cs="Times New Roman"/>
+          <w:sz w:val="24"/>
+          <w:szCs w:val="24"/>
+        </w:rPr>
+        <w:t>The user then works to solve the puzzle</w:t>
+      </w:r>
+    </w:p>
+    <w:p>
+      <w:pPr>
+        <w:spacing w:after="20" w:line="240" w:lineRule="auto"/>
         <w:rPr>
           <w:rFonts w:ascii="Times New Roman" w:hAnsi="Times New Roman" w:cs="Times New Roman"/>
           <w:b/>
           <w:sz w:val="24"/>
           <w:szCs w:val="24"/>
         </w:rPr>
+      </w:pPr>
+      <w:r>
+        <w:rPr>
+          <w:rFonts w:ascii="Times New Roman" w:hAnsi="Times New Roman" w:cs="Times New Roman"/>
+          <w:b/>
+          <w:sz w:val="24"/>
+          <w:szCs w:val="24"/>
+        </w:rPr>
         <w:t>Alternative Flows:</w:t>
+      </w:r>
+    </w:p>
+    <w:p>
+      <w:pPr>
+        <w:spacing w:after="20" w:line="240" w:lineRule="auto"/>
+        <w:rPr>
+          <w:rFonts w:ascii="Times New Roman" w:hAnsi="Times New Roman" w:cs="Times New Roman"/>
+          <w:sz w:val="24"/>
+          <w:szCs w:val="24"/>
+        </w:rPr>
+      </w:pPr>
+      <w:r>
+        <w:rPr>
+          <w:rFonts w:ascii="Times New Roman" w:hAnsi="Times New Roman" w:cs="Times New Roman"/>
+          <w:sz w:val="24"/>
+          <w:szCs w:val="24"/>
+        </w:rPr>
+        <w:t>*.   At any time, the user may close the application</w:t>
       </w:r>
     </w:p>
     <w:p>
@@ -751,7 +918,15 @@
           <w:sz w:val="24"/>
           <w:szCs w:val="24"/>
         </w:rPr>
-        <w:t>Placeholder</w:t>
+        <w:t xml:space="preserve">The user can push the Back button to </w:t>
+      </w:r>
+      <w:r>
+        <w:rPr>
+          <w:rFonts w:ascii="Times New Roman" w:hAnsi="Times New Roman" w:cs="Times New Roman"/>
+          <w:sz w:val="24"/>
+          <w:szCs w:val="24"/>
+        </w:rPr>
+        <w:t>return to the list of puzzles at any time</w:t>
       </w:r>
     </w:p>
     <w:p>
@@ -775,15 +950,45 @@
           <w:sz w:val="24"/>
           <w:szCs w:val="24"/>
         </w:rPr>
-        <w:t>Placeholder</w:t>
-      </w:r>
-    </w:p>
-    <w:p>
-      <w:pPr>
-        <w:rPr>
-          <w:rFonts w:ascii="Times New Roman" w:hAnsi="Times New Roman" w:cs="Times New Roman"/>
-          <w:b/>
-          <w:sz w:val="28"/>
+        <w:t xml:space="preserve">The user is able to </w:t>
+      </w:r>
+      <w:r>
+        <w:rPr>
+          <w:rFonts w:ascii="Times New Roman" w:hAnsi="Times New Roman" w:cs="Times New Roman"/>
+          <w:sz w:val="24"/>
+          <w:szCs w:val="24"/>
+        </w:rPr>
+        <w:t>push the Home Screen button to take them all the way back to the home screen.</w:t>
+      </w:r>
+    </w:p>
+    <w:p>
+      <w:pPr>
+        <w:spacing w:after="20" w:line="240" w:lineRule="auto"/>
+        <w:rPr>
+          <w:rFonts w:ascii="Times New Roman" w:hAnsi="Times New Roman" w:cs="Times New Roman"/>
+          <w:sz w:val="24"/>
+          <w:szCs w:val="24"/>
+        </w:rPr>
+      </w:pPr>
+      <w:r>
+        <w:rPr>
+          <w:rFonts w:ascii="Times New Roman" w:hAnsi="Times New Roman" w:cs="Times New Roman"/>
+          <w:sz w:val="24"/>
+          <w:szCs w:val="24"/>
+        </w:rPr>
+        <w:t>3. The user can push the Next Puzzle or Previous Puzzle button to automatically move to the user to a different puzzle while they are currently in one.</w:t>
+      </w:r>
+      <w:bookmarkStart w:id="0" w:name="_GoBack"/>
+      <w:bookmarkEnd w:id="0"/>
+    </w:p>
+    <w:p>
+      <w:pPr>
+        <w:pStyle w:val="ListParagraph"/>
+        <w:spacing w:after="20" w:line="240" w:lineRule="auto"/>
+        <w:ind w:left="360"/>
+        <w:rPr>
+          <w:rFonts w:ascii="Times New Roman" w:hAnsi="Times New Roman" w:cs="Times New Roman"/>
+          <w:sz w:val="24"/>
           <w:szCs w:val="24"/>
         </w:rPr>
       </w:pPr>
@@ -1605,6 +1810,17 @@
         <w:spacing w:after="120"/>
         <w:rPr>
           <w:rFonts w:ascii="Times New Roman" w:hAnsi="Times New Roman" w:cs="Times New Roman"/>
+          <w:i/>
+          <w:sz w:val="24"/>
+          <w:szCs w:val="24"/>
+        </w:rPr>
+      </w:pPr>
+    </w:p>
+    <w:p>
+      <w:pPr>
+        <w:spacing w:after="120"/>
+        <w:rPr>
+          <w:rFonts w:ascii="Times New Roman" w:hAnsi="Times New Roman" w:cs="Times New Roman"/>
           <w:b/>
           <w:i/>
           <w:sz w:val="24"/>
@@ -1618,7 +1834,6 @@
           <w:sz w:val="24"/>
           <w:szCs w:val="24"/>
         </w:rPr>
-        <w:lastRenderedPageBreak/>
         <w:t>Garrison’s Use Case</w:t>
       </w:r>
     </w:p>
@@ -1947,38 +2162,20 @@
     </w:p>
     <w:p>
       <w:pPr>
-        <w:pStyle w:val="ListParagraph"/>
-        <w:numPr>
-          <w:ilvl w:val="0"/>
-          <w:numId w:val="14"/>
-        </w:numPr>
-        <w:spacing w:after="20" w:line="240" w:lineRule="auto"/>
-        <w:rPr>
-          <w:rFonts w:ascii="Times New Roman" w:hAnsi="Times New Roman" w:cs="Times New Roman"/>
-          <w:b/>
-          <w:sz w:val="24"/>
-          <w:szCs w:val="24"/>
-        </w:rPr>
-      </w:pPr>
-      <w:r>
-        <w:rPr>
-          <w:rFonts w:ascii="Times New Roman" w:hAnsi="Times New Roman" w:cs="Times New Roman"/>
-          <w:b/>
-          <w:sz w:val="24"/>
-          <w:szCs w:val="24"/>
-        </w:rPr>
-        <w:t xml:space="preserve">At any </w:t>
-      </w:r>
-      <w:bookmarkStart w:id="0" w:name="_GoBack"/>
-      <w:bookmarkEnd w:id="0"/>
-      <w:r>
-        <w:rPr>
-          <w:rFonts w:ascii="Times New Roman" w:hAnsi="Times New Roman" w:cs="Times New Roman"/>
-          <w:b/>
-          <w:sz w:val="24"/>
-          <w:szCs w:val="24"/>
-        </w:rPr>
-        <w:t>time, user may close the app</w:t>
+        <w:spacing w:after="20" w:line="240" w:lineRule="auto"/>
+        <w:rPr>
+          <w:rFonts w:ascii="Times New Roman" w:hAnsi="Times New Roman" w:cs="Times New Roman"/>
+          <w:sz w:val="24"/>
+          <w:szCs w:val="24"/>
+        </w:rPr>
+      </w:pPr>
+      <w:r>
+        <w:rPr>
+          <w:rFonts w:ascii="Times New Roman" w:hAnsi="Times New Roman" w:cs="Times New Roman"/>
+          <w:sz w:val="24"/>
+          <w:szCs w:val="24"/>
+        </w:rPr>
+        <w:t>*.   At any time, the user may close the application</w:t>
       </w:r>
     </w:p>
     <w:p>
@@ -2174,8 +2371,8 @@
 </file>
 
 <file path=word/numbering.xml><?xml version="1.0" encoding="utf-8"?>
-<w:numbering xmlns:wpc="http://schemas.microsoft.com/office/word/2010/wordprocessingCanvas" xmlns:cx="http://schemas.microsoft.com/office/drawing/2014/chartex" xmlns:cx1="http://schemas.microsoft.com/office/drawing/2015/9/8/chartex" xmlns:cx2="http://schemas.microsoft.com/office/drawing/2015/10/21/chartex" xmlns:mc="http://schemas.openxmlformats.org/markup-compatibility/2006" xmlns:o="urn:schemas-microsoft-com:office:office" xmlns:r="http://schemas.openxmlformats.org/officeDocument/2006/relationships" xmlns:m="http://schemas.openxmlformats.org/officeDocument/2006/math" xmlns:v="urn:schemas-microsoft-com:vml" xmlns:wp14="http://schemas.microsoft.com/office/word/2010/wordprocessingDrawing" xmlns:wp="http://schemas.openxmlformats.org/drawingml/2006/wordprocessingDrawing" xmlns:w10="urn:schemas-microsoft-com:office:word" xmlns:w="http://schemas.openxmlformats.org/wordprocessingml/2006/main" xmlns:w14="http://schemas.microsoft.com/office/word/2010/wordml" xmlns:w15="http://schemas.microsoft.com/office/word/2012/wordml" xmlns:w16se="http://schemas.microsoft.com/office/word/2015/wordml/symex" xmlns:wpg="http://schemas.microsoft.com/office/word/2010/wordprocessingGroup" xmlns:wpi="http://schemas.microsoft.com/office/word/2010/wordprocessingInk" xmlns:wne="http://schemas.microsoft.com/office/word/2006/wordml" xmlns:wps="http://schemas.microsoft.com/office/word/2010/wordprocessingShape" mc:Ignorable="w14 w15 w16se wp14">
-  <w:abstractNum w:abstractNumId="0" w15:restartNumberingAfterBreak="0">
+<w:numbering xmlns:wpc="http://schemas.microsoft.com/office/word/2010/wordprocessingCanvas" xmlns:mo="http://schemas.microsoft.com/office/mac/office/2008/main" xmlns:mc="http://schemas.openxmlformats.org/markup-compatibility/2006" xmlns:mv="urn:schemas-microsoft-com:mac:vml" xmlns:o="urn:schemas-microsoft-com:office:office" xmlns:r="http://schemas.openxmlformats.org/officeDocument/2006/relationships" xmlns:m="http://schemas.openxmlformats.org/officeDocument/2006/math" xmlns:v="urn:schemas-microsoft-com:vml" xmlns:wp14="http://schemas.microsoft.com/office/word/2010/wordprocessingDrawing" xmlns:wp="http://schemas.openxmlformats.org/drawingml/2006/wordprocessingDrawing" xmlns:w10="urn:schemas-microsoft-com:office:word" xmlns:w="http://schemas.openxmlformats.org/wordprocessingml/2006/main" xmlns:w14="http://schemas.microsoft.com/office/word/2010/wordml" xmlns:wpg="http://schemas.microsoft.com/office/word/2010/wordprocessingGroup" xmlns:wpi="http://schemas.microsoft.com/office/word/2010/wordprocessingInk" xmlns:wne="http://schemas.microsoft.com/office/word/2006/wordml" xmlns:wps="http://schemas.microsoft.com/office/word/2010/wordprocessingShape" mc:Ignorable="w14 wp14">
+  <w:abstractNum w:abstractNumId="0">
     <w:nsid w:val="05703E39"/>
     <w:multiLevelType w:val="hybridMultilevel"/>
     <w:tmpl w:val="7DCC809C"/>
@@ -2261,7 +2458,7 @@
       </w:pPr>
     </w:lvl>
   </w:abstractNum>
-  <w:abstractNum w:abstractNumId="1" w15:restartNumberingAfterBreak="0">
+  <w:abstractNum w:abstractNumId="1">
     <w:nsid w:val="05E97D97"/>
     <w:multiLevelType w:val="hybridMultilevel"/>
     <w:tmpl w:val="B890EFF8"/>
@@ -2347,7 +2544,7 @@
       </w:pPr>
     </w:lvl>
   </w:abstractNum>
-  <w:abstractNum w:abstractNumId="2" w15:restartNumberingAfterBreak="0">
+  <w:abstractNum w:abstractNumId="2">
     <w:nsid w:val="0ACC6AF9"/>
     <w:multiLevelType w:val="hybridMultilevel"/>
     <w:tmpl w:val="5E684D98"/>
@@ -2433,7 +2630,7 @@
       </w:pPr>
     </w:lvl>
   </w:abstractNum>
-  <w:abstractNum w:abstractNumId="3" w15:restartNumberingAfterBreak="0">
+  <w:abstractNum w:abstractNumId="3">
     <w:nsid w:val="1D5A2F9C"/>
     <w:multiLevelType w:val="hybridMultilevel"/>
     <w:tmpl w:val="4754DB62"/>
@@ -2519,7 +2716,7 @@
       </w:pPr>
     </w:lvl>
   </w:abstractNum>
-  <w:abstractNum w:abstractNumId="4" w15:restartNumberingAfterBreak="0">
+  <w:abstractNum w:abstractNumId="4">
     <w:nsid w:val="21CC40A9"/>
     <w:multiLevelType w:val="hybridMultilevel"/>
     <w:tmpl w:val="95F67EF4"/>
@@ -2605,7 +2802,7 @@
       </w:pPr>
     </w:lvl>
   </w:abstractNum>
-  <w:abstractNum w:abstractNumId="5" w15:restartNumberingAfterBreak="0">
+  <w:abstractNum w:abstractNumId="5">
     <w:nsid w:val="26EE3CA5"/>
     <w:multiLevelType w:val="hybridMultilevel"/>
     <w:tmpl w:val="7692478C"/>
@@ -2691,7 +2888,7 @@
       </w:pPr>
     </w:lvl>
   </w:abstractNum>
-  <w:abstractNum w:abstractNumId="6" w15:restartNumberingAfterBreak="0">
+  <w:abstractNum w:abstractNumId="6">
     <w:nsid w:val="43223275"/>
     <w:multiLevelType w:val="hybridMultilevel"/>
     <w:tmpl w:val="D1D2FD48"/>
@@ -2777,7 +2974,7 @@
       </w:pPr>
     </w:lvl>
   </w:abstractNum>
-  <w:abstractNum w:abstractNumId="7" w15:restartNumberingAfterBreak="0">
+  <w:abstractNum w:abstractNumId="7">
     <w:nsid w:val="4E4B6BD3"/>
     <w:multiLevelType w:val="hybridMultilevel"/>
     <w:tmpl w:val="83A6029A"/>
@@ -2863,7 +3060,7 @@
       </w:pPr>
     </w:lvl>
   </w:abstractNum>
-  <w:abstractNum w:abstractNumId="8" w15:restartNumberingAfterBreak="0">
+  <w:abstractNum w:abstractNumId="8">
     <w:nsid w:val="59832E8F"/>
     <w:multiLevelType w:val="hybridMultilevel"/>
     <w:tmpl w:val="B60C81BA"/>
@@ -2975,7 +3172,7 @@
       </w:rPr>
     </w:lvl>
   </w:abstractNum>
-  <w:abstractNum w:abstractNumId="9" w15:restartNumberingAfterBreak="0">
+  <w:abstractNum w:abstractNumId="9">
     <w:nsid w:val="5ABA6941"/>
     <w:multiLevelType w:val="hybridMultilevel"/>
     <w:tmpl w:val="6DA61098"/>
@@ -3088,7 +3285,7 @@
       </w:rPr>
     </w:lvl>
   </w:abstractNum>
-  <w:abstractNum w:abstractNumId="10" w15:restartNumberingAfterBreak="0">
+  <w:abstractNum w:abstractNumId="10">
     <w:nsid w:val="74A81E2B"/>
     <w:multiLevelType w:val="hybridMultilevel"/>
     <w:tmpl w:val="364C6436"/>
@@ -3174,7 +3371,7 @@
       </w:pPr>
     </w:lvl>
   </w:abstractNum>
-  <w:abstractNum w:abstractNumId="11" w15:restartNumberingAfterBreak="0">
+  <w:abstractNum w:abstractNumId="11">
     <w:nsid w:val="780D4B49"/>
     <w:multiLevelType w:val="hybridMultilevel"/>
     <w:tmpl w:val="CF769044"/>
@@ -3260,7 +3457,7 @@
       </w:pPr>
     </w:lvl>
   </w:abstractNum>
-  <w:abstractNum w:abstractNumId="12" w15:restartNumberingAfterBreak="0">
+  <w:abstractNum w:abstractNumId="12">
     <w:nsid w:val="79377EDE"/>
     <w:multiLevelType w:val="hybridMultilevel"/>
     <w:tmpl w:val="DC5AFB88"/>
@@ -3373,7 +3570,7 @@
       </w:rPr>
     </w:lvl>
   </w:abstractNum>
-  <w:abstractNum w:abstractNumId="13" w15:restartNumberingAfterBreak="0">
+  <w:abstractNum w:abstractNumId="13">
     <w:nsid w:val="7EDF0A16"/>
     <w:multiLevelType w:val="hybridMultilevel"/>
     <w:tmpl w:val="1A1CE9F0"/>
@@ -3505,7 +3702,7 @@
 </file>
 
 <file path=word/styles.xml><?xml version="1.0" encoding="utf-8"?>
-<w:styles xmlns:mc="http://schemas.openxmlformats.org/markup-compatibility/2006" xmlns:r="http://schemas.openxmlformats.org/officeDocument/2006/relationships" xmlns:w="http://schemas.openxmlformats.org/wordprocessingml/2006/main" xmlns:w14="http://schemas.microsoft.com/office/word/2010/wordml" xmlns:w15="http://schemas.microsoft.com/office/word/2012/wordml" xmlns:w16se="http://schemas.microsoft.com/office/word/2015/wordml/symex" mc:Ignorable="w14 w15 w16se">
+<w:styles xmlns:mc="http://schemas.openxmlformats.org/markup-compatibility/2006" xmlns:r="http://schemas.openxmlformats.org/officeDocument/2006/relationships" xmlns:w="http://schemas.openxmlformats.org/wordprocessingml/2006/main" xmlns:w14="http://schemas.microsoft.com/office/word/2010/wordml" mc:Ignorable="w14">
   <w:docDefaults>
     <w:rPrDefault>
       <w:rPr>
@@ -3521,379 +3718,153 @@
       </w:pPr>
     </w:pPrDefault>
   </w:docDefaults>
-  <w:latentStyles w:defLockedState="0" w:defUIPriority="99" w:defSemiHidden="0" w:defUnhideWhenUsed="0" w:defQFormat="0" w:count="372">
-    <w:lsdException w:name="Normal" w:uiPriority="0" w:qFormat="1"/>
-    <w:lsdException w:name="heading 1" w:uiPriority="9" w:qFormat="1"/>
-    <w:lsdException w:name="heading 2" w:semiHidden="1" w:uiPriority="9" w:unhideWhenUsed="1" w:qFormat="1"/>
-    <w:lsdException w:name="heading 3" w:semiHidden="1" w:uiPriority="9" w:unhideWhenUsed="1" w:qFormat="1"/>
-    <w:lsdException w:name="heading 4" w:semiHidden="1" w:uiPriority="9" w:unhideWhenUsed="1" w:qFormat="1"/>
-    <w:lsdException w:name="heading 5" w:semiHidden="1" w:uiPriority="9" w:unhideWhenUsed="1" w:qFormat="1"/>
-    <w:lsdException w:name="heading 6" w:semiHidden="1" w:uiPriority="9" w:unhideWhenUsed="1" w:qFormat="1"/>
-    <w:lsdException w:name="heading 7" w:semiHidden="1" w:uiPriority="9" w:unhideWhenUsed="1" w:qFormat="1"/>
-    <w:lsdException w:name="heading 8" w:semiHidden="1" w:uiPriority="9" w:unhideWhenUsed="1" w:qFormat="1"/>
-    <w:lsdException w:name="heading 9" w:semiHidden="1" w:uiPriority="9" w:unhideWhenUsed="1" w:qFormat="1"/>
-    <w:lsdException w:name="index 1" w:semiHidden="1" w:unhideWhenUsed="1"/>
-    <w:lsdException w:name="index 2" w:semiHidden="1" w:unhideWhenUsed="1"/>
-    <w:lsdException w:name="index 3" w:semiHidden="1" w:unhideWhenUsed="1"/>
-    <w:lsdException w:name="index 4" w:semiHidden="1" w:unhideWhenUsed="1"/>
-    <w:lsdException w:name="index 5" w:semiHidden="1" w:unhideWhenUsed="1"/>
-    <w:lsdException w:name="index 6" w:semiHidden="1" w:unhideWhenUsed="1"/>
-    <w:lsdException w:name="index 7" w:semiHidden="1" w:unhideWhenUsed="1"/>
-    <w:lsdException w:name="index 8" w:semiHidden="1" w:unhideWhenUsed="1"/>
-    <w:lsdException w:name="index 9" w:semiHidden="1" w:unhideWhenUsed="1"/>
-    <w:lsdException w:name="toc 1" w:semiHidden="1" w:uiPriority="39" w:unhideWhenUsed="1"/>
-    <w:lsdException w:name="toc 2" w:semiHidden="1" w:uiPriority="39" w:unhideWhenUsed="1"/>
-    <w:lsdException w:name="toc 3" w:semiHidden="1" w:uiPriority="39" w:unhideWhenUsed="1"/>
-    <w:lsdException w:name="toc 4" w:semiHidden="1" w:uiPriority="39" w:unhideWhenUsed="1"/>
-    <w:lsdException w:name="toc 5" w:semiHidden="1" w:uiPriority="39" w:unhideWhenUsed="1"/>
-    <w:lsdException w:name="toc 6" w:semiHidden="1" w:uiPriority="39" w:unhideWhenUsed="1"/>
-    <w:lsdException w:name="toc 7" w:semiHidden="1" w:uiPriority="39" w:unhideWhenUsed="1"/>
-    <w:lsdException w:name="toc 8" w:semiHidden="1" w:uiPriority="39" w:unhideWhenUsed="1"/>
-    <w:lsdException w:name="toc 9" w:semiHidden="1" w:uiPriority="39" w:unhideWhenUsed="1"/>
-    <w:lsdException w:name="Normal Indent" w:semiHidden="1" w:unhideWhenUsed="1"/>
-    <w:lsdException w:name="footnote text" w:semiHidden="1" w:unhideWhenUsed="1"/>
-    <w:lsdException w:name="annotation text" w:semiHidden="1" w:unhideWhenUsed="1"/>
-    <w:lsdException w:name="header" w:semiHidden="1" w:unhideWhenUsed="1"/>
-    <w:lsdException w:name="footer" w:semiHidden="1" w:unhideWhenUsed="1"/>
-    <w:lsdException w:name="index heading" w:semiHidden="1" w:unhideWhenUsed="1"/>
-    <w:lsdException w:name="caption" w:semiHidden="1" w:uiPriority="35" w:unhideWhenUsed="1" w:qFormat="1"/>
-    <w:lsdException w:name="table of figures" w:semiHidden="1" w:unhideWhenUsed="1"/>
-    <w:lsdException w:name="envelope address" w:semiHidden="1" w:unhideWhenUsed="1"/>
-    <w:lsdException w:name="envelope return" w:semiHidden="1" w:unhideWhenUsed="1"/>
-    <w:lsdException w:name="footnote reference" w:semiHidden="1" w:unhideWhenUsed="1"/>
-    <w:lsdException w:name="annotation reference" w:semiHidden="1" w:unhideWhenUsed="1"/>
-    <w:lsdException w:name="line number" w:semiHidden="1" w:unhideWhenUsed="1"/>
-    <w:lsdException w:name="page number" w:semiHidden="1" w:unhideWhenUsed="1"/>
-    <w:lsdException w:name="endnote reference" w:semiHidden="1" w:unhideWhenUsed="1"/>
-    <w:lsdException w:name="endnote text" w:semiHidden="1" w:unhideWhenUsed="1"/>
-    <w:lsdException w:name="table of authorities" w:semiHidden="1" w:unhideWhenUsed="1"/>
-    <w:lsdException w:name="macro" w:semiHidden="1" w:unhideWhenUsed="1"/>
-    <w:lsdException w:name="toa heading" w:semiHidden="1" w:unhideWhenUsed="1"/>
-    <w:lsdException w:name="List" w:semiHidden="1" w:unhideWhenUsed="1"/>
-    <w:lsdException w:name="List Bullet" w:semiHidden="1" w:unhideWhenUsed="1"/>
-    <w:lsdException w:name="List Number" w:semiHidden="1" w:unhideWhenUsed="1"/>
-    <w:lsdException w:name="List 2" w:semiHidden="1" w:unhideWhenUsed="1"/>
-    <w:lsdException w:name="List 3" w:semiHidden="1" w:unhideWhenUsed="1"/>
-    <w:lsdException w:name="List 4" w:semiHidden="1" w:unhideWhenUsed="1"/>
-    <w:lsdException w:name="List 5" w:semiHidden="1" w:unhideWhenUsed="1"/>
-    <w:lsdException w:name="List Bullet 2" w:semiHidden="1" w:unhideWhenUsed="1"/>
-    <w:lsdException w:name="List Bullet 3" w:semiHidden="1" w:unhideWhenUsed="1"/>
-    <w:lsdException w:name="List Bullet 4" w:semiHidden="1" w:unhideWhenUsed="1"/>
-    <w:lsdException w:name="List Bullet 5" w:semiHidden="1" w:unhideWhenUsed="1"/>
-    <w:lsdException w:name="List Number 2" w:semiHidden="1" w:unhideWhenUsed="1"/>
-    <w:lsdException w:name="List Number 3" w:semiHidden="1" w:unhideWhenUsed="1"/>
-    <w:lsdException w:name="List Number 4" w:semiHidden="1" w:unhideWhenUsed="1"/>
-    <w:lsdException w:name="List Number 5" w:semiHidden="1" w:unhideWhenUsed="1"/>
-    <w:lsdException w:name="Title" w:uiPriority="10" w:qFormat="1"/>
-    <w:lsdException w:name="Closing" w:semiHidden="1" w:unhideWhenUsed="1"/>
-    <w:lsdException w:name="Signature" w:semiHidden="1" w:unhideWhenUsed="1"/>
-    <w:lsdException w:name="Default Paragraph Font" w:semiHidden="1" w:uiPriority="1" w:unhideWhenUsed="1"/>
-    <w:lsdException w:name="Body Text" w:semiHidden="1" w:unhideWhenUsed="1"/>
-    <w:lsdException w:name="Body Text Indent" w:semiHidden="1" w:unhideWhenUsed="1"/>
-    <w:lsdException w:name="List Continue" w:semiHidden="1" w:unhideWhenUsed="1"/>
-    <w:lsdException w:name="List Continue 2" w:semiHidden="1" w:unhideWhenUsed="1"/>
-    <w:lsdException w:name="List Continue 3" w:semiHidden="1" w:unhideWhenUsed="1"/>
-    <w:lsdException w:name="List Continue 4" w:semiHidden="1" w:unhideWhenUsed="1"/>
-    <w:lsdException w:name="List Continue 5" w:semiHidden="1" w:unhideWhenUsed="1"/>
-    <w:lsdException w:name="Message Header" w:semiHidden="1" w:unhideWhenUsed="1"/>
-    <w:lsdException w:name="Subtitle" w:uiPriority="11" w:qFormat="1"/>
-    <w:lsdException w:name="Salutation" w:semiHidden="1" w:unhideWhenUsed="1"/>
-    <w:lsdException w:name="Date" w:semiHidden="1" w:unhideWhenUsed="1"/>
-    <w:lsdException w:name="Body Text First Indent" w:semiHidden="1" w:unhideWhenUsed="1"/>
-    <w:lsdException w:name="Body Text First Indent 2" w:semiHidden="1" w:unhideWhenUsed="1"/>
-    <w:lsdException w:name="Note Heading" w:semiHidden="1" w:unhideWhenUsed="1"/>
-    <w:lsdException w:name="Body Text 2" w:semiHidden="1" w:unhideWhenUsed="1"/>
-    <w:lsdException w:name="Body Text 3" w:semiHidden="1" w:unhideWhenUsed="1"/>
-    <w:lsdException w:name="Body Text Indent 2" w:semiHidden="1" w:unhideWhenUsed="1"/>
-    <w:lsdException w:name="Body Text Indent 3" w:semiHidden="1" w:unhideWhenUsed="1"/>
-    <w:lsdException w:name="Block Text" w:semiHidden="1" w:unhideWhenUsed="1"/>
-    <w:lsdException w:name="Hyperlink" w:semiHidden="1" w:unhideWhenUsed="1"/>
-    <w:lsdException w:name="FollowedHyperlink" w:semiHidden="1" w:unhideWhenUsed="1"/>
-    <w:lsdException w:name="Strong" w:uiPriority="22" w:qFormat="1"/>
-    <w:lsdException w:name="Emphasis" w:uiPriority="20" w:qFormat="1"/>
-    <w:lsdException w:name="Document Map" w:semiHidden="1" w:unhideWhenUsed="1"/>
-    <w:lsdException w:name="Plain Text" w:semiHidden="1" w:unhideWhenUsed="1"/>
-    <w:lsdException w:name="E-mail Signature" w:semiHidden="1" w:unhideWhenUsed="1"/>
-    <w:lsdException w:name="HTML Top of Form" w:semiHidden="1" w:unhideWhenUsed="1"/>
-    <w:lsdException w:name="HTML Bottom of Form" w:semiHidden="1" w:unhideWhenUsed="1"/>
-    <w:lsdException w:name="Normal (Web)" w:semiHidden="1" w:unhideWhenUsed="1"/>
-    <w:lsdException w:name="HTML Acronym" w:semiHidden="1" w:unhideWhenUsed="1"/>
-    <w:lsdException w:name="HTML Address" w:semiHidden="1" w:unhideWhenUsed="1"/>
-    <w:lsdException w:name="HTML Cite" w:semiHidden="1" w:unhideWhenUsed="1"/>
-    <w:lsdException w:name="HTML Code" w:semiHidden="1" w:unhideWhenUsed="1"/>
-    <w:lsdException w:name="HTML Definition" w:semiHidden="1" w:unhideWhenUsed="1"/>
-    <w:lsdException w:name="HTML Keyboard" w:semiHidden="1" w:unhideWhenUsed="1"/>
-    <w:lsdException w:name="HTML Preformatted" w:semiHidden="1" w:unhideWhenUsed="1"/>
-    <w:lsdException w:name="HTML Sample" w:semiHidden="1" w:unhideWhenUsed="1"/>
-    <w:lsdException w:name="HTML Typewriter" w:semiHidden="1" w:unhideWhenUsed="1"/>
-    <w:lsdException w:name="HTML Variable" w:semiHidden="1" w:unhideWhenUsed="1"/>
-    <w:lsdException w:name="Normal Table" w:semiHidden="1" w:unhideWhenUsed="1"/>
-    <w:lsdException w:name="annotation subject" w:semiHidden="1" w:unhideWhenUsed="1"/>
-    <w:lsdException w:name="No List" w:semiHidden="1" w:unhideWhenUsed="1"/>
-    <w:lsdException w:name="Outline List 1" w:semiHidden="1" w:unhideWhenUsed="1"/>
-    <w:lsdException w:name="Outline List 2" w:semiHidden="1" w:unhideWhenUsed="1"/>
-    <w:lsdException w:name="Outline List 3" w:semiHidden="1" w:unhideWhenUsed="1"/>
-    <w:lsdException w:name="Table Simple 1" w:semiHidden="1" w:unhideWhenUsed="1"/>
-    <w:lsdException w:name="Table Simple 2" w:semiHidden="1" w:unhideWhenUsed="1"/>
-    <w:lsdException w:name="Table Simple 3" w:semiHidden="1" w:unhideWhenUsed="1"/>
-    <w:lsdException w:name="Table Classic 1" w:semiHidden="1" w:unhideWhenUsed="1"/>
-    <w:lsdException w:name="Table Classic 2" w:semiHidden="1" w:unhideWhenUsed="1"/>
-    <w:lsdException w:name="Table Classic 3" w:semiHidden="1" w:unhideWhenUsed="1"/>
-    <w:lsdException w:name="Table Classic 4" w:semiHidden="1" w:unhideWhenUsed="1"/>
-    <w:lsdException w:name="Table Colorful 1" w:semiHidden="1" w:unhideWhenUsed="1"/>
-    <w:lsdException w:name="Table Colorful 2" w:semiHidden="1" w:unhideWhenUsed="1"/>
-    <w:lsdException w:name="Table Colorful 3" w:semiHidden="1" w:unhideWhenUsed="1"/>
-    <w:lsdException w:name="Table Columns 1" w:semiHidden="1" w:unhideWhenUsed="1"/>
-    <w:lsdException w:name="Table Columns 2" w:semiHidden="1" w:unhideWhenUsed="1"/>
-    <w:lsdException w:name="Table Columns 3" w:semiHidden="1" w:unhideWhenUsed="1"/>
-    <w:lsdException w:name="Table Columns 4" w:semiHidden="1" w:unhideWhenUsed="1"/>
-    <w:lsdException w:name="Table Columns 5" w:semiHidden="1" w:unhideWhenUsed="1"/>
-    <w:lsdException w:name="Table Grid 1" w:semiHidden="1" w:unhideWhenUsed="1"/>
-    <w:lsdException w:name="Table Grid 2" w:semiHidden="1" w:unhideWhenUsed="1"/>
-    <w:lsdException w:name="Table Grid 3" w:semiHidden="1" w:unhideWhenUsed="1"/>
-    <w:lsdException w:name="Table Grid 4" w:semiHidden="1" w:unhideWhenUsed="1"/>
-    <w:lsdException w:name="Table Grid 5" w:semiHidden="1" w:unhideWhenUsed="1"/>
-    <w:lsdException w:name="Table Grid 6" w:semiHidden="1" w:unhideWhenUsed="1"/>
-    <w:lsdException w:name="Table Grid 7" w:semiHidden="1" w:unhideWhenUsed="1"/>
-    <w:lsdException w:name="Table Grid 8" w:semiHidden="1" w:unhideWhenUsed="1"/>
-    <w:lsdException w:name="Table List 1" w:semiHidden="1" w:unhideWhenUsed="1"/>
-    <w:lsdException w:name="Table List 2" w:semiHidden="1" w:unhideWhenUsed="1"/>
-    <w:lsdException w:name="Table List 3" w:semiHidden="1" w:unhideWhenUsed="1"/>
-    <w:lsdException w:name="Table List 4" w:semiHidden="1" w:unhideWhenUsed="1"/>
-    <w:lsdException w:name="Table List 5" w:semiHidden="1" w:unhideWhenUsed="1"/>
-    <w:lsdException w:name="Table List 6" w:semiHidden="1" w:unhideWhenUsed="1"/>
-    <w:lsdException w:name="Table List 7" w:semiHidden="1" w:unhideWhenUsed="1"/>
-    <w:lsdException w:name="Table List 8" w:semiHidden="1" w:unhideWhenUsed="1"/>
-    <w:lsdException w:name="Table 3D effects 1" w:semiHidden="1" w:unhideWhenUsed="1"/>
-    <w:lsdException w:name="Table 3D effects 2" w:semiHidden="1" w:unhideWhenUsed="1"/>
-    <w:lsdException w:name="Table 3D effects 3" w:semiHidden="1" w:unhideWhenUsed="1"/>
-    <w:lsdException w:name="Table Contemporary" w:semiHidden="1" w:unhideWhenUsed="1"/>
-    <w:lsdException w:name="Table Elegant" w:semiHidden="1" w:unhideWhenUsed="1"/>
-    <w:lsdException w:name="Table Professional" w:semiHidden="1" w:unhideWhenUsed="1"/>
-    <w:lsdException w:name="Table Subtle 1" w:semiHidden="1" w:unhideWhenUsed="1"/>
-    <w:lsdException w:name="Table Subtle 2" w:semiHidden="1" w:unhideWhenUsed="1"/>
-    <w:lsdException w:name="Table Web 1" w:semiHidden="1" w:unhideWhenUsed="1"/>
-    <w:lsdException w:name="Table Web 2" w:semiHidden="1" w:unhideWhenUsed="1"/>
-    <w:lsdException w:name="Table Web 3" w:semiHidden="1" w:unhideWhenUsed="1"/>
-    <w:lsdException w:name="Balloon Text" w:semiHidden="1" w:unhideWhenUsed="1"/>
-    <w:lsdException w:name="Table Grid" w:uiPriority="39"/>
-    <w:lsdException w:name="Table Theme" w:semiHidden="1" w:unhideWhenUsed="1"/>
-    <w:lsdException w:name="Placeholder Text" w:semiHidden="1"/>
-    <w:lsdException w:name="No Spacing" w:uiPriority="1" w:qFormat="1"/>
-    <w:lsdException w:name="Light Shading" w:uiPriority="60"/>
-    <w:lsdException w:name="Light List" w:uiPriority="61"/>
-    <w:lsdException w:name="Light Grid" w:uiPriority="62"/>
-    <w:lsdException w:name="Medium Shading 1" w:uiPriority="63"/>
-    <w:lsdException w:name="Medium Shading 2" w:uiPriority="64"/>
-    <w:lsdException w:name="Medium List 1" w:uiPriority="65"/>
-    <w:lsdException w:name="Medium List 2" w:uiPriority="66"/>
-    <w:lsdException w:name="Medium Grid 1" w:uiPriority="67"/>
-    <w:lsdException w:name="Medium Grid 2" w:uiPriority="68"/>
-    <w:lsdException w:name="Medium Grid 3" w:uiPriority="69"/>
-    <w:lsdException w:name="Dark List" w:uiPriority="70"/>
-    <w:lsdException w:name="Colorful Shading" w:uiPriority="71"/>
-    <w:lsdException w:name="Colorful List" w:uiPriority="72"/>
-    <w:lsdException w:name="Colorful Grid" w:uiPriority="73"/>
-    <w:lsdException w:name="Light Shading Accent 1" w:uiPriority="60"/>
-    <w:lsdException w:name="Light List Accent 1" w:uiPriority="61"/>
-    <w:lsdException w:name="Light Grid Accent 1" w:uiPriority="62"/>
-    <w:lsdException w:name="Medium Shading 1 Accent 1" w:uiPriority="63"/>
-    <w:lsdException w:name="Medium Shading 2 Accent 1" w:uiPriority="64"/>
-    <w:lsdException w:name="Medium List 1 Accent 1" w:uiPriority="65"/>
-    <w:lsdException w:name="Revision" w:semiHidden="1"/>
-    <w:lsdException w:name="List Paragraph" w:uiPriority="34" w:qFormat="1"/>
-    <w:lsdException w:name="Quote" w:uiPriority="29" w:qFormat="1"/>
-    <w:lsdException w:name="Intense Quote" w:uiPriority="30" w:qFormat="1"/>
-    <w:lsdException w:name="Medium List 2 Accent 1" w:uiPriority="66"/>
-    <w:lsdException w:name="Medium Grid 1 Accent 1" w:uiPriority="67"/>
-    <w:lsdException w:name="Medium Grid 2 Accent 1" w:uiPriority="68"/>
-    <w:lsdException w:name="Medium Grid 3 Accent 1" w:uiPriority="69"/>
-    <w:lsdException w:name="Dark List Accent 1" w:uiPriority="70"/>
-    <w:lsdException w:name="Colorful Shading Accent 1" w:uiPriority="71"/>
-    <w:lsdException w:name="Colorful List Accent 1" w:uiPriority="72"/>
-    <w:lsdException w:name="Colorful Grid Accent 1" w:uiPriority="73"/>
-    <w:lsdException w:name="Light Shading Accent 2" w:uiPriority="60"/>
-    <w:lsdException w:name="Light List Accent 2" w:uiPriority="61"/>
-    <w:lsdException w:name="Light Grid Accent 2" w:uiPriority="62"/>
-    <w:lsdException w:name="Medium Shading 1 Accent 2" w:uiPriority="63"/>
-    <w:lsdException w:name="Medium Shading 2 Accent 2" w:uiPriority="64"/>
-    <w:lsdException w:name="Medium List 1 Accent 2" w:uiPriority="65"/>
-    <w:lsdException w:name="Medium List 2 Accent 2" w:uiPriority="66"/>
-    <w:lsdException w:name="Medium Grid 1 Accent 2" w:uiPriority="67"/>
-    <w:lsdException w:name="Medium Grid 2 Accent 2" w:uiPriority="68"/>
-    <w:lsdException w:name="Medium Grid 3 Accent 2" w:uiPriority="69"/>
-    <w:lsdException w:name="Dark List Accent 2" w:uiPriority="70"/>
-    <w:lsdException w:name="Colorful Shading Accent 2" w:uiPriority="71"/>
-    <w:lsdException w:name="Colorful List Accent 2" w:uiPriority="72"/>
-    <w:lsdException w:name="Colorful Grid Accent 2" w:uiPriority="73"/>
-    <w:lsdException w:name="Light Shading Accent 3" w:uiPriority="60"/>
-    <w:lsdException w:name="Light List Accent 3" w:uiPriority="61"/>
-    <w:lsdException w:name="Light Grid Accent 3" w:uiPriority="62"/>
-    <w:lsdException w:name="Medium Shading 1 Accent 3" w:uiPriority="63"/>
-    <w:lsdException w:name="Medium Shading 2 Accent 3" w:uiPriority="64"/>
-    <w:lsdException w:name="Medium List 1 Accent 3" w:uiPriority="65"/>
-    <w:lsdException w:name="Medium List 2 Accent 3" w:uiPriority="66"/>
-    <w:lsdException w:name="Medium Grid 1 Accent 3" w:uiPriority="67"/>
-    <w:lsdException w:name="Medium Grid 2 Accent 3" w:uiPriority="68"/>
-    <w:lsdException w:name="Medium Grid 3 Accent 3" w:uiPriority="69"/>
-    <w:lsdException w:name="Dark List Accent 3" w:uiPriority="70"/>
-    <w:lsdException w:name="Colorful Shading Accent 3" w:uiPriority="71"/>
-    <w:lsdException w:name="Colorful List Accent 3" w:uiPriority="72"/>
-    <w:lsdException w:name="Colorful Grid Accent 3" w:uiPriority="73"/>
-    <w:lsdException w:name="Light Shading Accent 4" w:uiPriority="60"/>
-    <w:lsdException w:name="Light List Accent 4" w:uiPriority="61"/>
-    <w:lsdException w:name="Light Grid Accent 4" w:uiPriority="62"/>
-    <w:lsdException w:name="Medium Shading 1 Accent 4" w:uiPriority="63"/>
-    <w:lsdException w:name="Medium Shading 2 Accent 4" w:uiPriority="64"/>
-    <w:lsdException w:name="Medium List 1 Accent 4" w:uiPriority="65"/>
-    <w:lsdException w:name="Medium List 2 Accent 4" w:uiPriority="66"/>
-    <w:lsdException w:name="Medium Grid 1 Accent 4" w:uiPriority="67"/>
-    <w:lsdException w:name="Medium Grid 2 Accent 4" w:uiPriority="68"/>
-    <w:lsdException w:name="Medium Grid 3 Accent 4" w:uiPriority="69"/>
-    <w:lsdException w:name="Dark List Accent 4" w:uiPriority="70"/>
-    <w:lsdException w:name="Colorful Shading Accent 4" w:uiPriority="71"/>
-    <w:lsdException w:name="Colorful List Accent 4" w:uiPriority="72"/>
-    <w:lsdException w:name="Colorful Grid Accent 4" w:uiPriority="73"/>
-    <w:lsdException w:name="Light Shading Accent 5" w:uiPriority="60"/>
-    <w:lsdException w:name="Light List Accent 5" w:uiPriority="61"/>
-    <w:lsdException w:name="Light Grid Accent 5" w:uiPriority="62"/>
-    <w:lsdException w:name="Medium Shading 1 Accent 5" w:uiPriority="63"/>
-    <w:lsdException w:name="Medium Shading 2 Accent 5" w:uiPriority="64"/>
-    <w:lsdException w:name="Medium List 1 Accent 5" w:uiPriority="65"/>
-    <w:lsdException w:name="Medium List 2 Accent 5" w:uiPriority="66"/>
-    <w:lsdException w:name="Medium Grid 1 Accent 5" w:uiPriority="67"/>
-    <w:lsdException w:name="Medium Grid 2 Accent 5" w:uiPriority="68"/>
-    <w:lsdException w:name="Medium Grid 3 Accent 5" w:uiPriority="69"/>
-    <w:lsdException w:name="Dark List Accent 5" w:uiPriority="70"/>
-    <w:lsdException w:name="Colorful Shading Accent 5" w:uiPriority="71"/>
-    <w:lsdException w:name="Colorful List Accent 5" w:uiPriority="72"/>
-    <w:lsdException w:name="Colorful Grid Accent 5" w:uiPriority="73"/>
-    <w:lsdException w:name="Light Shading Accent 6" w:uiPriority="60"/>
-    <w:lsdException w:name="Light List Accent 6" w:uiPriority="61"/>
-    <w:lsdException w:name="Light Grid Accent 6" w:uiPriority="62"/>
-    <w:lsdException w:name="Medium Shading 1 Accent 6" w:uiPriority="63"/>
-    <w:lsdException w:name="Medium Shading 2 Accent 6" w:uiPriority="64"/>
-    <w:lsdException w:name="Medium List 1 Accent 6" w:uiPriority="65"/>
-    <w:lsdException w:name="Medium List 2 Accent 6" w:uiPriority="66"/>
-    <w:lsdException w:name="Medium Grid 1 Accent 6" w:uiPriority="67"/>
-    <w:lsdException w:name="Medium Grid 2 Accent 6" w:uiPriority="68"/>
-    <w:lsdException w:name="Medium Grid 3 Accent 6" w:uiPriority="69"/>
-    <w:lsdException w:name="Dark List Accent 6" w:uiPriority="70"/>
-    <w:lsdException w:name="Colorful Shading Accent 6" w:uiPriority="71"/>
-    <w:lsdException w:name="Colorful List Accent 6" w:uiPriority="72"/>
-    <w:lsdException w:name="Colorful Grid Accent 6" w:uiPriority="73"/>
-    <w:lsdException w:name="Subtle Emphasis" w:uiPriority="19" w:qFormat="1"/>
-    <w:lsdException w:name="Intense Emphasis" w:uiPriority="21" w:qFormat="1"/>
-    <w:lsdException w:name="Subtle Reference" w:uiPriority="31" w:qFormat="1"/>
-    <w:lsdException w:name="Intense Reference" w:uiPriority="32" w:qFormat="1"/>
-    <w:lsdException w:name="Book Title" w:uiPriority="33" w:qFormat="1"/>
-    <w:lsdException w:name="Bibliography" w:semiHidden="1" w:uiPriority="37" w:unhideWhenUsed="1"/>
-    <w:lsdException w:name="TOC Heading" w:semiHidden="1" w:uiPriority="39" w:unhideWhenUsed="1" w:qFormat="1"/>
-    <w:lsdException w:name="Plain Table 1" w:uiPriority="41"/>
-    <w:lsdException w:name="Plain Table 2" w:uiPriority="42"/>
-    <w:lsdException w:name="Plain Table 3" w:uiPriority="43"/>
-    <w:lsdException w:name="Plain Table 4" w:uiPriority="44"/>
-    <w:lsdException w:name="Plain Table 5" w:uiPriority="45"/>
-    <w:lsdException w:name="Grid Table Light" w:uiPriority="40"/>
-    <w:lsdException w:name="Grid Table 1 Light" w:uiPriority="46"/>
-    <w:lsdException w:name="Grid Table 2" w:uiPriority="47"/>
-    <w:lsdException w:name="Grid Table 3" w:uiPriority="48"/>
-    <w:lsdException w:name="Grid Table 4" w:uiPriority="49"/>
-    <w:lsdException w:name="Grid Table 5 Dark" w:uiPriority="50"/>
-    <w:lsdException w:name="Grid Table 6 Colorful" w:uiPriority="51"/>
-    <w:lsdException w:name="Grid Table 7 Colorful" w:uiPriority="52"/>
-    <w:lsdException w:name="Grid Table 1 Light Accent 1" w:uiPriority="46"/>
-    <w:lsdException w:name="Grid Table 2 Accent 1" w:uiPriority="47"/>
-    <w:lsdException w:name="Grid Table 3 Accent 1" w:uiPriority="48"/>
-    <w:lsdException w:name="Grid Table 4 Accent 1" w:uiPriority="49"/>
-    <w:lsdException w:name="Grid Table 5 Dark Accent 1" w:uiPriority="50"/>
-    <w:lsdException w:name="Grid Table 6 Colorful Accent 1" w:uiPriority="51"/>
-    <w:lsdException w:name="Grid Table 7 Colorful Accent 1" w:uiPriority="52"/>
-    <w:lsdException w:name="Grid Table 1 Light Accent 2" w:uiPriority="46"/>
-    <w:lsdException w:name="Grid Table 2 Accent 2" w:uiPriority="47"/>
-    <w:lsdException w:name="Grid Table 3 Accent 2" w:uiPriority="48"/>
-    <w:lsdException w:name="Grid Table 4 Accent 2" w:uiPriority="49"/>
-    <w:lsdException w:name="Grid Table 5 Dark Accent 2" w:uiPriority="50"/>
-    <w:lsdException w:name="Grid Table 6 Colorful Accent 2" w:uiPriority="51"/>
-    <w:lsdException w:name="Grid Table 7 Colorful Accent 2" w:uiPriority="52"/>
-    <w:lsdException w:name="Grid Table 1 Light Accent 3" w:uiPriority="46"/>
-    <w:lsdException w:name="Grid Table 2 Accent 3" w:uiPriority="47"/>
-    <w:lsdException w:name="Grid Table 3 Accent 3" w:uiPriority="48"/>
-    <w:lsdException w:name="Grid Table 4 Accent 3" w:uiPriority="49"/>
-    <w:lsdException w:name="Grid Table 5 Dark Accent 3" w:uiPriority="50"/>
-    <w:lsdException w:name="Grid Table 6 Colorful Accent 3" w:uiPriority="51"/>
-    <w:lsdException w:name="Grid Table 7 Colorful Accent 3" w:uiPriority="52"/>
-    <w:lsdException w:name="Grid Table 1 Light Accent 4" w:uiPriority="46"/>
-    <w:lsdException w:name="Grid Table 2 Accent 4" w:uiPriority="47"/>
-    <w:lsdException w:name="Grid Table 3 Accent 4" w:uiPriority="48"/>
-    <w:lsdException w:name="Grid Table 4 Accent 4" w:uiPriority="49"/>
-    <w:lsdException w:name="Grid Table 5 Dark Accent 4" w:uiPriority="50"/>
-    <w:lsdException w:name="Grid Table 6 Colorful Accent 4" w:uiPriority="51"/>
-    <w:lsdException w:name="Grid Table 7 Colorful Accent 4" w:uiPriority="52"/>
-    <w:lsdException w:name="Grid Table 1 Light Accent 5" w:uiPriority="46"/>
-    <w:lsdException w:name="Grid Table 2 Accent 5" w:uiPriority="47"/>
-    <w:lsdException w:name="Grid Table 3 Accent 5" w:uiPriority="48"/>
-    <w:lsdException w:name="Grid Table 4 Accent 5" w:uiPriority="49"/>
-    <w:lsdException w:name="Grid Table 5 Dark Accent 5" w:uiPriority="50"/>
-    <w:lsdException w:name="Grid Table 6 Colorful Accent 5" w:uiPriority="51"/>
-    <w:lsdException w:name="Grid Table 7 Colorful Accent 5" w:uiPriority="52"/>
-    <w:lsdException w:name="Grid Table 1 Light Accent 6" w:uiPriority="46"/>
-    <w:lsdException w:name="Grid Table 2 Accent 6" w:uiPriority="47"/>
-    <w:lsdException w:name="Grid Table 3 Accent 6" w:uiPriority="48"/>
-    <w:lsdException w:name="Grid Table 4 Accent 6" w:uiPriority="49"/>
-    <w:lsdException w:name="Grid Table 5 Dark Accent 6" w:uiPriority="50"/>
-    <w:lsdException w:name="Grid Table 6 Colorful Accent 6" w:uiPriority="51"/>
-    <w:lsdException w:name="Grid Table 7 Colorful Accent 6" w:uiPriority="52"/>
-    <w:lsdException w:name="List Table 1 Light" w:uiPriority="46"/>
-    <w:lsdException w:name="List Table 2" w:uiPriority="47"/>
-    <w:lsdException w:name="List Table 3" w:uiPriority="48"/>
-    <w:lsdException w:name="List Table 4" w:uiPriority="49"/>
-    <w:lsdException w:name="List Table 5 Dark" w:uiPriority="50"/>
-    <w:lsdException w:name="List Table 6 Colorful" w:uiPriority="51"/>
-    <w:lsdException w:name="List Table 7 Colorful" w:uiPriority="52"/>
-    <w:lsdException w:name="List Table 1 Light Accent 1" w:uiPriority="46"/>
-    <w:lsdException w:name="List Table 2 Accent 1" w:uiPriority="47"/>
-    <w:lsdException w:name="List Table 3 Accent 1" w:uiPriority="48"/>
-    <w:lsdException w:name="List Table 4 Accent 1" w:uiPriority="49"/>
-    <w:lsdException w:name="List Table 5 Dark Accent 1" w:uiPriority="50"/>
-    <w:lsdException w:name="List Table 6 Colorful Accent 1" w:uiPriority="51"/>
-    <w:lsdException w:name="List Table 7 Colorful Accent 1" w:uiPriority="52"/>
-    <w:lsdException w:name="List Table 1 Light Accent 2" w:uiPriority="46"/>
-    <w:lsdException w:name="List Table 2 Accent 2" w:uiPriority="47"/>
-    <w:lsdException w:name="List Table 3 Accent 2" w:uiPriority="48"/>
-    <w:lsdException w:name="List Table 4 Accent 2" w:uiPriority="49"/>
-    <w:lsdException w:name="List Table 5 Dark Accent 2" w:uiPriority="50"/>
-    <w:lsdException w:name="List Table 6 Colorful Accent 2" w:uiPriority="51"/>
-    <w:lsdException w:name="List Table 7 Colorful Accent 2" w:uiPriority="52"/>
-    <w:lsdException w:name="List Table 1 Light Accent 3" w:uiPriority="46"/>
-    <w:lsdException w:name="List Table 2 Accent 3" w:uiPriority="47"/>
-    <w:lsdException w:name="List Table 3 Accent 3" w:uiPriority="48"/>
-    <w:lsdException w:name="List Table 4 Accent 3" w:uiPriority="49"/>
-    <w:lsdException w:name="List Table 5 Dark Accent 3" w:uiPriority="50"/>
-    <w:lsdException w:name="List Table 6 Colorful Accent 3" w:uiPriority="51"/>
-    <w:lsdException w:name="List Table 7 Colorful Accent 3" w:uiPriority="52"/>
-    <w:lsdException w:name="List Table 1 Light Accent 4" w:uiPriority="46"/>
-    <w:lsdException w:name="List Table 2 Accent 4" w:uiPriority="47"/>
-    <w:lsdException w:name="List Table 3 Accent 4" w:uiPriority="48"/>
-    <w:lsdException w:name="List Table 4 Accent 4" w:uiPriority="49"/>
-    <w:lsdException w:name="List Table 5 Dark Accent 4" w:uiPriority="50"/>
-    <w:lsdException w:name="List Table 6 Colorful Accent 4" w:uiPriority="51"/>
-    <w:lsdException w:name="List Table 7 Colorful Accent 4" w:uiPriority="52"/>
-    <w:lsdException w:name="List Table 1 Light Accent 5" w:uiPriority="46"/>
-    <w:lsdException w:name="List Table 2 Accent 5" w:uiPriority="47"/>
-    <w:lsdException w:name="List Table 3 Accent 5" w:uiPriority="48"/>
-    <w:lsdException w:name="List Table 4 Accent 5" w:uiPriority="49"/>
-    <w:lsdException w:name="List Table 5 Dark Accent 5" w:uiPriority="50"/>
-    <w:lsdException w:name="List Table 6 Colorful Accent 5" w:uiPriority="51"/>
-    <w:lsdException w:name="List Table 7 Colorful Accent 5" w:uiPriority="52"/>
-    <w:lsdException w:name="List Table 1 Light Accent 6" w:uiPriority="46"/>
-    <w:lsdException w:name="List Table 2 Accent 6" w:uiPriority="47"/>
-    <w:lsdException w:name="List Table 3 Accent 6" w:uiPriority="48"/>
-    <w:lsdException w:name="List Table 4 Accent 6" w:uiPriority="49"/>
-    <w:lsdException w:name="List Table 5 Dark Accent 6" w:uiPriority="50"/>
-    <w:lsdException w:name="List Table 6 Colorful Accent 6" w:uiPriority="51"/>
-    <w:lsdException w:name="List Table 7 Colorful Accent 6" w:uiPriority="52"/>
-    <w:lsdException w:name="Mention" w:semiHidden="1" w:unhideWhenUsed="1"/>
+  <w:latentStyles w:defLockedState="0" w:defUIPriority="99" w:defSemiHidden="1" w:defUnhideWhenUsed="1" w:defQFormat="0" w:count="276">
+    <w:lsdException w:name="Normal" w:semiHidden="0" w:uiPriority="0" w:unhideWhenUsed="0" w:qFormat="1"/>
+    <w:lsdException w:name="heading 1" w:semiHidden="0" w:uiPriority="9" w:unhideWhenUsed="0" w:qFormat="1"/>
+    <w:lsdException w:name="heading 2" w:uiPriority="9" w:qFormat="1"/>
+    <w:lsdException w:name="heading 3" w:uiPriority="9" w:qFormat="1"/>
+    <w:lsdException w:name="heading 4" w:uiPriority="9" w:qFormat="1"/>
+    <w:lsdException w:name="heading 5" w:uiPriority="9" w:qFormat="1"/>
+    <w:lsdException w:name="heading 6" w:uiPriority="9" w:qFormat="1"/>
+    <w:lsdException w:name="heading 7" w:uiPriority="9" w:qFormat="1"/>
+    <w:lsdException w:name="heading 8" w:uiPriority="9" w:qFormat="1"/>
+    <w:lsdException w:name="heading 9" w:uiPriority="9" w:qFormat="1"/>
+    <w:lsdException w:name="toc 1" w:uiPriority="39"/>
+    <w:lsdException w:name="toc 2" w:uiPriority="39"/>
+    <w:lsdException w:name="toc 3" w:uiPriority="39"/>
+    <w:lsdException w:name="toc 4" w:uiPriority="39"/>
+    <w:lsdException w:name="toc 5" w:uiPriority="39"/>
+    <w:lsdException w:name="toc 6" w:uiPriority="39"/>
+    <w:lsdException w:name="toc 7" w:uiPriority="39"/>
+    <w:lsdException w:name="toc 8" w:uiPriority="39"/>
+    <w:lsdException w:name="toc 9" w:uiPriority="39"/>
+    <w:lsdException w:name="caption" w:uiPriority="35" w:qFormat="1"/>
+    <w:lsdException w:name="Title" w:semiHidden="0" w:uiPriority="10" w:unhideWhenUsed="0" w:qFormat="1"/>
+    <w:lsdException w:name="Default Paragraph Font" w:uiPriority="1"/>
+    <w:lsdException w:name="Subtitle" w:semiHidden="0" w:uiPriority="11" w:unhideWhenUsed="0" w:qFormat="1"/>
+    <w:lsdException w:name="Strong" w:semiHidden="0" w:uiPriority="22" w:unhideWhenUsed="0" w:qFormat="1"/>
+    <w:lsdException w:name="Emphasis" w:semiHidden="0" w:uiPriority="20" w:unhideWhenUsed="0" w:qFormat="1"/>
+    <w:lsdException w:name="Table Grid" w:semiHidden="0" w:uiPriority="39" w:unhideWhenUsed="0"/>
+    <w:lsdException w:name="Note Level 1" w:semiHidden="0" w:unhideWhenUsed="0"/>
+    <w:lsdException w:name="Note Level 2" w:semiHidden="0" w:unhideWhenUsed="0"/>
+    <w:lsdException w:name="Note Level 3" w:semiHidden="0" w:unhideWhenUsed="0"/>
+    <w:lsdException w:name="Note Level 4" w:semiHidden="0" w:unhideWhenUsed="0"/>
+    <w:lsdException w:name="Note Level 5" w:semiHidden="0" w:unhideWhenUsed="0"/>
+    <w:lsdException w:name="Note Level 6" w:semiHidden="0" w:unhideWhenUsed="0"/>
+    <w:lsdException w:name="Note Level 7" w:semiHidden="0" w:unhideWhenUsed="0"/>
+    <w:lsdException w:name="Note Level 8" w:semiHidden="0" w:unhideWhenUsed="0"/>
+    <w:lsdException w:name="Note Level 9" w:semiHidden="0" w:unhideWhenUsed="0"/>
+    <w:lsdException w:name="Placeholder Text" w:unhideWhenUsed="0"/>
+    <w:lsdException w:name="No Spacing" w:semiHidden="0" w:uiPriority="1" w:unhideWhenUsed="0" w:qFormat="1"/>
+    <w:lsdException w:name="Light Shading" w:semiHidden="0" w:uiPriority="60" w:unhideWhenUsed="0"/>
+    <w:lsdException w:name="Light List" w:semiHidden="0" w:uiPriority="61" w:unhideWhenUsed="0"/>
+    <w:lsdException w:name="Light Grid" w:semiHidden="0" w:uiPriority="62" w:unhideWhenUsed="0"/>
+    <w:lsdException w:name="Medium Shading 1" w:semiHidden="0" w:uiPriority="63" w:unhideWhenUsed="0"/>
+    <w:lsdException w:name="Medium Shading 2" w:semiHidden="0" w:uiPriority="64" w:unhideWhenUsed="0"/>
+    <w:lsdException w:name="Medium List 1" w:semiHidden="0" w:uiPriority="65" w:unhideWhenUsed="0"/>
+    <w:lsdException w:name="Medium List 2" w:semiHidden="0" w:uiPriority="66" w:unhideWhenUsed="0"/>
+    <w:lsdException w:name="Medium Grid 1" w:semiHidden="0" w:uiPriority="67" w:unhideWhenUsed="0"/>
+    <w:lsdException w:name="Medium Grid 2" w:semiHidden="0" w:uiPriority="68" w:unhideWhenUsed="0"/>
+    <w:lsdException w:name="Medium Grid 3" w:semiHidden="0" w:uiPriority="69" w:unhideWhenUsed="0"/>
+    <w:lsdException w:name="Dark List" w:semiHidden="0" w:uiPriority="70" w:unhideWhenUsed="0"/>
+    <w:lsdException w:name="Colorful Shading" w:semiHidden="0" w:uiPriority="71" w:unhideWhenUsed="0"/>
+    <w:lsdException w:name="Colorful List" w:semiHidden="0" w:uiPriority="72" w:unhideWhenUsed="0"/>
+    <w:lsdException w:name="Colorful Grid" w:semiHidden="0" w:uiPriority="73" w:unhideWhenUsed="0"/>
+    <w:lsdException w:name="Light Shading Accent 1" w:semiHidden="0" w:uiPriority="60" w:unhideWhenUsed="0"/>
+    <w:lsdException w:name="Light List Accent 1" w:semiHidden="0" w:uiPriority="61" w:unhideWhenUsed="0"/>
+    <w:lsdException w:name="Light Grid Accent 1" w:semiHidden="0" w:uiPriority="62" w:unhideWhenUsed="0"/>
+    <w:lsdException w:name="Medium Shading 1 Accent 1" w:semiHidden="0" w:uiPriority="63" w:unhideWhenUsed="0"/>
+    <w:lsdException w:name="Medium Shading 2 Accent 1" w:semiHidden="0" w:uiPriority="64" w:unhideWhenUsed="0"/>
+    <w:lsdException w:name="Medium List 1 Accent 1" w:semiHidden="0" w:uiPriority="65" w:unhideWhenUsed="0"/>
+    <w:lsdException w:name="Revision" w:unhideWhenUsed="0"/>
+    <w:lsdException w:name="List Paragraph" w:semiHidden="0" w:uiPriority="34" w:unhideWhenUsed="0" w:qFormat="1"/>
+    <w:lsdException w:name="Quote" w:semiHidden="0" w:uiPriority="29" w:unhideWhenUsed="0" w:qFormat="1"/>
+    <w:lsdException w:name="Intense Quote" w:semiHidden="0" w:uiPriority="30" w:unhideWhenUsed="0" w:qFormat="1"/>
+    <w:lsdException w:name="Medium List 2 Accent 1" w:semiHidden="0" w:uiPriority="66" w:unhideWhenUsed="0"/>
+    <w:lsdException w:name="Medium Grid 1 Accent 1" w:semiHidden="0" w:uiPriority="67" w:unhideWhenUsed="0"/>
+    <w:lsdException w:name="Medium Grid 2 Accent 1" w:semiHidden="0" w:uiPriority="68" w:unhideWhenUsed="0"/>
+    <w:lsdException w:name="Medium Grid 3 Accent 1" w:semiHidden="0" w:uiPriority="69" w:unhideWhenUsed="0"/>
+    <w:lsdException w:name="Dark List Accent 1" w:semiHidden="0" w:uiPriority="70" w:unhideWhenUsed="0"/>
+    <w:lsdException w:name="Colorful Shading Accent 1" w:semiHidden="0" w:uiPriority="71" w:unhideWhenUsed="0"/>
+    <w:lsdException w:name="Colorful List Accent 1" w:semiHidden="0" w:uiPriority="72" w:unhideWhenUsed="0"/>
+    <w:lsdException w:name="Colorful Grid Accent 1" w:semiHidden="0" w:uiPriority="73" w:unhideWhenUsed="0"/>
+    <w:lsdException w:name="Light Shading Accent 2" w:semiHidden="0" w:uiPriority="60" w:unhideWhenUsed="0"/>
+    <w:lsdException w:name="Light List Accent 2" w:semiHidden="0" w:uiPriority="61" w:unhideWhenUsed="0"/>
+    <w:lsdException w:name="Light Grid Accent 2" w:semiHidden="0" w:uiPriority="62" w:unhideWhenUsed="0"/>
+    <w:lsdException w:name="Medium Shading 1 Accent 2" w:semiHidden="0" w:uiPriority="63" w:unhideWhenUsed="0"/>
+    <w:lsdException w:name="Medium Shading 2 Accent 2" w:semiHidden="0" w:uiPriority="64" w:unhideWhenUsed="0"/>
+    <w:lsdException w:name="Medium List 1 Accent 2" w:semiHidden="0" w:uiPriority="65" w:unhideWhenUsed="0"/>
+    <w:lsdException w:name="Medium List 2 Accent 2" w:semiHidden="0" w:uiPriority="66" w:unhideWhenUsed="0"/>
+    <w:lsdException w:name="Medium Grid 1 Accent 2" w:semiHidden="0" w:uiPriority="67" w:unhideWhenUsed="0"/>
+    <w:lsdException w:name="Medium Grid 2 Accent 2" w:semiHidden="0" w:uiPriority="68" w:unhideWhenUsed="0"/>
+    <w:lsdException w:name="Medium Grid 3 Accent 2" w:semiHidden="0" w:uiPriority="69" w:unhideWhenUsed="0"/>
+    <w:lsdException w:name="Dark List Accent 2" w:semiHidden="0" w:uiPriority="70" w:unhideWhenUsed="0"/>
+    <w:lsdException w:name="Colorful Shading Accent 2" w:semiHidden="0" w:uiPriority="71" w:unhideWhenUsed="0"/>
+    <w:lsdException w:name="Colorful List Accent 2" w:semiHidden="0" w:uiPriority="72" w:unhideWhenUsed="0"/>
+    <w:lsdException w:name="Colorful Grid Accent 2" w:semiHidden="0" w:uiPriority="73" w:unhideWhenUsed="0"/>
+    <w:lsdException w:name="Light Shading Accent 3" w:semiHidden="0" w:uiPriority="60" w:unhideWhenUsed="0"/>
+    <w:lsdException w:name="Light List Accent 3" w:semiHidden="0" w:uiPriority="61" w:unhideWhenUsed="0"/>
+    <w:lsdException w:name="Light Grid Accent 3" w:semiHidden="0" w:uiPriority="62" w:unhideWhenUsed="0"/>
+    <w:lsdException w:name="Medium Shading 1 Accent 3" w:semiHidden="0" w:uiPriority="63" w:unhideWhenUsed="0"/>
+    <w:lsdException w:name="Medium Shading 2 Accent 3" w:semiHidden="0" w:uiPriority="64" w:unhideWhenUsed="0"/>
+    <w:lsdException w:name="Medium List 1 Accent 3" w:semiHidden="0" w:uiPriority="65" w:unhideWhenUsed="0"/>
+    <w:lsdException w:name="Medium List 2 Accent 3" w:semiHidden="0" w:uiPriority="66" w:unhideWhenUsed="0"/>
+    <w:lsdException w:name="Medium Grid 1 Accent 3" w:semiHidden="0" w:uiPriority="67" w:unhideWhenUsed="0"/>
+    <w:lsdException w:name="Medium Grid 2 Accent 3" w:semiHidden="0" w:uiPriority="68" w:unhideWhenUsed="0"/>
+    <w:lsdException w:name="Medium Grid 3 Accent 3" w:semiHidden="0" w:uiPriority="69" w:unhideWhenUsed="0"/>
+    <w:lsdException w:name="Dark List Accent 3" w:semiHidden="0" w:uiPriority="70" w:unhideWhenUsed="0"/>
+    <w:lsdException w:name="Colorful Shading Accent 3" w:semiHidden="0" w:uiPriority="71" w:unhideWhenUsed="0"/>
+    <w:lsdException w:name="Colorful List Accent 3" w:semiHidden="0" w:uiPriority="72" w:unhideWhenUsed="0"/>
+    <w:lsdException w:name="Colorful Grid Accent 3" w:semiHidden="0" w:uiPriority="73" w:unhideWhenUsed="0"/>
+    <w:lsdException w:name="Light Shading Accent 4" w:semiHidden="0" w:uiPriority="60" w:unhideWhenUsed="0"/>
+    <w:lsdException w:name="Light List Accent 4" w:semiHidden="0" w:uiPriority="61" w:unhideWhenUsed="0"/>
+    <w:lsdException w:name="Light Grid Accent 4" w:semiHidden="0" w:uiPriority="62" w:unhideWhenUsed="0"/>
+    <w:lsdException w:name="Medium Shading 1 Accent 4" w:semiHidden="0" w:uiPriority="63" w:unhideWhenUsed="0"/>
+    <w:lsdException w:name="Medium Shading 2 Accent 4" w:semiHidden="0" w:uiPriority="64" w:unhideWhenUsed="0"/>
+    <w:lsdException w:name="Medium List 1 Accent 4" w:semiHidden="0" w:uiPriority="65" w:unhideWhenUsed="0"/>
+    <w:lsdException w:name="Medium List 2 Accent 4" w:semiHidden="0" w:uiPriority="66" w:unhideWhenUsed="0"/>
+    <w:lsdException w:name="Medium Grid 1 Accent 4" w:semiHidden="0" w:uiPriority="67" w:unhideWhenUsed="0"/>
+    <w:lsdException w:name="Medium Grid 2 Accent 4" w:semiHidden="0" w:uiPriority="68" w:unhideWhenUsed="0"/>
+    <w:lsdException w:name="Medium Grid 3 Accent 4" w:semiHidden="0" w:uiPriority="69" w:unhideWhenUsed="0"/>
+    <w:lsdException w:name="Dark List Accent 4" w:semiHidden="0" w:uiPriority="70" w:unhideWhenUsed="0"/>
+    <w:lsdException w:name="Colorful Shading Accent 4" w:semiHidden="0" w:uiPriority="71" w:unhideWhenUsed="0"/>
+    <w:lsdException w:name="Colorful List Accent 4" w:semiHidden="0" w:uiPriority="72" w:unhideWhenUsed="0"/>
+    <w:lsdException w:name="Colorful Grid Accent 4" w:semiHidden="0" w:uiPriority="73" w:unhideWhenUsed="0"/>
+    <w:lsdException w:name="Light Shading Accent 5" w:semiHidden="0" w:uiPriority="60" w:unhideWhenUsed="0"/>
+    <w:lsdException w:name="Light List Accent 5" w:semiHidden="0" w:uiPriority="61" w:unhideWhenUsed="0"/>
+    <w:lsdException w:name="Light Grid Accent 5" w:semiHidden="0" w:uiPriority="62" w:unhideWhenUsed="0"/>
+    <w:lsdException w:name="Medium Shading 1 Accent 5" w:semiHidden="0" w:uiPriority="63" w:unhideWhenUsed="0"/>
+    <w:lsdException w:name="Medium Shading 2 Accent 5" w:semiHidden="0" w:uiPriority="64" w:unhideWhenUsed="0"/>
+    <w:lsdException w:name="Medium List 1 Accent 5" w:semiHidden="0" w:uiPriority="65" w:unhideWhenUsed="0"/>
+    <w:lsdException w:name="Medium List 2 Accent 5" w:semiHidden="0" w:uiPriority="66" w:unhideWhenUsed="0"/>
+    <w:lsdException w:name="Medium Grid 1 Accent 5" w:semiHidden="0" w:uiPriority="67" w:unhideWhenUsed="0"/>
+    <w:lsdException w:name="Medium Grid 2 Accent 5" w:semiHidden="0" w:uiPriority="68" w:unhideWhenUsed="0"/>
+    <w:lsdException w:name="Medium Grid 3 Accent 5" w:semiHidden="0" w:uiPriority="69" w:unhideWhenUsed="0"/>
+    <w:lsdException w:name="Dark List Accent 5" w:semiHidden="0" w:uiPriority="70" w:unhideWhenUsed="0"/>
+    <w:lsdException w:name="Colorful Shading Accent 5" w:semiHidden="0" w:uiPriority="71" w:unhideWhenUsed="0"/>
+    <w:lsdException w:name="Colorful List Accent 5" w:semiHidden="0" w:uiPriority="72" w:unhideWhenUsed="0"/>
+    <w:lsdException w:name="Colorful Grid Accent 5" w:semiHidden="0" w:uiPriority="73" w:unhideWhenUsed="0"/>
+    <w:lsdException w:name="Light Shading Accent 6" w:semiHidden="0" w:uiPriority="60" w:unhideWhenUsed="0"/>
+    <w:lsdException w:name="Light List Accent 6" w:semiHidden="0" w:uiPriority="61" w:unhideWhenUsed="0"/>
+    <w:lsdException w:name="Light Grid Accent 6" w:semiHidden="0" w:uiPriority="62" w:unhideWhenUsed="0"/>
+    <w:lsdException w:name="Medium Shading 1 Accent 6" w:semiHidden="0" w:uiPriority="63" w:unhideWhenUsed="0"/>
+    <w:lsdException w:name="Medium Shading 2 Accent 6" w:semiHidden="0" w:uiPriority="64" w:unhideWhenUsed="0"/>
+    <w:lsdException w:name="Medium List 1 Accent 6" w:semiHidden="0" w:uiPriority="65" w:unhideWhenUsed="0"/>
+    <w:lsdException w:name="Medium List 2 Accent 6" w:semiHidden="0" w:uiPriority="66" w:unhideWhenUsed="0"/>
+    <w:lsdException w:name="Medium Grid 1 Accent 6" w:semiHidden="0" w:uiPriority="67" w:unhideWhenUsed="0"/>
+    <w:lsdException w:name="Medium Grid 2 Accent 6" w:semiHidden="0" w:uiPriority="68" w:unhideWhenUsed="0"/>
+    <w:lsdException w:name="Medium Grid 3 Accent 6" w:semiHidden="0" w:uiPriority="69" w:unhideWhenUsed="0"/>
+    <w:lsdException w:name="Dark List Accent 6" w:semiHidden="0" w:uiPriority="70" w:unhideWhenUsed="0"/>
+    <w:lsdException w:name="Colorful Shading Accent 6" w:semiHidden="0" w:uiPriority="71" w:unhideWhenUsed="0"/>
+    <w:lsdException w:name="Colorful List Accent 6" w:semiHidden="0" w:uiPriority="72" w:unhideWhenUsed="0"/>
+    <w:lsdException w:name="Colorful Grid Accent 6" w:semiHidden="0" w:uiPriority="73" w:unhideWhenUsed="0"/>
+    <w:lsdException w:name="Subtle Emphasis" w:semiHidden="0" w:uiPriority="19" w:unhideWhenUsed="0" w:qFormat="1"/>
+    <w:lsdException w:name="Intense Emphasis" w:semiHidden="0" w:uiPriority="21" w:unhideWhenUsed="0" w:qFormat="1"/>
+    <w:lsdException w:name="Subtle Reference" w:semiHidden="0" w:uiPriority="31" w:unhideWhenUsed="0" w:qFormat="1"/>
+    <w:lsdException w:name="Intense Reference" w:semiHidden="0" w:uiPriority="32" w:unhideWhenUsed="0" w:qFormat="1"/>
+    <w:lsdException w:name="Book Title" w:semiHidden="0" w:uiPriority="33" w:unhideWhenUsed="0" w:qFormat="1"/>
+    <w:lsdException w:name="Bibliography" w:uiPriority="37"/>
+    <w:lsdException w:name="TOC Heading" w:uiPriority="39" w:qFormat="1"/>
   </w:latentStyles>
   <w:style w:type="paragraph" w:default="1" w:styleId="Normal">
     <w:name w:val="Normal"/>
@@ -4009,6 +3980,192 @@
     <w:semiHidden/>
     <w:unhideWhenUsed/>
     <w:rsid w:val="002A3953"/>
+  </w:style>
+</w:styles>
+</file>
+
+<file path=word/stylesWithEffects.xml><?xml version="1.0" encoding="utf-8"?>
+<w:styles xmlns:wpc="http://schemas.microsoft.com/office/word/2010/wordprocessingCanvas" xmlns:mo="http://schemas.microsoft.com/office/mac/office/2008/main" xmlns:mc="http://schemas.openxmlformats.org/markup-compatibility/2006" xmlns:mv="urn:schemas-microsoft-com:mac:vml" xmlns:o="urn:schemas-microsoft-com:office:office" xmlns:r="http://schemas.openxmlformats.org/officeDocument/2006/relationships" xmlns:m="http://schemas.openxmlformats.org/officeDocument/2006/math" xmlns:v="urn:schemas-microsoft-com:vml" xmlns:wp14="http://schemas.microsoft.com/office/word/2010/wordprocessingDrawing" xmlns:wp="http://schemas.openxmlformats.org/drawingml/2006/wordprocessingDrawing" xmlns:w10="urn:schemas-microsoft-com:office:word" xmlns:w="http://schemas.openxmlformats.org/wordprocessingml/2006/main" xmlns:w14="http://schemas.microsoft.com/office/word/2010/wordml" xmlns:wpg="http://schemas.microsoft.com/office/word/2010/wordprocessingGroup" xmlns:wpi="http://schemas.microsoft.com/office/word/2010/wordprocessingInk" xmlns:wne="http://schemas.microsoft.com/office/word/2006/wordml" xmlns:wps="http://schemas.microsoft.com/office/word/2010/wordprocessingShape" mc:Ignorable="w14 wp14">
+  <w:docDefaults>
+    <w:rPrDefault>
+      <w:rPr>
+        <w:rFonts w:asciiTheme="minorHAnsi" w:eastAsiaTheme="minorEastAsia" w:hAnsiTheme="minorHAnsi" w:cstheme="minorBidi"/>
+        <w:sz w:val="24"/>
+        <w:szCs w:val="24"/>
+        <w:lang w:val="en-US" w:eastAsia="ja-JP" w:bidi="ar-SA"/>
+      </w:rPr>
+    </w:rPrDefault>
+    <w:pPrDefault/>
+  </w:docDefaults>
+  <w:latentStyles w:defLockedState="0" w:defUIPriority="99" w:defSemiHidden="1" w:defUnhideWhenUsed="1" w:defQFormat="0" w:count="276">
+    <w:lsdException w:name="Normal" w:semiHidden="0" w:uiPriority="0" w:unhideWhenUsed="0" w:qFormat="1"/>
+    <w:lsdException w:name="heading 1" w:semiHidden="0" w:uiPriority="9" w:unhideWhenUsed="0" w:qFormat="1"/>
+    <w:lsdException w:name="heading 2" w:uiPriority="9" w:qFormat="1"/>
+    <w:lsdException w:name="heading 3" w:uiPriority="9" w:qFormat="1"/>
+    <w:lsdException w:name="heading 4" w:uiPriority="9" w:qFormat="1"/>
+    <w:lsdException w:name="heading 5" w:uiPriority="9" w:qFormat="1"/>
+    <w:lsdException w:name="heading 6" w:uiPriority="9" w:qFormat="1"/>
+    <w:lsdException w:name="heading 7" w:uiPriority="9" w:qFormat="1"/>
+    <w:lsdException w:name="heading 8" w:uiPriority="9" w:qFormat="1"/>
+    <w:lsdException w:name="heading 9" w:uiPriority="9" w:qFormat="1"/>
+    <w:lsdException w:name="toc 1" w:uiPriority="39"/>
+    <w:lsdException w:name="toc 2" w:uiPriority="39"/>
+    <w:lsdException w:name="toc 3" w:uiPriority="39"/>
+    <w:lsdException w:name="toc 4" w:uiPriority="39"/>
+    <w:lsdException w:name="toc 5" w:uiPriority="39"/>
+    <w:lsdException w:name="toc 6" w:uiPriority="39"/>
+    <w:lsdException w:name="toc 7" w:uiPriority="39"/>
+    <w:lsdException w:name="toc 8" w:uiPriority="39"/>
+    <w:lsdException w:name="toc 9" w:uiPriority="39"/>
+    <w:lsdException w:name="caption" w:uiPriority="35" w:qFormat="1"/>
+    <w:lsdException w:name="Title" w:semiHidden="0" w:uiPriority="10" w:unhideWhenUsed="0" w:qFormat="1"/>
+    <w:lsdException w:name="Default Paragraph Font" w:uiPriority="1"/>
+    <w:lsdException w:name="Subtitle" w:semiHidden="0" w:uiPriority="11" w:unhideWhenUsed="0" w:qFormat="1"/>
+    <w:lsdException w:name="Strong" w:semiHidden="0" w:uiPriority="22" w:unhideWhenUsed="0" w:qFormat="1"/>
+    <w:lsdException w:name="Emphasis" w:semiHidden="0" w:uiPriority="20" w:unhideWhenUsed="0" w:qFormat="1"/>
+    <w:lsdException w:name="Table Grid" w:semiHidden="0" w:uiPriority="59" w:unhideWhenUsed="0"/>
+    <w:lsdException w:name="Placeholder Text" w:unhideWhenUsed="0"/>
+    <w:lsdException w:name="No Spacing" w:semiHidden="0" w:uiPriority="1" w:unhideWhenUsed="0" w:qFormat="1"/>
+    <w:lsdException w:name="Light Shading" w:semiHidden="0" w:uiPriority="60" w:unhideWhenUsed="0"/>
+    <w:lsdException w:name="Light List" w:semiHidden="0" w:uiPriority="61" w:unhideWhenUsed="0"/>
+    <w:lsdException w:name="Light Grid" w:semiHidden="0" w:uiPriority="62" w:unhideWhenUsed="0"/>
+    <w:lsdException w:name="Medium Shading 1" w:semiHidden="0" w:uiPriority="63" w:unhideWhenUsed="0"/>
+    <w:lsdException w:name="Medium Shading 2" w:semiHidden="0" w:uiPriority="64" w:unhideWhenUsed="0"/>
+    <w:lsdException w:name="Medium List 1" w:semiHidden="0" w:uiPriority="65" w:unhideWhenUsed="0"/>
+    <w:lsdException w:name="Medium List 2" w:semiHidden="0" w:uiPriority="66" w:unhideWhenUsed="0"/>
+    <w:lsdException w:name="Medium Grid 1" w:semiHidden="0" w:uiPriority="67" w:unhideWhenUsed="0"/>
+    <w:lsdException w:name="Medium Grid 2" w:semiHidden="0" w:uiPriority="68" w:unhideWhenUsed="0"/>
+    <w:lsdException w:name="Medium Grid 3" w:semiHidden="0" w:uiPriority="69" w:unhideWhenUsed="0"/>
+    <w:lsdException w:name="Dark List" w:semiHidden="0" w:uiPriority="70" w:unhideWhenUsed="0"/>
+    <w:lsdException w:name="Colorful Shading" w:semiHidden="0" w:uiPriority="71" w:unhideWhenUsed="0"/>
+    <w:lsdException w:name="Colorful List" w:semiHidden="0" w:uiPriority="72" w:unhideWhenUsed="0"/>
+    <w:lsdException w:name="Colorful Grid" w:semiHidden="0" w:uiPriority="73" w:unhideWhenUsed="0"/>
+    <w:lsdException w:name="Light Shading Accent 1" w:semiHidden="0" w:uiPriority="60" w:unhideWhenUsed="0"/>
+    <w:lsdException w:name="Light List Accent 1" w:semiHidden="0" w:uiPriority="61" w:unhideWhenUsed="0"/>
+    <w:lsdException w:name="Light Grid Accent 1" w:semiHidden="0" w:uiPriority="62" w:unhideWhenUsed="0"/>
+    <w:lsdException w:name="Medium Shading 1 Accent 1" w:semiHidden="0" w:uiPriority="63" w:unhideWhenUsed="0"/>
+    <w:lsdException w:name="Medium Shading 2 Accent 1" w:semiHidden="0" w:uiPriority="64" w:unhideWhenUsed="0"/>
+    <w:lsdException w:name="Medium List 1 Accent 1" w:semiHidden="0" w:uiPriority="65" w:unhideWhenUsed="0"/>
+    <w:lsdException w:name="Revision" w:unhideWhenUsed="0"/>
+    <w:lsdException w:name="List Paragraph" w:semiHidden="0" w:uiPriority="34" w:unhideWhenUsed="0" w:qFormat="1"/>
+    <w:lsdException w:name="Quote" w:semiHidden="0" w:uiPriority="29" w:unhideWhenUsed="0" w:qFormat="1"/>
+    <w:lsdException w:name="Intense Quote" w:semiHidden="0" w:uiPriority="30" w:unhideWhenUsed="0" w:qFormat="1"/>
+    <w:lsdException w:name="Medium List 2 Accent 1" w:semiHidden="0" w:uiPriority="66" w:unhideWhenUsed="0"/>
+    <w:lsdException w:name="Medium Grid 1 Accent 1" w:semiHidden="0" w:uiPriority="67" w:unhideWhenUsed="0"/>
+    <w:lsdException w:name="Medium Grid 2 Accent 1" w:semiHidden="0" w:uiPriority="68" w:unhideWhenUsed="0"/>
+    <w:lsdException w:name="Medium Grid 3 Accent 1" w:semiHidden="0" w:uiPriority="69" w:unhideWhenUsed="0"/>
+    <w:lsdException w:name="Dark List Accent 1" w:semiHidden="0" w:uiPriority="70" w:unhideWhenUsed="0"/>
+    <w:lsdException w:name="Colorful Shading Accent 1" w:semiHidden="0" w:uiPriority="71" w:unhideWhenUsed="0"/>
+    <w:lsdException w:name="Colorful List Accent 1" w:semiHidden="0" w:uiPriority="72" w:unhideWhenUsed="0"/>
+    <w:lsdException w:name="Colorful Grid Accent 1" w:semiHidden="0" w:uiPriority="73" w:unhideWhenUsed="0"/>
+    <w:lsdException w:name="Light Shading Accent 2" w:semiHidden="0" w:uiPriority="60" w:unhideWhenUsed="0"/>
+    <w:lsdException w:name="Light List Accent 2" w:semiHidden="0" w:uiPriority="61" w:unhideWhenUsed="0"/>
+    <w:lsdException w:name="Light Grid Accent 2" w:semiHidden="0" w:uiPriority="62" w:unhideWhenUsed="0"/>
+    <w:lsdException w:name="Medium Shading 1 Accent 2" w:semiHidden="0" w:uiPriority="63" w:unhideWhenUsed="0"/>
+    <w:lsdException w:name="Medium Shading 2 Accent 2" w:semiHidden="0" w:uiPriority="64" w:unhideWhenUsed="0"/>
+    <w:lsdException w:name="Medium List 1 Accent 2" w:semiHidden="0" w:uiPriority="65" w:unhideWhenUsed="0"/>
+    <w:lsdException w:name="Medium List 2 Accent 2" w:semiHidden="0" w:uiPriority="66" w:unhideWhenUsed="0"/>
+    <w:lsdException w:name="Medium Grid 1 Accent 2" w:semiHidden="0" w:uiPriority="67" w:unhideWhenUsed="0"/>
+    <w:lsdException w:name="Medium Grid 2 Accent 2" w:semiHidden="0" w:uiPriority="68" w:unhideWhenUsed="0"/>
+    <w:lsdException w:name="Medium Grid 3 Accent 2" w:semiHidden="0" w:uiPriority="69" w:unhideWhenUsed="0"/>
+    <w:lsdException w:name="Dark List Accent 2" w:semiHidden="0" w:uiPriority="70" w:unhideWhenUsed="0"/>
+    <w:lsdException w:name="Colorful Shading Accent 2" w:semiHidden="0" w:uiPriority="71" w:unhideWhenUsed="0"/>
+    <w:lsdException w:name="Colorful List Accent 2" w:semiHidden="0" w:uiPriority="72" w:unhideWhenUsed="0"/>
+    <w:lsdException w:name="Colorful Grid Accent 2" w:semiHidden="0" w:uiPriority="73" w:unhideWhenUsed="0"/>
+    <w:lsdException w:name="Light Shading Accent 3" w:semiHidden="0" w:uiPriority="60" w:unhideWhenUsed="0"/>
+    <w:lsdException w:name="Light List Accent 3" w:semiHidden="0" w:uiPriority="61" w:unhideWhenUsed="0"/>
+    <w:lsdException w:name="Light Grid Accent 3" w:semiHidden="0" w:uiPriority="62" w:unhideWhenUsed="0"/>
+    <w:lsdException w:name="Medium Shading 1 Accent 3" w:semiHidden="0" w:uiPriority="63" w:unhideWhenUsed="0"/>
+    <w:lsdException w:name="Medium Shading 2 Accent 3" w:semiHidden="0" w:uiPriority="64" w:unhideWhenUsed="0"/>
+    <w:lsdException w:name="Medium List 1 Accent 3" w:semiHidden="0" w:uiPriority="65" w:unhideWhenUsed="0"/>
+    <w:lsdException w:name="Medium List 2 Accent 3" w:semiHidden="0" w:uiPriority="66" w:unhideWhenUsed="0"/>
+    <w:lsdException w:name="Medium Grid 1 Accent 3" w:semiHidden="0" w:uiPriority="67" w:unhideWhenUsed="0"/>
+    <w:lsdException w:name="Medium Grid 2 Accent 3" w:semiHidden="0" w:uiPriority="68" w:unhideWhenUsed="0"/>
+    <w:lsdException w:name="Medium Grid 3 Accent 3" w:semiHidden="0" w:uiPriority="69" w:unhideWhenUsed="0"/>
+    <w:lsdException w:name="Dark List Accent 3" w:semiHidden="0" w:uiPriority="70" w:unhideWhenUsed="0"/>
+    <w:lsdException w:name="Colorful Shading Accent 3" w:semiHidden="0" w:uiPriority="71" w:unhideWhenUsed="0"/>
+    <w:lsdException w:name="Colorful List Accent 3" w:semiHidden="0" w:uiPriority="72" w:unhideWhenUsed="0"/>
+    <w:lsdException w:name="Colorful Grid Accent 3" w:semiHidden="0" w:uiPriority="73" w:unhideWhenUsed="0"/>
+    <w:lsdException w:name="Light Shading Accent 4" w:semiHidden="0" w:uiPriority="60" w:unhideWhenUsed="0"/>
+    <w:lsdException w:name="Light List Accent 4" w:semiHidden="0" w:uiPriority="61" w:unhideWhenUsed="0"/>
+    <w:lsdException w:name="Light Grid Accent 4" w:semiHidden="0" w:uiPriority="62" w:unhideWhenUsed="0"/>
+    <w:lsdException w:name="Medium Shading 1 Accent 4" w:semiHidden="0" w:uiPriority="63" w:unhideWhenUsed="0"/>
+    <w:lsdException w:name="Medium Shading 2 Accent 4" w:semiHidden="0" w:uiPriority="64" w:unhideWhenUsed="0"/>
+    <w:lsdException w:name="Medium List 1 Accent 4" w:semiHidden="0" w:uiPriority="65" w:unhideWhenUsed="0"/>
+    <w:lsdException w:name="Medium List 2 Accent 4" w:semiHidden="0" w:uiPriority="66" w:unhideWhenUsed="0"/>
+    <w:lsdException w:name="Medium Grid 1 Accent 4" w:semiHidden="0" w:uiPriority="67" w:unhideWhenUsed="0"/>
+    <w:lsdException w:name="Medium Grid 2 Accent 4" w:semiHidden="0" w:uiPriority="68" w:unhideWhenUsed="0"/>
+    <w:lsdException w:name="Medium Grid 3 Accent 4" w:semiHidden="0" w:uiPriority="69" w:unhideWhenUsed="0"/>
+    <w:lsdException w:name="Dark List Accent 4" w:semiHidden="0" w:uiPriority="70" w:unhideWhenUsed="0"/>
+    <w:lsdException w:name="Colorful Shading Accent 4" w:semiHidden="0" w:uiPriority="71" w:unhideWhenUsed="0"/>
+    <w:lsdException w:name="Colorful List Accent 4" w:semiHidden="0" w:uiPriority="72" w:unhideWhenUsed="0"/>
+    <w:lsdException w:name="Colorful Grid Accent 4" w:semiHidden="0" w:uiPriority="73" w:unhideWhenUsed="0"/>
+    <w:lsdException w:name="Light Shading Accent 5" w:semiHidden="0" w:uiPriority="60" w:unhideWhenUsed="0"/>
+    <w:lsdException w:name="Light List Accent 5" w:semiHidden="0" w:uiPriority="61" w:unhideWhenUsed="0"/>
+    <w:lsdException w:name="Light Grid Accent 5" w:semiHidden="0" w:uiPriority="62" w:unhideWhenUsed="0"/>
+    <w:lsdException w:name="Medium Shading 1 Accent 5" w:semiHidden="0" w:uiPriority="63" w:unhideWhenUsed="0"/>
+    <w:lsdException w:name="Medium Shading 2 Accent 5" w:semiHidden="0" w:uiPriority="64" w:unhideWhenUsed="0"/>
+    <w:lsdException w:name="Medium List 1 Accent 5" w:semiHidden="0" w:uiPriority="65" w:unhideWhenUsed="0"/>
+    <w:lsdException w:name="Medium List 2 Accent 5" w:semiHidden="0" w:uiPriority="66" w:unhideWhenUsed="0"/>
+    <w:lsdException w:name="Medium Grid 1 Accent 5" w:semiHidden="0" w:uiPriority="67" w:unhideWhenUsed="0"/>
+    <w:lsdException w:name="Medium Grid 2 Accent 5" w:semiHidden="0" w:uiPriority="68" w:unhideWhenUsed="0"/>
+    <w:lsdException w:name="Medium Grid 3 Accent 5" w:semiHidden="0" w:uiPriority="69" w:unhideWhenUsed="0"/>
+    <w:lsdException w:name="Dark List Accent 5" w:semiHidden="0" w:uiPriority="70" w:unhideWhenUsed="0"/>
+    <w:lsdException w:name="Colorful Shading Accent 5" w:semiHidden="0" w:uiPriority="71" w:unhideWhenUsed="0"/>
+    <w:lsdException w:name="Colorful List Accent 5" w:semiHidden="0" w:uiPriority="72" w:unhideWhenUsed="0"/>
+    <w:lsdException w:name="Colorful Grid Accent 5" w:semiHidden="0" w:uiPriority="73" w:unhideWhenUsed="0"/>
+    <w:lsdException w:name="Light Shading Accent 6" w:semiHidden="0" w:uiPriority="60" w:unhideWhenUsed="0"/>
+    <w:lsdException w:name="Light List Accent 6" w:semiHidden="0" w:uiPriority="61" w:unhideWhenUsed="0"/>
+    <w:lsdException w:name="Light Grid Accent 6" w:semiHidden="0" w:uiPriority="62" w:unhideWhenUsed="0"/>
+    <w:lsdException w:name="Medium Shading 1 Accent 6" w:semiHidden="0" w:uiPriority="63" w:unhideWhenUsed="0"/>
+    <w:lsdException w:name="Medium Shading 2 Accent 6" w:semiHidden="0" w:uiPriority="64" w:unhideWhenUsed="0"/>
+    <w:lsdException w:name="Medium List 1 Accent 6" w:semiHidden="0" w:uiPriority="65" w:unhideWhenUsed="0"/>
+    <w:lsdException w:name="Medium List 2 Accent 6" w:semiHidden="0" w:uiPriority="66" w:unhideWhenUsed="0"/>
+    <w:lsdException w:name="Medium Grid 1 Accent 6" w:semiHidden="0" w:uiPriority="67" w:unhideWhenUsed="0"/>
+    <w:lsdException w:name="Medium Grid 2 Accent 6" w:semiHidden="0" w:uiPriority="68" w:unhideWhenUsed="0"/>
+    <w:lsdException w:name="Medium Grid 3 Accent 6" w:semiHidden="0" w:uiPriority="69" w:unhideWhenUsed="0"/>
+    <w:lsdException w:name="Dark List Accent 6" w:semiHidden="0" w:uiPriority="70" w:unhideWhenUsed="0"/>
+    <w:lsdException w:name="Colorful Shading Accent 6" w:semiHidden="0" w:uiPriority="71" w:unhideWhenUsed="0"/>
+    <w:lsdException w:name="Colorful List Accent 6" w:semiHidden="0" w:uiPriority="72" w:unhideWhenUsed="0"/>
+    <w:lsdException w:name="Colorful Grid Accent 6" w:semiHidden="0" w:uiPriority="73" w:unhideWhenUsed="0"/>
+    <w:lsdException w:name="Subtle Emphasis" w:semiHidden="0" w:uiPriority="19" w:unhideWhenUsed="0" w:qFormat="1"/>
+    <w:lsdException w:name="Intense Emphasis" w:semiHidden="0" w:uiPriority="21" w:unhideWhenUsed="0" w:qFormat="1"/>
+    <w:lsdException w:name="Subtle Reference" w:semiHidden="0" w:uiPriority="31" w:unhideWhenUsed="0" w:qFormat="1"/>
+    <w:lsdException w:name="Intense Reference" w:semiHidden="0" w:uiPriority="32" w:unhideWhenUsed="0" w:qFormat="1"/>
+    <w:lsdException w:name="Book Title" w:semiHidden="0" w:uiPriority="33" w:unhideWhenUsed="0" w:qFormat="1"/>
+    <w:lsdException w:name="Bibliography" w:uiPriority="37"/>
+    <w:lsdException w:name="TOC Heading" w:uiPriority="39" w:qFormat="1"/>
+  </w:latentStyles>
+  <w:style w:type="paragraph" w:default="1" w:styleId="Normal">
+    <w:name w:val="Normal"/>
+    <w:qFormat/>
+  </w:style>
+  <w:style w:type="character" w:default="1" w:styleId="DefaultParagraphFont">
+    <w:name w:val="Default Paragraph Font"/>
+    <w:uiPriority w:val="1"/>
+    <w:semiHidden/>
+    <w:unhideWhenUsed/>
+  </w:style>
+  <w:style w:type="table" w:default="1" w:styleId="TableNormal">
+    <w:name w:val="Normal Table"/>
+    <w:uiPriority w:val="99"/>
+    <w:semiHidden/>
+    <w:unhideWhenUsed/>
+    <w:tblPr>
+      <w:tblInd w:w="0" w:type="dxa"/>
+      <w:tblCellMar>
+        <w:top w:w="0" w:type="dxa"/>
+        <w:left w:w="108" w:type="dxa"/>
+        <w:bottom w:w="0" w:type="dxa"/>
+        <w:right w:w="108" w:type="dxa"/>
+      </w:tblCellMar>
+    </w:tblPr>
+  </w:style>
+  <w:style w:type="numbering" w:default="1" w:styleId="NoList">
+    <w:name w:val="No List"/>
+    <w:uiPriority w:val="99"/>
+    <w:semiHidden/>
+    <w:unhideWhenUsed/>
   </w:style>
 </w:styles>
 </file>
@@ -4268,7 +4425,7 @@
   <a:extraClrSchemeLst/>
   <a:extLst>
     <a:ext uri="{05A4C25C-085E-4340-85A3-A5531E510DB2}">
-      <thm15:themeFamily xmlns:thm15="http://schemas.microsoft.com/office/thememl/2012/main" name="Office Theme" id="{62F939B6-93AF-4DB8-9C6B-D6C7DFDC589F}" vid="{4A3C46E8-61CC-4603-A589-7422A47A8E4A}"/>
+      <thm15:themeFamily xmlns:thm15="http://schemas.microsoft.com/office/thememl/2012/main" xmlns="" name="Office Theme" id="{62F939B6-93AF-4DB8-9C6B-D6C7DFDC589F}" vid="{4A3C46E8-61CC-4603-A589-7422A47A8E4A}"/>
     </a:ext>
   </a:extLst>
 </a:theme>

</xml_diff>

<commit_message>
Add placeholder use case diagram
</commit_message>
<xml_diff>
--- a/D2.2-group-14.docx
+++ b/D2.2-group-14.docx
@@ -1,6 +1,6 @@
 
 <file path=word/document.xml><?xml version="1.0" encoding="utf-8"?>
-<w:document xmlns:wpc="http://schemas.microsoft.com/office/word/2010/wordprocessingCanvas" xmlns:mo="http://schemas.microsoft.com/office/mac/office/2008/main" xmlns:mc="http://schemas.openxmlformats.org/markup-compatibility/2006" xmlns:mv="urn:schemas-microsoft-com:mac:vml" xmlns:o="urn:schemas-microsoft-com:office:office" xmlns:r="http://schemas.openxmlformats.org/officeDocument/2006/relationships" xmlns:m="http://schemas.openxmlformats.org/officeDocument/2006/math" xmlns:v="urn:schemas-microsoft-com:vml" xmlns:wp14="http://schemas.microsoft.com/office/word/2010/wordprocessingDrawing" xmlns:wp="http://schemas.openxmlformats.org/drawingml/2006/wordprocessingDrawing" xmlns:w10="urn:schemas-microsoft-com:office:word" xmlns:w="http://schemas.openxmlformats.org/wordprocessingml/2006/main" xmlns:w14="http://schemas.microsoft.com/office/word/2010/wordml" xmlns:wpg="http://schemas.microsoft.com/office/word/2010/wordprocessingGroup" xmlns:wpi="http://schemas.microsoft.com/office/word/2010/wordprocessingInk" xmlns:wne="http://schemas.microsoft.com/office/word/2006/wordml" xmlns:wps="http://schemas.microsoft.com/office/word/2010/wordprocessingShape" mc:Ignorable="w14 wp14">
+<w:document xmlns:wpc="http://schemas.microsoft.com/office/word/2010/wordprocessingCanvas" xmlns:mc="http://schemas.openxmlformats.org/markup-compatibility/2006" xmlns:o="urn:schemas-microsoft-com:office:office" xmlns:r="http://schemas.openxmlformats.org/officeDocument/2006/relationships" xmlns:m="http://schemas.openxmlformats.org/officeDocument/2006/math" xmlns:v="urn:schemas-microsoft-com:vml" xmlns:wp14="http://schemas.microsoft.com/office/word/2010/wordprocessingDrawing" xmlns:wp="http://schemas.openxmlformats.org/drawingml/2006/wordprocessingDrawing" xmlns:w10="urn:schemas-microsoft-com:office:word" xmlns:w="http://schemas.openxmlformats.org/wordprocessingml/2006/main" xmlns:w14="http://schemas.microsoft.com/office/word/2010/wordml" xmlns:w15="http://schemas.microsoft.com/office/word/2012/wordml" xmlns:wpg="http://schemas.microsoft.com/office/word/2010/wordprocessingGroup" xmlns:wpi="http://schemas.microsoft.com/office/word/2010/wordprocessingInk" xmlns:wne="http://schemas.microsoft.com/office/word/2006/wordml" xmlns:wps="http://schemas.microsoft.com/office/word/2010/wordprocessingShape" mc:Ignorable="w14 w15 wp14">
   <w:body>
     <w:p>
       <w:pPr>
@@ -26,7 +26,7 @@
                     <pic:cNvPicPr preferRelativeResize="0"/>
                   </pic:nvPicPr>
                   <pic:blipFill>
-                    <a:blip r:embed="rId6" cstate="print"/>
+                    <a:blip r:embed="rId5" cstate="print"/>
                     <a:srcRect/>
                     <a:stretch>
                       <a:fillRect/>
@@ -64,25 +64,7 @@
           <w:sz w:val="24"/>
           <w:szCs w:val="24"/>
         </w:rPr>
-        <w:t xml:space="preserve">Hayden Aupperle, Gage Cottrell, Peter </w:t>
-      </w:r>
-      <w:proofErr w:type="spellStart"/>
-      <w:r>
-        <w:rPr>
-          <w:rFonts w:ascii="Times New Roman" w:eastAsia="Times New Roman" w:hAnsi="Times New Roman" w:cs="Times New Roman"/>
-          <w:sz w:val="24"/>
-          <w:szCs w:val="24"/>
-        </w:rPr>
-        <w:t>Huettl</w:t>
-      </w:r>
-      <w:proofErr w:type="spellEnd"/>
-      <w:r>
-        <w:rPr>
-          <w:rFonts w:ascii="Times New Roman" w:eastAsia="Times New Roman" w:hAnsi="Times New Roman" w:cs="Times New Roman"/>
-          <w:sz w:val="24"/>
-          <w:szCs w:val="24"/>
-        </w:rPr>
-        <w:t>, Garrison Smith</w:t>
+        <w:t>Hayden Aupperle, Gage Cottrell, Peter Huettl, Garrison Smith</w:t>
       </w:r>
     </w:p>
     <w:p>
@@ -112,7 +94,7 @@
           <w:rFonts w:ascii="Times New Roman" w:hAnsi="Times New Roman" w:cs="Times New Roman"/>
         </w:rPr>
       </w:pPr>
-      <w:hyperlink r:id="rId7">
+      <w:hyperlink r:id="rId6">
         <w:r>
           <w:rPr>
             <w:rFonts w:ascii="Times New Roman" w:eastAsia="Times New Roman" w:hAnsi="Times New Roman" w:cs="Times New Roman"/>
@@ -124,7 +106,7 @@
           <w:t>https://github.com/petetetete/cs386-project</w:t>
         </w:r>
       </w:hyperlink>
-      <w:hyperlink r:id="rId8"/>
+      <w:hyperlink r:id="rId7"/>
     </w:p>
     <w:p>
       <w:pPr>
@@ -273,7 +255,7 @@
           <w:szCs w:val="24"/>
         </w:rPr>
       </w:pPr>
-      <w:hyperlink r:id="rId9" w:history="1">
+      <w:hyperlink r:id="rId8" w:history="1">
         <w:r>
           <w:rPr>
             <w:rStyle w:val="Hyperlink"/>
@@ -293,7 +275,7 @@
           <w:szCs w:val="24"/>
         </w:rPr>
       </w:pPr>
-      <w:hyperlink r:id="rId10" w:history="1">
+      <w:hyperlink r:id="rId9" w:history="1">
         <w:r>
           <w:rPr>
             <w:rStyle w:val="Hyperlink"/>
@@ -316,7 +298,7 @@
           <w:szCs w:val="24"/>
         </w:rPr>
       </w:pPr>
-      <w:hyperlink r:id="rId11" w:history="1">
+      <w:hyperlink r:id="rId10" w:history="1">
         <w:r>
           <w:rPr>
             <w:rStyle w:val="Hyperlink"/>
@@ -337,7 +319,7 @@
           <w:szCs w:val="24"/>
         </w:rPr>
       </w:pPr>
-      <w:hyperlink r:id="rId12" w:history="1">
+      <w:hyperlink r:id="rId11" w:history="1">
         <w:r>
           <w:rPr>
             <w:rStyle w:val="Hyperlink"/>
@@ -357,7 +339,7 @@
           <w:szCs w:val="24"/>
         </w:rPr>
       </w:pPr>
-      <w:hyperlink r:id="rId13" w:history="1">
+      <w:hyperlink r:id="rId12" w:history="1">
         <w:r>
           <w:rPr>
             <w:rStyle w:val="Hyperlink"/>
@@ -420,7 +402,111 @@
           <w:sz w:val="24"/>
           <w:szCs w:val="24"/>
         </w:rPr>
-        <w:t>[DESCRIBE THE WHOLE SYSTEM USE CASE AND THEN WE CAN TURN IT INTO AN IMAGE]</w:t>
+        <w:t xml:space="preserve">Actors: Student, Educator, Puzzle Creator, </w:t>
+      </w:r>
+      <w:proofErr w:type="spellStart"/>
+      <w:r>
+        <w:rPr>
+          <w:rFonts w:ascii="Times New Roman" w:hAnsi="Times New Roman" w:cs="Times New Roman"/>
+          <w:sz w:val="24"/>
+          <w:szCs w:val="24"/>
+        </w:rPr>
+        <w:t>Maintenence</w:t>
+      </w:r>
+      <w:proofErr w:type="spellEnd"/>
+    </w:p>
+    <w:p>
+      <w:pPr>
+        <w:rPr>
+          <w:rFonts w:ascii="Times New Roman" w:hAnsi="Times New Roman" w:cs="Times New Roman"/>
+          <w:sz w:val="24"/>
+          <w:szCs w:val="24"/>
+        </w:rPr>
+      </w:pPr>
+      <w:r>
+        <w:rPr>
+          <w:rFonts w:ascii="Times New Roman" w:hAnsi="Times New Roman" w:cs="Times New Roman"/>
+          <w:sz w:val="24"/>
+          <w:szCs w:val="24"/>
+        </w:rPr>
+        <w:t xml:space="preserve">Use Cases: </w:t>
+      </w:r>
+      <w:r>
+        <w:rPr>
+          <w:rFonts w:ascii="Times New Roman" w:hAnsi="Times New Roman" w:cs="Times New Roman"/>
+          <w:sz w:val="24"/>
+          <w:szCs w:val="24"/>
+        </w:rPr>
+        <w:t>[FILL IN]</w:t>
+      </w:r>
+      <w:bookmarkStart w:id="0" w:name="_GoBack"/>
+      <w:bookmarkEnd w:id="0"/>
+    </w:p>
+    <w:p>
+      <w:pPr>
+        <w:jc w:val="center"/>
+        <w:rPr>
+          <w:rFonts w:ascii="Times New Roman" w:hAnsi="Times New Roman" w:cs="Times New Roman"/>
+          <w:sz w:val="24"/>
+          <w:szCs w:val="24"/>
+        </w:rPr>
+      </w:pPr>
+      <w:r>
+        <w:rPr>
+          <w:rFonts w:ascii="Times New Roman" w:hAnsi="Times New Roman" w:cs="Times New Roman"/>
+          <w:noProof/>
+          <w:sz w:val="24"/>
+          <w:szCs w:val="24"/>
+        </w:rPr>
+        <w:lastRenderedPageBreak/>
+        <w:drawing>
+          <wp:inline distT="0" distB="0" distL="0" distR="0" wp14:anchorId="15C4DE63" wp14:editId="11081623">
+            <wp:extent cx="5489315" cy="4143375"/>
+            <wp:effectExtent l="0" t="0" r="0" b="0"/>
+            <wp:docPr id="2" name="Picture 2" descr="C:\Users\ph289\Downloads\Use Case Diagram.png"/>
+            <wp:cNvGraphicFramePr>
+              <a:graphicFrameLocks xmlns:a="http://schemas.openxmlformats.org/drawingml/2006/main" noChangeAspect="1"/>
+            </wp:cNvGraphicFramePr>
+            <a:graphic xmlns:a="http://schemas.openxmlformats.org/drawingml/2006/main">
+              <a:graphicData uri="http://schemas.openxmlformats.org/drawingml/2006/picture">
+                <pic:pic xmlns:pic="http://schemas.openxmlformats.org/drawingml/2006/picture">
+                  <pic:nvPicPr>
+                    <pic:cNvPr id="0" name="Picture 1" descr="C:\Users\ph289\Downloads\Use Case Diagram.png"/>
+                    <pic:cNvPicPr>
+                      <a:picLocks noChangeAspect="1" noChangeArrowheads="1"/>
+                    </pic:cNvPicPr>
+                  </pic:nvPicPr>
+                  <pic:blipFill>
+                    <a:blip r:embed="rId13">
+                      <a:extLst>
+                        <a:ext uri="{28A0092B-C50C-407E-A947-70E740481C1C}">
+                          <a14:useLocalDpi xmlns:a14="http://schemas.microsoft.com/office/drawing/2010/main" val="0"/>
+                        </a:ext>
+                      </a:extLst>
+                    </a:blip>
+                    <a:srcRect/>
+                    <a:stretch>
+                      <a:fillRect/>
+                    </a:stretch>
+                  </pic:blipFill>
+                  <pic:spPr bwMode="auto">
+                    <a:xfrm>
+                      <a:off x="0" y="0"/>
+                      <a:ext cx="5596210" cy="4224060"/>
+                    </a:xfrm>
+                    <a:prstGeom prst="rect">
+                      <a:avLst/>
+                    </a:prstGeom>
+                    <a:noFill/>
+                    <a:ln>
+                      <a:noFill/>
+                    </a:ln>
+                  </pic:spPr>
+                </pic:pic>
+              </a:graphicData>
+            </a:graphic>
+          </wp:inline>
+        </w:drawing>
       </w:r>
     </w:p>
     <w:p>
@@ -644,7 +730,6 @@
           <w:sz w:val="24"/>
           <w:szCs w:val="24"/>
         </w:rPr>
-        <w:lastRenderedPageBreak/>
         <w:t>Post-conditions:</w:t>
       </w:r>
       <w:r>
@@ -950,6 +1035,7 @@
           <w:sz w:val="24"/>
           <w:szCs w:val="24"/>
         </w:rPr>
+        <w:lastRenderedPageBreak/>
         <w:t xml:space="preserve">The user is able to </w:t>
       </w:r>
       <w:r>
@@ -978,8 +1064,6 @@
         </w:rPr>
         <w:t>3. The user can push the Next Puzzle or Previous Puzzle button to automatically move to the user to a different puzzle while they are currently in one.</w:t>
       </w:r>
-      <w:bookmarkStart w:id="0" w:name="_GoBack"/>
-      <w:bookmarkEnd w:id="0"/>
     </w:p>
     <w:p>
       <w:pPr>
@@ -1888,6 +1972,7 @@
           <w:sz w:val="24"/>
           <w:szCs w:val="24"/>
         </w:rPr>
+        <w:lastRenderedPageBreak/>
         <w:t>Actor:</w:t>
       </w:r>
       <w:r>
@@ -2371,8 +2456,8 @@
 </file>
 
 <file path=word/numbering.xml><?xml version="1.0" encoding="utf-8"?>
-<w:numbering xmlns:wpc="http://schemas.microsoft.com/office/word/2010/wordprocessingCanvas" xmlns:mo="http://schemas.microsoft.com/office/mac/office/2008/main" xmlns:mc="http://schemas.openxmlformats.org/markup-compatibility/2006" xmlns:mv="urn:schemas-microsoft-com:mac:vml" xmlns:o="urn:schemas-microsoft-com:office:office" xmlns:r="http://schemas.openxmlformats.org/officeDocument/2006/relationships" xmlns:m="http://schemas.openxmlformats.org/officeDocument/2006/math" xmlns:v="urn:schemas-microsoft-com:vml" xmlns:wp14="http://schemas.microsoft.com/office/word/2010/wordprocessingDrawing" xmlns:wp="http://schemas.openxmlformats.org/drawingml/2006/wordprocessingDrawing" xmlns:w10="urn:schemas-microsoft-com:office:word" xmlns:w="http://schemas.openxmlformats.org/wordprocessingml/2006/main" xmlns:w14="http://schemas.microsoft.com/office/word/2010/wordml" xmlns:wpg="http://schemas.microsoft.com/office/word/2010/wordprocessingGroup" xmlns:wpi="http://schemas.microsoft.com/office/word/2010/wordprocessingInk" xmlns:wne="http://schemas.microsoft.com/office/word/2006/wordml" xmlns:wps="http://schemas.microsoft.com/office/word/2010/wordprocessingShape" mc:Ignorable="w14 wp14">
-  <w:abstractNum w:abstractNumId="0">
+<w:numbering xmlns:wpc="http://schemas.microsoft.com/office/word/2010/wordprocessingCanvas" xmlns:mc="http://schemas.openxmlformats.org/markup-compatibility/2006" xmlns:o="urn:schemas-microsoft-com:office:office" xmlns:r="http://schemas.openxmlformats.org/officeDocument/2006/relationships" xmlns:m="http://schemas.openxmlformats.org/officeDocument/2006/math" xmlns:v="urn:schemas-microsoft-com:vml" xmlns:wp14="http://schemas.microsoft.com/office/word/2010/wordprocessingDrawing" xmlns:wp="http://schemas.openxmlformats.org/drawingml/2006/wordprocessingDrawing" xmlns:w10="urn:schemas-microsoft-com:office:word" xmlns:w="http://schemas.openxmlformats.org/wordprocessingml/2006/main" xmlns:w14="http://schemas.microsoft.com/office/word/2010/wordml" xmlns:w15="http://schemas.microsoft.com/office/word/2012/wordml" xmlns:wpg="http://schemas.microsoft.com/office/word/2010/wordprocessingGroup" xmlns:wpi="http://schemas.microsoft.com/office/word/2010/wordprocessingInk" xmlns:wne="http://schemas.microsoft.com/office/word/2006/wordml" xmlns:wps="http://schemas.microsoft.com/office/word/2010/wordprocessingShape" mc:Ignorable="w14 w15 wp14">
+  <w:abstractNum w:abstractNumId="0" w15:restartNumberingAfterBreak="0">
     <w:nsid w:val="05703E39"/>
     <w:multiLevelType w:val="hybridMultilevel"/>
     <w:tmpl w:val="7DCC809C"/>
@@ -2458,7 +2543,7 @@
       </w:pPr>
     </w:lvl>
   </w:abstractNum>
-  <w:abstractNum w:abstractNumId="1">
+  <w:abstractNum w:abstractNumId="1" w15:restartNumberingAfterBreak="0">
     <w:nsid w:val="05E97D97"/>
     <w:multiLevelType w:val="hybridMultilevel"/>
     <w:tmpl w:val="B890EFF8"/>
@@ -2544,7 +2629,7 @@
       </w:pPr>
     </w:lvl>
   </w:abstractNum>
-  <w:abstractNum w:abstractNumId="2">
+  <w:abstractNum w:abstractNumId="2" w15:restartNumberingAfterBreak="0">
     <w:nsid w:val="0ACC6AF9"/>
     <w:multiLevelType w:val="hybridMultilevel"/>
     <w:tmpl w:val="5E684D98"/>
@@ -2630,7 +2715,7 @@
       </w:pPr>
     </w:lvl>
   </w:abstractNum>
-  <w:abstractNum w:abstractNumId="3">
+  <w:abstractNum w:abstractNumId="3" w15:restartNumberingAfterBreak="0">
     <w:nsid w:val="1D5A2F9C"/>
     <w:multiLevelType w:val="hybridMultilevel"/>
     <w:tmpl w:val="4754DB62"/>
@@ -2716,7 +2801,7 @@
       </w:pPr>
     </w:lvl>
   </w:abstractNum>
-  <w:abstractNum w:abstractNumId="4">
+  <w:abstractNum w:abstractNumId="4" w15:restartNumberingAfterBreak="0">
     <w:nsid w:val="21CC40A9"/>
     <w:multiLevelType w:val="hybridMultilevel"/>
     <w:tmpl w:val="95F67EF4"/>
@@ -2802,7 +2887,7 @@
       </w:pPr>
     </w:lvl>
   </w:abstractNum>
-  <w:abstractNum w:abstractNumId="5">
+  <w:abstractNum w:abstractNumId="5" w15:restartNumberingAfterBreak="0">
     <w:nsid w:val="26EE3CA5"/>
     <w:multiLevelType w:val="hybridMultilevel"/>
     <w:tmpl w:val="7692478C"/>
@@ -2888,7 +2973,7 @@
       </w:pPr>
     </w:lvl>
   </w:abstractNum>
-  <w:abstractNum w:abstractNumId="6">
+  <w:abstractNum w:abstractNumId="6" w15:restartNumberingAfterBreak="0">
     <w:nsid w:val="43223275"/>
     <w:multiLevelType w:val="hybridMultilevel"/>
     <w:tmpl w:val="D1D2FD48"/>
@@ -2974,7 +3059,7 @@
       </w:pPr>
     </w:lvl>
   </w:abstractNum>
-  <w:abstractNum w:abstractNumId="7">
+  <w:abstractNum w:abstractNumId="7" w15:restartNumberingAfterBreak="0">
     <w:nsid w:val="4E4B6BD3"/>
     <w:multiLevelType w:val="hybridMultilevel"/>
     <w:tmpl w:val="83A6029A"/>
@@ -3060,7 +3145,7 @@
       </w:pPr>
     </w:lvl>
   </w:abstractNum>
-  <w:abstractNum w:abstractNumId="8">
+  <w:abstractNum w:abstractNumId="8" w15:restartNumberingAfterBreak="0">
     <w:nsid w:val="59832E8F"/>
     <w:multiLevelType w:val="hybridMultilevel"/>
     <w:tmpl w:val="B60C81BA"/>
@@ -3172,7 +3257,7 @@
       </w:rPr>
     </w:lvl>
   </w:abstractNum>
-  <w:abstractNum w:abstractNumId="9">
+  <w:abstractNum w:abstractNumId="9" w15:restartNumberingAfterBreak="0">
     <w:nsid w:val="5ABA6941"/>
     <w:multiLevelType w:val="hybridMultilevel"/>
     <w:tmpl w:val="6DA61098"/>
@@ -3285,7 +3370,7 @@
       </w:rPr>
     </w:lvl>
   </w:abstractNum>
-  <w:abstractNum w:abstractNumId="10">
+  <w:abstractNum w:abstractNumId="10" w15:restartNumberingAfterBreak="0">
     <w:nsid w:val="74A81E2B"/>
     <w:multiLevelType w:val="hybridMultilevel"/>
     <w:tmpl w:val="364C6436"/>
@@ -3371,7 +3456,7 @@
       </w:pPr>
     </w:lvl>
   </w:abstractNum>
-  <w:abstractNum w:abstractNumId="11">
+  <w:abstractNum w:abstractNumId="11" w15:restartNumberingAfterBreak="0">
     <w:nsid w:val="780D4B49"/>
     <w:multiLevelType w:val="hybridMultilevel"/>
     <w:tmpl w:val="CF769044"/>
@@ -3457,7 +3542,7 @@
       </w:pPr>
     </w:lvl>
   </w:abstractNum>
-  <w:abstractNum w:abstractNumId="12">
+  <w:abstractNum w:abstractNumId="12" w15:restartNumberingAfterBreak="0">
     <w:nsid w:val="79377EDE"/>
     <w:multiLevelType w:val="hybridMultilevel"/>
     <w:tmpl w:val="DC5AFB88"/>
@@ -3570,7 +3655,7 @@
       </w:rPr>
     </w:lvl>
   </w:abstractNum>
-  <w:abstractNum w:abstractNumId="13">
+  <w:abstractNum w:abstractNumId="13" w15:restartNumberingAfterBreak="0">
     <w:nsid w:val="7EDF0A16"/>
     <w:multiLevelType w:val="hybridMultilevel"/>
     <w:tmpl w:val="1A1CE9F0"/>
@@ -3702,7 +3787,7 @@
 </file>
 
 <file path=word/styles.xml><?xml version="1.0" encoding="utf-8"?>
-<w:styles xmlns:mc="http://schemas.openxmlformats.org/markup-compatibility/2006" xmlns:r="http://schemas.openxmlformats.org/officeDocument/2006/relationships" xmlns:w="http://schemas.openxmlformats.org/wordprocessingml/2006/main" xmlns:w14="http://schemas.microsoft.com/office/word/2010/wordml" mc:Ignorable="w14">
+<w:styles xmlns:mc="http://schemas.openxmlformats.org/markup-compatibility/2006" xmlns:r="http://schemas.openxmlformats.org/officeDocument/2006/relationships" xmlns:w="http://schemas.openxmlformats.org/wordprocessingml/2006/main" xmlns:w14="http://schemas.microsoft.com/office/word/2010/wordml" xmlns:w15="http://schemas.microsoft.com/office/word/2012/wordml" mc:Ignorable="w14 w15">
   <w:docDefaults>
     <w:rPrDefault>
       <w:rPr>
@@ -3718,153 +3803,369 @@
       </w:pPr>
     </w:pPrDefault>
   </w:docDefaults>
-  <w:latentStyles w:defLockedState="0" w:defUIPriority="99" w:defSemiHidden="1" w:defUnhideWhenUsed="1" w:defQFormat="0" w:count="276">
-    <w:lsdException w:name="Normal" w:semiHidden="0" w:uiPriority="0" w:unhideWhenUsed="0" w:qFormat="1"/>
-    <w:lsdException w:name="heading 1" w:semiHidden="0" w:uiPriority="9" w:unhideWhenUsed="0" w:qFormat="1"/>
-    <w:lsdException w:name="heading 2" w:uiPriority="9" w:qFormat="1"/>
-    <w:lsdException w:name="heading 3" w:uiPriority="9" w:qFormat="1"/>
-    <w:lsdException w:name="heading 4" w:uiPriority="9" w:qFormat="1"/>
-    <w:lsdException w:name="heading 5" w:uiPriority="9" w:qFormat="1"/>
-    <w:lsdException w:name="heading 6" w:uiPriority="9" w:qFormat="1"/>
-    <w:lsdException w:name="heading 7" w:uiPriority="9" w:qFormat="1"/>
-    <w:lsdException w:name="heading 8" w:uiPriority="9" w:qFormat="1"/>
-    <w:lsdException w:name="heading 9" w:uiPriority="9" w:qFormat="1"/>
-    <w:lsdException w:name="toc 1" w:uiPriority="39"/>
-    <w:lsdException w:name="toc 2" w:uiPriority="39"/>
-    <w:lsdException w:name="toc 3" w:uiPriority="39"/>
-    <w:lsdException w:name="toc 4" w:uiPriority="39"/>
-    <w:lsdException w:name="toc 5" w:uiPriority="39"/>
-    <w:lsdException w:name="toc 6" w:uiPriority="39"/>
-    <w:lsdException w:name="toc 7" w:uiPriority="39"/>
-    <w:lsdException w:name="toc 8" w:uiPriority="39"/>
-    <w:lsdException w:name="toc 9" w:uiPriority="39"/>
-    <w:lsdException w:name="caption" w:uiPriority="35" w:qFormat="1"/>
-    <w:lsdException w:name="Title" w:semiHidden="0" w:uiPriority="10" w:unhideWhenUsed="0" w:qFormat="1"/>
-    <w:lsdException w:name="Default Paragraph Font" w:uiPriority="1"/>
-    <w:lsdException w:name="Subtitle" w:semiHidden="0" w:uiPriority="11" w:unhideWhenUsed="0" w:qFormat="1"/>
-    <w:lsdException w:name="Strong" w:semiHidden="0" w:uiPriority="22" w:unhideWhenUsed="0" w:qFormat="1"/>
-    <w:lsdException w:name="Emphasis" w:semiHidden="0" w:uiPriority="20" w:unhideWhenUsed="0" w:qFormat="1"/>
-    <w:lsdException w:name="Table Grid" w:semiHidden="0" w:uiPriority="39" w:unhideWhenUsed="0"/>
-    <w:lsdException w:name="Note Level 1" w:semiHidden="0" w:unhideWhenUsed="0"/>
-    <w:lsdException w:name="Note Level 2" w:semiHidden="0" w:unhideWhenUsed="0"/>
-    <w:lsdException w:name="Note Level 3" w:semiHidden="0" w:unhideWhenUsed="0"/>
-    <w:lsdException w:name="Note Level 4" w:semiHidden="0" w:unhideWhenUsed="0"/>
-    <w:lsdException w:name="Note Level 5" w:semiHidden="0" w:unhideWhenUsed="0"/>
-    <w:lsdException w:name="Note Level 6" w:semiHidden="0" w:unhideWhenUsed="0"/>
-    <w:lsdException w:name="Note Level 7" w:semiHidden="0" w:unhideWhenUsed="0"/>
-    <w:lsdException w:name="Note Level 8" w:semiHidden="0" w:unhideWhenUsed="0"/>
-    <w:lsdException w:name="Note Level 9" w:semiHidden="0" w:unhideWhenUsed="0"/>
-    <w:lsdException w:name="Placeholder Text" w:unhideWhenUsed="0"/>
-    <w:lsdException w:name="No Spacing" w:semiHidden="0" w:uiPriority="1" w:unhideWhenUsed="0" w:qFormat="1"/>
-    <w:lsdException w:name="Light Shading" w:semiHidden="0" w:uiPriority="60" w:unhideWhenUsed="0"/>
-    <w:lsdException w:name="Light List" w:semiHidden="0" w:uiPriority="61" w:unhideWhenUsed="0"/>
-    <w:lsdException w:name="Light Grid" w:semiHidden="0" w:uiPriority="62" w:unhideWhenUsed="0"/>
-    <w:lsdException w:name="Medium Shading 1" w:semiHidden="0" w:uiPriority="63" w:unhideWhenUsed="0"/>
-    <w:lsdException w:name="Medium Shading 2" w:semiHidden="0" w:uiPriority="64" w:unhideWhenUsed="0"/>
-    <w:lsdException w:name="Medium List 1" w:semiHidden="0" w:uiPriority="65" w:unhideWhenUsed="0"/>
-    <w:lsdException w:name="Medium List 2" w:semiHidden="0" w:uiPriority="66" w:unhideWhenUsed="0"/>
-    <w:lsdException w:name="Medium Grid 1" w:semiHidden="0" w:uiPriority="67" w:unhideWhenUsed="0"/>
-    <w:lsdException w:name="Medium Grid 2" w:semiHidden="0" w:uiPriority="68" w:unhideWhenUsed="0"/>
-    <w:lsdException w:name="Medium Grid 3" w:semiHidden="0" w:uiPriority="69" w:unhideWhenUsed="0"/>
-    <w:lsdException w:name="Dark List" w:semiHidden="0" w:uiPriority="70" w:unhideWhenUsed="0"/>
-    <w:lsdException w:name="Colorful Shading" w:semiHidden="0" w:uiPriority="71" w:unhideWhenUsed="0"/>
-    <w:lsdException w:name="Colorful List" w:semiHidden="0" w:uiPriority="72" w:unhideWhenUsed="0"/>
-    <w:lsdException w:name="Colorful Grid" w:semiHidden="0" w:uiPriority="73" w:unhideWhenUsed="0"/>
-    <w:lsdException w:name="Light Shading Accent 1" w:semiHidden="0" w:uiPriority="60" w:unhideWhenUsed="0"/>
-    <w:lsdException w:name="Light List Accent 1" w:semiHidden="0" w:uiPriority="61" w:unhideWhenUsed="0"/>
-    <w:lsdException w:name="Light Grid Accent 1" w:semiHidden="0" w:uiPriority="62" w:unhideWhenUsed="0"/>
-    <w:lsdException w:name="Medium Shading 1 Accent 1" w:semiHidden="0" w:uiPriority="63" w:unhideWhenUsed="0"/>
-    <w:lsdException w:name="Medium Shading 2 Accent 1" w:semiHidden="0" w:uiPriority="64" w:unhideWhenUsed="0"/>
-    <w:lsdException w:name="Medium List 1 Accent 1" w:semiHidden="0" w:uiPriority="65" w:unhideWhenUsed="0"/>
-    <w:lsdException w:name="Revision" w:unhideWhenUsed="0"/>
-    <w:lsdException w:name="List Paragraph" w:semiHidden="0" w:uiPriority="34" w:unhideWhenUsed="0" w:qFormat="1"/>
-    <w:lsdException w:name="Quote" w:semiHidden="0" w:uiPriority="29" w:unhideWhenUsed="0" w:qFormat="1"/>
-    <w:lsdException w:name="Intense Quote" w:semiHidden="0" w:uiPriority="30" w:unhideWhenUsed="0" w:qFormat="1"/>
-    <w:lsdException w:name="Medium List 2 Accent 1" w:semiHidden="0" w:uiPriority="66" w:unhideWhenUsed="0"/>
-    <w:lsdException w:name="Medium Grid 1 Accent 1" w:semiHidden="0" w:uiPriority="67" w:unhideWhenUsed="0"/>
-    <w:lsdException w:name="Medium Grid 2 Accent 1" w:semiHidden="0" w:uiPriority="68" w:unhideWhenUsed="0"/>
-    <w:lsdException w:name="Medium Grid 3 Accent 1" w:semiHidden="0" w:uiPriority="69" w:unhideWhenUsed="0"/>
-    <w:lsdException w:name="Dark List Accent 1" w:semiHidden="0" w:uiPriority="70" w:unhideWhenUsed="0"/>
-    <w:lsdException w:name="Colorful Shading Accent 1" w:semiHidden="0" w:uiPriority="71" w:unhideWhenUsed="0"/>
-    <w:lsdException w:name="Colorful List Accent 1" w:semiHidden="0" w:uiPriority="72" w:unhideWhenUsed="0"/>
-    <w:lsdException w:name="Colorful Grid Accent 1" w:semiHidden="0" w:uiPriority="73" w:unhideWhenUsed="0"/>
-    <w:lsdException w:name="Light Shading Accent 2" w:semiHidden="0" w:uiPriority="60" w:unhideWhenUsed="0"/>
-    <w:lsdException w:name="Light List Accent 2" w:semiHidden="0" w:uiPriority="61" w:unhideWhenUsed="0"/>
-    <w:lsdException w:name="Light Grid Accent 2" w:semiHidden="0" w:uiPriority="62" w:unhideWhenUsed="0"/>
-    <w:lsdException w:name="Medium Shading 1 Accent 2" w:semiHidden="0" w:uiPriority="63" w:unhideWhenUsed="0"/>
-    <w:lsdException w:name="Medium Shading 2 Accent 2" w:semiHidden="0" w:uiPriority="64" w:unhideWhenUsed="0"/>
-    <w:lsdException w:name="Medium List 1 Accent 2" w:semiHidden="0" w:uiPriority="65" w:unhideWhenUsed="0"/>
-    <w:lsdException w:name="Medium List 2 Accent 2" w:semiHidden="0" w:uiPriority="66" w:unhideWhenUsed="0"/>
-    <w:lsdException w:name="Medium Grid 1 Accent 2" w:semiHidden="0" w:uiPriority="67" w:unhideWhenUsed="0"/>
-    <w:lsdException w:name="Medium Grid 2 Accent 2" w:semiHidden="0" w:uiPriority="68" w:unhideWhenUsed="0"/>
-    <w:lsdException w:name="Medium Grid 3 Accent 2" w:semiHidden="0" w:uiPriority="69" w:unhideWhenUsed="0"/>
-    <w:lsdException w:name="Dark List Accent 2" w:semiHidden="0" w:uiPriority="70" w:unhideWhenUsed="0"/>
-    <w:lsdException w:name="Colorful Shading Accent 2" w:semiHidden="0" w:uiPriority="71" w:unhideWhenUsed="0"/>
-    <w:lsdException w:name="Colorful List Accent 2" w:semiHidden="0" w:uiPriority="72" w:unhideWhenUsed="0"/>
-    <w:lsdException w:name="Colorful Grid Accent 2" w:semiHidden="0" w:uiPriority="73" w:unhideWhenUsed="0"/>
-    <w:lsdException w:name="Light Shading Accent 3" w:semiHidden="0" w:uiPriority="60" w:unhideWhenUsed="0"/>
-    <w:lsdException w:name="Light List Accent 3" w:semiHidden="0" w:uiPriority="61" w:unhideWhenUsed="0"/>
-    <w:lsdException w:name="Light Grid Accent 3" w:semiHidden="0" w:uiPriority="62" w:unhideWhenUsed="0"/>
-    <w:lsdException w:name="Medium Shading 1 Accent 3" w:semiHidden="0" w:uiPriority="63" w:unhideWhenUsed="0"/>
-    <w:lsdException w:name="Medium Shading 2 Accent 3" w:semiHidden="0" w:uiPriority="64" w:unhideWhenUsed="0"/>
-    <w:lsdException w:name="Medium List 1 Accent 3" w:semiHidden="0" w:uiPriority="65" w:unhideWhenUsed="0"/>
-    <w:lsdException w:name="Medium List 2 Accent 3" w:semiHidden="0" w:uiPriority="66" w:unhideWhenUsed="0"/>
-    <w:lsdException w:name="Medium Grid 1 Accent 3" w:semiHidden="0" w:uiPriority="67" w:unhideWhenUsed="0"/>
-    <w:lsdException w:name="Medium Grid 2 Accent 3" w:semiHidden="0" w:uiPriority="68" w:unhideWhenUsed="0"/>
-    <w:lsdException w:name="Medium Grid 3 Accent 3" w:semiHidden="0" w:uiPriority="69" w:unhideWhenUsed="0"/>
-    <w:lsdException w:name="Dark List Accent 3" w:semiHidden="0" w:uiPriority="70" w:unhideWhenUsed="0"/>
-    <w:lsdException w:name="Colorful Shading Accent 3" w:semiHidden="0" w:uiPriority="71" w:unhideWhenUsed="0"/>
-    <w:lsdException w:name="Colorful List Accent 3" w:semiHidden="0" w:uiPriority="72" w:unhideWhenUsed="0"/>
-    <w:lsdException w:name="Colorful Grid Accent 3" w:semiHidden="0" w:uiPriority="73" w:unhideWhenUsed="0"/>
-    <w:lsdException w:name="Light Shading Accent 4" w:semiHidden="0" w:uiPriority="60" w:unhideWhenUsed="0"/>
-    <w:lsdException w:name="Light List Accent 4" w:semiHidden="0" w:uiPriority="61" w:unhideWhenUsed="0"/>
-    <w:lsdException w:name="Light Grid Accent 4" w:semiHidden="0" w:uiPriority="62" w:unhideWhenUsed="0"/>
-    <w:lsdException w:name="Medium Shading 1 Accent 4" w:semiHidden="0" w:uiPriority="63" w:unhideWhenUsed="0"/>
-    <w:lsdException w:name="Medium Shading 2 Accent 4" w:semiHidden="0" w:uiPriority="64" w:unhideWhenUsed="0"/>
-    <w:lsdException w:name="Medium List 1 Accent 4" w:semiHidden="0" w:uiPriority="65" w:unhideWhenUsed="0"/>
-    <w:lsdException w:name="Medium List 2 Accent 4" w:semiHidden="0" w:uiPriority="66" w:unhideWhenUsed="0"/>
-    <w:lsdException w:name="Medium Grid 1 Accent 4" w:semiHidden="0" w:uiPriority="67" w:unhideWhenUsed="0"/>
-    <w:lsdException w:name="Medium Grid 2 Accent 4" w:semiHidden="0" w:uiPriority="68" w:unhideWhenUsed="0"/>
-    <w:lsdException w:name="Medium Grid 3 Accent 4" w:semiHidden="0" w:uiPriority="69" w:unhideWhenUsed="0"/>
-    <w:lsdException w:name="Dark List Accent 4" w:semiHidden="0" w:uiPriority="70" w:unhideWhenUsed="0"/>
-    <w:lsdException w:name="Colorful Shading Accent 4" w:semiHidden="0" w:uiPriority="71" w:unhideWhenUsed="0"/>
-    <w:lsdException w:name="Colorful List Accent 4" w:semiHidden="0" w:uiPriority="72" w:unhideWhenUsed="0"/>
-    <w:lsdException w:name="Colorful Grid Accent 4" w:semiHidden="0" w:uiPriority="73" w:unhideWhenUsed="0"/>
-    <w:lsdException w:name="Light Shading Accent 5" w:semiHidden="0" w:uiPriority="60" w:unhideWhenUsed="0"/>
-    <w:lsdException w:name="Light List Accent 5" w:semiHidden="0" w:uiPriority="61" w:unhideWhenUsed="0"/>
-    <w:lsdException w:name="Light Grid Accent 5" w:semiHidden="0" w:uiPriority="62" w:unhideWhenUsed="0"/>
-    <w:lsdException w:name="Medium Shading 1 Accent 5" w:semiHidden="0" w:uiPriority="63" w:unhideWhenUsed="0"/>
-    <w:lsdException w:name="Medium Shading 2 Accent 5" w:semiHidden="0" w:uiPriority="64" w:unhideWhenUsed="0"/>
-    <w:lsdException w:name="Medium List 1 Accent 5" w:semiHidden="0" w:uiPriority="65" w:unhideWhenUsed="0"/>
-    <w:lsdException w:name="Medium List 2 Accent 5" w:semiHidden="0" w:uiPriority="66" w:unhideWhenUsed="0"/>
-    <w:lsdException w:name="Medium Grid 1 Accent 5" w:semiHidden="0" w:uiPriority="67" w:unhideWhenUsed="0"/>
-    <w:lsdException w:name="Medium Grid 2 Accent 5" w:semiHidden="0" w:uiPriority="68" w:unhideWhenUsed="0"/>
-    <w:lsdException w:name="Medium Grid 3 Accent 5" w:semiHidden="0" w:uiPriority="69" w:unhideWhenUsed="0"/>
-    <w:lsdException w:name="Dark List Accent 5" w:semiHidden="0" w:uiPriority="70" w:unhideWhenUsed="0"/>
-    <w:lsdException w:name="Colorful Shading Accent 5" w:semiHidden="0" w:uiPriority="71" w:unhideWhenUsed="0"/>
-    <w:lsdException w:name="Colorful List Accent 5" w:semiHidden="0" w:uiPriority="72" w:unhideWhenUsed="0"/>
-    <w:lsdException w:name="Colorful Grid Accent 5" w:semiHidden="0" w:uiPriority="73" w:unhideWhenUsed="0"/>
-    <w:lsdException w:name="Light Shading Accent 6" w:semiHidden="0" w:uiPriority="60" w:unhideWhenUsed="0"/>
-    <w:lsdException w:name="Light List Accent 6" w:semiHidden="0" w:uiPriority="61" w:unhideWhenUsed="0"/>
-    <w:lsdException w:name="Light Grid Accent 6" w:semiHidden="0" w:uiPriority="62" w:unhideWhenUsed="0"/>
-    <w:lsdException w:name="Medium Shading 1 Accent 6" w:semiHidden="0" w:uiPriority="63" w:unhideWhenUsed="0"/>
-    <w:lsdException w:name="Medium Shading 2 Accent 6" w:semiHidden="0" w:uiPriority="64" w:unhideWhenUsed="0"/>
-    <w:lsdException w:name="Medium List 1 Accent 6" w:semiHidden="0" w:uiPriority="65" w:unhideWhenUsed="0"/>
-    <w:lsdException w:name="Medium List 2 Accent 6" w:semiHidden="0" w:uiPriority="66" w:unhideWhenUsed="0"/>
-    <w:lsdException w:name="Medium Grid 1 Accent 6" w:semiHidden="0" w:uiPriority="67" w:unhideWhenUsed="0"/>
-    <w:lsdException w:name="Medium Grid 2 Accent 6" w:semiHidden="0" w:uiPriority="68" w:unhideWhenUsed="0"/>
-    <w:lsdException w:name="Medium Grid 3 Accent 6" w:semiHidden="0" w:uiPriority="69" w:unhideWhenUsed="0"/>
-    <w:lsdException w:name="Dark List Accent 6" w:semiHidden="0" w:uiPriority="70" w:unhideWhenUsed="0"/>
-    <w:lsdException w:name="Colorful Shading Accent 6" w:semiHidden="0" w:uiPriority="71" w:unhideWhenUsed="0"/>
-    <w:lsdException w:name="Colorful List Accent 6" w:semiHidden="0" w:uiPriority="72" w:unhideWhenUsed="0"/>
-    <w:lsdException w:name="Colorful Grid Accent 6" w:semiHidden="0" w:uiPriority="73" w:unhideWhenUsed="0"/>
-    <w:lsdException w:name="Subtle Emphasis" w:semiHidden="0" w:uiPriority="19" w:unhideWhenUsed="0" w:qFormat="1"/>
-    <w:lsdException w:name="Intense Emphasis" w:semiHidden="0" w:uiPriority="21" w:unhideWhenUsed="0" w:qFormat="1"/>
-    <w:lsdException w:name="Subtle Reference" w:semiHidden="0" w:uiPriority="31" w:unhideWhenUsed="0" w:qFormat="1"/>
-    <w:lsdException w:name="Intense Reference" w:semiHidden="0" w:uiPriority="32" w:unhideWhenUsed="0" w:qFormat="1"/>
-    <w:lsdException w:name="Book Title" w:semiHidden="0" w:uiPriority="33" w:unhideWhenUsed="0" w:qFormat="1"/>
-    <w:lsdException w:name="Bibliography" w:uiPriority="37"/>
-    <w:lsdException w:name="TOC Heading" w:uiPriority="39" w:qFormat="1"/>
+  <w:latentStyles w:defLockedState="0" w:defUIPriority="99" w:defSemiHidden="0" w:defUnhideWhenUsed="0" w:defQFormat="0" w:count="371">
+    <w:lsdException w:name="Normal" w:uiPriority="0" w:qFormat="1"/>
+    <w:lsdException w:name="heading 1" w:uiPriority="9" w:qFormat="1"/>
+    <w:lsdException w:name="heading 2" w:semiHidden="1" w:uiPriority="9" w:unhideWhenUsed="1" w:qFormat="1"/>
+    <w:lsdException w:name="heading 3" w:semiHidden="1" w:uiPriority="9" w:unhideWhenUsed="1" w:qFormat="1"/>
+    <w:lsdException w:name="heading 4" w:semiHidden="1" w:uiPriority="9" w:unhideWhenUsed="1" w:qFormat="1"/>
+    <w:lsdException w:name="heading 5" w:semiHidden="1" w:uiPriority="9" w:unhideWhenUsed="1" w:qFormat="1"/>
+    <w:lsdException w:name="heading 6" w:semiHidden="1" w:uiPriority="9" w:unhideWhenUsed="1" w:qFormat="1"/>
+    <w:lsdException w:name="heading 7" w:semiHidden="1" w:uiPriority="9" w:unhideWhenUsed="1" w:qFormat="1"/>
+    <w:lsdException w:name="heading 8" w:semiHidden="1" w:uiPriority="9" w:unhideWhenUsed="1" w:qFormat="1"/>
+    <w:lsdException w:name="heading 9" w:semiHidden="1" w:uiPriority="9" w:unhideWhenUsed="1" w:qFormat="1"/>
+    <w:lsdException w:name="index 1" w:semiHidden="1" w:unhideWhenUsed="1"/>
+    <w:lsdException w:name="index 2" w:semiHidden="1" w:unhideWhenUsed="1"/>
+    <w:lsdException w:name="index 3" w:semiHidden="1" w:unhideWhenUsed="1"/>
+    <w:lsdException w:name="index 4" w:semiHidden="1" w:unhideWhenUsed="1"/>
+    <w:lsdException w:name="index 5" w:semiHidden="1" w:unhideWhenUsed="1"/>
+    <w:lsdException w:name="index 6" w:semiHidden="1" w:unhideWhenUsed="1"/>
+    <w:lsdException w:name="index 7" w:semiHidden="1" w:unhideWhenUsed="1"/>
+    <w:lsdException w:name="index 8" w:semiHidden="1" w:unhideWhenUsed="1"/>
+    <w:lsdException w:name="index 9" w:semiHidden="1" w:unhideWhenUsed="1"/>
+    <w:lsdException w:name="toc 1" w:semiHidden="1" w:uiPriority="39" w:unhideWhenUsed="1"/>
+    <w:lsdException w:name="toc 2" w:semiHidden="1" w:uiPriority="39" w:unhideWhenUsed="1"/>
+    <w:lsdException w:name="toc 3" w:semiHidden="1" w:uiPriority="39" w:unhideWhenUsed="1"/>
+    <w:lsdException w:name="toc 4" w:semiHidden="1" w:uiPriority="39" w:unhideWhenUsed="1"/>
+    <w:lsdException w:name="toc 5" w:semiHidden="1" w:uiPriority="39" w:unhideWhenUsed="1"/>
+    <w:lsdException w:name="toc 6" w:semiHidden="1" w:uiPriority="39" w:unhideWhenUsed="1"/>
+    <w:lsdException w:name="toc 7" w:semiHidden="1" w:uiPriority="39" w:unhideWhenUsed="1"/>
+    <w:lsdException w:name="toc 8" w:semiHidden="1" w:uiPriority="39" w:unhideWhenUsed="1"/>
+    <w:lsdException w:name="toc 9" w:semiHidden="1" w:uiPriority="39" w:unhideWhenUsed="1"/>
+    <w:lsdException w:name="Normal Indent" w:semiHidden="1" w:unhideWhenUsed="1"/>
+    <w:lsdException w:name="footnote text" w:semiHidden="1" w:unhideWhenUsed="1"/>
+    <w:lsdException w:name="annotation text" w:semiHidden="1" w:unhideWhenUsed="1"/>
+    <w:lsdException w:name="header" w:semiHidden="1" w:unhideWhenUsed="1"/>
+    <w:lsdException w:name="footer" w:semiHidden="1" w:unhideWhenUsed="1"/>
+    <w:lsdException w:name="index heading" w:semiHidden="1" w:unhideWhenUsed="1"/>
+    <w:lsdException w:name="caption" w:semiHidden="1" w:uiPriority="35" w:unhideWhenUsed="1" w:qFormat="1"/>
+    <w:lsdException w:name="table of figures" w:semiHidden="1" w:unhideWhenUsed="1"/>
+    <w:lsdException w:name="envelope address" w:semiHidden="1" w:unhideWhenUsed="1"/>
+    <w:lsdException w:name="envelope return" w:semiHidden="1" w:unhideWhenUsed="1"/>
+    <w:lsdException w:name="footnote reference" w:semiHidden="1" w:unhideWhenUsed="1"/>
+    <w:lsdException w:name="annotation reference" w:semiHidden="1" w:unhideWhenUsed="1"/>
+    <w:lsdException w:name="line number" w:semiHidden="1" w:unhideWhenUsed="1"/>
+    <w:lsdException w:name="page number" w:semiHidden="1" w:unhideWhenUsed="1"/>
+    <w:lsdException w:name="endnote reference" w:semiHidden="1" w:unhideWhenUsed="1"/>
+    <w:lsdException w:name="endnote text" w:semiHidden="1" w:unhideWhenUsed="1"/>
+    <w:lsdException w:name="table of authorities" w:semiHidden="1" w:unhideWhenUsed="1"/>
+    <w:lsdException w:name="macro" w:semiHidden="1" w:unhideWhenUsed="1"/>
+    <w:lsdException w:name="toa heading" w:semiHidden="1" w:unhideWhenUsed="1"/>
+    <w:lsdException w:name="List" w:semiHidden="1" w:unhideWhenUsed="1"/>
+    <w:lsdException w:name="List Bullet" w:semiHidden="1" w:unhideWhenUsed="1"/>
+    <w:lsdException w:name="List Number" w:semiHidden="1" w:unhideWhenUsed="1"/>
+    <w:lsdException w:name="List 2" w:semiHidden="1" w:unhideWhenUsed="1"/>
+    <w:lsdException w:name="List 3" w:semiHidden="1" w:unhideWhenUsed="1"/>
+    <w:lsdException w:name="List 4" w:semiHidden="1" w:unhideWhenUsed="1"/>
+    <w:lsdException w:name="List 5" w:semiHidden="1" w:unhideWhenUsed="1"/>
+    <w:lsdException w:name="List Bullet 2" w:semiHidden="1" w:unhideWhenUsed="1"/>
+    <w:lsdException w:name="List Bullet 3" w:semiHidden="1" w:unhideWhenUsed="1"/>
+    <w:lsdException w:name="List Bullet 4" w:semiHidden="1" w:unhideWhenUsed="1"/>
+    <w:lsdException w:name="List Bullet 5" w:semiHidden="1" w:unhideWhenUsed="1"/>
+    <w:lsdException w:name="List Number 2" w:semiHidden="1" w:unhideWhenUsed="1"/>
+    <w:lsdException w:name="List Number 3" w:semiHidden="1" w:unhideWhenUsed="1"/>
+    <w:lsdException w:name="List Number 4" w:semiHidden="1" w:unhideWhenUsed="1"/>
+    <w:lsdException w:name="List Number 5" w:semiHidden="1" w:unhideWhenUsed="1"/>
+    <w:lsdException w:name="Title" w:uiPriority="10" w:qFormat="1"/>
+    <w:lsdException w:name="Closing" w:semiHidden="1" w:unhideWhenUsed="1"/>
+    <w:lsdException w:name="Signature" w:semiHidden="1" w:unhideWhenUsed="1"/>
+    <w:lsdException w:name="Default Paragraph Font" w:semiHidden="1" w:uiPriority="1" w:unhideWhenUsed="1"/>
+    <w:lsdException w:name="Body Text" w:semiHidden="1" w:unhideWhenUsed="1"/>
+    <w:lsdException w:name="Body Text Indent" w:semiHidden="1" w:unhideWhenUsed="1"/>
+    <w:lsdException w:name="List Continue" w:semiHidden="1" w:unhideWhenUsed="1"/>
+    <w:lsdException w:name="List Continue 2" w:semiHidden="1" w:unhideWhenUsed="1"/>
+    <w:lsdException w:name="List Continue 3" w:semiHidden="1" w:unhideWhenUsed="1"/>
+    <w:lsdException w:name="List Continue 4" w:semiHidden="1" w:unhideWhenUsed="1"/>
+    <w:lsdException w:name="List Continue 5" w:semiHidden="1" w:unhideWhenUsed="1"/>
+    <w:lsdException w:name="Message Header" w:semiHidden="1" w:unhideWhenUsed="1"/>
+    <w:lsdException w:name="Subtitle" w:uiPriority="11" w:qFormat="1"/>
+    <w:lsdException w:name="Salutation" w:semiHidden="1" w:unhideWhenUsed="1"/>
+    <w:lsdException w:name="Date" w:semiHidden="1" w:unhideWhenUsed="1"/>
+    <w:lsdException w:name="Body Text First Indent" w:semiHidden="1" w:unhideWhenUsed="1"/>
+    <w:lsdException w:name="Body Text First Indent 2" w:semiHidden="1" w:unhideWhenUsed="1"/>
+    <w:lsdException w:name="Note Heading" w:semiHidden="1" w:unhideWhenUsed="1"/>
+    <w:lsdException w:name="Body Text 2" w:semiHidden="1" w:unhideWhenUsed="1"/>
+    <w:lsdException w:name="Body Text 3" w:semiHidden="1" w:unhideWhenUsed="1"/>
+    <w:lsdException w:name="Body Text Indent 2" w:semiHidden="1" w:unhideWhenUsed="1"/>
+    <w:lsdException w:name="Body Text Indent 3" w:semiHidden="1" w:unhideWhenUsed="1"/>
+    <w:lsdException w:name="Block Text" w:semiHidden="1" w:unhideWhenUsed="1"/>
+    <w:lsdException w:name="Hyperlink" w:semiHidden="1" w:unhideWhenUsed="1"/>
+    <w:lsdException w:name="FollowedHyperlink" w:semiHidden="1" w:unhideWhenUsed="1"/>
+    <w:lsdException w:name="Strong" w:uiPriority="22" w:qFormat="1"/>
+    <w:lsdException w:name="Emphasis" w:uiPriority="20" w:qFormat="1"/>
+    <w:lsdException w:name="Document Map" w:semiHidden="1" w:unhideWhenUsed="1"/>
+    <w:lsdException w:name="Plain Text" w:semiHidden="1" w:unhideWhenUsed="1"/>
+    <w:lsdException w:name="E-mail Signature" w:semiHidden="1" w:unhideWhenUsed="1"/>
+    <w:lsdException w:name="HTML Top of Form" w:semiHidden="1" w:unhideWhenUsed="1"/>
+    <w:lsdException w:name="HTML Bottom of Form" w:semiHidden="1" w:unhideWhenUsed="1"/>
+    <w:lsdException w:name="Normal (Web)" w:semiHidden="1" w:unhideWhenUsed="1"/>
+    <w:lsdException w:name="HTML Acronym" w:semiHidden="1" w:unhideWhenUsed="1"/>
+    <w:lsdException w:name="HTML Address" w:semiHidden="1" w:unhideWhenUsed="1"/>
+    <w:lsdException w:name="HTML Cite" w:semiHidden="1" w:unhideWhenUsed="1"/>
+    <w:lsdException w:name="HTML Code" w:semiHidden="1" w:unhideWhenUsed="1"/>
+    <w:lsdException w:name="HTML Definition" w:semiHidden="1" w:unhideWhenUsed="1"/>
+    <w:lsdException w:name="HTML Keyboard" w:semiHidden="1" w:unhideWhenUsed="1"/>
+    <w:lsdException w:name="HTML Preformatted" w:semiHidden="1" w:unhideWhenUsed="1"/>
+    <w:lsdException w:name="HTML Sample" w:semiHidden="1" w:unhideWhenUsed="1"/>
+    <w:lsdException w:name="HTML Typewriter" w:semiHidden="1" w:unhideWhenUsed="1"/>
+    <w:lsdException w:name="HTML Variable" w:semiHidden="1" w:unhideWhenUsed="1"/>
+    <w:lsdException w:name="Normal Table" w:semiHidden="1" w:unhideWhenUsed="1"/>
+    <w:lsdException w:name="annotation subject" w:semiHidden="1" w:unhideWhenUsed="1"/>
+    <w:lsdException w:name="No List" w:semiHidden="1" w:unhideWhenUsed="1"/>
+    <w:lsdException w:name="Outline List 1" w:semiHidden="1" w:unhideWhenUsed="1"/>
+    <w:lsdException w:name="Outline List 2" w:semiHidden="1" w:unhideWhenUsed="1"/>
+    <w:lsdException w:name="Outline List 3" w:semiHidden="1" w:unhideWhenUsed="1"/>
+    <w:lsdException w:name="Table Simple 1" w:semiHidden="1" w:unhideWhenUsed="1"/>
+    <w:lsdException w:name="Table Simple 2" w:semiHidden="1" w:unhideWhenUsed="1"/>
+    <w:lsdException w:name="Table Simple 3" w:semiHidden="1" w:unhideWhenUsed="1"/>
+    <w:lsdException w:name="Table Classic 1" w:semiHidden="1" w:unhideWhenUsed="1"/>
+    <w:lsdException w:name="Table Classic 2" w:semiHidden="1" w:unhideWhenUsed="1"/>
+    <w:lsdException w:name="Table Classic 3" w:semiHidden="1" w:unhideWhenUsed="1"/>
+    <w:lsdException w:name="Table Classic 4" w:semiHidden="1" w:unhideWhenUsed="1"/>
+    <w:lsdException w:name="Table Colorful 1" w:semiHidden="1" w:unhideWhenUsed="1"/>
+    <w:lsdException w:name="Table Colorful 2" w:semiHidden="1" w:unhideWhenUsed="1"/>
+    <w:lsdException w:name="Table Colorful 3" w:semiHidden="1" w:unhideWhenUsed="1"/>
+    <w:lsdException w:name="Table Columns 1" w:semiHidden="1" w:unhideWhenUsed="1"/>
+    <w:lsdException w:name="Table Columns 2" w:semiHidden="1" w:unhideWhenUsed="1"/>
+    <w:lsdException w:name="Table Columns 3" w:semiHidden="1" w:unhideWhenUsed="1"/>
+    <w:lsdException w:name="Table Columns 4" w:semiHidden="1" w:unhideWhenUsed="1"/>
+    <w:lsdException w:name="Table Columns 5" w:semiHidden="1" w:unhideWhenUsed="1"/>
+    <w:lsdException w:name="Table Grid 1" w:semiHidden="1" w:unhideWhenUsed="1"/>
+    <w:lsdException w:name="Table Grid 2" w:semiHidden="1" w:unhideWhenUsed="1"/>
+    <w:lsdException w:name="Table Grid 3" w:semiHidden="1" w:unhideWhenUsed="1"/>
+    <w:lsdException w:name="Table Grid 4" w:semiHidden="1" w:unhideWhenUsed="1"/>
+    <w:lsdException w:name="Table Grid 5" w:semiHidden="1" w:unhideWhenUsed="1"/>
+    <w:lsdException w:name="Table Grid 6" w:semiHidden="1" w:unhideWhenUsed="1"/>
+    <w:lsdException w:name="Table Grid 7" w:semiHidden="1" w:unhideWhenUsed="1"/>
+    <w:lsdException w:name="Table Grid 8" w:semiHidden="1" w:unhideWhenUsed="1"/>
+    <w:lsdException w:name="Table List 1" w:semiHidden="1" w:unhideWhenUsed="1"/>
+    <w:lsdException w:name="Table List 2" w:semiHidden="1" w:unhideWhenUsed="1"/>
+    <w:lsdException w:name="Table List 3" w:semiHidden="1" w:unhideWhenUsed="1"/>
+    <w:lsdException w:name="Table List 4" w:semiHidden="1" w:unhideWhenUsed="1"/>
+    <w:lsdException w:name="Table List 5" w:semiHidden="1" w:unhideWhenUsed="1"/>
+    <w:lsdException w:name="Table List 6" w:semiHidden="1" w:unhideWhenUsed="1"/>
+    <w:lsdException w:name="Table List 7" w:semiHidden="1" w:unhideWhenUsed="1"/>
+    <w:lsdException w:name="Table List 8" w:semiHidden="1" w:unhideWhenUsed="1"/>
+    <w:lsdException w:name="Table 3D effects 1" w:semiHidden="1" w:unhideWhenUsed="1"/>
+    <w:lsdException w:name="Table 3D effects 2" w:semiHidden="1" w:unhideWhenUsed="1"/>
+    <w:lsdException w:name="Table 3D effects 3" w:semiHidden="1" w:unhideWhenUsed="1"/>
+    <w:lsdException w:name="Table Contemporary" w:semiHidden="1" w:unhideWhenUsed="1"/>
+    <w:lsdException w:name="Table Elegant" w:semiHidden="1" w:unhideWhenUsed="1"/>
+    <w:lsdException w:name="Table Professional" w:semiHidden="1" w:unhideWhenUsed="1"/>
+    <w:lsdException w:name="Table Subtle 1" w:semiHidden="1" w:unhideWhenUsed="1"/>
+    <w:lsdException w:name="Table Subtle 2" w:semiHidden="1" w:unhideWhenUsed="1"/>
+    <w:lsdException w:name="Table Web 1" w:semiHidden="1" w:unhideWhenUsed="1"/>
+    <w:lsdException w:name="Table Web 2" w:semiHidden="1" w:unhideWhenUsed="1"/>
+    <w:lsdException w:name="Table Web 3" w:semiHidden="1" w:unhideWhenUsed="1"/>
+    <w:lsdException w:name="Balloon Text" w:semiHidden="1" w:unhideWhenUsed="1"/>
+    <w:lsdException w:name="Table Grid" w:uiPriority="39"/>
+    <w:lsdException w:name="Table Theme" w:semiHidden="1" w:unhideWhenUsed="1"/>
+    <w:lsdException w:name="Placeholder Text" w:semiHidden="1"/>
+    <w:lsdException w:name="No Spacing" w:uiPriority="1" w:qFormat="1"/>
+    <w:lsdException w:name="Light Shading" w:uiPriority="60"/>
+    <w:lsdException w:name="Light List" w:uiPriority="61"/>
+    <w:lsdException w:name="Light Grid" w:uiPriority="62"/>
+    <w:lsdException w:name="Medium Shading 1" w:uiPriority="63"/>
+    <w:lsdException w:name="Medium Shading 2" w:uiPriority="64"/>
+    <w:lsdException w:name="Medium List 1" w:uiPriority="65"/>
+    <w:lsdException w:name="Medium List 2" w:uiPriority="66"/>
+    <w:lsdException w:name="Medium Grid 1" w:uiPriority="67"/>
+    <w:lsdException w:name="Medium Grid 2" w:uiPriority="68"/>
+    <w:lsdException w:name="Medium Grid 3" w:uiPriority="69"/>
+    <w:lsdException w:name="Dark List" w:uiPriority="70"/>
+    <w:lsdException w:name="Colorful Shading" w:uiPriority="71"/>
+    <w:lsdException w:name="Colorful List" w:uiPriority="72"/>
+    <w:lsdException w:name="Colorful Grid" w:uiPriority="73"/>
+    <w:lsdException w:name="Light Shading Accent 1" w:uiPriority="60"/>
+    <w:lsdException w:name="Light List Accent 1" w:uiPriority="61"/>
+    <w:lsdException w:name="Light Grid Accent 1" w:uiPriority="62"/>
+    <w:lsdException w:name="Medium Shading 1 Accent 1" w:uiPriority="63"/>
+    <w:lsdException w:name="Medium Shading 2 Accent 1" w:uiPriority="64"/>
+    <w:lsdException w:name="Medium List 1 Accent 1" w:uiPriority="65"/>
+    <w:lsdException w:name="Revision" w:semiHidden="1"/>
+    <w:lsdException w:name="List Paragraph" w:uiPriority="34" w:qFormat="1"/>
+    <w:lsdException w:name="Quote" w:uiPriority="29" w:qFormat="1"/>
+    <w:lsdException w:name="Intense Quote" w:uiPriority="30" w:qFormat="1"/>
+    <w:lsdException w:name="Medium List 2 Accent 1" w:uiPriority="66"/>
+    <w:lsdException w:name="Medium Grid 1 Accent 1" w:uiPriority="67"/>
+    <w:lsdException w:name="Medium Grid 2 Accent 1" w:uiPriority="68"/>
+    <w:lsdException w:name="Medium Grid 3 Accent 1" w:uiPriority="69"/>
+    <w:lsdException w:name="Dark List Accent 1" w:uiPriority="70"/>
+    <w:lsdException w:name="Colorful Shading Accent 1" w:uiPriority="71"/>
+    <w:lsdException w:name="Colorful List Accent 1" w:uiPriority="72"/>
+    <w:lsdException w:name="Colorful Grid Accent 1" w:uiPriority="73"/>
+    <w:lsdException w:name="Light Shading Accent 2" w:uiPriority="60"/>
+    <w:lsdException w:name="Light List Accent 2" w:uiPriority="61"/>
+    <w:lsdException w:name="Light Grid Accent 2" w:uiPriority="62"/>
+    <w:lsdException w:name="Medium Shading 1 Accent 2" w:uiPriority="63"/>
+    <w:lsdException w:name="Medium Shading 2 Accent 2" w:uiPriority="64"/>
+    <w:lsdException w:name="Medium List 1 Accent 2" w:uiPriority="65"/>
+    <w:lsdException w:name="Medium List 2 Accent 2" w:uiPriority="66"/>
+    <w:lsdException w:name="Medium Grid 1 Accent 2" w:uiPriority="67"/>
+    <w:lsdException w:name="Medium Grid 2 Accent 2" w:uiPriority="68"/>
+    <w:lsdException w:name="Medium Grid 3 Accent 2" w:uiPriority="69"/>
+    <w:lsdException w:name="Dark List Accent 2" w:uiPriority="70"/>
+    <w:lsdException w:name="Colorful Shading Accent 2" w:uiPriority="71"/>
+    <w:lsdException w:name="Colorful List Accent 2" w:uiPriority="72"/>
+    <w:lsdException w:name="Colorful Grid Accent 2" w:uiPriority="73"/>
+    <w:lsdException w:name="Light Shading Accent 3" w:uiPriority="60"/>
+    <w:lsdException w:name="Light List Accent 3" w:uiPriority="61"/>
+    <w:lsdException w:name="Light Grid Accent 3" w:uiPriority="62"/>
+    <w:lsdException w:name="Medium Shading 1 Accent 3" w:uiPriority="63"/>
+    <w:lsdException w:name="Medium Shading 2 Accent 3" w:uiPriority="64"/>
+    <w:lsdException w:name="Medium List 1 Accent 3" w:uiPriority="65"/>
+    <w:lsdException w:name="Medium List 2 Accent 3" w:uiPriority="66"/>
+    <w:lsdException w:name="Medium Grid 1 Accent 3" w:uiPriority="67"/>
+    <w:lsdException w:name="Medium Grid 2 Accent 3" w:uiPriority="68"/>
+    <w:lsdException w:name="Medium Grid 3 Accent 3" w:uiPriority="69"/>
+    <w:lsdException w:name="Dark List Accent 3" w:uiPriority="70"/>
+    <w:lsdException w:name="Colorful Shading Accent 3" w:uiPriority="71"/>
+    <w:lsdException w:name="Colorful List Accent 3" w:uiPriority="72"/>
+    <w:lsdException w:name="Colorful Grid Accent 3" w:uiPriority="73"/>
+    <w:lsdException w:name="Light Shading Accent 4" w:uiPriority="60"/>
+    <w:lsdException w:name="Light List Accent 4" w:uiPriority="61"/>
+    <w:lsdException w:name="Light Grid Accent 4" w:uiPriority="62"/>
+    <w:lsdException w:name="Medium Shading 1 Accent 4" w:uiPriority="63"/>
+    <w:lsdException w:name="Medium Shading 2 Accent 4" w:uiPriority="64"/>
+    <w:lsdException w:name="Medium List 1 Accent 4" w:uiPriority="65"/>
+    <w:lsdException w:name="Medium List 2 Accent 4" w:uiPriority="66"/>
+    <w:lsdException w:name="Medium Grid 1 Accent 4" w:uiPriority="67"/>
+    <w:lsdException w:name="Medium Grid 2 Accent 4" w:uiPriority="68"/>
+    <w:lsdException w:name="Medium Grid 3 Accent 4" w:uiPriority="69"/>
+    <w:lsdException w:name="Dark List Accent 4" w:uiPriority="70"/>
+    <w:lsdException w:name="Colorful Shading Accent 4" w:uiPriority="71"/>
+    <w:lsdException w:name="Colorful List Accent 4" w:uiPriority="72"/>
+    <w:lsdException w:name="Colorful Grid Accent 4" w:uiPriority="73"/>
+    <w:lsdException w:name="Light Shading Accent 5" w:uiPriority="60"/>
+    <w:lsdException w:name="Light List Accent 5" w:uiPriority="61"/>
+    <w:lsdException w:name="Light Grid Accent 5" w:uiPriority="62"/>
+    <w:lsdException w:name="Medium Shading 1 Accent 5" w:uiPriority="63"/>
+    <w:lsdException w:name="Medium Shading 2 Accent 5" w:uiPriority="64"/>
+    <w:lsdException w:name="Medium List 1 Accent 5" w:uiPriority="65"/>
+    <w:lsdException w:name="Medium List 2 Accent 5" w:uiPriority="66"/>
+    <w:lsdException w:name="Medium Grid 1 Accent 5" w:uiPriority="67"/>
+    <w:lsdException w:name="Medium Grid 2 Accent 5" w:uiPriority="68"/>
+    <w:lsdException w:name="Medium Grid 3 Accent 5" w:uiPriority="69"/>
+    <w:lsdException w:name="Dark List Accent 5" w:uiPriority="70"/>
+    <w:lsdException w:name="Colorful Shading Accent 5" w:uiPriority="71"/>
+    <w:lsdException w:name="Colorful List Accent 5" w:uiPriority="72"/>
+    <w:lsdException w:name="Colorful Grid Accent 5" w:uiPriority="73"/>
+    <w:lsdException w:name="Light Shading Accent 6" w:uiPriority="60"/>
+    <w:lsdException w:name="Light List Accent 6" w:uiPriority="61"/>
+    <w:lsdException w:name="Light Grid Accent 6" w:uiPriority="62"/>
+    <w:lsdException w:name="Medium Shading 1 Accent 6" w:uiPriority="63"/>
+    <w:lsdException w:name="Medium Shading 2 Accent 6" w:uiPriority="64"/>
+    <w:lsdException w:name="Medium List 1 Accent 6" w:uiPriority="65"/>
+    <w:lsdException w:name="Medium List 2 Accent 6" w:uiPriority="66"/>
+    <w:lsdException w:name="Medium Grid 1 Accent 6" w:uiPriority="67"/>
+    <w:lsdException w:name="Medium Grid 2 Accent 6" w:uiPriority="68"/>
+    <w:lsdException w:name="Medium Grid 3 Accent 6" w:uiPriority="69"/>
+    <w:lsdException w:name="Dark List Accent 6" w:uiPriority="70"/>
+    <w:lsdException w:name="Colorful Shading Accent 6" w:uiPriority="71"/>
+    <w:lsdException w:name="Colorful List Accent 6" w:uiPriority="72"/>
+    <w:lsdException w:name="Colorful Grid Accent 6" w:uiPriority="73"/>
+    <w:lsdException w:name="Subtle Emphasis" w:uiPriority="19" w:qFormat="1"/>
+    <w:lsdException w:name="Intense Emphasis" w:uiPriority="21" w:qFormat="1"/>
+    <w:lsdException w:name="Subtle Reference" w:uiPriority="31" w:qFormat="1"/>
+    <w:lsdException w:name="Intense Reference" w:uiPriority="32" w:qFormat="1"/>
+    <w:lsdException w:name="Book Title" w:uiPriority="33" w:qFormat="1"/>
+    <w:lsdException w:name="Bibliography" w:semiHidden="1" w:uiPriority="37" w:unhideWhenUsed="1"/>
+    <w:lsdException w:name="TOC Heading" w:semiHidden="1" w:uiPriority="39" w:unhideWhenUsed="1" w:qFormat="1"/>
+    <w:lsdException w:name="Grid Table 4" w:uiPriority="49"/>
+    <w:lsdException w:name="Grid Table 5 Dark" w:uiPriority="50"/>
+    <w:lsdException w:name="Grid Table 6 Colorful" w:uiPriority="51"/>
+    <w:lsdException w:name="Grid Table 7 Colorful" w:uiPriority="52"/>
+    <w:lsdException w:name="Grid Table 1 Light Accent 1" w:uiPriority="46"/>
+    <w:lsdException w:name="Grid Table 2 Accent 1" w:uiPriority="47"/>
+    <w:lsdException w:name="Grid Table 3 Accent 1" w:uiPriority="48"/>
+    <w:lsdException w:name="Grid Table 4 Accent 1" w:uiPriority="49"/>
+    <w:lsdException w:name="Grid Table 5 Dark Accent 1" w:uiPriority="50"/>
+    <w:lsdException w:name="Grid Table 6 Colorful Accent 1" w:uiPriority="51"/>
+    <w:lsdException w:name="Grid Table 7 Colorful Accent 1" w:uiPriority="52"/>
+    <w:lsdException w:name="Grid Table 1 Light Accent 2" w:uiPriority="46"/>
+    <w:lsdException w:name="Grid Table 2 Accent 2" w:uiPriority="47"/>
+    <w:lsdException w:name="Grid Table 3 Accent 2" w:uiPriority="48"/>
+    <w:lsdException w:name="Grid Table 4 Accent 2" w:uiPriority="49"/>
+    <w:lsdException w:name="Grid Table 5 Dark Accent 2" w:uiPriority="50"/>
+    <w:lsdException w:name="Grid Table 6 Colorful Accent 2" w:uiPriority="51"/>
+    <w:lsdException w:name="Grid Table 7 Colorful Accent 2" w:uiPriority="52"/>
+    <w:lsdException w:name="Grid Table 1 Light Accent 3" w:uiPriority="46"/>
+    <w:lsdException w:name="Grid Table 2 Accent 3" w:uiPriority="47"/>
+    <w:lsdException w:name="Grid Table 3 Accent 3" w:uiPriority="48"/>
+    <w:lsdException w:name="Grid Table 4 Accent 3" w:uiPriority="49"/>
+    <w:lsdException w:name="Grid Table 5 Dark Accent 3" w:uiPriority="50"/>
+    <w:lsdException w:name="Grid Table 6 Colorful Accent 3" w:uiPriority="51"/>
+    <w:lsdException w:name="Grid Table 7 Colorful Accent 3" w:uiPriority="52"/>
+    <w:lsdException w:name="Grid Table 1 Light Accent 4" w:uiPriority="46"/>
+    <w:lsdException w:name="Grid Table 2 Accent 4" w:uiPriority="47"/>
+    <w:lsdException w:name="Grid Table 3 Accent 4" w:uiPriority="48"/>
+    <w:lsdException w:name="Grid Table 4 Accent 4" w:uiPriority="49"/>
+    <w:lsdException w:name="Grid Table 5 Dark Accent 4" w:uiPriority="50"/>
+    <w:lsdException w:name="Grid Table 6 Colorful Accent 4" w:uiPriority="51"/>
+    <w:lsdException w:name="Grid Table 7 Colorful Accent 4" w:uiPriority="52"/>
+    <w:lsdException w:name="Grid Table 1 Light Accent 5" w:uiPriority="46"/>
+    <w:lsdException w:name="Grid Table 2 Accent 5" w:uiPriority="47"/>
+    <w:lsdException w:name="Grid Table 3 Accent 5" w:uiPriority="48"/>
+    <w:lsdException w:name="Grid Table 4 Accent 5" w:uiPriority="49"/>
+    <w:lsdException w:name="Grid Table 5 Dark Accent 5" w:uiPriority="50"/>
+    <w:lsdException w:name="Grid Table 6 Colorful Accent 5" w:uiPriority="51"/>
+    <w:lsdException w:name="Grid Table 7 Colorful Accent 5" w:uiPriority="52"/>
+    <w:lsdException w:name="Grid Table 1 Light Accent 6" w:uiPriority="46"/>
+    <w:lsdException w:name="Grid Table 2 Accent 6" w:uiPriority="47"/>
+    <w:lsdException w:name="Grid Table 3 Accent 6" w:uiPriority="48"/>
+    <w:lsdException w:name="Grid Table 4 Accent 6" w:uiPriority="49"/>
+    <w:lsdException w:name="Grid Table 5 Dark Accent 6" w:uiPriority="50"/>
+    <w:lsdException w:name="Grid Table 6 Colorful Accent 6" w:uiPriority="51"/>
+    <w:lsdException w:name="Grid Table 7 Colorful Accent 6" w:uiPriority="52"/>
+    <w:lsdException w:name="List Table 1 Light" w:uiPriority="46"/>
+    <w:lsdException w:name="List Table 2" w:uiPriority="47"/>
+    <w:lsdException w:name="List Table 3" w:uiPriority="48"/>
+    <w:lsdException w:name="List Table 4" w:uiPriority="49"/>
+    <w:lsdException w:name="List Table 5 Dark" w:uiPriority="50"/>
+    <w:lsdException w:name="List Table 6 Colorful" w:uiPriority="51"/>
+    <w:lsdException w:name="List Table 7 Colorful" w:uiPriority="52"/>
+    <w:lsdException w:name="List Table 1 Light Accent 1" w:uiPriority="46"/>
+    <w:lsdException w:name="List Table 2 Accent 1" w:uiPriority="47"/>
+    <w:lsdException w:name="List Table 3 Accent 1" w:uiPriority="48"/>
+    <w:lsdException w:name="List Table 4 Accent 1" w:uiPriority="49"/>
+    <w:lsdException w:name="List Table 5 Dark Accent 1" w:uiPriority="50"/>
+    <w:lsdException w:name="List Table 6 Colorful Accent 1" w:uiPriority="51"/>
+    <w:lsdException w:name="List Table 7 Colorful Accent 1" w:uiPriority="52"/>
+    <w:lsdException w:name="List Table 1 Light Accent 2" w:uiPriority="46"/>
+    <w:lsdException w:name="List Table 2 Accent 2" w:uiPriority="47"/>
+    <w:lsdException w:name="List Table 3 Accent 2" w:uiPriority="48"/>
+    <w:lsdException w:name="List Table 4 Accent 2" w:uiPriority="49"/>
+    <w:lsdException w:name="List Table 5 Dark Accent 2" w:uiPriority="50"/>
+    <w:lsdException w:name="List Table 6 Colorful Accent 2" w:uiPriority="51"/>
+    <w:lsdException w:name="List Table 7 Colorful Accent 2" w:uiPriority="52"/>
+    <w:lsdException w:name="List Table 1 Light Accent 3" w:uiPriority="46"/>
+    <w:lsdException w:name="List Table 2 Accent 3" w:uiPriority="47"/>
+    <w:lsdException w:name="List Table 3 Accent 3" w:uiPriority="48"/>
+    <w:lsdException w:name="List Table 4 Accent 3" w:uiPriority="49"/>
+    <w:lsdException w:name="List Table 5 Dark Accent 3" w:uiPriority="50"/>
+    <w:lsdException w:name="List Table 6 Colorful Accent 3" w:uiPriority="51"/>
+    <w:lsdException w:name="List Table 7 Colorful Accent 3" w:uiPriority="52"/>
+    <w:lsdException w:name="List Table 1 Light Accent 4" w:uiPriority="46"/>
+    <w:lsdException w:name="List Table 2 Accent 4" w:uiPriority="47"/>
+    <w:lsdException w:name="List Table 3 Accent 4" w:uiPriority="48"/>
+    <w:lsdException w:name="List Table 4 Accent 4" w:uiPriority="49"/>
+    <w:lsdException w:name="List Table 5 Dark Accent 4" w:uiPriority="50"/>
+    <w:lsdException w:name="List Table 6 Colorful Accent 4" w:uiPriority="51"/>
+    <w:lsdException w:name="List Table 7 Colorful Accent 4" w:uiPriority="52"/>
+    <w:lsdException w:name="List Table 1 Light Accent 5" w:uiPriority="46"/>
+    <w:lsdException w:name="List Table 2 Accent 5" w:uiPriority="47"/>
+    <w:lsdException w:name="List Table 3 Accent 5" w:uiPriority="48"/>
+    <w:lsdException w:name="List Table 4 Accent 5" w:uiPriority="49"/>
+    <w:lsdException w:name="List Table 5 Dark Accent 5" w:uiPriority="50"/>
+    <w:lsdException w:name="List Table 6 Colorful Accent 5" w:uiPriority="51"/>
+    <w:lsdException w:name="List Table 7 Colorful Accent 5" w:uiPriority="52"/>
+    <w:lsdException w:name="List Table 1 Light Accent 6" w:uiPriority="46"/>
+    <w:lsdException w:name="List Table 2 Accent 6" w:uiPriority="47"/>
+    <w:lsdException w:name="List Table 3 Accent 6" w:uiPriority="48"/>
+    <w:lsdException w:name="List Table 4 Accent 6" w:uiPriority="49"/>
+    <w:lsdException w:name="List Table 5 Dark Accent 6" w:uiPriority="50"/>
+    <w:lsdException w:name="List Table 6 Colorful Accent 6" w:uiPriority="51"/>
+    <w:lsdException w:name="List Table 7 Colorful Accent 6" w:uiPriority="52"/>
   </w:latentStyles>
   <w:style w:type="paragraph" w:default="1" w:styleId="Normal">
     <w:name w:val="Normal"/>
@@ -3980,192 +4281,6 @@
     <w:semiHidden/>
     <w:unhideWhenUsed/>
     <w:rsid w:val="002A3953"/>
-  </w:style>
-</w:styles>
-</file>
-
-<file path=word/stylesWithEffects.xml><?xml version="1.0" encoding="utf-8"?>
-<w:styles xmlns:wpc="http://schemas.microsoft.com/office/word/2010/wordprocessingCanvas" xmlns:mo="http://schemas.microsoft.com/office/mac/office/2008/main" xmlns:mc="http://schemas.openxmlformats.org/markup-compatibility/2006" xmlns:mv="urn:schemas-microsoft-com:mac:vml" xmlns:o="urn:schemas-microsoft-com:office:office" xmlns:r="http://schemas.openxmlformats.org/officeDocument/2006/relationships" xmlns:m="http://schemas.openxmlformats.org/officeDocument/2006/math" xmlns:v="urn:schemas-microsoft-com:vml" xmlns:wp14="http://schemas.microsoft.com/office/word/2010/wordprocessingDrawing" xmlns:wp="http://schemas.openxmlformats.org/drawingml/2006/wordprocessingDrawing" xmlns:w10="urn:schemas-microsoft-com:office:word" xmlns:w="http://schemas.openxmlformats.org/wordprocessingml/2006/main" xmlns:w14="http://schemas.microsoft.com/office/word/2010/wordml" xmlns:wpg="http://schemas.microsoft.com/office/word/2010/wordprocessingGroup" xmlns:wpi="http://schemas.microsoft.com/office/word/2010/wordprocessingInk" xmlns:wne="http://schemas.microsoft.com/office/word/2006/wordml" xmlns:wps="http://schemas.microsoft.com/office/word/2010/wordprocessingShape" mc:Ignorable="w14 wp14">
-  <w:docDefaults>
-    <w:rPrDefault>
-      <w:rPr>
-        <w:rFonts w:asciiTheme="minorHAnsi" w:eastAsiaTheme="minorEastAsia" w:hAnsiTheme="minorHAnsi" w:cstheme="minorBidi"/>
-        <w:sz w:val="24"/>
-        <w:szCs w:val="24"/>
-        <w:lang w:val="en-US" w:eastAsia="ja-JP" w:bidi="ar-SA"/>
-      </w:rPr>
-    </w:rPrDefault>
-    <w:pPrDefault/>
-  </w:docDefaults>
-  <w:latentStyles w:defLockedState="0" w:defUIPriority="99" w:defSemiHidden="1" w:defUnhideWhenUsed="1" w:defQFormat="0" w:count="276">
-    <w:lsdException w:name="Normal" w:semiHidden="0" w:uiPriority="0" w:unhideWhenUsed="0" w:qFormat="1"/>
-    <w:lsdException w:name="heading 1" w:semiHidden="0" w:uiPriority="9" w:unhideWhenUsed="0" w:qFormat="1"/>
-    <w:lsdException w:name="heading 2" w:uiPriority="9" w:qFormat="1"/>
-    <w:lsdException w:name="heading 3" w:uiPriority="9" w:qFormat="1"/>
-    <w:lsdException w:name="heading 4" w:uiPriority="9" w:qFormat="1"/>
-    <w:lsdException w:name="heading 5" w:uiPriority="9" w:qFormat="1"/>
-    <w:lsdException w:name="heading 6" w:uiPriority="9" w:qFormat="1"/>
-    <w:lsdException w:name="heading 7" w:uiPriority="9" w:qFormat="1"/>
-    <w:lsdException w:name="heading 8" w:uiPriority="9" w:qFormat="1"/>
-    <w:lsdException w:name="heading 9" w:uiPriority="9" w:qFormat="1"/>
-    <w:lsdException w:name="toc 1" w:uiPriority="39"/>
-    <w:lsdException w:name="toc 2" w:uiPriority="39"/>
-    <w:lsdException w:name="toc 3" w:uiPriority="39"/>
-    <w:lsdException w:name="toc 4" w:uiPriority="39"/>
-    <w:lsdException w:name="toc 5" w:uiPriority="39"/>
-    <w:lsdException w:name="toc 6" w:uiPriority="39"/>
-    <w:lsdException w:name="toc 7" w:uiPriority="39"/>
-    <w:lsdException w:name="toc 8" w:uiPriority="39"/>
-    <w:lsdException w:name="toc 9" w:uiPriority="39"/>
-    <w:lsdException w:name="caption" w:uiPriority="35" w:qFormat="1"/>
-    <w:lsdException w:name="Title" w:semiHidden="0" w:uiPriority="10" w:unhideWhenUsed="0" w:qFormat="1"/>
-    <w:lsdException w:name="Default Paragraph Font" w:uiPriority="1"/>
-    <w:lsdException w:name="Subtitle" w:semiHidden="0" w:uiPriority="11" w:unhideWhenUsed="0" w:qFormat="1"/>
-    <w:lsdException w:name="Strong" w:semiHidden="0" w:uiPriority="22" w:unhideWhenUsed="0" w:qFormat="1"/>
-    <w:lsdException w:name="Emphasis" w:semiHidden="0" w:uiPriority="20" w:unhideWhenUsed="0" w:qFormat="1"/>
-    <w:lsdException w:name="Table Grid" w:semiHidden="0" w:uiPriority="59" w:unhideWhenUsed="0"/>
-    <w:lsdException w:name="Placeholder Text" w:unhideWhenUsed="0"/>
-    <w:lsdException w:name="No Spacing" w:semiHidden="0" w:uiPriority="1" w:unhideWhenUsed="0" w:qFormat="1"/>
-    <w:lsdException w:name="Light Shading" w:semiHidden="0" w:uiPriority="60" w:unhideWhenUsed="0"/>
-    <w:lsdException w:name="Light List" w:semiHidden="0" w:uiPriority="61" w:unhideWhenUsed="0"/>
-    <w:lsdException w:name="Light Grid" w:semiHidden="0" w:uiPriority="62" w:unhideWhenUsed="0"/>
-    <w:lsdException w:name="Medium Shading 1" w:semiHidden="0" w:uiPriority="63" w:unhideWhenUsed="0"/>
-    <w:lsdException w:name="Medium Shading 2" w:semiHidden="0" w:uiPriority="64" w:unhideWhenUsed="0"/>
-    <w:lsdException w:name="Medium List 1" w:semiHidden="0" w:uiPriority="65" w:unhideWhenUsed="0"/>
-    <w:lsdException w:name="Medium List 2" w:semiHidden="0" w:uiPriority="66" w:unhideWhenUsed="0"/>
-    <w:lsdException w:name="Medium Grid 1" w:semiHidden="0" w:uiPriority="67" w:unhideWhenUsed="0"/>
-    <w:lsdException w:name="Medium Grid 2" w:semiHidden="0" w:uiPriority="68" w:unhideWhenUsed="0"/>
-    <w:lsdException w:name="Medium Grid 3" w:semiHidden="0" w:uiPriority="69" w:unhideWhenUsed="0"/>
-    <w:lsdException w:name="Dark List" w:semiHidden="0" w:uiPriority="70" w:unhideWhenUsed="0"/>
-    <w:lsdException w:name="Colorful Shading" w:semiHidden="0" w:uiPriority="71" w:unhideWhenUsed="0"/>
-    <w:lsdException w:name="Colorful List" w:semiHidden="0" w:uiPriority="72" w:unhideWhenUsed="0"/>
-    <w:lsdException w:name="Colorful Grid" w:semiHidden="0" w:uiPriority="73" w:unhideWhenUsed="0"/>
-    <w:lsdException w:name="Light Shading Accent 1" w:semiHidden="0" w:uiPriority="60" w:unhideWhenUsed="0"/>
-    <w:lsdException w:name="Light List Accent 1" w:semiHidden="0" w:uiPriority="61" w:unhideWhenUsed="0"/>
-    <w:lsdException w:name="Light Grid Accent 1" w:semiHidden="0" w:uiPriority="62" w:unhideWhenUsed="0"/>
-    <w:lsdException w:name="Medium Shading 1 Accent 1" w:semiHidden="0" w:uiPriority="63" w:unhideWhenUsed="0"/>
-    <w:lsdException w:name="Medium Shading 2 Accent 1" w:semiHidden="0" w:uiPriority="64" w:unhideWhenUsed="0"/>
-    <w:lsdException w:name="Medium List 1 Accent 1" w:semiHidden="0" w:uiPriority="65" w:unhideWhenUsed="0"/>
-    <w:lsdException w:name="Revision" w:unhideWhenUsed="0"/>
-    <w:lsdException w:name="List Paragraph" w:semiHidden="0" w:uiPriority="34" w:unhideWhenUsed="0" w:qFormat="1"/>
-    <w:lsdException w:name="Quote" w:semiHidden="0" w:uiPriority="29" w:unhideWhenUsed="0" w:qFormat="1"/>
-    <w:lsdException w:name="Intense Quote" w:semiHidden="0" w:uiPriority="30" w:unhideWhenUsed="0" w:qFormat="1"/>
-    <w:lsdException w:name="Medium List 2 Accent 1" w:semiHidden="0" w:uiPriority="66" w:unhideWhenUsed="0"/>
-    <w:lsdException w:name="Medium Grid 1 Accent 1" w:semiHidden="0" w:uiPriority="67" w:unhideWhenUsed="0"/>
-    <w:lsdException w:name="Medium Grid 2 Accent 1" w:semiHidden="0" w:uiPriority="68" w:unhideWhenUsed="0"/>
-    <w:lsdException w:name="Medium Grid 3 Accent 1" w:semiHidden="0" w:uiPriority="69" w:unhideWhenUsed="0"/>
-    <w:lsdException w:name="Dark List Accent 1" w:semiHidden="0" w:uiPriority="70" w:unhideWhenUsed="0"/>
-    <w:lsdException w:name="Colorful Shading Accent 1" w:semiHidden="0" w:uiPriority="71" w:unhideWhenUsed="0"/>
-    <w:lsdException w:name="Colorful List Accent 1" w:semiHidden="0" w:uiPriority="72" w:unhideWhenUsed="0"/>
-    <w:lsdException w:name="Colorful Grid Accent 1" w:semiHidden="0" w:uiPriority="73" w:unhideWhenUsed="0"/>
-    <w:lsdException w:name="Light Shading Accent 2" w:semiHidden="0" w:uiPriority="60" w:unhideWhenUsed="0"/>
-    <w:lsdException w:name="Light List Accent 2" w:semiHidden="0" w:uiPriority="61" w:unhideWhenUsed="0"/>
-    <w:lsdException w:name="Light Grid Accent 2" w:semiHidden="0" w:uiPriority="62" w:unhideWhenUsed="0"/>
-    <w:lsdException w:name="Medium Shading 1 Accent 2" w:semiHidden="0" w:uiPriority="63" w:unhideWhenUsed="0"/>
-    <w:lsdException w:name="Medium Shading 2 Accent 2" w:semiHidden="0" w:uiPriority="64" w:unhideWhenUsed="0"/>
-    <w:lsdException w:name="Medium List 1 Accent 2" w:semiHidden="0" w:uiPriority="65" w:unhideWhenUsed="0"/>
-    <w:lsdException w:name="Medium List 2 Accent 2" w:semiHidden="0" w:uiPriority="66" w:unhideWhenUsed="0"/>
-    <w:lsdException w:name="Medium Grid 1 Accent 2" w:semiHidden="0" w:uiPriority="67" w:unhideWhenUsed="0"/>
-    <w:lsdException w:name="Medium Grid 2 Accent 2" w:semiHidden="0" w:uiPriority="68" w:unhideWhenUsed="0"/>
-    <w:lsdException w:name="Medium Grid 3 Accent 2" w:semiHidden="0" w:uiPriority="69" w:unhideWhenUsed="0"/>
-    <w:lsdException w:name="Dark List Accent 2" w:semiHidden="0" w:uiPriority="70" w:unhideWhenUsed="0"/>
-    <w:lsdException w:name="Colorful Shading Accent 2" w:semiHidden="0" w:uiPriority="71" w:unhideWhenUsed="0"/>
-    <w:lsdException w:name="Colorful List Accent 2" w:semiHidden="0" w:uiPriority="72" w:unhideWhenUsed="0"/>
-    <w:lsdException w:name="Colorful Grid Accent 2" w:semiHidden="0" w:uiPriority="73" w:unhideWhenUsed="0"/>
-    <w:lsdException w:name="Light Shading Accent 3" w:semiHidden="0" w:uiPriority="60" w:unhideWhenUsed="0"/>
-    <w:lsdException w:name="Light List Accent 3" w:semiHidden="0" w:uiPriority="61" w:unhideWhenUsed="0"/>
-    <w:lsdException w:name="Light Grid Accent 3" w:semiHidden="0" w:uiPriority="62" w:unhideWhenUsed="0"/>
-    <w:lsdException w:name="Medium Shading 1 Accent 3" w:semiHidden="0" w:uiPriority="63" w:unhideWhenUsed="0"/>
-    <w:lsdException w:name="Medium Shading 2 Accent 3" w:semiHidden="0" w:uiPriority="64" w:unhideWhenUsed="0"/>
-    <w:lsdException w:name="Medium List 1 Accent 3" w:semiHidden="0" w:uiPriority="65" w:unhideWhenUsed="0"/>
-    <w:lsdException w:name="Medium List 2 Accent 3" w:semiHidden="0" w:uiPriority="66" w:unhideWhenUsed="0"/>
-    <w:lsdException w:name="Medium Grid 1 Accent 3" w:semiHidden="0" w:uiPriority="67" w:unhideWhenUsed="0"/>
-    <w:lsdException w:name="Medium Grid 2 Accent 3" w:semiHidden="0" w:uiPriority="68" w:unhideWhenUsed="0"/>
-    <w:lsdException w:name="Medium Grid 3 Accent 3" w:semiHidden="0" w:uiPriority="69" w:unhideWhenUsed="0"/>
-    <w:lsdException w:name="Dark List Accent 3" w:semiHidden="0" w:uiPriority="70" w:unhideWhenUsed="0"/>
-    <w:lsdException w:name="Colorful Shading Accent 3" w:semiHidden="0" w:uiPriority="71" w:unhideWhenUsed="0"/>
-    <w:lsdException w:name="Colorful List Accent 3" w:semiHidden="0" w:uiPriority="72" w:unhideWhenUsed="0"/>
-    <w:lsdException w:name="Colorful Grid Accent 3" w:semiHidden="0" w:uiPriority="73" w:unhideWhenUsed="0"/>
-    <w:lsdException w:name="Light Shading Accent 4" w:semiHidden="0" w:uiPriority="60" w:unhideWhenUsed="0"/>
-    <w:lsdException w:name="Light List Accent 4" w:semiHidden="0" w:uiPriority="61" w:unhideWhenUsed="0"/>
-    <w:lsdException w:name="Light Grid Accent 4" w:semiHidden="0" w:uiPriority="62" w:unhideWhenUsed="0"/>
-    <w:lsdException w:name="Medium Shading 1 Accent 4" w:semiHidden="0" w:uiPriority="63" w:unhideWhenUsed="0"/>
-    <w:lsdException w:name="Medium Shading 2 Accent 4" w:semiHidden="0" w:uiPriority="64" w:unhideWhenUsed="0"/>
-    <w:lsdException w:name="Medium List 1 Accent 4" w:semiHidden="0" w:uiPriority="65" w:unhideWhenUsed="0"/>
-    <w:lsdException w:name="Medium List 2 Accent 4" w:semiHidden="0" w:uiPriority="66" w:unhideWhenUsed="0"/>
-    <w:lsdException w:name="Medium Grid 1 Accent 4" w:semiHidden="0" w:uiPriority="67" w:unhideWhenUsed="0"/>
-    <w:lsdException w:name="Medium Grid 2 Accent 4" w:semiHidden="0" w:uiPriority="68" w:unhideWhenUsed="0"/>
-    <w:lsdException w:name="Medium Grid 3 Accent 4" w:semiHidden="0" w:uiPriority="69" w:unhideWhenUsed="0"/>
-    <w:lsdException w:name="Dark List Accent 4" w:semiHidden="0" w:uiPriority="70" w:unhideWhenUsed="0"/>
-    <w:lsdException w:name="Colorful Shading Accent 4" w:semiHidden="0" w:uiPriority="71" w:unhideWhenUsed="0"/>
-    <w:lsdException w:name="Colorful List Accent 4" w:semiHidden="0" w:uiPriority="72" w:unhideWhenUsed="0"/>
-    <w:lsdException w:name="Colorful Grid Accent 4" w:semiHidden="0" w:uiPriority="73" w:unhideWhenUsed="0"/>
-    <w:lsdException w:name="Light Shading Accent 5" w:semiHidden="0" w:uiPriority="60" w:unhideWhenUsed="0"/>
-    <w:lsdException w:name="Light List Accent 5" w:semiHidden="0" w:uiPriority="61" w:unhideWhenUsed="0"/>
-    <w:lsdException w:name="Light Grid Accent 5" w:semiHidden="0" w:uiPriority="62" w:unhideWhenUsed="0"/>
-    <w:lsdException w:name="Medium Shading 1 Accent 5" w:semiHidden="0" w:uiPriority="63" w:unhideWhenUsed="0"/>
-    <w:lsdException w:name="Medium Shading 2 Accent 5" w:semiHidden="0" w:uiPriority="64" w:unhideWhenUsed="0"/>
-    <w:lsdException w:name="Medium List 1 Accent 5" w:semiHidden="0" w:uiPriority="65" w:unhideWhenUsed="0"/>
-    <w:lsdException w:name="Medium List 2 Accent 5" w:semiHidden="0" w:uiPriority="66" w:unhideWhenUsed="0"/>
-    <w:lsdException w:name="Medium Grid 1 Accent 5" w:semiHidden="0" w:uiPriority="67" w:unhideWhenUsed="0"/>
-    <w:lsdException w:name="Medium Grid 2 Accent 5" w:semiHidden="0" w:uiPriority="68" w:unhideWhenUsed="0"/>
-    <w:lsdException w:name="Medium Grid 3 Accent 5" w:semiHidden="0" w:uiPriority="69" w:unhideWhenUsed="0"/>
-    <w:lsdException w:name="Dark List Accent 5" w:semiHidden="0" w:uiPriority="70" w:unhideWhenUsed="0"/>
-    <w:lsdException w:name="Colorful Shading Accent 5" w:semiHidden="0" w:uiPriority="71" w:unhideWhenUsed="0"/>
-    <w:lsdException w:name="Colorful List Accent 5" w:semiHidden="0" w:uiPriority="72" w:unhideWhenUsed="0"/>
-    <w:lsdException w:name="Colorful Grid Accent 5" w:semiHidden="0" w:uiPriority="73" w:unhideWhenUsed="0"/>
-    <w:lsdException w:name="Light Shading Accent 6" w:semiHidden="0" w:uiPriority="60" w:unhideWhenUsed="0"/>
-    <w:lsdException w:name="Light List Accent 6" w:semiHidden="0" w:uiPriority="61" w:unhideWhenUsed="0"/>
-    <w:lsdException w:name="Light Grid Accent 6" w:semiHidden="0" w:uiPriority="62" w:unhideWhenUsed="0"/>
-    <w:lsdException w:name="Medium Shading 1 Accent 6" w:semiHidden="0" w:uiPriority="63" w:unhideWhenUsed="0"/>
-    <w:lsdException w:name="Medium Shading 2 Accent 6" w:semiHidden="0" w:uiPriority="64" w:unhideWhenUsed="0"/>
-    <w:lsdException w:name="Medium List 1 Accent 6" w:semiHidden="0" w:uiPriority="65" w:unhideWhenUsed="0"/>
-    <w:lsdException w:name="Medium List 2 Accent 6" w:semiHidden="0" w:uiPriority="66" w:unhideWhenUsed="0"/>
-    <w:lsdException w:name="Medium Grid 1 Accent 6" w:semiHidden="0" w:uiPriority="67" w:unhideWhenUsed="0"/>
-    <w:lsdException w:name="Medium Grid 2 Accent 6" w:semiHidden="0" w:uiPriority="68" w:unhideWhenUsed="0"/>
-    <w:lsdException w:name="Medium Grid 3 Accent 6" w:semiHidden="0" w:uiPriority="69" w:unhideWhenUsed="0"/>
-    <w:lsdException w:name="Dark List Accent 6" w:semiHidden="0" w:uiPriority="70" w:unhideWhenUsed="0"/>
-    <w:lsdException w:name="Colorful Shading Accent 6" w:semiHidden="0" w:uiPriority="71" w:unhideWhenUsed="0"/>
-    <w:lsdException w:name="Colorful List Accent 6" w:semiHidden="0" w:uiPriority="72" w:unhideWhenUsed="0"/>
-    <w:lsdException w:name="Colorful Grid Accent 6" w:semiHidden="0" w:uiPriority="73" w:unhideWhenUsed="0"/>
-    <w:lsdException w:name="Subtle Emphasis" w:semiHidden="0" w:uiPriority="19" w:unhideWhenUsed="0" w:qFormat="1"/>
-    <w:lsdException w:name="Intense Emphasis" w:semiHidden="0" w:uiPriority="21" w:unhideWhenUsed="0" w:qFormat="1"/>
-    <w:lsdException w:name="Subtle Reference" w:semiHidden="0" w:uiPriority="31" w:unhideWhenUsed="0" w:qFormat="1"/>
-    <w:lsdException w:name="Intense Reference" w:semiHidden="0" w:uiPriority="32" w:unhideWhenUsed="0" w:qFormat="1"/>
-    <w:lsdException w:name="Book Title" w:semiHidden="0" w:uiPriority="33" w:unhideWhenUsed="0" w:qFormat="1"/>
-    <w:lsdException w:name="Bibliography" w:uiPriority="37"/>
-    <w:lsdException w:name="TOC Heading" w:uiPriority="39" w:qFormat="1"/>
-  </w:latentStyles>
-  <w:style w:type="paragraph" w:default="1" w:styleId="Normal">
-    <w:name w:val="Normal"/>
-    <w:qFormat/>
-  </w:style>
-  <w:style w:type="character" w:default="1" w:styleId="DefaultParagraphFont">
-    <w:name w:val="Default Paragraph Font"/>
-    <w:uiPriority w:val="1"/>
-    <w:semiHidden/>
-    <w:unhideWhenUsed/>
-  </w:style>
-  <w:style w:type="table" w:default="1" w:styleId="TableNormal">
-    <w:name w:val="Normal Table"/>
-    <w:uiPriority w:val="99"/>
-    <w:semiHidden/>
-    <w:unhideWhenUsed/>
-    <w:tblPr>
-      <w:tblInd w:w="0" w:type="dxa"/>
-      <w:tblCellMar>
-        <w:top w:w="0" w:type="dxa"/>
-        <w:left w:w="108" w:type="dxa"/>
-        <w:bottom w:w="0" w:type="dxa"/>
-        <w:right w:w="108" w:type="dxa"/>
-      </w:tblCellMar>
-    </w:tblPr>
-  </w:style>
-  <w:style w:type="numbering" w:default="1" w:styleId="NoList">
-    <w:name w:val="No List"/>
-    <w:uiPriority w:val="99"/>
-    <w:semiHidden/>
-    <w:unhideWhenUsed/>
   </w:style>
 </w:styles>
 </file>
@@ -4425,7 +4540,7 @@
   <a:extraClrSchemeLst/>
   <a:extLst>
     <a:ext uri="{05A4C25C-085E-4340-85A3-A5531E510DB2}">
-      <thm15:themeFamily xmlns:thm15="http://schemas.microsoft.com/office/thememl/2012/main" xmlns="" name="Office Theme" id="{62F939B6-93AF-4DB8-9C6B-D6C7DFDC589F}" vid="{4A3C46E8-61CC-4603-A589-7422A47A8E4A}"/>
+      <thm15:themeFamily xmlns:thm15="http://schemas.microsoft.com/office/thememl/2012/main" name="Office Theme" id="{62F939B6-93AF-4DB8-9C6B-D6C7DFDC589F}" vid="{4A3C46E8-61CC-4603-A589-7422A47A8E4A}"/>
     </a:ext>
   </a:extLst>
 </a:theme>

</xml_diff>

<commit_message>
Add system use case diagram and finalize documents
</commit_message>
<xml_diff>
--- a/D2.2-group-14.docx
+++ b/D2.2-group-14.docx
@@ -214,6 +214,7 @@
     <w:p>
       <w:pPr>
         <w:pStyle w:val="normal0"/>
+        <w:spacing w:after="360"/>
       </w:pPr>
       <w:r>
         <w:rPr>
@@ -237,63 +238,31 @@
     <w:p>
       <w:pPr>
         <w:pStyle w:val="normal0"/>
-        <w:rPr>
-          <w:rFonts w:ascii="Times New Roman" w:eastAsia="Times New Roman" w:hAnsi="Times New Roman" w:cs="Times New Roman"/>
+        <w:jc w:val="center"/>
+      </w:pPr>
+      <w:r>
+        <w:rPr>
+          <w:rFonts w:ascii="Times New Roman" w:eastAsia="Times New Roman" w:hAnsi="Times New Roman" w:cs="Times New Roman"/>
+          <w:noProof/>
           <w:sz w:val="24"/>
           <w:szCs w:val="24"/>
         </w:rPr>
-      </w:pPr>
-      <w:r>
-        <w:rPr>
-          <w:rFonts w:ascii="Times New Roman" w:eastAsia="Times New Roman" w:hAnsi="Times New Roman" w:cs="Times New Roman"/>
-          <w:sz w:val="24"/>
-          <w:szCs w:val="24"/>
-        </w:rPr>
-        <w:t xml:space="preserve">Actors: Student, Educator, Puzzle Creator, </w:t>
-      </w:r>
-      <w:r>
-        <w:rPr>
-          <w:rFonts w:ascii="Times New Roman" w:eastAsia="Times New Roman" w:hAnsi="Times New Roman" w:cs="Times New Roman"/>
-          <w:sz w:val="24"/>
-          <w:szCs w:val="24"/>
-        </w:rPr>
-        <w:t>Maintenance</w:t>
-      </w:r>
-    </w:p>
-    <w:p>
-      <w:pPr>
-        <w:pStyle w:val="normal0"/>
-      </w:pPr>
-      <w:r>
-        <w:rPr>
-          <w:rFonts w:ascii="Times New Roman" w:eastAsia="Times New Roman" w:hAnsi="Times New Roman" w:cs="Times New Roman"/>
-          <w:sz w:val="24"/>
-          <w:szCs w:val="24"/>
-        </w:rPr>
-        <w:t xml:space="preserve">Use Cases: [SPECIFIC USE CASES AND THEIR CORRELATION TO ACTORS] </w:t>
-      </w:r>
-    </w:p>
-    <w:p>
-      <w:pPr>
-        <w:pStyle w:val="normal0"/>
-        <w:jc w:val="center"/>
-      </w:pPr>
-      <w:r>
-        <w:rPr>
-          <w:noProof/>
-        </w:rPr>
         <w:drawing>
           <wp:inline distT="0" distB="0" distL="0" distR="0">
-            <wp:extent cx="5596210" cy="4224060"/>
-            <wp:effectExtent l="0" t="0" r="0" b="0"/>
-            <wp:docPr id="2" name="image03.png" descr="C:\Users\ph289\Downloads\Use Case Diagram.png"/>
-            <wp:cNvGraphicFramePr/>
+            <wp:extent cx="4536172" cy="4773335"/>
+            <wp:effectExtent l="19050" t="0" r="0" b="0"/>
+            <wp:docPr id="5" name="Picture 2" descr="C:\Users\huett_000\Downloads\Use Case Diagram (1).png"/>
+            <wp:cNvGraphicFramePr>
+              <a:graphicFrameLocks xmlns:a="http://schemas.openxmlformats.org/drawingml/2006/main" noChangeAspect="1"/>
+            </wp:cNvGraphicFramePr>
             <a:graphic xmlns:a="http://schemas.openxmlformats.org/drawingml/2006/main">
               <a:graphicData uri="http://schemas.openxmlformats.org/drawingml/2006/picture">
                 <pic:pic xmlns:pic="http://schemas.openxmlformats.org/drawingml/2006/picture">
                   <pic:nvPicPr>
-                    <pic:cNvPr id="0" name="image03.png" descr="C:\Users\ph289\Downloads\Use Case Diagram.png"/>
-                    <pic:cNvPicPr preferRelativeResize="0"/>
+                    <pic:cNvPr id="0" name="Picture 2" descr="C:\Users\huett_000\Downloads\Use Case Diagram (1).png"/>
+                    <pic:cNvPicPr>
+                      <a:picLocks noChangeAspect="1" noChangeArrowheads="1"/>
+                    </pic:cNvPicPr>
                   </pic:nvPicPr>
                   <pic:blipFill>
                     <a:blip r:embed="rId9" cstate="print"/>
@@ -302,15 +271,21 @@
                       <a:fillRect/>
                     </a:stretch>
                   </pic:blipFill>
-                  <pic:spPr>
+                  <pic:spPr bwMode="auto">
                     <a:xfrm>
                       <a:off x="0" y="0"/>
-                      <a:ext cx="5596210" cy="4224060"/>
+                      <a:ext cx="4539395" cy="4776726"/>
                     </a:xfrm>
                     <a:prstGeom prst="rect">
                       <a:avLst/>
                     </a:prstGeom>
-                    <a:ln/>
+                    <a:noFill/>
+                    <a:ln w="9525">
+                      <a:noFill/>
+                      <a:miter lim="800000"/>
+                      <a:headEnd/>
+                      <a:tailEnd/>
+                    </a:ln>
                   </pic:spPr>
                 </pic:pic>
               </a:graphicData>
@@ -319,7 +294,12 @@
         </w:drawing>
       </w:r>
     </w:p>
-    <w:p/>
+    <w:p>
+      <w:pPr>
+        <w:pStyle w:val="normal0"/>
+        <w:jc w:val="center"/>
+      </w:pPr>
+    </w:p>
     <w:p>
       <w:r>
         <w:rPr>
@@ -2066,33 +2046,33 @@
           <w:sz w:val="24"/>
           <w:szCs w:val="24"/>
         </w:rPr>
-        <w:t xml:space="preserve">Peter – Created the original document structure and </w:t>
-      </w:r>
-      <w:proofErr w:type="spellStart"/>
+        <w:t xml:space="preserve">Peter – Created the </w:t>
+      </w:r>
       <w:r>
         <w:rPr>
           <w:rFonts w:ascii="Times New Roman" w:eastAsia="Times New Roman" w:hAnsi="Times New Roman" w:cs="Times New Roman"/>
           <w:sz w:val="24"/>
           <w:szCs w:val="24"/>
         </w:rPr>
-        <w:t>templated</w:t>
-      </w:r>
-      <w:proofErr w:type="spellEnd"/>
+        <w:t xml:space="preserve">original document structure, </w:t>
+      </w:r>
+      <w:proofErr w:type="spellStart"/>
       <w:r>
         <w:rPr>
           <w:rFonts w:ascii="Times New Roman" w:eastAsia="Times New Roman" w:hAnsi="Times New Roman" w:cs="Times New Roman"/>
           <w:sz w:val="24"/>
           <w:szCs w:val="24"/>
         </w:rPr>
-        <w:t xml:space="preserve"> the use case descriptions.</w:t>
-      </w:r>
+        <w:t>templated</w:t>
+      </w:r>
+      <w:proofErr w:type="spellEnd"/>
       <w:r>
         <w:rPr>
           <w:rFonts w:ascii="Times New Roman" w:eastAsia="Times New Roman" w:hAnsi="Times New Roman" w:cs="Times New Roman"/>
           <w:sz w:val="24"/>
           <w:szCs w:val="24"/>
         </w:rPr>
-        <w:t xml:space="preserve"> Provided</w:t>
+        <w:t xml:space="preserve"> the use case descriptions</w:t>
       </w:r>
       <w:r>
         <w:rPr>
@@ -2100,7 +2080,7 @@
           <w:sz w:val="24"/>
           <w:szCs w:val="24"/>
         </w:rPr>
-        <w:t xml:space="preserve"> a</w:t>
+        <w:t>, and formatted the document</w:t>
       </w:r>
       <w:r>
         <w:rPr>
@@ -2108,7 +2088,7 @@
           <w:sz w:val="24"/>
           <w:szCs w:val="24"/>
         </w:rPr>
-        <w:t xml:space="preserve"> </w:t>
+        <w:t>.</w:t>
       </w:r>
       <w:r>
         <w:rPr>
@@ -2116,7 +2096,7 @@
           <w:sz w:val="24"/>
           <w:szCs w:val="24"/>
         </w:rPr>
-        <w:t>use case</w:t>
+        <w:t xml:space="preserve"> Provided</w:t>
       </w:r>
       <w:r>
         <w:rPr>
@@ -2124,7 +2104,7 @@
           <w:sz w:val="24"/>
           <w:szCs w:val="24"/>
         </w:rPr>
-        <w:t xml:space="preserve"> description and edited other use cases</w:t>
+        <w:t xml:space="preserve"> a</w:t>
       </w:r>
       <w:r>
         <w:rPr>
@@ -2132,7 +2112,47 @@
           <w:sz w:val="24"/>
           <w:szCs w:val="24"/>
         </w:rPr>
-        <w:t>.</w:t>
+        <w:t xml:space="preserve"> </w:t>
+      </w:r>
+      <w:r>
+        <w:rPr>
+          <w:rFonts w:ascii="Times New Roman" w:eastAsia="Times New Roman" w:hAnsi="Times New Roman" w:cs="Times New Roman"/>
+          <w:sz w:val="24"/>
+          <w:szCs w:val="24"/>
+        </w:rPr>
+        <w:t>use case</w:t>
+      </w:r>
+      <w:r>
+        <w:rPr>
+          <w:rFonts w:ascii="Times New Roman" w:eastAsia="Times New Roman" w:hAnsi="Times New Roman" w:cs="Times New Roman"/>
+          <w:sz w:val="24"/>
+          <w:szCs w:val="24"/>
+        </w:rPr>
+        <w:t xml:space="preserve"> description,</w:t>
+      </w:r>
+      <w:r>
+        <w:rPr>
+          <w:rFonts w:ascii="Times New Roman" w:eastAsia="Times New Roman" w:hAnsi="Times New Roman" w:cs="Times New Roman"/>
+          <w:sz w:val="24"/>
+          <w:szCs w:val="24"/>
+        </w:rPr>
+        <w:t xml:space="preserve"> edited other use cases</w:t>
+      </w:r>
+      <w:r>
+        <w:rPr>
+          <w:rFonts w:ascii="Times New Roman" w:eastAsia="Times New Roman" w:hAnsi="Times New Roman" w:cs="Times New Roman"/>
+          <w:sz w:val="24"/>
+          <w:szCs w:val="24"/>
+        </w:rPr>
+        <w:t>, and c</w:t>
+      </w:r>
+      <w:r>
+        <w:rPr>
+          <w:rFonts w:ascii="Times New Roman" w:eastAsia="Times New Roman" w:hAnsi="Times New Roman" w:cs="Times New Roman"/>
+          <w:sz w:val="24"/>
+          <w:szCs w:val="24"/>
+        </w:rPr>
+        <w:t>reated the total system use case diagram.</w:t>
       </w:r>
     </w:p>
     <w:p>
@@ -2158,7 +2178,23 @@
           <w:sz w:val="24"/>
           <w:szCs w:val="24"/>
         </w:rPr>
-        <w:t>Garrison – Added one more reference and did a use case scenario.</w:t>
+        <w:t xml:space="preserve">Garrison – </w:t>
+      </w:r>
+      <w:r>
+        <w:rPr>
+          <w:rFonts w:ascii="Times New Roman" w:eastAsia="Times New Roman" w:hAnsi="Times New Roman" w:cs="Times New Roman"/>
+          <w:sz w:val="24"/>
+          <w:szCs w:val="24"/>
+        </w:rPr>
+        <w:t>Did</w:t>
+      </w:r>
+      <w:r>
+        <w:rPr>
+          <w:rFonts w:ascii="Times New Roman" w:eastAsia="Times New Roman" w:hAnsi="Times New Roman" w:cs="Times New Roman"/>
+          <w:sz w:val="24"/>
+          <w:szCs w:val="24"/>
+        </w:rPr>
+        <w:t xml:space="preserve"> a use case scenario.</w:t>
       </w:r>
     </w:p>
     <w:p>
@@ -2889,6 +2925,7 @@
   <w:style w:type="paragraph" w:default="1" w:styleId="Normal">
     <w:name w:val="Normal"/>
     <w:qFormat/>
+    <w:rsid w:val="009B43CD"/>
   </w:style>
   <w:style w:type="paragraph" w:styleId="Heading1">
     <w:name w:val="heading 1"/>
@@ -3411,7 +3448,7 @@
 </file>
 
 <file path=customXml/itemProps1.xml><?xml version="1.0" encoding="utf-8"?>
-<ds:datastoreItem xmlns:ds="http://schemas.openxmlformats.org/officeDocument/2006/customXml" ds:itemID="{8913B395-BA4A-4008-B547-D86BAB250E34}">
+<ds:datastoreItem xmlns:ds="http://schemas.openxmlformats.org/officeDocument/2006/customXml" ds:itemID="{4688C7E4-163C-4EEA-A894-47D775930F61}">
   <ds:schemaRefs>
     <ds:schemaRef ds:uri="http://schemas.openxmlformats.org/officeDocument/2006/bibliography"/>
   </ds:schemaRefs>

</xml_diff>